<commit_message>
Updated documentation for new features in 1.8 (#126)
</commit_message>
<xml_diff>
--- a/docs/ComponentRegistryReferenceManual.docx
+++ b/docs/ComponentRegistryReferenceManual.docx
@@ -1,6 +1,6 @@
 
 <file path=word/document.xml><?xml version="1.0" encoding="utf-8"?>
-<w:document xmlns:mo="http://schemas.microsoft.com/office/mac/office/2008/main" xmlns:ve="http://schemas.openxmlformats.org/markup-compatibility/2006" xmlns:mv="urn:schemas-microsoft-com:mac:vml" xmlns:o="urn:schemas-microsoft-com:office:office" xmlns:r="http://schemas.openxmlformats.org/officeDocument/2006/relationships" xmlns:m="http://schemas.openxmlformats.org/officeDocument/2006/math" xmlns:v="urn:schemas-microsoft-com:vml" xmlns:wp="http://schemas.openxmlformats.org/drawingml/2006/wordprocessingDrawing" xmlns:w10="urn:schemas-microsoft-com:office:word" xmlns:w="http://schemas.openxmlformats.org/wordprocessingml/2006/main" xmlns:wne="http://schemas.microsoft.com/office/word/2006/wordml">
+<w:document xmlns:wpc="http://schemas.microsoft.com/office/word/2010/wordprocessingCanvas" xmlns:mo="http://schemas.microsoft.com/office/mac/office/2008/main" xmlns:mc="http://schemas.openxmlformats.org/markup-compatibility/2006" xmlns:mv="urn:schemas-microsoft-com:mac:vml" xmlns:o="urn:schemas-microsoft-com:office:office" xmlns:r="http://schemas.openxmlformats.org/officeDocument/2006/relationships" xmlns:m="http://schemas.openxmlformats.org/officeDocument/2006/math" xmlns:v="urn:schemas-microsoft-com:vml" xmlns:wp14="http://schemas.microsoft.com/office/word/2010/wordprocessingDrawing" xmlns:wp="http://schemas.openxmlformats.org/drawingml/2006/wordprocessingDrawing" xmlns:w10="urn:schemas-microsoft-com:office:word" xmlns:w="http://schemas.openxmlformats.org/wordprocessingml/2006/main" xmlns:w14="http://schemas.microsoft.com/office/word/2010/wordml" xmlns:wpg="http://schemas.microsoft.com/office/word/2010/wordprocessingGroup" xmlns:wpi="http://schemas.microsoft.com/office/word/2010/wordprocessingInk" xmlns:wne="http://schemas.microsoft.com/office/word/2006/wordml" xmlns:wps="http://schemas.microsoft.com/office/word/2010/wordprocessingShape" mc:Ignorable="w14 wp14">
   <w:body>
     <w:p>
       <w:pPr>
@@ -146,7 +146,7 @@
       <w:r>
         <w:t xml:space="preserve">Arbil (see </w:t>
       </w:r>
-      <w:hyperlink r:id="rId6" w:history="1">
+      <w:hyperlink r:id="rId7" w:history="1">
         <w:r>
           <w:rPr>
             <w:rStyle w:val="Hyperlink"/>
@@ -160,6 +160,7 @@
     </w:p>
     <w:p>
       <w:r>
+        <w:lastRenderedPageBreak/>
         <w:t>You can edit the selected item, bringing you to the "Editor" view. You can also try to delete the item</w:t>
       </w:r>
       <w:r>
@@ -180,7 +181,7 @@
         <w:rPr>
           <w:noProof/>
         </w:rPr>
-        <w:pict>
+        <w:pict w14:anchorId="50991CC0">
           <v:shapetype id="_x0000_t75" coordsize="21600,21600" o:spt="75" o:preferrelative="t" path="m@4@5l@4@11@9@11@9@5xe" filled="f" stroked="f">
             <v:stroke joinstyle="miter"/>
             <v:formulas>
@@ -201,7 +202,7 @@
             <o:lock v:ext="edit" aspectratio="t"/>
           </v:shapetype>
           <v:shape id="_x0000_i1025" type="#_x0000_t75" style="width:468pt;height:295.2pt">
-            <v:imagedata r:id="rId7" o:title="Edit"/>
+            <v:imagedata r:id="rId8" o:title="Edit"/>
           </v:shape>
         </w:pict>
       </w:r>
@@ -290,6 +291,7 @@
         </w:numPr>
       </w:pPr>
       <w:r>
+        <w:lastRenderedPageBreak/>
         <w:t xml:space="preserve">“save”: submits the Profile/Component  and overwrites an existing Profile/Component </w:t>
       </w:r>
       <w:r>
@@ -467,9 +469,10 @@
         <w:rPr>
           <w:noProof/>
         </w:rPr>
-        <w:pict>
+        <w:lastRenderedPageBreak/>
+        <w:pict w14:anchorId="1CF0DBA0">
           <v:shape id="_x0000_i1026" type="#_x0000_t75" style="width:486.4pt;height:297.6pt">
-            <v:imagedata r:id="rId8" o:title="Edit"/>
+            <v:imagedata r:id="rId9" o:title="Edit"/>
           </v:shape>
         </w:pict>
       </w:r>
@@ -527,9 +530,10 @@
         <w:rPr>
           <w:noProof/>
         </w:rPr>
-        <w:pict>
+        <w:lastRenderedPageBreak/>
+        <w:pict w14:anchorId="5F2655DA">
           <v:shape id="Picture 12" o:spid="_x0000_i1027" type="#_x0000_t75" alt="IsocatSearch.png" style="width:449.6pt;height:152pt;visibility:visible">
-            <v:imagedata r:id="rId9" o:title=""/>
+            <v:imagedata r:id="rId10" o:title=""/>
           </v:shape>
         </w:pict>
       </w:r>
@@ -608,7 +612,19 @@
         <w:t>an also choose to specify a regular expression pattern to allow certain values. Thirdly you can create a vocabulary of allowed values for this particular field.</w:t>
       </w:r>
       <w:r>
-        <w:t xml:space="preserve"> Components have an extra field (Group Name) that is also shown in the browse list. This field can be used to “group” components together making it easier to find them. For instance all components related to “imdi” can have group name imdi.</w:t>
+        <w:t xml:space="preserve"> </w:t>
+      </w:r>
+      <w:r>
+        <w:t xml:space="preserve">Finally, you can specify a value for </w:t>
+      </w:r>
+      <w:r>
+        <w:t>Group Name</w:t>
+      </w:r>
+      <w:r>
+        <w:t>,</w:t>
+      </w:r>
+      <w:r>
+        <w:t xml:space="preserve"> that is also shown in the browse list. This field can be used to “group” components together making it easier to find them. For instance all components related to “imdi” can have group name imdi.</w:t>
       </w:r>
     </w:p>
     <w:p>
@@ -619,9 +635,10 @@
         <w:rPr>
           <w:noProof/>
         </w:rPr>
-        <w:pict>
+        <w:lastRenderedPageBreak/>
+        <w:pict w14:anchorId="5CB86608">
           <v:shape id="Picture 13" o:spid="_x0000_i1028" type="#_x0000_t75" alt="ValueScheme.png" style="width:306.4pt;height:211.2pt;visibility:visible">
-            <v:imagedata r:id="rId10" o:title=""/>
+            <v:imagedata r:id="rId11" o:title=""/>
           </v:shape>
         </w:pict>
       </w:r>
@@ -682,7 +699,21 @@
         <w:t xml:space="preserve"> (see figure 5)</w:t>
       </w:r>
       <w:r>
-        <w:t>. Importing allows you to register components and profiles as xml files. Select an xml file that represents a profile or a component from your file system and fill in the fields. When submit is pressed an attempt is made (just like the "save" button from the Edit view) store the component.</w:t>
+        <w:t>. Importing allows you to register components and profiles as xml files. Select an xml file that represents a profile or a component from your file system and fill in the fields</w:t>
+      </w:r>
+      <w:r>
+        <w:t xml:space="preserve"> or keep the values that automatically get loaded from the file</w:t>
+      </w:r>
+      <w:r>
+        <w:t xml:space="preserve">. When submit is pressed an attempt is made (just like the "save" button from the Edit view) </w:t>
+      </w:r>
+      <w:r>
+        <w:t xml:space="preserve">to </w:t>
+      </w:r>
+      <w:bookmarkStart w:id="0" w:name="_GoBack"/>
+      <w:bookmarkEnd w:id="0"/>
+      <w:r>
+        <w:t>store the component.</w:t>
       </w:r>
     </w:p>
     <w:p>
@@ -695,12 +726,10 @@
         <w:keepNext/>
       </w:pPr>
       <w:r>
-        <w:rPr>
-          <w:noProof/>
-        </w:rPr>
-        <w:pict>
-          <v:shape id="_x0000_i1029" type="#_x0000_t75" style="width:252pt;height:191.2pt">
-            <v:imagedata r:id="rId11" o:title="Import"/>
+        <w:lastRenderedPageBreak/>
+        <w:pict w14:anchorId="2E1310E7">
+          <v:shape id="_x0000_i1031" type="#_x0000_t75" style="width:269.6pt;height:219.2pt">
+            <v:imagedata r:id="rId12" o:title="Screen shot 2011-07-08 at 14.33.05 .png"/>
           </v:shape>
         </w:pict>
       </w:r>
@@ -851,6 +880,7 @@
         </w:numPr>
       </w:pPr>
       <w:r>
+        <w:lastRenderedPageBreak/>
         <w:t>The login mechanism used does not allow non-ascii characters to be present in the name.</w:t>
       </w:r>
       <w:r>
@@ -870,14 +900,13 @@
       <w:pgMar w:top="1800" w:right="1440" w:bottom="1800" w:left="1440" w:header="708" w:footer="708" w:gutter="0"/>
       <w:cols w:space="708"/>
       <w:docGrid w:linePitch="360"/>
-      <w:printerSettings r:id="rId12"/>
     </w:sectPr>
   </w:body>
 </w:document>
 </file>
 
 <file path=word/numbering.xml><?xml version="1.0" encoding="utf-8"?>
-<w:numbering xmlns:mo="http://schemas.microsoft.com/office/mac/office/2008/main" xmlns:ve="http://schemas.openxmlformats.org/markup-compatibility/2006" xmlns:mv="urn:schemas-microsoft-com:mac:vml" xmlns:o="urn:schemas-microsoft-com:office:office" xmlns:r="http://schemas.openxmlformats.org/officeDocument/2006/relationships" xmlns:m="http://schemas.openxmlformats.org/officeDocument/2006/math" xmlns:v="urn:schemas-microsoft-com:vml" xmlns:wp="http://schemas.openxmlformats.org/drawingml/2006/wordprocessingDrawing" xmlns:w10="urn:schemas-microsoft-com:office:word" xmlns:w="http://schemas.openxmlformats.org/wordprocessingml/2006/main" xmlns:wne="http://schemas.microsoft.com/office/word/2006/wordml">
+<w:numbering xmlns:wpc="http://schemas.microsoft.com/office/word/2010/wordprocessingCanvas" xmlns:mo="http://schemas.microsoft.com/office/mac/office/2008/main" xmlns:mc="http://schemas.openxmlformats.org/markup-compatibility/2006" xmlns:mv="urn:schemas-microsoft-com:mac:vml" xmlns:o="urn:schemas-microsoft-com:office:office" xmlns:r="http://schemas.openxmlformats.org/officeDocument/2006/relationships" xmlns:m="http://schemas.openxmlformats.org/officeDocument/2006/math" xmlns:v="urn:schemas-microsoft-com:vml" xmlns:wp14="http://schemas.microsoft.com/office/word/2010/wordprocessingDrawing" xmlns:wp="http://schemas.openxmlformats.org/drawingml/2006/wordprocessingDrawing" xmlns:w10="urn:schemas-microsoft-com:office:word" xmlns:w="http://schemas.openxmlformats.org/wordprocessingml/2006/main" xmlns:w14="http://schemas.microsoft.com/office/word/2010/wordml" xmlns:wpg="http://schemas.microsoft.com/office/word/2010/wordprocessingGroup" xmlns:wpi="http://schemas.microsoft.com/office/word/2010/wordprocessingInk" xmlns:wne="http://schemas.microsoft.com/office/word/2006/wordml" xmlns:wps="http://schemas.microsoft.com/office/word/2010/wordprocessingShape" mc:Ignorable="w14 wp14">
   <w:abstractNum w:abstractNumId="0">
     <w:nsid w:val="13473007"/>
     <w:multiLevelType w:val="hybridMultilevel"/>
@@ -1575,7 +1604,7 @@
 </file>
 
 <file path=word/styles.xml><?xml version="1.0" encoding="utf-8"?>
-<w:styles xmlns:r="http://schemas.openxmlformats.org/officeDocument/2006/relationships" xmlns:w="http://schemas.openxmlformats.org/wordprocessingml/2006/main">
+<w:styles xmlns:mc="http://schemas.openxmlformats.org/markup-compatibility/2006" xmlns:r="http://schemas.openxmlformats.org/officeDocument/2006/relationships" xmlns:w="http://schemas.openxmlformats.org/wordprocessingml/2006/main" xmlns:w14="http://schemas.microsoft.com/office/word/2010/wordml" mc:Ignorable="w14">
   <w:docDefaults>
     <w:rPrDefault>
       <w:rPr>
@@ -1643,14 +1672,15 @@
   </w:style>
   <w:style w:type="character" w:default="1" w:styleId="DefaultParagraphFont">
     <w:name w:val="Default Paragraph Font"/>
+    <w:uiPriority w:val="1"/>
     <w:semiHidden/>
     <w:unhideWhenUsed/>
   </w:style>
   <w:style w:type="table" w:default="1" w:styleId="TableNormal">
     <w:name w:val="Normal Table"/>
+    <w:uiPriority w:val="99"/>
     <w:semiHidden/>
     <w:unhideWhenUsed/>
-    <w:qFormat/>
     <w:tblPr>
       <w:tblInd w:w="0" w:type="dxa"/>
       <w:tblCellMar>
@@ -1663,6 +1693,7 @@
   </w:style>
   <w:style w:type="numbering" w:default="1" w:styleId="NoList">
     <w:name w:val="No List"/>
+    <w:uiPriority w:val="99"/>
     <w:semiHidden/>
     <w:unhideWhenUsed/>
   </w:style>
@@ -1791,6 +1822,192 @@
       <w:sz w:val="18"/>
       <w:szCs w:val="18"/>
     </w:rPr>
+  </w:style>
+</w:styles>
+</file>
+
+<file path=word/stylesWithEffects.xml><?xml version="1.0" encoding="utf-8"?>
+<w:styles xmlns:wpc="http://schemas.microsoft.com/office/word/2010/wordprocessingCanvas" xmlns:mo="http://schemas.microsoft.com/office/mac/office/2008/main" xmlns:mc="http://schemas.openxmlformats.org/markup-compatibility/2006" xmlns:mv="urn:schemas-microsoft-com:mac:vml" xmlns:o="urn:schemas-microsoft-com:office:office" xmlns:r="http://schemas.openxmlformats.org/officeDocument/2006/relationships" xmlns:m="http://schemas.openxmlformats.org/officeDocument/2006/math" xmlns:v="urn:schemas-microsoft-com:vml" xmlns:wp14="http://schemas.microsoft.com/office/word/2010/wordprocessingDrawing" xmlns:wp="http://schemas.openxmlformats.org/drawingml/2006/wordprocessingDrawing" xmlns:w10="urn:schemas-microsoft-com:office:word" xmlns:w="http://schemas.openxmlformats.org/wordprocessingml/2006/main" xmlns:w14="http://schemas.microsoft.com/office/word/2010/wordml" xmlns:wpg="http://schemas.microsoft.com/office/word/2010/wordprocessingGroup" xmlns:wpi="http://schemas.microsoft.com/office/word/2010/wordprocessingInk" xmlns:wne="http://schemas.microsoft.com/office/word/2006/wordml" xmlns:wps="http://schemas.microsoft.com/office/word/2010/wordprocessingShape" mc:Ignorable="w14 wp14">
+  <w:docDefaults>
+    <w:rPrDefault>
+      <w:rPr>
+        <w:rFonts w:asciiTheme="minorHAnsi" w:eastAsiaTheme="minorEastAsia" w:hAnsiTheme="minorHAnsi" w:cstheme="minorBidi"/>
+        <w:sz w:val="24"/>
+        <w:szCs w:val="24"/>
+        <w:lang w:val="en-US" w:eastAsia="ja-JP" w:bidi="ar-SA"/>
+      </w:rPr>
+    </w:rPrDefault>
+    <w:pPrDefault/>
+  </w:docDefaults>
+  <w:latentStyles w:defLockedState="0" w:defUIPriority="99" w:defSemiHidden="1" w:defUnhideWhenUsed="1" w:defQFormat="0" w:count="276">
+    <w:lsdException w:name="Normal" w:semiHidden="0" w:uiPriority="0" w:unhideWhenUsed="0" w:qFormat="1"/>
+    <w:lsdException w:name="heading 1" w:semiHidden="0" w:uiPriority="9" w:unhideWhenUsed="0" w:qFormat="1"/>
+    <w:lsdException w:name="heading 2" w:uiPriority="9" w:qFormat="1"/>
+    <w:lsdException w:name="heading 3" w:uiPriority="9" w:qFormat="1"/>
+    <w:lsdException w:name="heading 4" w:uiPriority="9" w:qFormat="1"/>
+    <w:lsdException w:name="heading 5" w:uiPriority="9" w:qFormat="1"/>
+    <w:lsdException w:name="heading 6" w:uiPriority="9" w:qFormat="1"/>
+    <w:lsdException w:name="heading 7" w:uiPriority="9" w:qFormat="1"/>
+    <w:lsdException w:name="heading 8" w:uiPriority="9" w:qFormat="1"/>
+    <w:lsdException w:name="heading 9" w:uiPriority="9" w:qFormat="1"/>
+    <w:lsdException w:name="toc 1" w:uiPriority="39"/>
+    <w:lsdException w:name="toc 2" w:uiPriority="39"/>
+    <w:lsdException w:name="toc 3" w:uiPriority="39"/>
+    <w:lsdException w:name="toc 4" w:uiPriority="39"/>
+    <w:lsdException w:name="toc 5" w:uiPriority="39"/>
+    <w:lsdException w:name="toc 6" w:uiPriority="39"/>
+    <w:lsdException w:name="toc 7" w:uiPriority="39"/>
+    <w:lsdException w:name="toc 8" w:uiPriority="39"/>
+    <w:lsdException w:name="toc 9" w:uiPriority="39"/>
+    <w:lsdException w:name="caption" w:uiPriority="35" w:qFormat="1"/>
+    <w:lsdException w:name="Title" w:semiHidden="0" w:uiPriority="10" w:unhideWhenUsed="0" w:qFormat="1"/>
+    <w:lsdException w:name="Default Paragraph Font" w:uiPriority="1"/>
+    <w:lsdException w:name="Subtitle" w:semiHidden="0" w:uiPriority="11" w:unhideWhenUsed="0" w:qFormat="1"/>
+    <w:lsdException w:name="Strong" w:semiHidden="0" w:uiPriority="22" w:unhideWhenUsed="0" w:qFormat="1"/>
+    <w:lsdException w:name="Emphasis" w:semiHidden="0" w:uiPriority="20" w:unhideWhenUsed="0" w:qFormat="1"/>
+    <w:lsdException w:name="Table Grid" w:semiHidden="0" w:uiPriority="59" w:unhideWhenUsed="0"/>
+    <w:lsdException w:name="Placeholder Text" w:unhideWhenUsed="0"/>
+    <w:lsdException w:name="No Spacing" w:semiHidden="0" w:uiPriority="1" w:unhideWhenUsed="0" w:qFormat="1"/>
+    <w:lsdException w:name="Light Shading" w:semiHidden="0" w:uiPriority="60" w:unhideWhenUsed="0"/>
+    <w:lsdException w:name="Light List" w:semiHidden="0" w:uiPriority="61" w:unhideWhenUsed="0"/>
+    <w:lsdException w:name="Light Grid" w:semiHidden="0" w:uiPriority="62" w:unhideWhenUsed="0"/>
+    <w:lsdException w:name="Medium Shading 1" w:semiHidden="0" w:uiPriority="63" w:unhideWhenUsed="0"/>
+    <w:lsdException w:name="Medium Shading 2" w:semiHidden="0" w:uiPriority="64" w:unhideWhenUsed="0"/>
+    <w:lsdException w:name="Medium List 1" w:semiHidden="0" w:uiPriority="65" w:unhideWhenUsed="0"/>
+    <w:lsdException w:name="Medium List 2" w:semiHidden="0" w:uiPriority="66" w:unhideWhenUsed="0"/>
+    <w:lsdException w:name="Medium Grid 1" w:semiHidden="0" w:uiPriority="67" w:unhideWhenUsed="0"/>
+    <w:lsdException w:name="Medium Grid 2" w:semiHidden="0" w:uiPriority="68" w:unhideWhenUsed="0"/>
+    <w:lsdException w:name="Medium Grid 3" w:semiHidden="0" w:uiPriority="69" w:unhideWhenUsed="0"/>
+    <w:lsdException w:name="Dark List" w:semiHidden="0" w:uiPriority="70" w:unhideWhenUsed="0"/>
+    <w:lsdException w:name="Colorful Shading" w:semiHidden="0" w:uiPriority="71" w:unhideWhenUsed="0"/>
+    <w:lsdException w:name="Colorful List" w:semiHidden="0" w:uiPriority="72" w:unhideWhenUsed="0"/>
+    <w:lsdException w:name="Colorful Grid" w:semiHidden="0" w:uiPriority="73" w:unhideWhenUsed="0"/>
+    <w:lsdException w:name="Light Shading Accent 1" w:semiHidden="0" w:uiPriority="60" w:unhideWhenUsed="0"/>
+    <w:lsdException w:name="Light List Accent 1" w:semiHidden="0" w:uiPriority="61" w:unhideWhenUsed="0"/>
+    <w:lsdException w:name="Light Grid Accent 1" w:semiHidden="0" w:uiPriority="62" w:unhideWhenUsed="0"/>
+    <w:lsdException w:name="Medium Shading 1 Accent 1" w:semiHidden="0" w:uiPriority="63" w:unhideWhenUsed="0"/>
+    <w:lsdException w:name="Medium Shading 2 Accent 1" w:semiHidden="0" w:uiPriority="64" w:unhideWhenUsed="0"/>
+    <w:lsdException w:name="Medium List 1 Accent 1" w:semiHidden="0" w:uiPriority="65" w:unhideWhenUsed="0"/>
+    <w:lsdException w:name="Revision" w:unhideWhenUsed="0"/>
+    <w:lsdException w:name="List Paragraph" w:semiHidden="0" w:uiPriority="34" w:unhideWhenUsed="0" w:qFormat="1"/>
+    <w:lsdException w:name="Quote" w:semiHidden="0" w:uiPriority="29" w:unhideWhenUsed="0" w:qFormat="1"/>
+    <w:lsdException w:name="Intense Quote" w:semiHidden="0" w:uiPriority="30" w:unhideWhenUsed="0" w:qFormat="1"/>
+    <w:lsdException w:name="Medium List 2 Accent 1" w:semiHidden="0" w:uiPriority="66" w:unhideWhenUsed="0"/>
+    <w:lsdException w:name="Medium Grid 1 Accent 1" w:semiHidden="0" w:uiPriority="67" w:unhideWhenUsed="0"/>
+    <w:lsdException w:name="Medium Grid 2 Accent 1" w:semiHidden="0" w:uiPriority="68" w:unhideWhenUsed="0"/>
+    <w:lsdException w:name="Medium Grid 3 Accent 1" w:semiHidden="0" w:uiPriority="69" w:unhideWhenUsed="0"/>
+    <w:lsdException w:name="Dark List Accent 1" w:semiHidden="0" w:uiPriority="70" w:unhideWhenUsed="0"/>
+    <w:lsdException w:name="Colorful Shading Accent 1" w:semiHidden="0" w:uiPriority="71" w:unhideWhenUsed="0"/>
+    <w:lsdException w:name="Colorful List Accent 1" w:semiHidden="0" w:uiPriority="72" w:unhideWhenUsed="0"/>
+    <w:lsdException w:name="Colorful Grid Accent 1" w:semiHidden="0" w:uiPriority="73" w:unhideWhenUsed="0"/>
+    <w:lsdException w:name="Light Shading Accent 2" w:semiHidden="0" w:uiPriority="60" w:unhideWhenUsed="0"/>
+    <w:lsdException w:name="Light List Accent 2" w:semiHidden="0" w:uiPriority="61" w:unhideWhenUsed="0"/>
+    <w:lsdException w:name="Light Grid Accent 2" w:semiHidden="0" w:uiPriority="62" w:unhideWhenUsed="0"/>
+    <w:lsdException w:name="Medium Shading 1 Accent 2" w:semiHidden="0" w:uiPriority="63" w:unhideWhenUsed="0"/>
+    <w:lsdException w:name="Medium Shading 2 Accent 2" w:semiHidden="0" w:uiPriority="64" w:unhideWhenUsed="0"/>
+    <w:lsdException w:name="Medium List 1 Accent 2" w:semiHidden="0" w:uiPriority="65" w:unhideWhenUsed="0"/>
+    <w:lsdException w:name="Medium List 2 Accent 2" w:semiHidden="0" w:uiPriority="66" w:unhideWhenUsed="0"/>
+    <w:lsdException w:name="Medium Grid 1 Accent 2" w:semiHidden="0" w:uiPriority="67" w:unhideWhenUsed="0"/>
+    <w:lsdException w:name="Medium Grid 2 Accent 2" w:semiHidden="0" w:uiPriority="68" w:unhideWhenUsed="0"/>
+    <w:lsdException w:name="Medium Grid 3 Accent 2" w:semiHidden="0" w:uiPriority="69" w:unhideWhenUsed="0"/>
+    <w:lsdException w:name="Dark List Accent 2" w:semiHidden="0" w:uiPriority="70" w:unhideWhenUsed="0"/>
+    <w:lsdException w:name="Colorful Shading Accent 2" w:semiHidden="0" w:uiPriority="71" w:unhideWhenUsed="0"/>
+    <w:lsdException w:name="Colorful List Accent 2" w:semiHidden="0" w:uiPriority="72" w:unhideWhenUsed="0"/>
+    <w:lsdException w:name="Colorful Grid Accent 2" w:semiHidden="0" w:uiPriority="73" w:unhideWhenUsed="0"/>
+    <w:lsdException w:name="Light Shading Accent 3" w:semiHidden="0" w:uiPriority="60" w:unhideWhenUsed="0"/>
+    <w:lsdException w:name="Light List Accent 3" w:semiHidden="0" w:uiPriority="61" w:unhideWhenUsed="0"/>
+    <w:lsdException w:name="Light Grid Accent 3" w:semiHidden="0" w:uiPriority="62" w:unhideWhenUsed="0"/>
+    <w:lsdException w:name="Medium Shading 1 Accent 3" w:semiHidden="0" w:uiPriority="63" w:unhideWhenUsed="0"/>
+    <w:lsdException w:name="Medium Shading 2 Accent 3" w:semiHidden="0" w:uiPriority="64" w:unhideWhenUsed="0"/>
+    <w:lsdException w:name="Medium List 1 Accent 3" w:semiHidden="0" w:uiPriority="65" w:unhideWhenUsed="0"/>
+    <w:lsdException w:name="Medium List 2 Accent 3" w:semiHidden="0" w:uiPriority="66" w:unhideWhenUsed="0"/>
+    <w:lsdException w:name="Medium Grid 1 Accent 3" w:semiHidden="0" w:uiPriority="67" w:unhideWhenUsed="0"/>
+    <w:lsdException w:name="Medium Grid 2 Accent 3" w:semiHidden="0" w:uiPriority="68" w:unhideWhenUsed="0"/>
+    <w:lsdException w:name="Medium Grid 3 Accent 3" w:semiHidden="0" w:uiPriority="69" w:unhideWhenUsed="0"/>
+    <w:lsdException w:name="Dark List Accent 3" w:semiHidden="0" w:uiPriority="70" w:unhideWhenUsed="0"/>
+    <w:lsdException w:name="Colorful Shading Accent 3" w:semiHidden="0" w:uiPriority="71" w:unhideWhenUsed="0"/>
+    <w:lsdException w:name="Colorful List Accent 3" w:semiHidden="0" w:uiPriority="72" w:unhideWhenUsed="0"/>
+    <w:lsdException w:name="Colorful Grid Accent 3" w:semiHidden="0" w:uiPriority="73" w:unhideWhenUsed="0"/>
+    <w:lsdException w:name="Light Shading Accent 4" w:semiHidden="0" w:uiPriority="60" w:unhideWhenUsed="0"/>
+    <w:lsdException w:name="Light List Accent 4" w:semiHidden="0" w:uiPriority="61" w:unhideWhenUsed="0"/>
+    <w:lsdException w:name="Light Grid Accent 4" w:semiHidden="0" w:uiPriority="62" w:unhideWhenUsed="0"/>
+    <w:lsdException w:name="Medium Shading 1 Accent 4" w:semiHidden="0" w:uiPriority="63" w:unhideWhenUsed="0"/>
+    <w:lsdException w:name="Medium Shading 2 Accent 4" w:semiHidden="0" w:uiPriority="64" w:unhideWhenUsed="0"/>
+    <w:lsdException w:name="Medium List 1 Accent 4" w:semiHidden="0" w:uiPriority="65" w:unhideWhenUsed="0"/>
+    <w:lsdException w:name="Medium List 2 Accent 4" w:semiHidden="0" w:uiPriority="66" w:unhideWhenUsed="0"/>
+    <w:lsdException w:name="Medium Grid 1 Accent 4" w:semiHidden="0" w:uiPriority="67" w:unhideWhenUsed="0"/>
+    <w:lsdException w:name="Medium Grid 2 Accent 4" w:semiHidden="0" w:uiPriority="68" w:unhideWhenUsed="0"/>
+    <w:lsdException w:name="Medium Grid 3 Accent 4" w:semiHidden="0" w:uiPriority="69" w:unhideWhenUsed="0"/>
+    <w:lsdException w:name="Dark List Accent 4" w:semiHidden="0" w:uiPriority="70" w:unhideWhenUsed="0"/>
+    <w:lsdException w:name="Colorful Shading Accent 4" w:semiHidden="0" w:uiPriority="71" w:unhideWhenUsed="0"/>
+    <w:lsdException w:name="Colorful List Accent 4" w:semiHidden="0" w:uiPriority="72" w:unhideWhenUsed="0"/>
+    <w:lsdException w:name="Colorful Grid Accent 4" w:semiHidden="0" w:uiPriority="73" w:unhideWhenUsed="0"/>
+    <w:lsdException w:name="Light Shading Accent 5" w:semiHidden="0" w:uiPriority="60" w:unhideWhenUsed="0"/>
+    <w:lsdException w:name="Light List Accent 5" w:semiHidden="0" w:uiPriority="61" w:unhideWhenUsed="0"/>
+    <w:lsdException w:name="Light Grid Accent 5" w:semiHidden="0" w:uiPriority="62" w:unhideWhenUsed="0"/>
+    <w:lsdException w:name="Medium Shading 1 Accent 5" w:semiHidden="0" w:uiPriority="63" w:unhideWhenUsed="0"/>
+    <w:lsdException w:name="Medium Shading 2 Accent 5" w:semiHidden="0" w:uiPriority="64" w:unhideWhenUsed="0"/>
+    <w:lsdException w:name="Medium List 1 Accent 5" w:semiHidden="0" w:uiPriority="65" w:unhideWhenUsed="0"/>
+    <w:lsdException w:name="Medium List 2 Accent 5" w:semiHidden="0" w:uiPriority="66" w:unhideWhenUsed="0"/>
+    <w:lsdException w:name="Medium Grid 1 Accent 5" w:semiHidden="0" w:uiPriority="67" w:unhideWhenUsed="0"/>
+    <w:lsdException w:name="Medium Grid 2 Accent 5" w:semiHidden="0" w:uiPriority="68" w:unhideWhenUsed="0"/>
+    <w:lsdException w:name="Medium Grid 3 Accent 5" w:semiHidden="0" w:uiPriority="69" w:unhideWhenUsed="0"/>
+    <w:lsdException w:name="Dark List Accent 5" w:semiHidden="0" w:uiPriority="70" w:unhideWhenUsed="0"/>
+    <w:lsdException w:name="Colorful Shading Accent 5" w:semiHidden="0" w:uiPriority="71" w:unhideWhenUsed="0"/>
+    <w:lsdException w:name="Colorful List Accent 5" w:semiHidden="0" w:uiPriority="72" w:unhideWhenUsed="0"/>
+    <w:lsdException w:name="Colorful Grid Accent 5" w:semiHidden="0" w:uiPriority="73" w:unhideWhenUsed="0"/>
+    <w:lsdException w:name="Light Shading Accent 6" w:semiHidden="0" w:uiPriority="60" w:unhideWhenUsed="0"/>
+    <w:lsdException w:name="Light List Accent 6" w:semiHidden="0" w:uiPriority="61" w:unhideWhenUsed="0"/>
+    <w:lsdException w:name="Light Grid Accent 6" w:semiHidden="0" w:uiPriority="62" w:unhideWhenUsed="0"/>
+    <w:lsdException w:name="Medium Shading 1 Accent 6" w:semiHidden="0" w:uiPriority="63" w:unhideWhenUsed="0"/>
+    <w:lsdException w:name="Medium Shading 2 Accent 6" w:semiHidden="0" w:uiPriority="64" w:unhideWhenUsed="0"/>
+    <w:lsdException w:name="Medium List 1 Accent 6" w:semiHidden="0" w:uiPriority="65" w:unhideWhenUsed="0"/>
+    <w:lsdException w:name="Medium List 2 Accent 6" w:semiHidden="0" w:uiPriority="66" w:unhideWhenUsed="0"/>
+    <w:lsdException w:name="Medium Grid 1 Accent 6" w:semiHidden="0" w:uiPriority="67" w:unhideWhenUsed="0"/>
+    <w:lsdException w:name="Medium Grid 2 Accent 6" w:semiHidden="0" w:uiPriority="68" w:unhideWhenUsed="0"/>
+    <w:lsdException w:name="Medium Grid 3 Accent 6" w:semiHidden="0" w:uiPriority="69" w:unhideWhenUsed="0"/>
+    <w:lsdException w:name="Dark List Accent 6" w:semiHidden="0" w:uiPriority="70" w:unhideWhenUsed="0"/>
+    <w:lsdException w:name="Colorful Shading Accent 6" w:semiHidden="0" w:uiPriority="71" w:unhideWhenUsed="0"/>
+    <w:lsdException w:name="Colorful List Accent 6" w:semiHidden="0" w:uiPriority="72" w:unhideWhenUsed="0"/>
+    <w:lsdException w:name="Colorful Grid Accent 6" w:semiHidden="0" w:uiPriority="73" w:unhideWhenUsed="0"/>
+    <w:lsdException w:name="Subtle Emphasis" w:semiHidden="0" w:uiPriority="19" w:unhideWhenUsed="0" w:qFormat="1"/>
+    <w:lsdException w:name="Intense Emphasis" w:semiHidden="0" w:uiPriority="21" w:unhideWhenUsed="0" w:qFormat="1"/>
+    <w:lsdException w:name="Subtle Reference" w:semiHidden="0" w:uiPriority="31" w:unhideWhenUsed="0" w:qFormat="1"/>
+    <w:lsdException w:name="Intense Reference" w:semiHidden="0" w:uiPriority="32" w:unhideWhenUsed="0" w:qFormat="1"/>
+    <w:lsdException w:name="Book Title" w:semiHidden="0" w:uiPriority="33" w:unhideWhenUsed="0" w:qFormat="1"/>
+    <w:lsdException w:name="Bibliography" w:uiPriority="37"/>
+    <w:lsdException w:name="TOC Heading" w:uiPriority="39" w:qFormat="1"/>
+  </w:latentStyles>
+  <w:style w:type="paragraph" w:default="1" w:styleId="Normal">
+    <w:name w:val="Normal"/>
+    <w:qFormat/>
+  </w:style>
+  <w:style w:type="character" w:default="1" w:styleId="DefaultParagraphFont">
+    <w:name w:val="Default Paragraph Font"/>
+    <w:uiPriority w:val="1"/>
+    <w:semiHidden/>
+    <w:unhideWhenUsed/>
+  </w:style>
+  <w:style w:type="table" w:default="1" w:styleId="TableNormal">
+    <w:name w:val="Normal Table"/>
+    <w:uiPriority w:val="99"/>
+    <w:semiHidden/>
+    <w:unhideWhenUsed/>
+    <w:tblPr>
+      <w:tblInd w:w="0" w:type="dxa"/>
+      <w:tblCellMar>
+        <w:top w:w="0" w:type="dxa"/>
+        <w:left w:w="108" w:type="dxa"/>
+        <w:bottom w:w="0" w:type="dxa"/>
+        <w:right w:w="108" w:type="dxa"/>
+      </w:tblCellMar>
+    </w:tblPr>
+  </w:style>
+  <w:style w:type="numbering" w:default="1" w:styleId="NoList">
+    <w:name w:val="No List"/>
+    <w:uiPriority w:val="99"/>
+    <w:semiHidden/>
+    <w:unhideWhenUsed/>
   </w:style>
 </w:styles>
 </file>
@@ -2083,7 +2300,7 @@
 </file>
 
 <file path=customXml/itemProps1.xml><?xml version="1.0" encoding="utf-8"?>
-<ds:datastoreItem xmlns:ds="http://schemas.openxmlformats.org/officeDocument/2006/customXml" ds:itemID="{217C3DB3-F181-274F-8F1F-0120E2F5A972}">
+<ds:datastoreItem xmlns:ds="http://schemas.openxmlformats.org/officeDocument/2006/customXml" ds:itemID="{41B6F3C1-D44B-8F43-BB41-22D210D7DCF5}">
   <ds:schemaRefs>
     <ds:schemaRef ds:uri="http://schemas.openxmlformats.org/officeDocument/2006/bibliography"/>
   </ds:schemaRefs>

</xml_diff>

<commit_message>
Merged documentation updates in trunk that also apply to tagged 1.8 versions
</commit_message>
<xml_diff>
--- a/docs/ComponentRegistryReferenceManual.docx
+++ b/docs/ComponentRegistryReferenceManual.docx
@@ -1,6 +1,6 @@
 
 <file path=word/document.xml><?xml version="1.0" encoding="utf-8"?>
-<w:document xmlns:mo="http://schemas.microsoft.com/office/mac/office/2008/main" xmlns:ve="http://schemas.openxmlformats.org/markup-compatibility/2006" xmlns:mv="urn:schemas-microsoft-com:mac:vml" xmlns:o="urn:schemas-microsoft-com:office:office" xmlns:r="http://schemas.openxmlformats.org/officeDocument/2006/relationships" xmlns:m="http://schemas.openxmlformats.org/officeDocument/2006/math" xmlns:v="urn:schemas-microsoft-com:vml" xmlns:wp="http://schemas.openxmlformats.org/drawingml/2006/wordprocessingDrawing" xmlns:w10="urn:schemas-microsoft-com:office:word" xmlns:w="http://schemas.openxmlformats.org/wordprocessingml/2006/main" xmlns:wne="http://schemas.microsoft.com/office/word/2006/wordml">
+<w:document xmlns:wpc="http://schemas.microsoft.com/office/word/2010/wordprocessingCanvas" xmlns:mo="http://schemas.microsoft.com/office/mac/office/2008/main" xmlns:mc="http://schemas.openxmlformats.org/markup-compatibility/2006" xmlns:mv="urn:schemas-microsoft-com:mac:vml" xmlns:o="urn:schemas-microsoft-com:office:office" xmlns:r="http://schemas.openxmlformats.org/officeDocument/2006/relationships" xmlns:m="http://schemas.openxmlformats.org/officeDocument/2006/math" xmlns:v="urn:schemas-microsoft-com:vml" xmlns:wp14="http://schemas.microsoft.com/office/word/2010/wordprocessingDrawing" xmlns:wp="http://schemas.openxmlformats.org/drawingml/2006/wordprocessingDrawing" xmlns:w10="urn:schemas-microsoft-com:office:word" xmlns:w="http://schemas.openxmlformats.org/wordprocessingml/2006/main" xmlns:w14="http://schemas.microsoft.com/office/word/2010/wordml" xmlns:wpg="http://schemas.microsoft.com/office/word/2010/wordprocessingGroup" xmlns:wpi="http://schemas.microsoft.com/office/word/2010/wordprocessingInk" xmlns:wne="http://schemas.microsoft.com/office/word/2006/wordml" xmlns:wps="http://schemas.microsoft.com/office/word/2010/wordprocessingShape" mc:Ignorable="w14 wp14">
   <w:body>
     <w:p>
       <w:pPr>
@@ -146,7 +146,7 @@
       <w:r>
         <w:t xml:space="preserve">Arbil (see </w:t>
       </w:r>
-      <w:hyperlink r:id="rId6" w:history="1">
+      <w:hyperlink r:id="rId7" w:history="1">
         <w:r>
           <w:rPr>
             <w:rStyle w:val="Hyperlink"/>
@@ -160,6 +160,7 @@
     </w:p>
     <w:p>
       <w:r>
+        <w:lastRenderedPageBreak/>
         <w:t>You can edit the selected item, bringing you to the "Editor" view. You can also try to delete the item</w:t>
       </w:r>
       <w:r>
@@ -180,7 +181,7 @@
         <w:rPr>
           <w:noProof/>
         </w:rPr>
-        <w:pict>
+        <w:pict w14:anchorId="50991CC0">
           <v:shapetype id="_x0000_t75" coordsize="21600,21600" o:spt="75" o:preferrelative="t" path="m@4@5l@4@11@9@11@9@5xe" filled="f" stroked="f">
             <v:stroke joinstyle="miter"/>
             <v:formulas>
@@ -201,7 +202,7 @@
             <o:lock v:ext="edit" aspectratio="t"/>
           </v:shapetype>
           <v:shape id="_x0000_i1025" type="#_x0000_t75" style="width:468pt;height:295.2pt">
-            <v:imagedata r:id="rId7" o:title="Edit"/>
+            <v:imagedata r:id="rId8" o:title="Edit"/>
           </v:shape>
         </w:pict>
       </w:r>
@@ -290,6 +291,7 @@
         </w:numPr>
       </w:pPr>
       <w:r>
+        <w:lastRenderedPageBreak/>
         <w:t xml:space="preserve">“save”: submits the Profile/Component  and overwrites an existing Profile/Component </w:t>
       </w:r>
       <w:r>
@@ -467,9 +469,10 @@
         <w:rPr>
           <w:noProof/>
         </w:rPr>
-        <w:pict>
+        <w:lastRenderedPageBreak/>
+        <w:pict w14:anchorId="1CF0DBA0">
           <v:shape id="_x0000_i1026" type="#_x0000_t75" style="width:486.4pt;height:297.6pt">
-            <v:imagedata r:id="rId8" o:title="Edit"/>
+            <v:imagedata r:id="rId9" o:title="Edit"/>
           </v:shape>
         </w:pict>
       </w:r>
@@ -527,9 +530,10 @@
         <w:rPr>
           <w:noProof/>
         </w:rPr>
-        <w:pict>
+        <w:lastRenderedPageBreak/>
+        <w:pict w14:anchorId="5F2655DA">
           <v:shape id="Picture 12" o:spid="_x0000_i1027" type="#_x0000_t75" alt="IsocatSearch.png" style="width:449.6pt;height:152pt;visibility:visible">
-            <v:imagedata r:id="rId9" o:title=""/>
+            <v:imagedata r:id="rId10" o:title=""/>
           </v:shape>
         </w:pict>
       </w:r>
@@ -608,7 +612,19 @@
         <w:t>an also choose to specify a regular expression pattern to allow certain values. Thirdly you can create a vocabulary of allowed values for this particular field.</w:t>
       </w:r>
       <w:r>
-        <w:t xml:space="preserve"> Components have an extra field (Group Name) that is also shown in the browse list. This field can be used to “group” components together making it easier to find them. For instance all components related to “imdi” can have group name imdi.</w:t>
+        <w:t xml:space="preserve"> </w:t>
+      </w:r>
+      <w:r>
+        <w:t xml:space="preserve">Finally, you can specify a value for </w:t>
+      </w:r>
+      <w:r>
+        <w:t>Group Name</w:t>
+      </w:r>
+      <w:r>
+        <w:t>,</w:t>
+      </w:r>
+      <w:r>
+        <w:t xml:space="preserve"> that is also shown in the browse list. This field can be used to “group” components together making it easier to find them. For instance all components related to “imdi” can have group name imdi.</w:t>
       </w:r>
     </w:p>
     <w:p>
@@ -619,9 +635,10 @@
         <w:rPr>
           <w:noProof/>
         </w:rPr>
-        <w:pict>
+        <w:lastRenderedPageBreak/>
+        <w:pict w14:anchorId="5CB86608">
           <v:shape id="Picture 13" o:spid="_x0000_i1028" type="#_x0000_t75" alt="ValueScheme.png" style="width:306.4pt;height:211.2pt;visibility:visible">
-            <v:imagedata r:id="rId10" o:title=""/>
+            <v:imagedata r:id="rId11" o:title=""/>
           </v:shape>
         </w:pict>
       </w:r>
@@ -682,7 +699,21 @@
         <w:t xml:space="preserve"> (see figure 5)</w:t>
       </w:r>
       <w:r>
-        <w:t>. Importing allows you to register components and profiles as xml files. Select an xml file that represents a profile or a component from your file system and fill in the fields. When submit is pressed an attempt is made (just like the "save" button from the Edit view) store the component.</w:t>
+        <w:t>. Importing allows you to register components and profiles as xml files. Select an xml file that represents a profile or a component from your file system and fill in the fields</w:t>
+      </w:r>
+      <w:r>
+        <w:t xml:space="preserve"> or keep the values that automatically get loaded from the file</w:t>
+      </w:r>
+      <w:r>
+        <w:t xml:space="preserve">. When submit is pressed an attempt is made (just like the "save" button from the Edit view) </w:t>
+      </w:r>
+      <w:r>
+        <w:t xml:space="preserve">to </w:t>
+      </w:r>
+      <w:bookmarkStart w:id="0" w:name="_GoBack"/>
+      <w:bookmarkEnd w:id="0"/>
+      <w:r>
+        <w:t>store the component.</w:t>
       </w:r>
     </w:p>
     <w:p>
@@ -695,12 +726,10 @@
         <w:keepNext/>
       </w:pPr>
       <w:r>
-        <w:rPr>
-          <w:noProof/>
-        </w:rPr>
-        <w:pict>
-          <v:shape id="_x0000_i1029" type="#_x0000_t75" style="width:252pt;height:191.2pt">
-            <v:imagedata r:id="rId11" o:title="Import"/>
+        <w:lastRenderedPageBreak/>
+        <w:pict w14:anchorId="2E1310E7">
+          <v:shape id="_x0000_i1031" type="#_x0000_t75" style="width:269.6pt;height:219.2pt">
+            <v:imagedata r:id="rId12" o:title="Screen shot 2011-07-08 at 14.33.05 .png"/>
           </v:shape>
         </w:pict>
       </w:r>
@@ -851,6 +880,7 @@
         </w:numPr>
       </w:pPr>
       <w:r>
+        <w:lastRenderedPageBreak/>
         <w:t>The login mechanism used does not allow non-ascii characters to be present in the name.</w:t>
       </w:r>
       <w:r>
@@ -870,14 +900,13 @@
       <w:pgMar w:top="1800" w:right="1440" w:bottom="1800" w:left="1440" w:header="708" w:footer="708" w:gutter="0"/>
       <w:cols w:space="708"/>
       <w:docGrid w:linePitch="360"/>
-      <w:printerSettings r:id="rId12"/>
     </w:sectPr>
   </w:body>
 </w:document>
 </file>
 
 <file path=word/numbering.xml><?xml version="1.0" encoding="utf-8"?>
-<w:numbering xmlns:mo="http://schemas.microsoft.com/office/mac/office/2008/main" xmlns:ve="http://schemas.openxmlformats.org/markup-compatibility/2006" xmlns:mv="urn:schemas-microsoft-com:mac:vml" xmlns:o="urn:schemas-microsoft-com:office:office" xmlns:r="http://schemas.openxmlformats.org/officeDocument/2006/relationships" xmlns:m="http://schemas.openxmlformats.org/officeDocument/2006/math" xmlns:v="urn:schemas-microsoft-com:vml" xmlns:wp="http://schemas.openxmlformats.org/drawingml/2006/wordprocessingDrawing" xmlns:w10="urn:schemas-microsoft-com:office:word" xmlns:w="http://schemas.openxmlformats.org/wordprocessingml/2006/main" xmlns:wne="http://schemas.microsoft.com/office/word/2006/wordml">
+<w:numbering xmlns:wpc="http://schemas.microsoft.com/office/word/2010/wordprocessingCanvas" xmlns:mo="http://schemas.microsoft.com/office/mac/office/2008/main" xmlns:mc="http://schemas.openxmlformats.org/markup-compatibility/2006" xmlns:mv="urn:schemas-microsoft-com:mac:vml" xmlns:o="urn:schemas-microsoft-com:office:office" xmlns:r="http://schemas.openxmlformats.org/officeDocument/2006/relationships" xmlns:m="http://schemas.openxmlformats.org/officeDocument/2006/math" xmlns:v="urn:schemas-microsoft-com:vml" xmlns:wp14="http://schemas.microsoft.com/office/word/2010/wordprocessingDrawing" xmlns:wp="http://schemas.openxmlformats.org/drawingml/2006/wordprocessingDrawing" xmlns:w10="urn:schemas-microsoft-com:office:word" xmlns:w="http://schemas.openxmlformats.org/wordprocessingml/2006/main" xmlns:w14="http://schemas.microsoft.com/office/word/2010/wordml" xmlns:wpg="http://schemas.microsoft.com/office/word/2010/wordprocessingGroup" xmlns:wpi="http://schemas.microsoft.com/office/word/2010/wordprocessingInk" xmlns:wne="http://schemas.microsoft.com/office/word/2006/wordml" xmlns:wps="http://schemas.microsoft.com/office/word/2010/wordprocessingShape" mc:Ignorable="w14 wp14">
   <w:abstractNum w:abstractNumId="0">
     <w:nsid w:val="13473007"/>
     <w:multiLevelType w:val="hybridMultilevel"/>
@@ -1575,7 +1604,7 @@
 </file>
 
 <file path=word/styles.xml><?xml version="1.0" encoding="utf-8"?>
-<w:styles xmlns:r="http://schemas.openxmlformats.org/officeDocument/2006/relationships" xmlns:w="http://schemas.openxmlformats.org/wordprocessingml/2006/main">
+<w:styles xmlns:mc="http://schemas.openxmlformats.org/markup-compatibility/2006" xmlns:r="http://schemas.openxmlformats.org/officeDocument/2006/relationships" xmlns:w="http://schemas.openxmlformats.org/wordprocessingml/2006/main" xmlns:w14="http://schemas.microsoft.com/office/word/2010/wordml" mc:Ignorable="w14">
   <w:docDefaults>
     <w:rPrDefault>
       <w:rPr>
@@ -1643,14 +1672,15 @@
   </w:style>
   <w:style w:type="character" w:default="1" w:styleId="DefaultParagraphFont">
     <w:name w:val="Default Paragraph Font"/>
+    <w:uiPriority w:val="1"/>
     <w:semiHidden/>
     <w:unhideWhenUsed/>
   </w:style>
   <w:style w:type="table" w:default="1" w:styleId="TableNormal">
     <w:name w:val="Normal Table"/>
+    <w:uiPriority w:val="99"/>
     <w:semiHidden/>
     <w:unhideWhenUsed/>
-    <w:qFormat/>
     <w:tblPr>
       <w:tblInd w:w="0" w:type="dxa"/>
       <w:tblCellMar>
@@ -1663,6 +1693,7 @@
   </w:style>
   <w:style w:type="numbering" w:default="1" w:styleId="NoList">
     <w:name w:val="No List"/>
+    <w:uiPriority w:val="99"/>
     <w:semiHidden/>
     <w:unhideWhenUsed/>
   </w:style>
@@ -1791,6 +1822,192 @@
       <w:sz w:val="18"/>
       <w:szCs w:val="18"/>
     </w:rPr>
+  </w:style>
+</w:styles>
+</file>
+
+<file path=word/stylesWithEffects.xml><?xml version="1.0" encoding="utf-8"?>
+<w:styles xmlns:wpc="http://schemas.microsoft.com/office/word/2010/wordprocessingCanvas" xmlns:mo="http://schemas.microsoft.com/office/mac/office/2008/main" xmlns:mc="http://schemas.openxmlformats.org/markup-compatibility/2006" xmlns:mv="urn:schemas-microsoft-com:mac:vml" xmlns:o="urn:schemas-microsoft-com:office:office" xmlns:r="http://schemas.openxmlformats.org/officeDocument/2006/relationships" xmlns:m="http://schemas.openxmlformats.org/officeDocument/2006/math" xmlns:v="urn:schemas-microsoft-com:vml" xmlns:wp14="http://schemas.microsoft.com/office/word/2010/wordprocessingDrawing" xmlns:wp="http://schemas.openxmlformats.org/drawingml/2006/wordprocessingDrawing" xmlns:w10="urn:schemas-microsoft-com:office:word" xmlns:w="http://schemas.openxmlformats.org/wordprocessingml/2006/main" xmlns:w14="http://schemas.microsoft.com/office/word/2010/wordml" xmlns:wpg="http://schemas.microsoft.com/office/word/2010/wordprocessingGroup" xmlns:wpi="http://schemas.microsoft.com/office/word/2010/wordprocessingInk" xmlns:wne="http://schemas.microsoft.com/office/word/2006/wordml" xmlns:wps="http://schemas.microsoft.com/office/word/2010/wordprocessingShape" mc:Ignorable="w14 wp14">
+  <w:docDefaults>
+    <w:rPrDefault>
+      <w:rPr>
+        <w:rFonts w:asciiTheme="minorHAnsi" w:eastAsiaTheme="minorEastAsia" w:hAnsiTheme="minorHAnsi" w:cstheme="minorBidi"/>
+        <w:sz w:val="24"/>
+        <w:szCs w:val="24"/>
+        <w:lang w:val="en-US" w:eastAsia="ja-JP" w:bidi="ar-SA"/>
+      </w:rPr>
+    </w:rPrDefault>
+    <w:pPrDefault/>
+  </w:docDefaults>
+  <w:latentStyles w:defLockedState="0" w:defUIPriority="99" w:defSemiHidden="1" w:defUnhideWhenUsed="1" w:defQFormat="0" w:count="276">
+    <w:lsdException w:name="Normal" w:semiHidden="0" w:uiPriority="0" w:unhideWhenUsed="0" w:qFormat="1"/>
+    <w:lsdException w:name="heading 1" w:semiHidden="0" w:uiPriority="9" w:unhideWhenUsed="0" w:qFormat="1"/>
+    <w:lsdException w:name="heading 2" w:uiPriority="9" w:qFormat="1"/>
+    <w:lsdException w:name="heading 3" w:uiPriority="9" w:qFormat="1"/>
+    <w:lsdException w:name="heading 4" w:uiPriority="9" w:qFormat="1"/>
+    <w:lsdException w:name="heading 5" w:uiPriority="9" w:qFormat="1"/>
+    <w:lsdException w:name="heading 6" w:uiPriority="9" w:qFormat="1"/>
+    <w:lsdException w:name="heading 7" w:uiPriority="9" w:qFormat="1"/>
+    <w:lsdException w:name="heading 8" w:uiPriority="9" w:qFormat="1"/>
+    <w:lsdException w:name="heading 9" w:uiPriority="9" w:qFormat="1"/>
+    <w:lsdException w:name="toc 1" w:uiPriority="39"/>
+    <w:lsdException w:name="toc 2" w:uiPriority="39"/>
+    <w:lsdException w:name="toc 3" w:uiPriority="39"/>
+    <w:lsdException w:name="toc 4" w:uiPriority="39"/>
+    <w:lsdException w:name="toc 5" w:uiPriority="39"/>
+    <w:lsdException w:name="toc 6" w:uiPriority="39"/>
+    <w:lsdException w:name="toc 7" w:uiPriority="39"/>
+    <w:lsdException w:name="toc 8" w:uiPriority="39"/>
+    <w:lsdException w:name="toc 9" w:uiPriority="39"/>
+    <w:lsdException w:name="caption" w:uiPriority="35" w:qFormat="1"/>
+    <w:lsdException w:name="Title" w:semiHidden="0" w:uiPriority="10" w:unhideWhenUsed="0" w:qFormat="1"/>
+    <w:lsdException w:name="Default Paragraph Font" w:uiPriority="1"/>
+    <w:lsdException w:name="Subtitle" w:semiHidden="0" w:uiPriority="11" w:unhideWhenUsed="0" w:qFormat="1"/>
+    <w:lsdException w:name="Strong" w:semiHidden="0" w:uiPriority="22" w:unhideWhenUsed="0" w:qFormat="1"/>
+    <w:lsdException w:name="Emphasis" w:semiHidden="0" w:uiPriority="20" w:unhideWhenUsed="0" w:qFormat="1"/>
+    <w:lsdException w:name="Table Grid" w:semiHidden="0" w:uiPriority="59" w:unhideWhenUsed="0"/>
+    <w:lsdException w:name="Placeholder Text" w:unhideWhenUsed="0"/>
+    <w:lsdException w:name="No Spacing" w:semiHidden="0" w:uiPriority="1" w:unhideWhenUsed="0" w:qFormat="1"/>
+    <w:lsdException w:name="Light Shading" w:semiHidden="0" w:uiPriority="60" w:unhideWhenUsed="0"/>
+    <w:lsdException w:name="Light List" w:semiHidden="0" w:uiPriority="61" w:unhideWhenUsed="0"/>
+    <w:lsdException w:name="Light Grid" w:semiHidden="0" w:uiPriority="62" w:unhideWhenUsed="0"/>
+    <w:lsdException w:name="Medium Shading 1" w:semiHidden="0" w:uiPriority="63" w:unhideWhenUsed="0"/>
+    <w:lsdException w:name="Medium Shading 2" w:semiHidden="0" w:uiPriority="64" w:unhideWhenUsed="0"/>
+    <w:lsdException w:name="Medium List 1" w:semiHidden="0" w:uiPriority="65" w:unhideWhenUsed="0"/>
+    <w:lsdException w:name="Medium List 2" w:semiHidden="0" w:uiPriority="66" w:unhideWhenUsed="0"/>
+    <w:lsdException w:name="Medium Grid 1" w:semiHidden="0" w:uiPriority="67" w:unhideWhenUsed="0"/>
+    <w:lsdException w:name="Medium Grid 2" w:semiHidden="0" w:uiPriority="68" w:unhideWhenUsed="0"/>
+    <w:lsdException w:name="Medium Grid 3" w:semiHidden="0" w:uiPriority="69" w:unhideWhenUsed="0"/>
+    <w:lsdException w:name="Dark List" w:semiHidden="0" w:uiPriority="70" w:unhideWhenUsed="0"/>
+    <w:lsdException w:name="Colorful Shading" w:semiHidden="0" w:uiPriority="71" w:unhideWhenUsed="0"/>
+    <w:lsdException w:name="Colorful List" w:semiHidden="0" w:uiPriority="72" w:unhideWhenUsed="0"/>
+    <w:lsdException w:name="Colorful Grid" w:semiHidden="0" w:uiPriority="73" w:unhideWhenUsed="0"/>
+    <w:lsdException w:name="Light Shading Accent 1" w:semiHidden="0" w:uiPriority="60" w:unhideWhenUsed="0"/>
+    <w:lsdException w:name="Light List Accent 1" w:semiHidden="0" w:uiPriority="61" w:unhideWhenUsed="0"/>
+    <w:lsdException w:name="Light Grid Accent 1" w:semiHidden="0" w:uiPriority="62" w:unhideWhenUsed="0"/>
+    <w:lsdException w:name="Medium Shading 1 Accent 1" w:semiHidden="0" w:uiPriority="63" w:unhideWhenUsed="0"/>
+    <w:lsdException w:name="Medium Shading 2 Accent 1" w:semiHidden="0" w:uiPriority="64" w:unhideWhenUsed="0"/>
+    <w:lsdException w:name="Medium List 1 Accent 1" w:semiHidden="0" w:uiPriority="65" w:unhideWhenUsed="0"/>
+    <w:lsdException w:name="Revision" w:unhideWhenUsed="0"/>
+    <w:lsdException w:name="List Paragraph" w:semiHidden="0" w:uiPriority="34" w:unhideWhenUsed="0" w:qFormat="1"/>
+    <w:lsdException w:name="Quote" w:semiHidden="0" w:uiPriority="29" w:unhideWhenUsed="0" w:qFormat="1"/>
+    <w:lsdException w:name="Intense Quote" w:semiHidden="0" w:uiPriority="30" w:unhideWhenUsed="0" w:qFormat="1"/>
+    <w:lsdException w:name="Medium List 2 Accent 1" w:semiHidden="0" w:uiPriority="66" w:unhideWhenUsed="0"/>
+    <w:lsdException w:name="Medium Grid 1 Accent 1" w:semiHidden="0" w:uiPriority="67" w:unhideWhenUsed="0"/>
+    <w:lsdException w:name="Medium Grid 2 Accent 1" w:semiHidden="0" w:uiPriority="68" w:unhideWhenUsed="0"/>
+    <w:lsdException w:name="Medium Grid 3 Accent 1" w:semiHidden="0" w:uiPriority="69" w:unhideWhenUsed="0"/>
+    <w:lsdException w:name="Dark List Accent 1" w:semiHidden="0" w:uiPriority="70" w:unhideWhenUsed="0"/>
+    <w:lsdException w:name="Colorful Shading Accent 1" w:semiHidden="0" w:uiPriority="71" w:unhideWhenUsed="0"/>
+    <w:lsdException w:name="Colorful List Accent 1" w:semiHidden="0" w:uiPriority="72" w:unhideWhenUsed="0"/>
+    <w:lsdException w:name="Colorful Grid Accent 1" w:semiHidden="0" w:uiPriority="73" w:unhideWhenUsed="0"/>
+    <w:lsdException w:name="Light Shading Accent 2" w:semiHidden="0" w:uiPriority="60" w:unhideWhenUsed="0"/>
+    <w:lsdException w:name="Light List Accent 2" w:semiHidden="0" w:uiPriority="61" w:unhideWhenUsed="0"/>
+    <w:lsdException w:name="Light Grid Accent 2" w:semiHidden="0" w:uiPriority="62" w:unhideWhenUsed="0"/>
+    <w:lsdException w:name="Medium Shading 1 Accent 2" w:semiHidden="0" w:uiPriority="63" w:unhideWhenUsed="0"/>
+    <w:lsdException w:name="Medium Shading 2 Accent 2" w:semiHidden="0" w:uiPriority="64" w:unhideWhenUsed="0"/>
+    <w:lsdException w:name="Medium List 1 Accent 2" w:semiHidden="0" w:uiPriority="65" w:unhideWhenUsed="0"/>
+    <w:lsdException w:name="Medium List 2 Accent 2" w:semiHidden="0" w:uiPriority="66" w:unhideWhenUsed="0"/>
+    <w:lsdException w:name="Medium Grid 1 Accent 2" w:semiHidden="0" w:uiPriority="67" w:unhideWhenUsed="0"/>
+    <w:lsdException w:name="Medium Grid 2 Accent 2" w:semiHidden="0" w:uiPriority="68" w:unhideWhenUsed="0"/>
+    <w:lsdException w:name="Medium Grid 3 Accent 2" w:semiHidden="0" w:uiPriority="69" w:unhideWhenUsed="0"/>
+    <w:lsdException w:name="Dark List Accent 2" w:semiHidden="0" w:uiPriority="70" w:unhideWhenUsed="0"/>
+    <w:lsdException w:name="Colorful Shading Accent 2" w:semiHidden="0" w:uiPriority="71" w:unhideWhenUsed="0"/>
+    <w:lsdException w:name="Colorful List Accent 2" w:semiHidden="0" w:uiPriority="72" w:unhideWhenUsed="0"/>
+    <w:lsdException w:name="Colorful Grid Accent 2" w:semiHidden="0" w:uiPriority="73" w:unhideWhenUsed="0"/>
+    <w:lsdException w:name="Light Shading Accent 3" w:semiHidden="0" w:uiPriority="60" w:unhideWhenUsed="0"/>
+    <w:lsdException w:name="Light List Accent 3" w:semiHidden="0" w:uiPriority="61" w:unhideWhenUsed="0"/>
+    <w:lsdException w:name="Light Grid Accent 3" w:semiHidden="0" w:uiPriority="62" w:unhideWhenUsed="0"/>
+    <w:lsdException w:name="Medium Shading 1 Accent 3" w:semiHidden="0" w:uiPriority="63" w:unhideWhenUsed="0"/>
+    <w:lsdException w:name="Medium Shading 2 Accent 3" w:semiHidden="0" w:uiPriority="64" w:unhideWhenUsed="0"/>
+    <w:lsdException w:name="Medium List 1 Accent 3" w:semiHidden="0" w:uiPriority="65" w:unhideWhenUsed="0"/>
+    <w:lsdException w:name="Medium List 2 Accent 3" w:semiHidden="0" w:uiPriority="66" w:unhideWhenUsed="0"/>
+    <w:lsdException w:name="Medium Grid 1 Accent 3" w:semiHidden="0" w:uiPriority="67" w:unhideWhenUsed="0"/>
+    <w:lsdException w:name="Medium Grid 2 Accent 3" w:semiHidden="0" w:uiPriority="68" w:unhideWhenUsed="0"/>
+    <w:lsdException w:name="Medium Grid 3 Accent 3" w:semiHidden="0" w:uiPriority="69" w:unhideWhenUsed="0"/>
+    <w:lsdException w:name="Dark List Accent 3" w:semiHidden="0" w:uiPriority="70" w:unhideWhenUsed="0"/>
+    <w:lsdException w:name="Colorful Shading Accent 3" w:semiHidden="0" w:uiPriority="71" w:unhideWhenUsed="0"/>
+    <w:lsdException w:name="Colorful List Accent 3" w:semiHidden="0" w:uiPriority="72" w:unhideWhenUsed="0"/>
+    <w:lsdException w:name="Colorful Grid Accent 3" w:semiHidden="0" w:uiPriority="73" w:unhideWhenUsed="0"/>
+    <w:lsdException w:name="Light Shading Accent 4" w:semiHidden="0" w:uiPriority="60" w:unhideWhenUsed="0"/>
+    <w:lsdException w:name="Light List Accent 4" w:semiHidden="0" w:uiPriority="61" w:unhideWhenUsed="0"/>
+    <w:lsdException w:name="Light Grid Accent 4" w:semiHidden="0" w:uiPriority="62" w:unhideWhenUsed="0"/>
+    <w:lsdException w:name="Medium Shading 1 Accent 4" w:semiHidden="0" w:uiPriority="63" w:unhideWhenUsed="0"/>
+    <w:lsdException w:name="Medium Shading 2 Accent 4" w:semiHidden="0" w:uiPriority="64" w:unhideWhenUsed="0"/>
+    <w:lsdException w:name="Medium List 1 Accent 4" w:semiHidden="0" w:uiPriority="65" w:unhideWhenUsed="0"/>
+    <w:lsdException w:name="Medium List 2 Accent 4" w:semiHidden="0" w:uiPriority="66" w:unhideWhenUsed="0"/>
+    <w:lsdException w:name="Medium Grid 1 Accent 4" w:semiHidden="0" w:uiPriority="67" w:unhideWhenUsed="0"/>
+    <w:lsdException w:name="Medium Grid 2 Accent 4" w:semiHidden="0" w:uiPriority="68" w:unhideWhenUsed="0"/>
+    <w:lsdException w:name="Medium Grid 3 Accent 4" w:semiHidden="0" w:uiPriority="69" w:unhideWhenUsed="0"/>
+    <w:lsdException w:name="Dark List Accent 4" w:semiHidden="0" w:uiPriority="70" w:unhideWhenUsed="0"/>
+    <w:lsdException w:name="Colorful Shading Accent 4" w:semiHidden="0" w:uiPriority="71" w:unhideWhenUsed="0"/>
+    <w:lsdException w:name="Colorful List Accent 4" w:semiHidden="0" w:uiPriority="72" w:unhideWhenUsed="0"/>
+    <w:lsdException w:name="Colorful Grid Accent 4" w:semiHidden="0" w:uiPriority="73" w:unhideWhenUsed="0"/>
+    <w:lsdException w:name="Light Shading Accent 5" w:semiHidden="0" w:uiPriority="60" w:unhideWhenUsed="0"/>
+    <w:lsdException w:name="Light List Accent 5" w:semiHidden="0" w:uiPriority="61" w:unhideWhenUsed="0"/>
+    <w:lsdException w:name="Light Grid Accent 5" w:semiHidden="0" w:uiPriority="62" w:unhideWhenUsed="0"/>
+    <w:lsdException w:name="Medium Shading 1 Accent 5" w:semiHidden="0" w:uiPriority="63" w:unhideWhenUsed="0"/>
+    <w:lsdException w:name="Medium Shading 2 Accent 5" w:semiHidden="0" w:uiPriority="64" w:unhideWhenUsed="0"/>
+    <w:lsdException w:name="Medium List 1 Accent 5" w:semiHidden="0" w:uiPriority="65" w:unhideWhenUsed="0"/>
+    <w:lsdException w:name="Medium List 2 Accent 5" w:semiHidden="0" w:uiPriority="66" w:unhideWhenUsed="0"/>
+    <w:lsdException w:name="Medium Grid 1 Accent 5" w:semiHidden="0" w:uiPriority="67" w:unhideWhenUsed="0"/>
+    <w:lsdException w:name="Medium Grid 2 Accent 5" w:semiHidden="0" w:uiPriority="68" w:unhideWhenUsed="0"/>
+    <w:lsdException w:name="Medium Grid 3 Accent 5" w:semiHidden="0" w:uiPriority="69" w:unhideWhenUsed="0"/>
+    <w:lsdException w:name="Dark List Accent 5" w:semiHidden="0" w:uiPriority="70" w:unhideWhenUsed="0"/>
+    <w:lsdException w:name="Colorful Shading Accent 5" w:semiHidden="0" w:uiPriority="71" w:unhideWhenUsed="0"/>
+    <w:lsdException w:name="Colorful List Accent 5" w:semiHidden="0" w:uiPriority="72" w:unhideWhenUsed="0"/>
+    <w:lsdException w:name="Colorful Grid Accent 5" w:semiHidden="0" w:uiPriority="73" w:unhideWhenUsed="0"/>
+    <w:lsdException w:name="Light Shading Accent 6" w:semiHidden="0" w:uiPriority="60" w:unhideWhenUsed="0"/>
+    <w:lsdException w:name="Light List Accent 6" w:semiHidden="0" w:uiPriority="61" w:unhideWhenUsed="0"/>
+    <w:lsdException w:name="Light Grid Accent 6" w:semiHidden="0" w:uiPriority="62" w:unhideWhenUsed="0"/>
+    <w:lsdException w:name="Medium Shading 1 Accent 6" w:semiHidden="0" w:uiPriority="63" w:unhideWhenUsed="0"/>
+    <w:lsdException w:name="Medium Shading 2 Accent 6" w:semiHidden="0" w:uiPriority="64" w:unhideWhenUsed="0"/>
+    <w:lsdException w:name="Medium List 1 Accent 6" w:semiHidden="0" w:uiPriority="65" w:unhideWhenUsed="0"/>
+    <w:lsdException w:name="Medium List 2 Accent 6" w:semiHidden="0" w:uiPriority="66" w:unhideWhenUsed="0"/>
+    <w:lsdException w:name="Medium Grid 1 Accent 6" w:semiHidden="0" w:uiPriority="67" w:unhideWhenUsed="0"/>
+    <w:lsdException w:name="Medium Grid 2 Accent 6" w:semiHidden="0" w:uiPriority="68" w:unhideWhenUsed="0"/>
+    <w:lsdException w:name="Medium Grid 3 Accent 6" w:semiHidden="0" w:uiPriority="69" w:unhideWhenUsed="0"/>
+    <w:lsdException w:name="Dark List Accent 6" w:semiHidden="0" w:uiPriority="70" w:unhideWhenUsed="0"/>
+    <w:lsdException w:name="Colorful Shading Accent 6" w:semiHidden="0" w:uiPriority="71" w:unhideWhenUsed="0"/>
+    <w:lsdException w:name="Colorful List Accent 6" w:semiHidden="0" w:uiPriority="72" w:unhideWhenUsed="0"/>
+    <w:lsdException w:name="Colorful Grid Accent 6" w:semiHidden="0" w:uiPriority="73" w:unhideWhenUsed="0"/>
+    <w:lsdException w:name="Subtle Emphasis" w:semiHidden="0" w:uiPriority="19" w:unhideWhenUsed="0" w:qFormat="1"/>
+    <w:lsdException w:name="Intense Emphasis" w:semiHidden="0" w:uiPriority="21" w:unhideWhenUsed="0" w:qFormat="1"/>
+    <w:lsdException w:name="Subtle Reference" w:semiHidden="0" w:uiPriority="31" w:unhideWhenUsed="0" w:qFormat="1"/>
+    <w:lsdException w:name="Intense Reference" w:semiHidden="0" w:uiPriority="32" w:unhideWhenUsed="0" w:qFormat="1"/>
+    <w:lsdException w:name="Book Title" w:semiHidden="0" w:uiPriority="33" w:unhideWhenUsed="0" w:qFormat="1"/>
+    <w:lsdException w:name="Bibliography" w:uiPriority="37"/>
+    <w:lsdException w:name="TOC Heading" w:uiPriority="39" w:qFormat="1"/>
+  </w:latentStyles>
+  <w:style w:type="paragraph" w:default="1" w:styleId="Normal">
+    <w:name w:val="Normal"/>
+    <w:qFormat/>
+  </w:style>
+  <w:style w:type="character" w:default="1" w:styleId="DefaultParagraphFont">
+    <w:name w:val="Default Paragraph Font"/>
+    <w:uiPriority w:val="1"/>
+    <w:semiHidden/>
+    <w:unhideWhenUsed/>
+  </w:style>
+  <w:style w:type="table" w:default="1" w:styleId="TableNormal">
+    <w:name w:val="Normal Table"/>
+    <w:uiPriority w:val="99"/>
+    <w:semiHidden/>
+    <w:unhideWhenUsed/>
+    <w:tblPr>
+      <w:tblInd w:w="0" w:type="dxa"/>
+      <w:tblCellMar>
+        <w:top w:w="0" w:type="dxa"/>
+        <w:left w:w="108" w:type="dxa"/>
+        <w:bottom w:w="0" w:type="dxa"/>
+        <w:right w:w="108" w:type="dxa"/>
+      </w:tblCellMar>
+    </w:tblPr>
+  </w:style>
+  <w:style w:type="numbering" w:default="1" w:styleId="NoList">
+    <w:name w:val="No List"/>
+    <w:uiPriority w:val="99"/>
+    <w:semiHidden/>
+    <w:unhideWhenUsed/>
   </w:style>
 </w:styles>
 </file>
@@ -2083,7 +2300,7 @@
 </file>
 
 <file path=customXml/itemProps1.xml><?xml version="1.0" encoding="utf-8"?>
-<ds:datastoreItem xmlns:ds="http://schemas.openxmlformats.org/officeDocument/2006/customXml" ds:itemID="{217C3DB3-F181-274F-8F1F-0120E2F5A972}">
+<ds:datastoreItem xmlns:ds="http://schemas.openxmlformats.org/officeDocument/2006/customXml" ds:itemID="{41B6F3C1-D44B-8F43-BB41-22D210D7DCF5}">
   <ds:schemaRefs>
     <ds:schemaRef ds:uri="http://schemas.openxmlformats.org/officeDocument/2006/bibliography"/>
   </ds:schemaRefs>

</xml_diff>

<commit_message>
ComponentRegistry user manual: updated screenshots, restructured a bit and added section on DisplayPriority
</commit_message>
<xml_diff>
--- a/docs/ComponentRegistryReferenceManual.docx
+++ b/docs/ComponentRegistryReferenceManual.docx
@@ -66,61 +66,128 @@
     <w:p/>
     <w:p>
       <w:pPr>
-        <w:rPr>
-          <w:rFonts w:ascii="Calibri" w:hAnsi="Calibri"/>
+        <w:pStyle w:val="Heading3"/>
+      </w:pPr>
+      <w:r>
+        <w:t>Browse.</w:t>
+      </w:r>
+    </w:p>
+    <w:p>
+      <w:r>
+        <w:t xml:space="preserve">When "Browse" is selected </w:t>
+      </w:r>
+      <w:r>
+        <w:t>(s</w:t>
+      </w:r>
+      <w:r>
+        <w:t>ee</w:t>
+      </w:r>
+      <w:r>
+        <w:t xml:space="preserve"> </w:t>
+      </w:r>
+      <w:r>
+        <w:fldChar w:fldCharType="begin"/>
+      </w:r>
+      <w:r>
+        <w:instrText xml:space="preserve"> REF _Ref194468694 \h </w:instrText>
+      </w:r>
+      <w:r>
+        <w:fldChar w:fldCharType="separate"/>
+      </w:r>
+      <w:r>
+        <w:t xml:space="preserve">Figure </w:t>
+      </w:r>
+      <w:r>
+        <w:rPr>
+          <w:noProof/>
+        </w:rPr>
+        <w:t>1</w:t>
+      </w:r>
+      <w:r>
+        <w:fldChar w:fldCharType="end"/>
+      </w:r>
+      <w:r>
+        <w:t xml:space="preserve">) </w:t>
+      </w:r>
+      <w:r>
+        <w:t xml:space="preserve">there is a choice of two tabs "Profiles" and "Components". Clicking on either of them allows you to view all the registered Profiles or Components in a list. Above the list there is a filter input field </w:t>
+      </w:r>
+      <w:r>
+        <w:t>and a select box. In the Fil</w:t>
+      </w:r>
+      <w:r>
+        <w:t>t</w:t>
+      </w:r>
+      <w:r>
+        <w:t>er input</w:t>
+      </w:r>
+      <w:r>
+        <w:t xml:space="preserve"> you can type a term to quickly filter out all non-matching items.</w:t>
+      </w:r>
+      <w:r>
+        <w:t xml:space="preserve"> The select box allows you to switch between public space and user space. The public space shows all published profiles/components by all users. The user space shows all profiles/components that are located in your own workspace. The user space items are not published.</w:t>
+      </w:r>
+    </w:p>
+    <w:p>
+      <w:r>
+        <w:t xml:space="preserve">When you </w:t>
+      </w:r>
+      <w:r>
+        <w:rPr>
           <w:b/>
-          <w:color w:val="4F81BD"/>
-        </w:rPr>
-      </w:pPr>
-      <w:r>
-        <w:rPr>
-          <w:rFonts w:ascii="Calibri" w:hAnsi="Calibri"/>
+        </w:rPr>
+        <w:t>select an item</w:t>
+      </w:r>
+      <w:r>
+        <w:t xml:space="preserve"> in this list the panel below the list fills up with info about the selected Profile/Component. It allows for a default "view" and an xml view. The </w:t>
+      </w:r>
+      <w:r>
+        <w:rPr>
           <w:b/>
-          <w:color w:val="4F81BD"/>
-        </w:rPr>
-        <w:t>Browse.</w:t>
-      </w:r>
-    </w:p>
-    <w:p>
-      <w:r>
-        <w:t xml:space="preserve">When "Browse" is selected </w:t>
-      </w:r>
-      <w:r>
-        <w:t>(s</w:t>
-      </w:r>
-      <w:r>
-        <w:t xml:space="preserve">ee figure 1) </w:t>
-      </w:r>
-      <w:r>
-        <w:t xml:space="preserve">there is a choice of two tabs "Profiles" and "Components". Clicking on either of them allows you to view all the registered Profiles or Components in a list. Above the list there is a filter input field </w:t>
-      </w:r>
-      <w:r>
-        <w:t>and a select box. In the Fil</w:t>
-      </w:r>
-      <w:r>
-        <w:t>t</w:t>
-      </w:r>
-      <w:r>
-        <w:t>er input</w:t>
-      </w:r>
-      <w:r>
-        <w:t xml:space="preserve"> you can type a term to quickly filter out all non-matching items.</w:t>
-      </w:r>
-      <w:r>
-        <w:t xml:space="preserve"> The select box allows you to switch between public space and user space. The public space shows all published profiles/components by all users. The user space shows all profiles/components that are located in your own workspace. The user space items are not published.</w:t>
-      </w:r>
-    </w:p>
-    <w:p>
-      <w:r>
-        <w:t>When you select an item in this list the panel below the list fills up with info about the selected Profile/Component. It allows for a default "view" and an xml view. The default view is an interactive view where you can click open reference components to explore the full structure of a Profile/Component.</w:t>
-      </w:r>
-      <w:r>
-        <w:t xml:space="preserve"> The xml view shows the actual xml of a Profile/Component.</w:t>
-      </w:r>
-    </w:p>
-    <w:p>
-      <w:r>
-        <w:t>When you right click on an item in the list or on the info pane</w:t>
+        </w:rPr>
+        <w:t>default view</w:t>
+      </w:r>
+      <w:r>
+        <w:t xml:space="preserve"> is an interactive view where you can click open reference components to explore the full structure of a Profile/Component.</w:t>
+      </w:r>
+      <w:r>
+        <w:t xml:space="preserve"> The </w:t>
+      </w:r>
+      <w:r>
+        <w:rPr>
+          <w:b/>
+        </w:rPr>
+        <w:t>xml view</w:t>
+      </w:r>
+      <w:r>
+        <w:t xml:space="preserve"> shows the actual xml of a Profile/Component.</w:t>
+      </w:r>
+      <w:r>
+        <w:t xml:space="preserve"> The </w:t>
+      </w:r>
+      <w:r>
+        <w:rPr>
+          <w:b/>
+        </w:rPr>
+        <w:t>comments tab</w:t>
+      </w:r>
+      <w:r>
+        <w:t xml:space="preserve"> provides a place for discussion by allowing authenticated users to post a comment on a specific Profile/Component or to see what others have written.</w:t>
+      </w:r>
+    </w:p>
+    <w:p/>
+    <w:p>
+      <w:r>
+        <w:t xml:space="preserve">When you </w:t>
+      </w:r>
+      <w:r>
+        <w:rPr>
+          <w:b/>
+        </w:rPr>
+        <w:t>right click on an item</w:t>
+      </w:r>
+      <w:r>
+        <w:t xml:space="preserve"> in the list or on the info pane</w:t>
       </w:r>
       <w:r>
         <w:t xml:space="preserve"> you are given </w:t>
@@ -141,7 +208,11 @@
         <w:t xml:space="preserve">. </w:t>
       </w:r>
       <w:r>
-        <w:t xml:space="preserve">Other tools can use the downloaded xml or xsd, CLARIN supported tools will integrate with the registry automatically so you won’t have to download anything yourself. </w:t>
+        <w:t xml:space="preserve">Other tools can use the downloaded xml or xsd, CLARIN </w:t>
+      </w:r>
+      <w:r>
+        <w:lastRenderedPageBreak/>
+        <w:t xml:space="preserve">supported tools will integrate with the registry automatically so you won’t have to download anything yourself. </w:t>
       </w:r>
       <w:r>
         <w:t xml:space="preserve">Arbil (see </w:t>
@@ -160,7 +231,6 @@
     </w:p>
     <w:p>
       <w:r>
-        <w:lastRenderedPageBreak/>
         <w:t>You can edit the selected item, bringing you to the "Editor" view. You can also try to delete the item</w:t>
       </w:r>
       <w:r>
@@ -173,15 +243,13 @@
         <w:t xml:space="preserve">reator of that item. </w:t>
       </w:r>
     </w:p>
+    <w:p/>
     <w:p>
       <w:pPr>
         <w:keepNext/>
       </w:pPr>
       <w:r>
-        <w:rPr>
-          <w:noProof/>
-        </w:rPr>
-        <w:pict w14:anchorId="50991CC0">
+        <w:pict w14:anchorId="2A98D588">
           <v:shapetype id="_x0000_t75" coordsize="21600,21600" o:spt="75" o:preferrelative="t" path="m@4@5l@4@11@9@11@9@5xe" filled="f" stroked="f">
             <v:stroke joinstyle="miter"/>
             <v:formulas>
@@ -201,8 +269,8 @@
             <v:path o:extrusionok="f" gradientshapeok="t" o:connecttype="rect"/>
             <o:lock v:ext="edit" aspectratio="t"/>
           </v:shapetype>
-          <v:shape id="_x0000_i1025" type="#_x0000_t75" style="width:468pt;height:295.2pt">
-            <v:imagedata r:id="rId8" o:title="Edit"/>
+          <v:shape id="_x0000_i1031" type="#_x0000_t75" style="width:498.4pt;height:283.2pt">
+            <v:imagedata r:id="rId8" o:title=""/>
           </v:shape>
         </w:pict>
       </w:r>
@@ -211,6 +279,7 @@
       <w:pPr>
         <w:pStyle w:val="Caption"/>
       </w:pPr>
+      <w:bookmarkStart w:id="0" w:name="_Ref194468694"/>
       <w:r>
         <w:t xml:space="preserve">Figure </w:t>
       </w:r>
@@ -232,29 +301,18 @@
       <w:r>
         <w:fldChar w:fldCharType="end"/>
       </w:r>
+      <w:bookmarkEnd w:id="0"/>
       <w:r>
         <w:t>. Browse Screen</w:t>
       </w:r>
     </w:p>
-    <w:p/>
-    <w:p>
-      <w:pPr>
-        <w:rPr>
-          <w:rFonts w:ascii="Calibri" w:hAnsi="Calibri"/>
-          <w:b/>
-          <w:color w:val="4F81BD"/>
-        </w:rPr>
-      </w:pPr>
-      <w:r>
-        <w:rPr>
-          <w:rFonts w:ascii="Calibri" w:hAnsi="Calibri"/>
-          <w:b/>
-          <w:color w:val="4F81BD"/>
-        </w:rPr>
-        <w:t>Edit.</w:t>
-      </w:r>
-      <w:r>
-        <w:t xml:space="preserve"> </w:t>
+    <w:p>
+      <w:pPr>
+        <w:pStyle w:val="Heading3"/>
+      </w:pPr>
+      <w:r>
+        <w:lastRenderedPageBreak/>
+        <w:t>Edit</w:t>
       </w:r>
     </w:p>
     <w:p>
@@ -265,7 +323,31 @@
         <w:t>(s</w:t>
       </w:r>
       <w:r>
-        <w:t xml:space="preserve">ee figure 2) </w:t>
+        <w:t xml:space="preserve">ee </w:t>
+      </w:r>
+      <w:r>
+        <w:fldChar w:fldCharType="begin"/>
+      </w:r>
+      <w:r>
+        <w:instrText xml:space="preserve"> REF _Ref194468763 \h </w:instrText>
+      </w:r>
+      <w:r>
+        <w:fldChar w:fldCharType="separate"/>
+      </w:r>
+      <w:r>
+        <w:t xml:space="preserve">Figure </w:t>
+      </w:r>
+      <w:r>
+        <w:rPr>
+          <w:noProof/>
+        </w:rPr>
+        <w:t>2</w:t>
+      </w:r>
+      <w:r>
+        <w:fldChar w:fldCharType="end"/>
+      </w:r>
+      <w:r>
+        <w:t xml:space="preserve">) </w:t>
       </w:r>
       <w:r>
         <w:t xml:space="preserve">allows you to create a new Profile/Component or edit an already existing Profile/Component. The view offers </w:t>
@@ -291,7 +373,6 @@
         </w:numPr>
       </w:pPr>
       <w:r>
-        <w:lastRenderedPageBreak/>
         <w:t xml:space="preserve">“save”: submits the Profile/Component  and overwrites an existing Profile/Component </w:t>
       </w:r>
       <w:r>
@@ -466,13 +547,10 @@
         <w:keepNext/>
       </w:pPr>
       <w:r>
-        <w:rPr>
-          <w:noProof/>
-        </w:rPr>
         <w:lastRenderedPageBreak/>
-        <w:pict w14:anchorId="1CF0DBA0">
-          <v:shape id="_x0000_i1026" type="#_x0000_t75" style="width:486.4pt;height:297.6pt">
-            <v:imagedata r:id="rId9" o:title="Edit"/>
+        <w:pict w14:anchorId="74912D79">
+          <v:shape id="_x0000_i1037" type="#_x0000_t75" style="width:498.4pt;height:283.2pt">
+            <v:imagedata r:id="rId9" o:title=""/>
           </v:shape>
         </w:pict>
       </w:r>
@@ -481,6 +559,7 @@
       <w:pPr>
         <w:pStyle w:val="Caption"/>
       </w:pPr>
+      <w:bookmarkStart w:id="1" w:name="_Ref194468763"/>
       <w:r>
         <w:t xml:space="preserve">Figure </w:t>
       </w:r>
@@ -502,6 +581,7 @@
       <w:r>
         <w:fldChar w:fldCharType="end"/>
       </w:r>
+      <w:bookmarkEnd w:id="1"/>
       <w:r>
         <w:t>. Edit Screen</w:t>
       </w:r>
@@ -509,30 +589,65 @@
     <w:p/>
     <w:p>
       <w:r>
-        <w:t>When new items are added it should be fairly straightforward to fill in the fields. Two fields are a bit more complicated: ConceptLink (for Component/Element) and Type (for Element/Attribute). A conceptlink can be added by clicking on the button next to the field this pops-up a search box</w:t>
-      </w:r>
-      <w:r>
-        <w:t xml:space="preserve"> (s</w:t>
-      </w:r>
-      <w:r>
-        <w:t xml:space="preserve">ee figure 3) </w:t>
-      </w:r>
-      <w:r>
-        <w:t xml:space="preserve">to search for concepts in the Isocat concept registry. </w:t>
-      </w:r>
-    </w:p>
-    <w:p/>
-    <w:p>
-      <w:pPr>
-        <w:keepNext/>
-      </w:pPr>
+        <w:t>When new items are added it should be fairly straightforward to fill in the fields.</w:t>
+      </w:r>
+      <w:r>
+        <w:t xml:space="preserve"> The fields that need to be filled in depend on the type of item (see </w:t>
+      </w:r>
+      <w:r>
+        <w:fldChar w:fldCharType="begin"/>
+      </w:r>
+      <w:r>
+        <w:instrText xml:space="preserve"> REF _Ref194468938 \h </w:instrText>
+      </w:r>
+      <w:r>
+        <w:fldChar w:fldCharType="separate"/>
+      </w:r>
+      <w:r>
+        <w:t xml:space="preserve">Figure </w:t>
+      </w:r>
       <w:r>
         <w:rPr>
           <w:noProof/>
         </w:rPr>
+        <w:t>3</w:t>
+      </w:r>
+      <w:r>
+        <w:fldChar w:fldCharType="end"/>
+      </w:r>
+      <w:r>
+        <w:t>)</w:t>
+      </w:r>
+      <w:r>
+        <w:t xml:space="preserve"> </w:t>
+      </w:r>
+      <w:r>
+        <w:t>Three</w:t>
+      </w:r>
+      <w:r>
+        <w:t xml:space="preserve"> fields are a bit more complicated: ConceptLink (for Component/Element)</w:t>
+      </w:r>
+      <w:r>
+        <w:t>,</w:t>
+      </w:r>
+      <w:r>
+        <w:t xml:space="preserve"> </w:t>
+      </w:r>
+      <w:r>
+        <w:t>DisplayPriority (for Element)</w:t>
+      </w:r>
+      <w:r>
+        <w:t xml:space="preserve"> and Type (for Element/Attribute). </w:t>
+      </w:r>
+    </w:p>
+    <w:p>
+      <w:pPr>
+        <w:pStyle w:val="Caption"/>
+      </w:pPr>
+      <w:r>
         <w:lastRenderedPageBreak/>
-        <w:pict w14:anchorId="5F2655DA">
-          <v:shape id="Picture 12" o:spid="_x0000_i1027" type="#_x0000_t75" alt="IsocatSearch.png" style="width:449.6pt;height:152pt;visibility:visible">
+        <w:pict w14:anchorId="167E8902">
+          <v:shape id="_x0000_i1078" type="#_x0000_t75" style="width:340.8pt;height:198.4pt">
             <v:imagedata r:id="rId10" o:title=""/>
           </v:shape>
         </w:pict>
@@ -542,32 +657,204 @@
       <w:pPr>
         <w:pStyle w:val="Caption"/>
       </w:pPr>
+      <w:bookmarkStart w:id="2" w:name="_Ref194468938"/>
       <w:r>
         <w:t xml:space="preserve">Figure </w:t>
       </w:r>
+      <w:fldSimple w:instr=" SEQ Figure \* ARABIC ">
+        <w:r>
+          <w:rPr>
+            <w:noProof/>
+          </w:rPr>
+          <w:t>3</w:t>
+        </w:r>
+      </w:fldSimple>
+      <w:bookmarkEnd w:id="2"/>
+      <w:r>
+        <w:t>. Element and attribute editing</w:t>
+      </w:r>
+    </w:p>
+    <w:p>
+      <w:pPr>
+        <w:pStyle w:val="Heading4"/>
+      </w:pPr>
+      <w:r>
+        <w:t>ConceptLink</w:t>
+      </w:r>
+    </w:p>
+    <w:p>
+      <w:r>
+        <w:t>A conceptlink can be added by clicking on the button next to the field this pops-up a search box</w:t>
+      </w:r>
+      <w:r>
+        <w:t xml:space="preserve"> (s</w:t>
+      </w:r>
+      <w:r>
+        <w:t>ee</w:t>
+      </w:r>
+      <w:r>
+        <w:t xml:space="preserve"> </w:t>
+      </w:r>
       <w:r>
         <w:fldChar w:fldCharType="begin"/>
       </w:r>
       <w:r>
-        <w:instrText xml:space="preserve"> SEQ Figure \* ARABIC </w:instrText>
+        <w:instrText xml:space="preserve"> REF _Ref194468704 \h </w:instrText>
       </w:r>
       <w:r>
         <w:fldChar w:fldCharType="separate"/>
       </w:r>
       <w:r>
+        <w:t xml:space="preserve">Figure </w:t>
+      </w:r>
+      <w:r>
         <w:rPr>
           <w:noProof/>
         </w:rPr>
-        <w:t>3</w:t>
+        <w:t>4</w:t>
       </w:r>
       <w:r>
         <w:fldChar w:fldCharType="end"/>
       </w:r>
       <w:r>
+        <w:t xml:space="preserve">) </w:t>
+      </w:r>
+      <w:r>
+        <w:t xml:space="preserve">to search for concepts </w:t>
+      </w:r>
+      <w:r>
+        <w:t xml:space="preserve">in the Isocat concept registry. Select one and press ‘Ok’ to use the selected concept for the field. </w:t>
+      </w:r>
+    </w:p>
+    <w:p>
+      <w:pPr>
+        <w:keepNext/>
+      </w:pPr>
+      <w:r>
+        <w:rPr>
+          <w:noProof/>
+        </w:rPr>
+        <w:lastRenderedPageBreak/>
+        <w:pict w14:anchorId="7DB02883">
+          <v:shape id="_x0000_i1080" type="#_x0000_t75" alt="IsocatSearch.png" style="width:449.6pt;height:152pt;visibility:visible">
+            <v:imagedata r:id="rId11" o:title=""/>
+          </v:shape>
+        </w:pict>
+      </w:r>
+    </w:p>
+    <w:p>
+      <w:pPr>
+        <w:pStyle w:val="Caption"/>
+      </w:pPr>
+      <w:bookmarkStart w:id="3" w:name="_Ref194468704"/>
+      <w:r>
+        <w:t xml:space="preserve">Figure </w:t>
+      </w:r>
+      <w:fldSimple w:instr=" SEQ Figure \* ARABIC ">
+        <w:r>
+          <w:rPr>
+            <w:noProof/>
+          </w:rPr>
+          <w:t>4</w:t>
+        </w:r>
+      </w:fldSimple>
+      <w:bookmarkEnd w:id="3"/>
+      <w:r>
         <w:t>. Isocat Search popup</w:t>
       </w:r>
     </w:p>
-    <w:p/>
+    <w:p>
+      <w:pPr>
+        <w:pStyle w:val="Heading4"/>
+      </w:pPr>
+      <w:r>
+        <w:t>DisplayPriority</w:t>
+      </w:r>
+    </w:p>
+    <w:p>
+      <w:pPr>
+        <w:keepNext/>
+      </w:pPr>
+      <w:r>
+        <w:t xml:space="preserve">The “display priority” is a number that is used in determining the </w:t>
+      </w:r>
+      <w:r>
+        <w:rPr>
+          <w:i/>
+        </w:rPr>
+        <w:t>display value</w:t>
+      </w:r>
+      <w:r>
+        <w:t xml:space="preserve"> for the containing component in clients and viewers</w:t>
+      </w:r>
+      <w:r>
+        <w:t xml:space="preserve">. They will use the value of the field with the highest display priority that has an actual value </w:t>
+      </w:r>
+      <w:r>
+        <w:t>(e.g. for an Actor component this could be the Name field).</w:t>
+      </w:r>
+      <w:r>
+        <w:t xml:space="preserve"> </w:t>
+      </w:r>
+    </w:p>
+    <w:p>
+      <w:pPr>
+        <w:keepNext/>
+      </w:pPr>
+      <w:r>
+        <w:t xml:space="preserve">By default, </w:t>
+      </w:r>
+      <w:r>
+        <w:t xml:space="preserve">the display priority </w:t>
+      </w:r>
+      <w:r>
+        <w:t>will be set to 0</w:t>
+      </w:r>
+      <w:r>
+        <w:t xml:space="preserve"> for fields</w:t>
+      </w:r>
+      <w:r>
+        <w:t xml:space="preserve">, which indicates that the concerning field </w:t>
+      </w:r>
+      <w:r>
+        <w:t>is not</w:t>
+      </w:r>
+      <w:r>
+        <w:t xml:space="preserve"> taken into account when determining the display value. However, </w:t>
+      </w:r>
+      <w:r>
+        <w:rPr>
+          <w:b/>
+        </w:rPr>
+        <w:t>at least one field</w:t>
+      </w:r>
+      <w:r>
+        <w:t xml:space="preserve"> should have a positive number larger than 0. Among the fields that have a value above 0, </w:t>
+      </w:r>
+      <w:r>
+        <w:rPr>
+          <w:b/>
+        </w:rPr>
+        <w:t>lower n</w:t>
+      </w:r>
+      <w:r>
+        <w:rPr>
+          <w:b/>
+        </w:rPr>
+        <w:t>umbers indicate higher priority</w:t>
+      </w:r>
+      <w:r>
+        <w:t>.</w:t>
+      </w:r>
+    </w:p>
+    <w:p>
+      <w:pPr>
+        <w:pStyle w:val="Heading4"/>
+      </w:pPr>
+      <w:r>
+        <w:t>Type</w:t>
+      </w:r>
+    </w:p>
     <w:p>
       <w:r>
         <w:t xml:space="preserve">The </w:t>
@@ -600,7 +887,34 @@
         <w:t>(s</w:t>
       </w:r>
       <w:r>
-        <w:t xml:space="preserve">ee figure 4) </w:t>
+        <w:t>ee</w:t>
+      </w:r>
+      <w:r>
+        <w:t xml:space="preserve"> </w:t>
+      </w:r>
+      <w:r>
+        <w:fldChar w:fldCharType="begin"/>
+      </w:r>
+      <w:r>
+        <w:instrText xml:space="preserve"> REF _Ref194468729 \h </w:instrText>
+      </w:r>
+      <w:r>
+        <w:fldChar w:fldCharType="separate"/>
+      </w:r>
+      <w:r>
+        <w:t xml:space="preserve">Figure </w:t>
+      </w:r>
+      <w:r>
+        <w:rPr>
+          <w:noProof/>
+        </w:rPr>
+        <w:t>5</w:t>
+      </w:r>
+      <w:r>
+        <w:fldChar w:fldCharType="end"/>
+      </w:r>
+      <w:r>
+        <w:t xml:space="preserve">) </w:t>
       </w:r>
       <w:r>
         <w:t xml:space="preserve">forcing you to choose between three different types: primitive type, pattern or controlled vocabulary. Primitive type is used when you type field must be of for example type "string" or "boolean". You </w:t>
@@ -638,7 +952,7 @@
         <w:lastRenderedPageBreak/>
         <w:pict w14:anchorId="5CB86608">
           <v:shape id="Picture 13" o:spid="_x0000_i1028" type="#_x0000_t75" alt="ValueScheme.png" style="width:306.4pt;height:211.2pt;visibility:visible">
-            <v:imagedata r:id="rId11" o:title=""/>
+            <v:imagedata r:id="rId12" o:title=""/>
           </v:shape>
         </w:pict>
       </w:r>
@@ -647,6 +961,7 @@
       <w:pPr>
         <w:pStyle w:val="Caption"/>
       </w:pPr>
+      <w:bookmarkStart w:id="4" w:name="_Ref194468729"/>
       <w:r>
         <w:t xml:space="preserve">Figure </w:t>
       </w:r>
@@ -663,32 +978,22 @@
         <w:rPr>
           <w:noProof/>
         </w:rPr>
-        <w:t>4</w:t>
+        <w:t>5</w:t>
       </w:r>
       <w:r>
         <w:fldChar w:fldCharType="end"/>
       </w:r>
+      <w:bookmarkEnd w:id="4"/>
       <w:r>
         <w:t>. Edit and choose type popup</w:t>
       </w:r>
     </w:p>
-    <w:p/>
-    <w:p/>
-    <w:p>
-      <w:pPr>
-        <w:rPr>
-          <w:rFonts w:ascii="Calibri" w:hAnsi="Calibri"/>
-          <w:b/>
-          <w:color w:val="4F81BD"/>
-        </w:rPr>
-      </w:pPr>
-      <w:r>
-        <w:rPr>
-          <w:rFonts w:ascii="Calibri" w:hAnsi="Calibri"/>
-          <w:b/>
-          <w:color w:val="4F81BD"/>
-        </w:rPr>
-        <w:t>Import.</w:t>
+    <w:p>
+      <w:pPr>
+        <w:pStyle w:val="Heading3"/>
+      </w:pPr>
+      <w:r>
+        <w:t>Import</w:t>
       </w:r>
     </w:p>
     <w:p>
@@ -696,7 +1001,34 @@
         <w:t>The last button is the import button</w:t>
       </w:r>
       <w:r>
-        <w:t xml:space="preserve"> (see figure 5)</w:t>
+        <w:t xml:space="preserve"> (see</w:t>
+      </w:r>
+      <w:r>
+        <w:t xml:space="preserve"> </w:t>
+      </w:r>
+      <w:r>
+        <w:fldChar w:fldCharType="begin"/>
+      </w:r>
+      <w:r>
+        <w:instrText xml:space="preserve"> REF _Ref194468744 \h </w:instrText>
+      </w:r>
+      <w:r>
+        <w:fldChar w:fldCharType="separate"/>
+      </w:r>
+      <w:r>
+        <w:t xml:space="preserve">Figure </w:t>
+      </w:r>
+      <w:r>
+        <w:rPr>
+          <w:noProof/>
+        </w:rPr>
+        <w:t>6</w:t>
+      </w:r>
+      <w:r>
+        <w:fldChar w:fldCharType="end"/>
+      </w:r>
+      <w:r>
+        <w:t>)</w:t>
       </w:r>
       <w:r>
         <w:t>. Importing allows you to register components and profiles as xml files. Select an xml file that represents a profile or a component from your file system and fill in the fields</w:t>
@@ -710,8 +1042,6 @@
       <w:r>
         <w:t xml:space="preserve">to </w:t>
       </w:r>
-      <w:bookmarkStart w:id="0" w:name="_GoBack"/>
-      <w:bookmarkEnd w:id="0"/>
       <w:r>
         <w:t>store the component.</w:t>
       </w:r>
@@ -728,8 +1058,8 @@
       <w:r>
         <w:lastRenderedPageBreak/>
         <w:pict w14:anchorId="2E1310E7">
-          <v:shape id="_x0000_i1031" type="#_x0000_t75" style="width:269.6pt;height:219.2pt">
-            <v:imagedata r:id="rId12" o:title="Screen shot 2011-07-08 at 14.33.05 .png"/>
+          <v:shape id="_x0000_i1029" type="#_x0000_t75" style="width:269.6pt;height:219.2pt">
+            <v:imagedata r:id="rId13" o:title="Screen shot 2011-07-08 at 14"/>
           </v:shape>
         </w:pict>
       </w:r>
@@ -738,6 +1068,7 @@
       <w:pPr>
         <w:pStyle w:val="Caption"/>
       </w:pPr>
+      <w:bookmarkStart w:id="5" w:name="_Ref194468744"/>
       <w:r>
         <w:t xml:space="preserve">Figure </w:t>
       </w:r>
@@ -754,16 +1085,16 @@
         <w:rPr>
           <w:noProof/>
         </w:rPr>
-        <w:t>5</w:t>
+        <w:t>6</w:t>
       </w:r>
       <w:r>
         <w:fldChar w:fldCharType="end"/>
       </w:r>
+      <w:bookmarkEnd w:id="5"/>
       <w:r>
         <w:t>. Import screen</w:t>
       </w:r>
     </w:p>
-    <w:p/>
     <w:p>
       <w:pPr>
         <w:rPr>
@@ -868,26 +1199,18 @@
         </w:numPr>
       </w:pPr>
       <w:r>
-        <w:t>The conceptLink field that belongs to the root Component is disabled in the interface this is not supported yet.</w:t>
-      </w:r>
-    </w:p>
-    <w:p>
-      <w:pPr>
-        <w:pStyle w:val="ListParagraph"/>
-        <w:numPr>
-          <w:ilvl w:val="0"/>
-          <w:numId w:val="4"/>
-        </w:numPr>
-      </w:pPr>
-      <w:r>
-        <w:lastRenderedPageBreak/>
-        <w:t>The login mechanism used does not allow non-ascii characters to be present in the name.</w:t>
-      </w:r>
-      <w:r>
-        <w:t xml:space="preserve"> There is no fix planned for this at the moment</w:t>
-      </w:r>
-      <w:r>
-        <w:t xml:space="preserve">. </w:t>
+        <w:t xml:space="preserve">There currently is now way </w:t>
+      </w:r>
+      <w:r>
+        <w:t>of logging</w:t>
+      </w:r>
+      <w:bookmarkStart w:id="6" w:name="_GoBack"/>
+      <w:bookmarkEnd w:id="6"/>
+      <w:r>
+        <w:t xml:space="preserve"> </w:t>
+      </w:r>
+      <w:r>
+        <w:t>out of the Component Registry other than ending the browser session</w:t>
       </w:r>
     </w:p>
     <w:p/>
@@ -1668,6 +1991,22 @@
       <w:b/>
       <w:bCs/>
       <w:color w:val="4F81BD"/>
+    </w:rPr>
+  </w:style>
+  <w:style w:type="paragraph" w:styleId="Heading4">
+    <w:name w:val="heading 4"/>
+    <w:basedOn w:val="Normal"/>
+    <w:next w:val="Normal"/>
+    <w:link w:val="Heading4Char"/>
+    <w:rsid w:val="008B24C9"/>
+    <w:pPr>
+      <w:keepNext/>
+      <w:spacing w:before="240" w:after="60"/>
+      <w:outlineLvl w:val="3"/>
+    </w:pPr>
+    <w:rPr>
+      <w:rFonts w:asciiTheme="minorHAnsi" w:eastAsiaTheme="minorEastAsia" w:hAnsiTheme="minorHAnsi" w:cstheme="minorBidi"/>
+      <w:color w:val="4F81BD" w:themeColor="accent1"/>
     </w:rPr>
   </w:style>
   <w:style w:type="character" w:default="1" w:styleId="DefaultParagraphFont">
@@ -1821,6 +2160,18 @@
       <w:color w:val="4F81BD"/>
       <w:sz w:val="18"/>
       <w:szCs w:val="18"/>
+    </w:rPr>
+  </w:style>
+  <w:style w:type="character" w:customStyle="1" w:styleId="Heading4Char">
+    <w:name w:val="Heading 4 Char"/>
+    <w:basedOn w:val="DefaultParagraphFont"/>
+    <w:link w:val="Heading4"/>
+    <w:rsid w:val="008B24C9"/>
+    <w:rPr>
+      <w:rFonts w:asciiTheme="minorHAnsi" w:eastAsiaTheme="minorEastAsia" w:hAnsiTheme="minorHAnsi" w:cstheme="minorBidi"/>
+      <w:color w:val="4F81BD" w:themeColor="accent1"/>
+      <w:sz w:val="24"/>
+      <w:szCs w:val="24"/>
     </w:rPr>
   </w:style>
 </w:styles>
@@ -2300,7 +2651,7 @@
 </file>
 
 <file path=customXml/itemProps1.xml><?xml version="1.0" encoding="utf-8"?>
-<ds:datastoreItem xmlns:ds="http://schemas.openxmlformats.org/officeDocument/2006/customXml" ds:itemID="{41B6F3C1-D44B-8F43-BB41-22D210D7DCF5}">
+<ds:datastoreItem xmlns:ds="http://schemas.openxmlformats.org/officeDocument/2006/customXml" ds:itemID="{9ACFF0F9-C9D9-AC43-B797-4668F4E13213}">
   <ds:schemaRefs>
     <ds:schemaRef ds:uri="http://schemas.openxmlformats.org/officeDocument/2006/bibliography"/>
   </ds:schemaRefs>

</xml_diff>

<commit_message>
Updated manual reflecting 1.12.0
</commit_message>
<xml_diff>
--- a/docs/ComponentRegistryReferenceManual.docx
+++ b/docs/ComponentRegistryReferenceManual.docx
@@ -7,12 +7,19 @@
         <w:pStyle w:val="Heading1"/>
       </w:pPr>
       <w:r>
-        <w:t>Component Registry and Browser Reference Manual.</w:t>
-      </w:r>
-    </w:p>
-    <w:p>
-      <w:r>
-        <w:t xml:space="preserve"> </w:t>
+        <w:t>Component Registry</w:t>
+      </w:r>
+      <w:r>
+        <w:t>, Browser</w:t>
+      </w:r>
+      <w:r>
+        <w:t xml:space="preserve"> and </w:t>
+      </w:r>
+      <w:r>
+        <w:t>Editor</w:t>
+      </w:r>
+      <w:r>
+        <w:t xml:space="preserve"> Reference Manual</w:t>
       </w:r>
     </w:p>
     <w:p>
@@ -23,201 +30,32 @@
         <w:t>Introduction</w:t>
       </w:r>
     </w:p>
+    <w:p>
+      <w:r>
+        <w:t>The Component Registry has the following features:</w:t>
+      </w:r>
+    </w:p>
+    <w:p>
+      <w:r>
+        <w:t>1) Register and store CMDI Components/Profiles.</w:t>
+      </w:r>
+    </w:p>
+    <w:p>
+      <w:r>
+        <w:t>2) Enable a user to browse the registered Components/Profiles.</w:t>
+      </w:r>
+    </w:p>
+    <w:p>
+      <w:r>
+        <w:t>3) Enable a user to edit and create Components/Profiles.</w:t>
+      </w:r>
+    </w:p>
     <w:p/>
     <w:p>
       <w:r>
-        <w:t>The Component Registry has the following features:</w:t>
-      </w:r>
-    </w:p>
-    <w:p>
-      <w:r>
-        <w:t>1) Register and store CMDI Components/Profiles.</w:t>
-      </w:r>
-    </w:p>
-    <w:p>
-      <w:r>
-        <w:t>2) Enable a user to browse the registered Components/Profiles.</w:t>
-      </w:r>
-    </w:p>
-    <w:p>
-      <w:r>
-        <w:t>3) Enable a user to edit and create Components/Profiles.</w:t>
-      </w:r>
-    </w:p>
-    <w:p>
-      <w:pPr>
-        <w:pStyle w:val="Heading3"/>
-      </w:pPr>
-      <w:r>
-        <w:t>Component Registry</w:t>
-      </w:r>
-    </w:p>
-    <w:p>
-      <w:r>
-        <w:t>The start screen of the component Registry show</w:t>
-      </w:r>
-      <w:r>
-        <w:t>s</w:t>
-      </w:r>
-      <w:r>
-        <w:t xml:space="preserve"> a number of buttons. The three main views of the registry can be selected in the top three buttons: "Browse", "Edit" and "Import".</w:t>
-      </w:r>
-    </w:p>
-    <w:p/>
-    <w:p>
-      <w:pPr>
-        <w:pStyle w:val="Heading3"/>
-      </w:pPr>
-      <w:r>
-        <w:t>Browse.</w:t>
-      </w:r>
-    </w:p>
-    <w:p>
-      <w:r>
-        <w:t xml:space="preserve">When "Browse" is selected </w:t>
-      </w:r>
-      <w:r>
-        <w:t>(s</w:t>
-      </w:r>
-      <w:r>
-        <w:t>ee</w:t>
-      </w:r>
-      <w:r>
-        <w:t xml:space="preserve"> </w:t>
-      </w:r>
-      <w:r>
-        <w:fldChar w:fldCharType="begin"/>
-      </w:r>
-      <w:r>
-        <w:instrText xml:space="preserve"> REF _Ref194468694 \h </w:instrText>
-      </w:r>
-      <w:r>
-        <w:fldChar w:fldCharType="separate"/>
-      </w:r>
-      <w:r>
-        <w:t xml:space="preserve">Figure </w:t>
-      </w:r>
-      <w:r>
-        <w:rPr>
-          <w:noProof/>
-        </w:rPr>
-        <w:t>1</w:t>
-      </w:r>
-      <w:r>
-        <w:fldChar w:fldCharType="end"/>
-      </w:r>
-      <w:r>
-        <w:t xml:space="preserve">) </w:t>
-      </w:r>
-      <w:r>
-        <w:t xml:space="preserve">there is a choice of two tabs "Profiles" and "Components". Clicking on either of them allows you to view all the registered Profiles or Components in a list. Above the list there is a filter input field </w:t>
-      </w:r>
-      <w:r>
-        <w:t>and a select box. In the Fil</w:t>
-      </w:r>
-      <w:r>
-        <w:t>t</w:t>
-      </w:r>
-      <w:r>
-        <w:t>er input</w:t>
-      </w:r>
-      <w:r>
-        <w:t xml:space="preserve"> you can type a term to quickly filter out all non-matching items.</w:t>
-      </w:r>
-      <w:r>
-        <w:t xml:space="preserve"> The select box allows you to switch between public space and user space. The public space shows all published profiles/components by all users. The user space shows all profiles/components that are located in your own workspace. The user space items are not published.</w:t>
-      </w:r>
-    </w:p>
-    <w:p>
-      <w:r>
-        <w:t xml:space="preserve">When you </w:t>
-      </w:r>
-      <w:r>
-        <w:rPr>
-          <w:b/>
-        </w:rPr>
-        <w:t>select an item</w:t>
-      </w:r>
-      <w:r>
-        <w:t xml:space="preserve"> in this list the panel below the list fills up with info about the selected Profile/Component. It allows for a default "view" and an xml view. The </w:t>
-      </w:r>
-      <w:r>
-        <w:rPr>
-          <w:b/>
-        </w:rPr>
-        <w:t>default view</w:t>
-      </w:r>
-      <w:r>
-        <w:t xml:space="preserve"> is an interactive view where you can click open reference components to explore the full structure of a Profile/Component.</w:t>
-      </w:r>
-      <w:r>
-        <w:t xml:space="preserve"> The </w:t>
-      </w:r>
-      <w:r>
-        <w:rPr>
-          <w:b/>
-        </w:rPr>
-        <w:t>xml view</w:t>
-      </w:r>
-      <w:r>
-        <w:t xml:space="preserve"> shows the actual xml of a Profile/Component.</w:t>
-      </w:r>
-      <w:r>
-        <w:t xml:space="preserve"> The </w:t>
-      </w:r>
-      <w:r>
-        <w:rPr>
-          <w:b/>
-        </w:rPr>
-        <w:t>comments tab</w:t>
-      </w:r>
-      <w:r>
-        <w:t xml:space="preserve"> provides a place for discussion by allowing authenticated users to post a comment on a specific Profile/Component or to see what others have written.</w:t>
-      </w:r>
-    </w:p>
-    <w:p/>
-    <w:p>
-      <w:r>
-        <w:t xml:space="preserve">When you </w:t>
-      </w:r>
-      <w:r>
-        <w:rPr>
-          <w:b/>
-        </w:rPr>
-        <w:t>right click on an item</w:t>
-      </w:r>
-      <w:r>
-        <w:t xml:space="preserve"> in the list or on the info pane</w:t>
-      </w:r>
-      <w:r>
-        <w:t xml:space="preserve"> you are given </w:t>
-      </w:r>
-      <w:r>
-        <w:t xml:space="preserve">some options. You can download the Profile/Component as </w:t>
-      </w:r>
-      <w:r>
-        <w:t xml:space="preserve">an </w:t>
-      </w:r>
-      <w:r>
-        <w:t>xml</w:t>
-      </w:r>
-      <w:r>
-        <w:t xml:space="preserve"> representation or get the corresponding xsd of that xml representation</w:t>
-      </w:r>
-      <w:r>
-        <w:t xml:space="preserve">. </w:t>
-      </w:r>
-      <w:r>
-        <w:t xml:space="preserve">Other tools can use the downloaded xml or xsd, CLARIN </w:t>
-      </w:r>
-      <w:r>
-        <w:lastRenderedPageBreak/>
-        <w:t xml:space="preserve">supported tools will integrate with the registry automatically so you won’t have to download anything yourself. </w:t>
-      </w:r>
-      <w:r>
-        <w:t xml:space="preserve">Arbil (see </w:t>
-      </w:r>
-      <w:hyperlink r:id="rId7" w:history="1">
+        <w:t xml:space="preserve">For more information on CMDI, visit </w:t>
+      </w:r>
+      <w:hyperlink r:id="rId9" w:history="1">
         <w:r>
           <w:rPr>
             <w:rStyle w:val="Hyperlink"/>
@@ -226,30 +64,364 @@
         </w:r>
       </w:hyperlink>
       <w:r>
-        <w:t xml:space="preserve">) can for instance be used to edit metadata based on the xsd’s generated by the profiles. </w:t>
-      </w:r>
-    </w:p>
-    <w:p>
-      <w:r>
-        <w:t>You can edit the selected item, bringing you to the "Editor" view. You can also try to delete the item</w:t>
-      </w:r>
-      <w:r>
-        <w:t>, which</w:t>
-      </w:r>
-      <w:r>
-        <w:t xml:space="preserve"> can only be done if you are the c</w:t>
-      </w:r>
-      <w:r>
-        <w:t xml:space="preserve">reator of that item. </w:t>
+        <w:t>.</w:t>
+      </w:r>
+    </w:p>
+    <w:p>
+      <w:pPr>
+        <w:pStyle w:val="Heading3"/>
+      </w:pPr>
+      <w:r>
+        <w:t>Component Registry</w:t>
+      </w:r>
+    </w:p>
+    <w:p>
+      <w:r>
+        <w:t xml:space="preserve">The start screen of the </w:t>
+      </w:r>
+      <w:r>
+        <w:t>C</w:t>
+      </w:r>
+      <w:r>
+        <w:t xml:space="preserve">omponent Registry </w:t>
+      </w:r>
+      <w:r>
+        <w:t>application shows the Component Browser. From here you can access the other main functionalities: edit and import.</w:t>
+      </w:r>
+      <w:r>
+        <w:t xml:space="preserve"> The sections in this document describe each of these functionalities, starting with the Component Browser.</w:t>
+      </w:r>
+    </w:p>
+    <w:p>
+      <w:pPr>
+        <w:pStyle w:val="Heading3"/>
+      </w:pPr>
+      <w:r>
+        <w:t xml:space="preserve">Component </w:t>
+      </w:r>
+      <w:r>
+        <w:t>Browse</w:t>
+      </w:r>
+      <w:r>
+        <w:t>r</w:t>
+      </w:r>
+    </w:p>
+    <w:p>
+      <w:r>
+        <w:t>In the Component Browser</w:t>
+      </w:r>
+      <w:r>
+        <w:t xml:space="preserve"> </w:t>
+      </w:r>
+      <w:r>
+        <w:t>(s</w:t>
+      </w:r>
+      <w:r>
+        <w:t>ee</w:t>
+      </w:r>
+      <w:r>
+        <w:t xml:space="preserve"> </w:t>
+      </w:r>
+      <w:r>
+        <w:fldChar w:fldCharType="begin"/>
+      </w:r>
+      <w:r>
+        <w:instrText xml:space="preserve"> REF _Ref194468694 \h </w:instrText>
+      </w:r>
+      <w:r>
+        <w:fldChar w:fldCharType="separate"/>
+      </w:r>
+      <w:r>
+        <w:t xml:space="preserve">Figure </w:t>
+      </w:r>
+      <w:r>
+        <w:rPr>
+          <w:noProof/>
+        </w:rPr>
+        <w:t>1</w:t>
+      </w:r>
+      <w:r>
+        <w:fldChar w:fldCharType="end"/>
+      </w:r>
+      <w:r>
+        <w:t xml:space="preserve">) </w:t>
+      </w:r>
+      <w:r>
+        <w:t xml:space="preserve">there is a choice of two </w:t>
+      </w:r>
+      <w:r>
+        <w:rPr>
+          <w:b/>
+        </w:rPr>
+        <w:t>tabs</w:t>
+      </w:r>
+      <w:r>
+        <w:t>:</w:t>
+      </w:r>
+      <w:r>
+        <w:t xml:space="preserve"> "Profiles" and "Components". Clicking on either of them allows you to view all the registered Profiles or Components in a list. </w:t>
+      </w:r>
+      <w:r>
+        <w:t xml:space="preserve">Next to these two tabs, there is a </w:t>
+      </w:r>
+      <w:r>
+        <w:rPr>
+          <w:b/>
+        </w:rPr>
+        <w:t>select box</w:t>
+      </w:r>
+      <w:r>
+        <w:t xml:space="preserve">. This </w:t>
+      </w:r>
+      <w:r>
+        <w:t>box allows you to switch between public space and user space. The public space shows all published profiles/components by all users. The user space shows all profiles/components that are located in your own workspace. The user space items are not published.</w:t>
+      </w:r>
+    </w:p>
+    <w:p>
+      <w:r>
+        <w:t xml:space="preserve">On the far right, there is a </w:t>
+      </w:r>
+      <w:r>
+        <w:rPr>
+          <w:b/>
+        </w:rPr>
+        <w:t>filter</w:t>
+      </w:r>
+      <w:r>
+        <w:t xml:space="preserve"> input field. Here </w:t>
+      </w:r>
+      <w:r>
+        <w:t>you can type a term to quickly filter out all non-matching items.</w:t>
       </w:r>
     </w:p>
     <w:p/>
     <w:p>
+      <w:r>
+        <w:t>If</w:t>
+      </w:r>
+      <w:r>
+        <w:t xml:space="preserve"> you </w:t>
+      </w:r>
+      <w:r>
+        <w:rPr>
+          <w:b/>
+        </w:rPr>
+        <w:t>select an item</w:t>
+      </w:r>
+      <w:r>
+        <w:t xml:space="preserve"> in </w:t>
+      </w:r>
+      <w:r>
+        <w:t>the browser</w:t>
+      </w:r>
+      <w:r>
+        <w:t xml:space="preserve"> list</w:t>
+      </w:r>
+      <w:r>
+        <w:t>,</w:t>
+      </w:r>
+      <w:r>
+        <w:t xml:space="preserve"> the panel below the list fills up with info about the selected Profile/Component. It allows for a default "view" and an xml view. The </w:t>
+      </w:r>
+      <w:r>
+        <w:rPr>
+          <w:b/>
+        </w:rPr>
+        <w:t>default view</w:t>
+      </w:r>
+      <w:r>
+        <w:t xml:space="preserve"> is an interactive view where you can click open reference components to explore the full structure of a </w:t>
+      </w:r>
+      <w:r>
+        <w:t>p</w:t>
+      </w:r>
+      <w:r>
+        <w:t>rofile/</w:t>
+      </w:r>
+      <w:r>
+        <w:t>c</w:t>
+      </w:r>
+      <w:r>
+        <w:t>omponent.</w:t>
+      </w:r>
+      <w:r>
+        <w:t xml:space="preserve"> The </w:t>
+      </w:r>
+      <w:r>
+        <w:rPr>
+          <w:b/>
+        </w:rPr>
+        <w:t>xml view</w:t>
+      </w:r>
+      <w:r>
+        <w:t xml:space="preserve"> shows the actual xml of a Profile/Component.</w:t>
+      </w:r>
+      <w:r>
+        <w:t xml:space="preserve"> The </w:t>
+      </w:r>
+      <w:r>
+        <w:rPr>
+          <w:b/>
+        </w:rPr>
+        <w:t>comments tab</w:t>
+      </w:r>
+      <w:r>
+        <w:t xml:space="preserve"> provides a place for discussion by allowing authenticated users to post a comment on a specific Profile/Component or to see what others have written.</w:t>
+      </w:r>
+    </w:p>
+    <w:p/>
+    <w:p>
+      <w:r>
+        <w:t xml:space="preserve">When you </w:t>
+      </w:r>
+      <w:r>
+        <w:rPr>
+          <w:b/>
+        </w:rPr>
+        <w:t>right click on an item</w:t>
+      </w:r>
+      <w:r>
+        <w:t xml:space="preserve"> in the list or on the info pane</w:t>
+      </w:r>
+      <w:r>
+        <w:t xml:space="preserve"> you are given </w:t>
+      </w:r>
+      <w:r>
+        <w:t xml:space="preserve">some options. You can download the Profile/Component as </w:t>
+      </w:r>
+      <w:r>
+        <w:t xml:space="preserve">an </w:t>
+      </w:r>
+      <w:r>
+        <w:t>xml</w:t>
+      </w:r>
+      <w:r>
+        <w:t xml:space="preserve"> representation or get the corresponding </w:t>
+      </w:r>
+      <w:proofErr w:type="spellStart"/>
+      <w:r>
+        <w:t>xsd</w:t>
+      </w:r>
+      <w:proofErr w:type="spellEnd"/>
+      <w:r>
+        <w:t xml:space="preserve"> of that xml representation</w:t>
+      </w:r>
+      <w:r>
+        <w:t xml:space="preserve">. </w:t>
+      </w:r>
+      <w:r>
+        <w:t xml:space="preserve">Other tools can use the downloaded xml or </w:t>
+      </w:r>
+      <w:proofErr w:type="spellStart"/>
+      <w:r>
+        <w:t>xsd</w:t>
+      </w:r>
+      <w:proofErr w:type="spellEnd"/>
+      <w:r>
+        <w:t xml:space="preserve">, CLARIN </w:t>
+      </w:r>
+      <w:r>
+        <w:lastRenderedPageBreak/>
+        <w:t xml:space="preserve">supported tools will integrate with the registry automatically so you won’t have to download anything yourself. </w:t>
+      </w:r>
+      <w:proofErr w:type="spellStart"/>
+      <w:r>
+        <w:t>Arbil</w:t>
+      </w:r>
+      <w:proofErr w:type="spellEnd"/>
+      <w:r>
+        <w:t xml:space="preserve"> (see </w:t>
+      </w:r>
+      <w:hyperlink r:id="rId10" w:history="1">
+        <w:r>
+          <w:rPr>
+            <w:rStyle w:val="Hyperlink"/>
+          </w:rPr>
+          <w:t>http://www.clarin.eu/cmdi</w:t>
+        </w:r>
+      </w:hyperlink>
+      <w:r>
+        <w:t xml:space="preserve">) can for instance be used to edit metadata based on the </w:t>
+      </w:r>
+      <w:proofErr w:type="spellStart"/>
+      <w:r>
+        <w:t>xsd’s</w:t>
+      </w:r>
+      <w:proofErr w:type="spellEnd"/>
+      <w:r>
+        <w:t xml:space="preserve"> generated by the profiles. </w:t>
+      </w:r>
+    </w:p>
+    <w:p/>
+    <w:p>
+      <w:r>
+        <w:t xml:space="preserve">On the top left, there are three </w:t>
+      </w:r>
+      <w:r>
+        <w:rPr>
+          <w:b/>
+        </w:rPr>
+        <w:t>buttons</w:t>
+      </w:r>
+      <w:r>
+        <w:t>: “Create new”, “Edit (as new)” and “Import”. The first button brings you to the editor (see the section “</w:t>
+      </w:r>
+      <w:r>
+        <w:fldChar w:fldCharType="begin"/>
+      </w:r>
+      <w:r>
+        <w:instrText xml:space="preserve"> REF _Ref207347987 \h </w:instrText>
+      </w:r>
+      <w:r>
+        <w:fldChar w:fldCharType="separate"/>
+      </w:r>
+      <w:r>
+        <w:t>Component Editor</w:t>
+      </w:r>
+      <w:r>
+        <w:fldChar w:fldCharType="end"/>
+      </w:r>
+      <w:r>
+        <w:t>”) so that you can start creating a new profile/component</w:t>
+      </w:r>
+      <w:r>
+        <w:t xml:space="preserve"> in your workspace</w:t>
+      </w:r>
+      <w:r>
+        <w:t xml:space="preserve">. The second button will only be enabled if an item in the list is selected; then clicking the button will open the selected item in the editor, depending on the active space either as a copy (public space) or the item itself (in the workspace). </w:t>
+      </w:r>
+      <w:r>
+        <w:t xml:space="preserve">Both actions require you to authenticate if you’re not yet logged in. </w:t>
+      </w:r>
+      <w:r>
+        <w:t>The final button will bring you to the import form (see the section “</w:t>
+      </w:r>
+      <w:r>
+        <w:fldChar w:fldCharType="begin"/>
+      </w:r>
+      <w:r>
+        <w:instrText xml:space="preserve"> REF _Ref207348005 \h </w:instrText>
+      </w:r>
+      <w:r>
+        <w:fldChar w:fldCharType="separate"/>
+      </w:r>
+      <w:r>
+        <w:t>Import</w:t>
+      </w:r>
+      <w:r>
+        <w:fldChar w:fldCharType="end"/>
+      </w:r>
+      <w:r>
+        <w:t>”).</w:t>
+      </w:r>
+    </w:p>
+    <w:p/>
+    <w:p>
       <w:pPr>
         <w:keepNext/>
       </w:pPr>
       <w:r>
-        <w:pict w14:anchorId="2A98D588">
+        <w:pict w14:anchorId="7D950FD6">
           <v:shapetype id="_x0000_t75" coordsize="21600,21600" o:spt="75" o:preferrelative="t" path="m@4@5l@4@11@9@11@9@5xe" filled="f" stroked="f">
             <v:stroke joinstyle="miter"/>
             <v:formulas>
@@ -269,8 +441,8 @@
             <v:path o:extrusionok="f" gradientshapeok="t" o:connecttype="rect"/>
             <o:lock v:ext="edit" aspectratio="t"/>
           </v:shapetype>
-          <v:shape id="_x0000_i1031" type="#_x0000_t75" style="width:498.4pt;height:283.2pt">
-            <v:imagedata r:id="rId8" o:title=""/>
+          <v:shape id="_x0000_i1063" type="#_x0000_t75" style="width:497pt;height:284pt">
+            <v:imagedata r:id="rId11" o:title=""/>
           </v:shape>
         </w:pict>
       </w:r>
@@ -280,9 +452,11 @@
         <w:pStyle w:val="Caption"/>
       </w:pPr>
       <w:bookmarkStart w:id="0" w:name="_Ref194468694"/>
+      <w:proofErr w:type="gramStart"/>
       <w:r>
         <w:t xml:space="preserve">Figure </w:t>
       </w:r>
+      <w:proofErr w:type="gramEnd"/>
       <w:r>
         <w:fldChar w:fldCharType="begin"/>
       </w:r>
@@ -302,22 +476,55 @@
         <w:fldChar w:fldCharType="end"/>
       </w:r>
       <w:bookmarkEnd w:id="0"/>
-      <w:r>
-        <w:t>. Browse Screen</w:t>
+      <w:proofErr w:type="gramStart"/>
+      <w:r>
+        <w:t>.</w:t>
+      </w:r>
+      <w:proofErr w:type="gramEnd"/>
+      <w:r>
+        <w:t xml:space="preserve"> </w:t>
+      </w:r>
+      <w:proofErr w:type="gramStart"/>
+      <w:r>
+        <w:t>Browse</w:t>
+      </w:r>
+      <w:proofErr w:type="gramEnd"/>
+      <w:r>
+        <w:t xml:space="preserve"> Screen</w:t>
       </w:r>
     </w:p>
     <w:p>
       <w:pPr>
         <w:pStyle w:val="Heading3"/>
       </w:pPr>
+      <w:bookmarkStart w:id="1" w:name="_Ref207347987"/>
       <w:r>
         <w:lastRenderedPageBreak/>
+        <w:t xml:space="preserve">Component </w:t>
+      </w:r>
+      <w:r>
         <w:t>Edit</w:t>
       </w:r>
-    </w:p>
-    <w:p>
-      <w:r>
-        <w:t xml:space="preserve">The "Edit" view </w:t>
+      <w:r>
+        <w:t>or</w:t>
+      </w:r>
+      <w:bookmarkEnd w:id="1"/>
+    </w:p>
+    <w:p>
+      <w:r>
+        <w:t>The "</w:t>
+      </w:r>
+      <w:r>
+        <w:t xml:space="preserve">Component </w:t>
+      </w:r>
+      <w:r>
+        <w:t>Edit</w:t>
+      </w:r>
+      <w:r>
+        <w:t>or</w:t>
+      </w:r>
+      <w:r>
+        <w:t xml:space="preserve">" view </w:t>
       </w:r>
       <w:r>
         <w:t>(s</w:t>
@@ -353,7 +560,7 @@
         <w:t xml:space="preserve">allows you to create a new Profile/Component or edit an already existing Profile/Component. The view offers </w:t>
       </w:r>
       <w:r>
-        <w:t>three</w:t>
+        <w:t>four</w:t>
       </w:r>
       <w:r>
         <w:t xml:space="preserve"> buttons</w:t>
@@ -373,7 +580,15 @@
         </w:numPr>
       </w:pPr>
       <w:r>
-        <w:t xml:space="preserve">“save”: submits the Profile/Component  and overwrites an existing Profile/Component </w:t>
+        <w:t>“</w:t>
+      </w:r>
+      <w:proofErr w:type="gramStart"/>
+      <w:r>
+        <w:t>save</w:t>
+      </w:r>
+      <w:proofErr w:type="gramEnd"/>
+      <w:r>
+        <w:t xml:space="preserve">”: submits the Profile/Component  and overwrites an existing Profile/Component </w:t>
       </w:r>
       <w:r>
         <w:t>in your private workspace, or will create a new one if a previous version of it did not exist already.</w:t>
@@ -387,7 +602,18 @@
         </w:numPr>
       </w:pPr>
       <w:r>
-        <w:t>“save as new”: always creates a new Profile/Component in private workspace</w:t>
+        <w:t>“</w:t>
+      </w:r>
+      <w:proofErr w:type="gramStart"/>
+      <w:r>
+        <w:t>save</w:t>
+      </w:r>
+      <w:proofErr w:type="gramEnd"/>
+      <w:r>
+        <w:t xml:space="preserve"> as new”: always creates a new Profile/Component in private workspace</w:t>
+      </w:r>
+      <w:r>
+        <w:t>.</w:t>
       </w:r>
     </w:p>
     <w:p>
@@ -398,7 +624,15 @@
         </w:numPr>
       </w:pPr>
       <w:r>
-        <w:t xml:space="preserve">“publish in public space”: </w:t>
+        <w:t>“</w:t>
+      </w:r>
+      <w:proofErr w:type="gramStart"/>
+      <w:r>
+        <w:t>publish</w:t>
+      </w:r>
+      <w:proofErr w:type="gramEnd"/>
+      <w:r>
+        <w:t xml:space="preserve"> in public space”: </w:t>
       </w:r>
       <w:r>
         <w:t xml:space="preserve">tries to submit you Profile/Component to the </w:t>
@@ -411,14 +645,62 @@
       </w:r>
     </w:p>
     <w:p>
-      <w:r>
-        <w:t xml:space="preserve">Saves and publish always </w:t>
-      </w:r>
-      <w:r>
-        <w:t>validates</w:t>
-      </w:r>
-      <w:r>
-        <w:t xml:space="preserve"> the created Profi</w:t>
+      <w:pPr>
+        <w:numPr>
+          <w:ilvl w:val="0"/>
+          <w:numId w:val="6"/>
+        </w:numPr>
+      </w:pPr>
+      <w:r>
+        <w:t>“</w:t>
+      </w:r>
+      <w:proofErr w:type="gramStart"/>
+      <w:r>
+        <w:t>cancel</w:t>
+      </w:r>
+      <w:proofErr w:type="gramEnd"/>
+      <w:r>
+        <w:t>”: returns to the Component Browser discarding any changes (you will need to confirm this if there are unsaved changes).</w:t>
+      </w:r>
+    </w:p>
+    <w:p>
+      <w:pPr>
+        <w:numPr>
+          <w:ilvl w:val="0"/>
+          <w:numId w:val="6"/>
+        </w:numPr>
+      </w:pPr>
+    </w:p>
+    <w:p>
+      <w:r>
+        <w:t>“</w:t>
+      </w:r>
+      <w:r>
+        <w:t>Save</w:t>
+      </w:r>
+      <w:r>
+        <w:t>”</w:t>
+      </w:r>
+      <w:r>
+        <w:t xml:space="preserve"> and </w:t>
+      </w:r>
+      <w:r>
+        <w:t>“p</w:t>
+      </w:r>
+      <w:r>
+        <w:t>ublish</w:t>
+      </w:r>
+      <w:r>
+        <w:t>”</w:t>
+      </w:r>
+      <w:r>
+        <w:t xml:space="preserve"> always </w:t>
+      </w:r>
+      <w:r>
+        <w:t xml:space="preserve">validate </w:t>
+      </w:r>
+      <w:r>
+        <w:t>the created Profi</w:t>
       </w:r>
       <w:r>
         <w:t>le/Component</w:t>
@@ -427,13 +709,31 @@
         <w:t>. When successful the "Browse" view will show with the newly added item highlighted</w:t>
       </w:r>
       <w:r>
-        <w:t xml:space="preserve">. When shown in the browse overview it means that the </w:t>
+        <w:t xml:space="preserve">. </w:t>
+      </w:r>
+      <w:r>
+        <w:t>If</w:t>
+      </w:r>
+      <w:r>
+        <w:t xml:space="preserve"> shown in the browse overview it means that the </w:t>
       </w:r>
       <w:r>
         <w:t>Profile/Component is registered</w:t>
       </w:r>
       <w:r>
-        <w:t>. When unsuccessful an error message will be displayed</w:t>
+        <w:t xml:space="preserve">. </w:t>
+      </w:r>
+      <w:r>
+        <w:t>If the action was</w:t>
+      </w:r>
+      <w:r>
+        <w:t xml:space="preserve"> unsuccessful</w:t>
+      </w:r>
+      <w:r>
+        <w:t>,</w:t>
+      </w:r>
+      <w:r>
+        <w:t xml:space="preserve"> an error message will be displayed</w:t>
       </w:r>
       <w:r>
         <w:t xml:space="preserve"> and</w:t>
@@ -445,7 +745,15 @@
         <w:t>. The created Profile/Comp</w:t>
       </w:r>
       <w:r>
-        <w:t>onent is validated against the xsd s</w:t>
+        <w:t xml:space="preserve">onent is validated against the </w:t>
+      </w:r>
+      <w:proofErr w:type="spellStart"/>
+      <w:r>
+        <w:t>xsd</w:t>
+      </w:r>
+      <w:proofErr w:type="spellEnd"/>
+      <w:r>
+        <w:t xml:space="preserve"> s</w:t>
       </w:r>
       <w:r>
         <w:t>chema</w:t>
@@ -461,11 +769,22 @@
       </w:r>
     </w:p>
     <w:p>
+      <w:pPr>
+        <w:rPr>
+          <w:i/>
+        </w:rPr>
+      </w:pPr>
       <w:r>
         <w:t xml:space="preserve">A </w:t>
       </w:r>
       <w:r>
-        <w:t>Profile or Component can be made public when:</w:t>
+        <w:t xml:space="preserve">Profile or Component can be made public </w:t>
+      </w:r>
+      <w:r>
+        <w:t>if</w:t>
+      </w:r>
+      <w:r>
+        <w:t>:</w:t>
       </w:r>
     </w:p>
     <w:p>
@@ -529,7 +848,10 @@
         <w:t xml:space="preserve"> to add new components, elements or attributes to the pane. Newly created fields can then be edited.</w:t>
       </w:r>
       <w:r>
-        <w:t xml:space="preserve"> You can reorder the elements and components with the little up and down arrows. Pressing the “start over” link resets the form wiping out all data entered.</w:t>
+        <w:t xml:space="preserve"> You can reorder the elements and components with the little up and down arrows</w:t>
+      </w:r>
+      <w:r>
+        <w:t>.</w:t>
       </w:r>
     </w:p>
     <w:p>
@@ -548,9 +870,9 @@
       </w:pPr>
       <w:r>
         <w:lastRenderedPageBreak/>
-        <w:pict w14:anchorId="74912D79">
-          <v:shape id="_x0000_i1037" type="#_x0000_t75" style="width:498.4pt;height:283.2pt">
-            <v:imagedata r:id="rId9" o:title=""/>
+        <w:pict w14:anchorId="54B3699B">
+          <v:shape id="_x0000_i1066" type="#_x0000_t75" style="width:498pt;height:284pt">
+            <v:imagedata r:id="rId12" o:title=""/>
           </v:shape>
         </w:pict>
       </w:r>
@@ -559,10 +881,12 @@
       <w:pPr>
         <w:pStyle w:val="Caption"/>
       </w:pPr>
-      <w:bookmarkStart w:id="1" w:name="_Ref194468763"/>
+      <w:bookmarkStart w:id="2" w:name="_Ref194468763"/>
+      <w:proofErr w:type="gramStart"/>
       <w:r>
         <w:t xml:space="preserve">Figure </w:t>
       </w:r>
+      <w:proofErr w:type="gramEnd"/>
       <w:r>
         <w:fldChar w:fldCharType="begin"/>
       </w:r>
@@ -581,9 +905,28 @@
       <w:r>
         <w:fldChar w:fldCharType="end"/>
       </w:r>
-      <w:bookmarkEnd w:id="1"/>
-      <w:r>
-        <w:t>. Edit Screen</w:t>
+      <w:bookmarkEnd w:id="2"/>
+      <w:proofErr w:type="gramStart"/>
+      <w:r>
+        <w:t>.</w:t>
+      </w:r>
+      <w:proofErr w:type="gramEnd"/>
+      <w:r>
+        <w:t xml:space="preserve"> Edit Screen</w:t>
+      </w:r>
+    </w:p>
+    <w:p>
+      <w:r>
+        <w:t xml:space="preserve">The form sections for individual elements and components can be collapsed and expanded so as to hide or show specific sections using the -/+ button next to each section. These actions will not affect the actual specification, but is only intended to ease navigation within the editor. </w:t>
+      </w:r>
+      <w:r>
+        <w:t xml:space="preserve">Collapsed components and elements can still be moved or deleted, but their input fields will be hidden; instead all values will be displayed on a single line. </w:t>
+      </w:r>
+      <w:r>
+        <w:t>Before the first element in the editor</w:t>
+      </w:r>
+      <w:r>
+        <w:t xml:space="preserve"> there are action links to collapse or hide all elements and components in the editor.</w:t>
       </w:r>
     </w:p>
     <w:p/>
@@ -619,13 +962,24 @@
         <w:t>)</w:t>
       </w:r>
       <w:r>
+        <w:t>.</w:t>
+      </w:r>
+      <w:r>
         <w:t xml:space="preserve"> </w:t>
       </w:r>
       <w:r>
         <w:t>Three</w:t>
       </w:r>
       <w:r>
-        <w:t xml:space="preserve"> fields are a bit more complicated: ConceptLink (for Component/Element)</w:t>
+        <w:t xml:space="preserve"> fields are a bit more complicated: </w:t>
+      </w:r>
+      <w:proofErr w:type="spellStart"/>
+      <w:r>
+        <w:t>ConceptLink</w:t>
+      </w:r>
+      <w:proofErr w:type="spellEnd"/>
+      <w:r>
+        <w:t xml:space="preserve"> (for Component/Element)</w:t>
       </w:r>
       <w:r>
         <w:t>,</w:t>
@@ -633,8 +987,13 @@
       <w:r>
         <w:t xml:space="preserve"> </w:t>
       </w:r>
-      <w:r>
-        <w:t>DisplayPriority (for Element)</w:t>
+      <w:proofErr w:type="spellStart"/>
+      <w:r>
+        <w:t>DisplayPriority</w:t>
+      </w:r>
+      <w:proofErr w:type="spellEnd"/>
+      <w:r>
+        <w:t xml:space="preserve"> (for Element)</w:t>
       </w:r>
       <w:r>
         <w:t xml:space="preserve"> and Type (for Element/Attribute). </w:t>
@@ -647,8 +1006,8 @@
       <w:r>
         <w:lastRenderedPageBreak/>
         <w:pict w14:anchorId="167E8902">
-          <v:shape id="_x0000_i1078" type="#_x0000_t75" style="width:340.8pt;height:198.4pt">
-            <v:imagedata r:id="rId10" o:title=""/>
+          <v:shape id="_x0000_i1058" type="#_x0000_t75" style="width:341pt;height:198pt">
+            <v:imagedata r:id="rId13" o:title=""/>
           </v:shape>
         </w:pict>
       </w:r>
@@ -657,34 +1016,64 @@
       <w:pPr>
         <w:pStyle w:val="Caption"/>
       </w:pPr>
-      <w:bookmarkStart w:id="2" w:name="_Ref194468938"/>
+      <w:bookmarkStart w:id="3" w:name="_Ref194468938"/>
+      <w:proofErr w:type="gramStart"/>
       <w:r>
         <w:t xml:space="preserve">Figure </w:t>
       </w:r>
-      <w:fldSimple w:instr=" SEQ Figure \* ARABIC ">
-        <w:r>
-          <w:rPr>
-            <w:noProof/>
-          </w:rPr>
-          <w:t>3</w:t>
-        </w:r>
-      </w:fldSimple>
-      <w:bookmarkEnd w:id="2"/>
-      <w:r>
-        <w:t>. Element and attribute editing</w:t>
-      </w:r>
-    </w:p>
-    <w:p>
-      <w:pPr>
-        <w:pStyle w:val="Heading4"/>
-      </w:pPr>
+      <w:proofErr w:type="gramEnd"/>
+      <w:r>
+        <w:fldChar w:fldCharType="begin"/>
+      </w:r>
+      <w:r>
+        <w:instrText xml:space="preserve"> SEQ Figure \* ARABIC </w:instrText>
+      </w:r>
+      <w:r>
+        <w:fldChar w:fldCharType="separate"/>
+      </w:r>
+      <w:r>
+        <w:rPr>
+          <w:noProof/>
+        </w:rPr>
+        <w:t>3</w:t>
+      </w:r>
+      <w:r>
+        <w:rPr>
+          <w:noProof/>
+        </w:rPr>
+        <w:fldChar w:fldCharType="end"/>
+      </w:r>
+      <w:bookmarkEnd w:id="3"/>
+      <w:proofErr w:type="gramStart"/>
+      <w:r>
+        <w:t>.</w:t>
+      </w:r>
+      <w:proofErr w:type="gramEnd"/>
+      <w:r>
+        <w:t xml:space="preserve"> Element and attribute editing</w:t>
+      </w:r>
+    </w:p>
+    <w:p>
+      <w:pPr>
+        <w:pStyle w:val="Heading3"/>
+      </w:pPr>
+      <w:proofErr w:type="spellStart"/>
       <w:r>
         <w:t>ConceptLink</w:t>
       </w:r>
-    </w:p>
-    <w:p>
-      <w:r>
-        <w:t>A conceptlink can be added by clicking on the button next to the field this pops-up a search box</w:t>
+      <w:proofErr w:type="spellEnd"/>
+    </w:p>
+    <w:p>
+      <w:r>
+        <w:t xml:space="preserve">A </w:t>
+      </w:r>
+      <w:proofErr w:type="spellStart"/>
+      <w:r>
+        <w:t>conceptlink</w:t>
+      </w:r>
+      <w:proofErr w:type="spellEnd"/>
+      <w:r>
+        <w:t xml:space="preserve"> can be added by clicking on the button next to the field this pops-up a search box</w:t>
       </w:r>
       <w:r>
         <w:t xml:space="preserve"> (s</w:t>
@@ -723,7 +1112,15 @@
         <w:t xml:space="preserve">to search for concepts </w:t>
       </w:r>
       <w:r>
-        <w:t xml:space="preserve">in the Isocat concept registry. Select one and press ‘Ok’ to use the selected concept for the field. </w:t>
+        <w:t xml:space="preserve">in the </w:t>
+      </w:r>
+      <w:proofErr w:type="spellStart"/>
+      <w:r>
+        <w:t>Isocat</w:t>
+      </w:r>
+      <w:proofErr w:type="spellEnd"/>
+      <w:r>
+        <w:t xml:space="preserve"> concept registry. Select one and press ‘Ok’ to use the selected concept for the field. </w:t>
       </w:r>
     </w:p>
     <w:p>
@@ -734,10 +1131,9 @@
         <w:rPr>
           <w:noProof/>
         </w:rPr>
-        <w:lastRenderedPageBreak/>
         <w:pict w14:anchorId="7DB02883">
-          <v:shape id="_x0000_i1080" type="#_x0000_t75" alt="IsocatSearch.png" style="width:449.6pt;height:152pt;visibility:visible">
-            <v:imagedata r:id="rId11" o:title=""/>
+          <v:shape id="_x0000_i1059" type="#_x0000_t75" alt="IsocatSearch.png" style="width:450pt;height:152pt;visibility:visible">
+            <v:imagedata r:id="rId14" o:title=""/>
           </v:shape>
         </w:pict>
       </w:r>
@@ -746,30 +1142,61 @@
       <w:pPr>
         <w:pStyle w:val="Caption"/>
       </w:pPr>
-      <w:bookmarkStart w:id="3" w:name="_Ref194468704"/>
+      <w:bookmarkStart w:id="4" w:name="_Ref194468704"/>
+      <w:proofErr w:type="gramStart"/>
       <w:r>
         <w:t xml:space="preserve">Figure </w:t>
       </w:r>
-      <w:fldSimple w:instr=" SEQ Figure \* ARABIC ">
-        <w:r>
-          <w:rPr>
-            <w:noProof/>
-          </w:rPr>
-          <w:t>4</w:t>
-        </w:r>
-      </w:fldSimple>
-      <w:bookmarkEnd w:id="3"/>
-      <w:r>
-        <w:t>. Isocat Search popup</w:t>
+      <w:proofErr w:type="gramEnd"/>
+      <w:r>
+        <w:fldChar w:fldCharType="begin"/>
+      </w:r>
+      <w:r>
+        <w:instrText xml:space="preserve"> SEQ Figure \* ARABIC </w:instrText>
+      </w:r>
+      <w:r>
+        <w:fldChar w:fldCharType="separate"/>
+      </w:r>
+      <w:r>
+        <w:rPr>
+          <w:noProof/>
+        </w:rPr>
+        <w:t>4</w:t>
+      </w:r>
+      <w:r>
+        <w:rPr>
+          <w:noProof/>
+        </w:rPr>
+        <w:fldChar w:fldCharType="end"/>
+      </w:r>
+      <w:bookmarkEnd w:id="4"/>
+      <w:proofErr w:type="gramStart"/>
+      <w:r>
+        <w:t>.</w:t>
+      </w:r>
+      <w:proofErr w:type="gramEnd"/>
+      <w:r>
+        <w:t xml:space="preserve"> </w:t>
+      </w:r>
+      <w:proofErr w:type="spellStart"/>
+      <w:r>
+        <w:t>Isocat</w:t>
+      </w:r>
+      <w:proofErr w:type="spellEnd"/>
+      <w:r>
+        <w:t xml:space="preserve"> Search popup</w:t>
       </w:r>
     </w:p>
     <w:p>
       <w:pPr>
         <w:pStyle w:val="Heading4"/>
       </w:pPr>
-      <w:r>
+      <w:proofErr w:type="spellStart"/>
+      <w:r>
+        <w:lastRenderedPageBreak/>
         <w:t>DisplayPriority</w:t>
       </w:r>
+      <w:proofErr w:type="spellEnd"/>
     </w:p>
     <w:p>
       <w:pPr>
@@ -788,10 +1215,7 @@
         <w:t xml:space="preserve"> for the containing component in clients and viewers</w:t>
       </w:r>
       <w:r>
-        <w:t xml:space="preserve">. They will use the value of the field with the highest display priority that has an actual value </w:t>
-      </w:r>
-      <w:r>
-        <w:t>(e.g. for an Actor component this could be the Name field).</w:t>
+        <w:t>. They will use the value of the field with the highest display priority that has an actual value (e.g. for an Actor component this could be the Name field).</w:t>
       </w:r>
       <w:r>
         <w:t xml:space="preserve"> </w:t>
@@ -917,51 +1341,133 @@
         <w:t xml:space="preserve">) </w:t>
       </w:r>
       <w:r>
-        <w:t xml:space="preserve">forcing you to choose between three different types: primitive type, pattern or controlled vocabulary. Primitive type is used when you type field must be of for example type "string" or "boolean". You </w:t>
-      </w:r>
-      <w:r>
-        <w:t>c</w:t>
-      </w:r>
-      <w:r>
-        <w:t>an also choose to specify a regular expression pattern to allow certain values. Thirdly you can create a vocabulary of allowed values for this particular field.</w:t>
+        <w:t>forcing you to choose between three different types</w:t>
+      </w:r>
+      <w:r>
+        <w:t xml:space="preserve"> by selecting a tab</w:t>
+      </w:r>
+      <w:r>
+        <w:t xml:space="preserve">: </w:t>
+      </w:r>
+      <w:r>
+        <w:t>Type (</w:t>
+      </w:r>
+      <w:r>
+        <w:t xml:space="preserve">primitive </w:t>
+      </w:r>
+      <w:r>
+        <w:t>t</w:t>
+      </w:r>
+      <w:r>
+        <w:t>ype</w:t>
+      </w:r>
+      <w:r>
+        <w:t>)</w:t>
+      </w:r>
+      <w:r>
+        <w:t xml:space="preserve">, </w:t>
+      </w:r>
+      <w:r>
+        <w:t>C</w:t>
+      </w:r>
+      <w:r>
+        <w:t xml:space="preserve">ontrolled </w:t>
+      </w:r>
+      <w:r>
+        <w:t>V</w:t>
+      </w:r>
+      <w:r>
+        <w:t>ocabulary</w:t>
+      </w:r>
+      <w:r>
+        <w:t xml:space="preserve"> or Pattern</w:t>
+      </w:r>
+      <w:r>
+        <w:t xml:space="preserve">. Primitive type is used when </w:t>
+      </w:r>
+      <w:r>
+        <w:t xml:space="preserve">the type of the </w:t>
+      </w:r>
+      <w:r>
+        <w:t>field must be for example type "string" or "</w:t>
+      </w:r>
+      <w:proofErr w:type="spellStart"/>
+      <w:r>
+        <w:t>boolean</w:t>
+      </w:r>
+      <w:proofErr w:type="spellEnd"/>
+      <w:r>
+        <w:t xml:space="preserve">". </w:t>
+      </w:r>
+      <w:r>
+        <w:t>Y</w:t>
+      </w:r>
+      <w:r>
+        <w:t xml:space="preserve">ou can </w:t>
+      </w:r>
+      <w:r>
+        <w:t xml:space="preserve">also </w:t>
+      </w:r>
+      <w:r>
+        <w:t>create a vocabulary of allowed values for this particular field.</w:t>
       </w:r>
       <w:r>
         <w:t xml:space="preserve"> </w:t>
       </w:r>
       <w:r>
-        <w:t xml:space="preserve">Finally, you can specify a value for </w:t>
-      </w:r>
-      <w:r>
-        <w:t>Group Name</w:t>
-      </w:r>
-      <w:r>
-        <w:t>,</w:t>
-      </w:r>
-      <w:r>
-        <w:t xml:space="preserve"> that is also shown in the browse list. This field can be used to “group” components together making it easier to find them. For instance all components related to “imdi” can have group name imdi.</w:t>
-      </w:r>
-    </w:p>
+        <w:t>Th</w:t>
+      </w:r>
+      <w:r>
+        <w:t>i</w:t>
+      </w:r>
+      <w:r>
+        <w:t>r</w:t>
+      </w:r>
+      <w:r>
+        <w:t>dly c</w:t>
+      </w:r>
+      <w:r>
+        <w:t xml:space="preserve">an also choose to specify a regular expression pattern to allow </w:t>
+      </w:r>
+      <w:r>
+        <w:t>only values that match the pattern.</w:t>
+      </w:r>
+      <w:r>
+        <w:t xml:space="preserve"> </w:t>
+      </w:r>
+    </w:p>
+    <w:p/>
     <w:p>
       <w:pPr>
         <w:keepNext/>
       </w:pPr>
       <w:r>
-        <w:rPr>
-          <w:noProof/>
-        </w:rPr>
-        <w:lastRenderedPageBreak/>
-        <w:pict w14:anchorId="5CB86608">
-          <v:shape id="Picture 13" o:spid="_x0000_i1028" type="#_x0000_t75" alt="ValueScheme.png" style="width:306.4pt;height:211.2pt;visibility:visible">
-            <v:imagedata r:id="rId12" o:title=""/>
+        <w:pict w14:anchorId="5E59C56D">
+          <v:shape id="_x0000_i1090" type="#_x0000_t75" style="width:282pt;height:184pt">
+            <v:imagedata r:id="rId15" o:title=""/>
           </v:shape>
         </w:pict>
       </w:r>
+      <w:r>
+        <w:t xml:space="preserve"> </w:t>
+      </w:r>
+      <w:r>
+        <w:t xml:space="preserve">    </w:t>
+      </w:r>
+      <w:r>
+        <w:pict w14:anchorId="6183E8A2">
+          <v:shape id="_x0000_i1091" type="#_x0000_t75" style="width:330pt;height:184pt">
+            <v:imagedata r:id="rId16" o:title=""/>
+          </v:shape>
+        </w:pict>
+      </w:r>
     </w:p>
     <w:p>
       <w:pPr>
         <w:pStyle w:val="Caption"/>
       </w:pPr>
-      <w:bookmarkStart w:id="4" w:name="_Ref194468729"/>
+      <w:bookmarkStart w:id="5" w:name="_Ref194468729"/>
+      <w:proofErr w:type="gramStart"/>
       <w:r>
         <w:t xml:space="preserve">Figure </w:t>
       </w:r>
@@ -983,25 +1489,35 @@
       <w:r>
         <w:fldChar w:fldCharType="end"/>
       </w:r>
-      <w:bookmarkEnd w:id="4"/>
-      <w:r>
-        <w:t>. Edit and choose type popup</w:t>
+      <w:bookmarkEnd w:id="5"/>
+      <w:r>
+        <w:t>.</w:t>
+      </w:r>
+      <w:proofErr w:type="gramEnd"/>
+      <w:r>
+        <w:t xml:space="preserve"> Edit and choose type popup</w:t>
+      </w:r>
+      <w:r>
+        <w:t>: type and controlled vocabulary</w:t>
       </w:r>
     </w:p>
     <w:p>
       <w:pPr>
         <w:pStyle w:val="Heading3"/>
       </w:pPr>
-      <w:r>
+      <w:bookmarkStart w:id="6" w:name="_Ref207348005"/>
+      <w:r>
+        <w:lastRenderedPageBreak/>
         <w:t>Import</w:t>
       </w:r>
-    </w:p>
-    <w:p>
-      <w:r>
-        <w:t>The last button is the import button</w:t>
-      </w:r>
-      <w:r>
-        <w:t xml:space="preserve"> (see</w:t>
+      <w:bookmarkEnd w:id="6"/>
+    </w:p>
+    <w:p>
+      <w:r>
+        <w:t xml:space="preserve">In the Component Browser, clicking the “Import” button will open the import screen </w:t>
+      </w:r>
+      <w:r>
+        <w:t>(see</w:t>
       </w:r>
       <w:r>
         <w:t xml:space="preserve"> </w:t>
@@ -1031,13 +1547,37 @@
         <w:t>)</w:t>
       </w:r>
       <w:r>
-        <w:t>. Importing allows you to register components and profiles as xml files. Select an xml file that represents a profile or a component from your file system and fill in the fields</w:t>
+        <w:t xml:space="preserve">. Importing allows you to register components and profiles as xml files. Select an </w:t>
+      </w:r>
+      <w:r>
+        <w:t>XML</w:t>
+      </w:r>
+      <w:r>
+        <w:t xml:space="preserve"> file that represents a profile or a component from your file system and fill in the fields</w:t>
       </w:r>
       <w:r>
         <w:t xml:space="preserve"> or keep the values that automatically get loaded from the file</w:t>
       </w:r>
       <w:r>
-        <w:t xml:space="preserve">. When submit is pressed an attempt is made (just like the "save" button from the Edit view) </w:t>
+        <w:t xml:space="preserve">. When </w:t>
+      </w:r>
+      <w:r>
+        <w:t>“S</w:t>
+      </w:r>
+      <w:r>
+        <w:t>ubmit</w:t>
+      </w:r>
+      <w:r>
+        <w:t>”</w:t>
+      </w:r>
+      <w:r>
+        <w:t xml:space="preserve"> is pressed an attempt is made (just like the "</w:t>
+      </w:r>
+      <w:r>
+        <w:t>S</w:t>
+      </w:r>
+      <w:r>
+        <w:t xml:space="preserve">ave" button from the Edit view) </w:t>
       </w:r>
       <w:r>
         <w:t xml:space="preserve">to </w:t>
@@ -1045,21 +1585,19 @@
       <w:r>
         <w:t>store the component.</w:t>
       </w:r>
-    </w:p>
-    <w:p>
-      <w:r>
-        <w:t xml:space="preserve"> </w:t>
-      </w:r>
-    </w:p>
+      <w:r>
+        <w:t xml:space="preserve"> To go back to the browser without importing anything, press the “Close” button.</w:t>
+      </w:r>
+    </w:p>
+    <w:p/>
     <w:p>
       <w:pPr>
         <w:keepNext/>
       </w:pPr>
       <w:r>
-        <w:lastRenderedPageBreak/>
-        <w:pict w14:anchorId="2E1310E7">
-          <v:shape id="_x0000_i1029" type="#_x0000_t75" style="width:269.6pt;height:219.2pt">
-            <v:imagedata r:id="rId13" o:title="Screen shot 2011-07-08 at 14"/>
+        <w:pict w14:anchorId="1EA3D997">
+          <v:shape id="_x0000_i1069" type="#_x0000_t75" style="width:284pt;height:253pt">
+            <v:imagedata r:id="rId17" o:title=""/>
           </v:shape>
         </w:pict>
       </w:r>
@@ -1068,10 +1606,12 @@
       <w:pPr>
         <w:pStyle w:val="Caption"/>
       </w:pPr>
-      <w:bookmarkStart w:id="5" w:name="_Ref194468744"/>
+      <w:bookmarkStart w:id="7" w:name="_Ref194468744"/>
+      <w:proofErr w:type="gramStart"/>
       <w:r>
         <w:t xml:space="preserve">Figure </w:t>
       </w:r>
+      <w:proofErr w:type="gramEnd"/>
       <w:r>
         <w:fldChar w:fldCharType="begin"/>
       </w:r>
@@ -1090,42 +1630,49 @@
       <w:r>
         <w:fldChar w:fldCharType="end"/>
       </w:r>
-      <w:bookmarkEnd w:id="5"/>
-      <w:r>
-        <w:t>. Import screen</w:t>
-      </w:r>
-    </w:p>
-    <w:p>
-      <w:pPr>
-        <w:rPr>
-          <w:rFonts w:ascii="Calibri" w:hAnsi="Calibri"/>
-          <w:b/>
-          <w:color w:val="4F81BD"/>
-        </w:rPr>
-      </w:pPr>
-      <w:r>
-        <w:rPr>
-          <w:rFonts w:ascii="Calibri" w:hAnsi="Calibri"/>
-          <w:b/>
-          <w:color w:val="4F81BD"/>
-        </w:rPr>
+      <w:bookmarkEnd w:id="7"/>
+      <w:proofErr w:type="gramStart"/>
+      <w:r>
+        <w:t>.</w:t>
+      </w:r>
+      <w:proofErr w:type="gramEnd"/>
+      <w:r>
+        <w:t xml:space="preserve"> Import screen</w:t>
+      </w:r>
+    </w:p>
+    <w:p>
+      <w:pPr>
+        <w:pStyle w:val="Heading3"/>
+      </w:pPr>
+      <w:r>
         <w:t>Other features</w:t>
       </w:r>
-      <w:r>
-        <w:rPr>
-          <w:rFonts w:ascii="Calibri" w:hAnsi="Calibri"/>
-          <w:b/>
-          <w:color w:val="4F81BD"/>
-        </w:rPr>
-        <w:t>.</w:t>
-      </w:r>
-    </w:p>
-    <w:p>
-      <w:r>
-        <w:t xml:space="preserve">It is possible to create a reference link (bookmark) to a public component or profile that starts up the Component Registry with the browse view and the given component or profile selected. This is done with the url: </w:t>
-      </w:r>
-      <w:r>
-        <w:t>http://catalog.clarin.eu/ds/ComponentRegistry/?item=&lt;id</w:t>
+    </w:p>
+    <w:p>
+      <w:r>
+        <w:t>It is possible to create a ref</w:t>
+      </w:r>
+      <w:bookmarkStart w:id="8" w:name="_GoBack"/>
+      <w:bookmarkEnd w:id="8"/>
+      <w:r>
+        <w:t xml:space="preserve">erence link (bookmark) to a public component or profile that starts up the Component Registry with the browse view and the given component or profile selected. This is done with the </w:t>
+      </w:r>
+      <w:r>
+        <w:t>URL</w:t>
+      </w:r>
+      <w:r>
+        <w:t xml:space="preserve">: </w:t>
+      </w:r>
+      <w:r>
+        <w:t>http://catalog.clarin.eu/ds/ComponentRegistry/</w:t>
+      </w:r>
+      <w:proofErr w:type="gramStart"/>
+      <w:r>
+        <w:t>?item</w:t>
+      </w:r>
+      <w:proofErr w:type="gramEnd"/>
+      <w:r>
+        <w:t>=&lt;id</w:t>
       </w:r>
       <w:r>
         <w:t>&gt;</w:t>
@@ -1133,6 +1680,7 @@
     </w:p>
     <w:p>
       <w:r>
+        <w:lastRenderedPageBreak/>
         <w:t xml:space="preserve">For example to open the Registry on component with id </w:t>
       </w:r>
       <w:r>
@@ -1140,10 +1688,34 @@
           <w:rFonts w:ascii="Courier" w:hAnsi="Courier"/>
           <w:sz w:val="22"/>
         </w:rPr>
-        <w:t>clarin.eu:cr1:c_1271859438180</w:t>
-      </w:r>
-      <w:r>
-        <w:t xml:space="preserve">, the url becomes: </w:t>
+        <w:t>clarin.eu</w:t>
+      </w:r>
+      <w:proofErr w:type="gramStart"/>
+      <w:r>
+        <w:rPr>
+          <w:rFonts w:ascii="Courier" w:hAnsi="Courier"/>
+          <w:sz w:val="22"/>
+        </w:rPr>
+        <w:t>:cr1:c</w:t>
+      </w:r>
+      <w:proofErr w:type="gramEnd"/>
+      <w:r>
+        <w:rPr>
+          <w:rFonts w:ascii="Courier" w:hAnsi="Courier"/>
+          <w:sz w:val="22"/>
+        </w:rPr>
+        <w:t>_1271859438180</w:t>
+      </w:r>
+      <w:r>
+        <w:t xml:space="preserve">, the </w:t>
+      </w:r>
+      <w:proofErr w:type="spellStart"/>
+      <w:r>
+        <w:t>url</w:t>
+      </w:r>
+      <w:proofErr w:type="spellEnd"/>
+      <w:r>
+        <w:t xml:space="preserve"> becomes: </w:t>
       </w:r>
       <w:r>
         <w:rPr>
@@ -1167,27 +1739,10 @@
     <w:p/>
     <w:p>
       <w:pPr>
-        <w:rPr>
-          <w:rFonts w:ascii="Calibri" w:hAnsi="Calibri"/>
-          <w:b/>
-          <w:color w:val="4F81BD"/>
-        </w:rPr>
-      </w:pPr>
-      <w:r>
-        <w:rPr>
-          <w:rFonts w:ascii="Calibri" w:hAnsi="Calibri"/>
-          <w:b/>
-          <w:color w:val="4F81BD"/>
-        </w:rPr>
+        <w:pStyle w:val="Heading3"/>
+      </w:pPr>
+      <w:r>
         <w:t>Known Issues</w:t>
-      </w:r>
-      <w:r>
-        <w:rPr>
-          <w:rFonts w:ascii="Calibri" w:hAnsi="Calibri"/>
-          <w:b/>
-          <w:color w:val="4F81BD"/>
-        </w:rPr>
-        <w:t>.</w:t>
       </w:r>
     </w:p>
     <w:p>
@@ -1202,12 +1757,7 @@
         <w:t xml:space="preserve">There currently is now way </w:t>
       </w:r>
       <w:r>
-        <w:t>of logging</w:t>
-      </w:r>
-      <w:bookmarkStart w:id="6" w:name="_GoBack"/>
-      <w:bookmarkEnd w:id="6"/>
-      <w:r>
-        <w:t xml:space="preserve"> </w:t>
+        <w:t xml:space="preserve">of logging </w:t>
       </w:r>
       <w:r>
         <w:t>out of the Component Registry other than ending the browser session</w:t>
@@ -1219,13 +1769,233 @@
     <w:p/>
     <w:p/>
     <w:sectPr>
+      <w:footerReference w:type="even" r:id="rId18"/>
+      <w:footerReference w:type="default" r:id="rId19"/>
       <w:pgSz w:w="16840" w:h="11899" w:orient="landscape"/>
-      <w:pgMar w:top="1800" w:right="1440" w:bottom="1800" w:left="1440" w:header="708" w:footer="708" w:gutter="0"/>
+      <w:pgMar w:top="1418" w:right="1361" w:bottom="1418" w:left="1361" w:header="709" w:footer="709" w:gutter="0"/>
       <w:cols w:space="708"/>
       <w:docGrid w:linePitch="360"/>
     </w:sectPr>
   </w:body>
 </w:document>
+</file>
+
+<file path=word/endnotes.xml><?xml version="1.0" encoding="utf-8"?>
+<w:endnotes xmlns:wpc="http://schemas.microsoft.com/office/word/2010/wordprocessingCanvas" xmlns:mo="http://schemas.microsoft.com/office/mac/office/2008/main" xmlns:mc="http://schemas.openxmlformats.org/markup-compatibility/2006" xmlns:mv="urn:schemas-microsoft-com:mac:vml" xmlns:o="urn:schemas-microsoft-com:office:office" xmlns:r="http://schemas.openxmlformats.org/officeDocument/2006/relationships" xmlns:m="http://schemas.openxmlformats.org/officeDocument/2006/math" xmlns:v="urn:schemas-microsoft-com:vml" xmlns:wp14="http://schemas.microsoft.com/office/word/2010/wordprocessingDrawing" xmlns:wp="http://schemas.openxmlformats.org/drawingml/2006/wordprocessingDrawing" xmlns:w10="urn:schemas-microsoft-com:office:word" xmlns:w="http://schemas.openxmlformats.org/wordprocessingml/2006/main" xmlns:w14="http://schemas.microsoft.com/office/word/2010/wordml" xmlns:wpg="http://schemas.microsoft.com/office/word/2010/wordprocessingGroup" xmlns:wpi="http://schemas.microsoft.com/office/word/2010/wordprocessingInk" xmlns:wne="http://schemas.microsoft.com/office/word/2006/wordml" xmlns:wps="http://schemas.microsoft.com/office/word/2010/wordprocessingShape" mc:Ignorable="w14 wp14">
+  <w:endnote w:type="separator" w:id="-1">
+    <w:p>
+      <w:r>
+        <w:separator/>
+      </w:r>
+    </w:p>
+  </w:endnote>
+  <w:endnote w:type="continuationSeparator" w:id="0">
+    <w:p>
+      <w:r>
+        <w:continuationSeparator/>
+      </w:r>
+    </w:p>
+  </w:endnote>
+</w:endnotes>
+</file>
+
+<file path=word/footer1.xml><?xml version="1.0" encoding="utf-8"?>
+<w:ftr xmlns:wpc="http://schemas.microsoft.com/office/word/2010/wordprocessingCanvas" xmlns:mo="http://schemas.microsoft.com/office/mac/office/2008/main" xmlns:mc="http://schemas.openxmlformats.org/markup-compatibility/2006" xmlns:mv="urn:schemas-microsoft-com:mac:vml" xmlns:o="urn:schemas-microsoft-com:office:office" xmlns:r="http://schemas.openxmlformats.org/officeDocument/2006/relationships" xmlns:m="http://schemas.openxmlformats.org/officeDocument/2006/math" xmlns:v="urn:schemas-microsoft-com:vml" xmlns:wp14="http://schemas.microsoft.com/office/word/2010/wordprocessingDrawing" xmlns:wp="http://schemas.openxmlformats.org/drawingml/2006/wordprocessingDrawing" xmlns:w10="urn:schemas-microsoft-com:office:word" xmlns:w="http://schemas.openxmlformats.org/wordprocessingml/2006/main" xmlns:w14="http://schemas.microsoft.com/office/word/2010/wordml" xmlns:wpg="http://schemas.microsoft.com/office/word/2010/wordprocessingGroup" xmlns:wpi="http://schemas.microsoft.com/office/word/2010/wordprocessingInk" xmlns:wne="http://schemas.microsoft.com/office/word/2006/wordml" xmlns:wps="http://schemas.microsoft.com/office/word/2010/wordprocessingShape" mc:Ignorable="w14 wp14">
+  <w:p>
+    <w:pPr>
+      <w:pStyle w:val="Footer"/>
+      <w:framePr w:wrap="around" w:vAnchor="text" w:hAnchor="margin" w:xAlign="center" w:y="1"/>
+      <w:tabs>
+        <w:tab w:val="clear" w:pos="4320"/>
+        <w:tab w:val="clear" w:pos="8640"/>
+        <w:tab w:val="center" w:pos="7059"/>
+        <w:tab w:val="right" w:pos="14118"/>
+      </w:tabs>
+      <w:rPr>
+        <w:rStyle w:val="PageNumber"/>
+      </w:rPr>
+    </w:pPr>
+    <w:r>
+      <w:rPr>
+        <w:rStyle w:val="PageNumber"/>
+      </w:rPr>
+      <w:t>[Type text]</w:t>
+    </w:r>
+    <w:r>
+      <w:rPr>
+        <w:rStyle w:val="PageNumber"/>
+      </w:rPr>
+      <w:tab/>
+      <w:t>[Type text]</w:t>
+    </w:r>
+    <w:r>
+      <w:rPr>
+        <w:rStyle w:val="PageNumber"/>
+      </w:rPr>
+      <w:tab/>
+      <w:t>[Type text]</w:t>
+    </w:r>
+    <w:r>
+      <w:rPr>
+        <w:rStyle w:val="PageNumber"/>
+      </w:rPr>
+      <w:fldChar w:fldCharType="begin"/>
+    </w:r>
+    <w:r>
+      <w:rPr>
+        <w:rStyle w:val="PageNumber"/>
+      </w:rPr>
+      <w:instrText xml:space="preserve">PAGE  </w:instrText>
+    </w:r>
+    <w:r>
+      <w:rPr>
+        <w:rStyle w:val="PageNumber"/>
+      </w:rPr>
+      <w:fldChar w:fldCharType="end"/>
+    </w:r>
+  </w:p>
+  <w:p>
+    <w:pPr>
+      <w:pStyle w:val="Footer"/>
+      <w:ind w:right="360"/>
+    </w:pPr>
+  </w:p>
+</w:ftr>
+</file>
+
+<file path=word/footer2.xml><?xml version="1.0" encoding="utf-8"?>
+<w:ftr xmlns:wpc="http://schemas.microsoft.com/office/word/2010/wordprocessingCanvas" xmlns:mo="http://schemas.microsoft.com/office/mac/office/2008/main" xmlns:mc="http://schemas.openxmlformats.org/markup-compatibility/2006" xmlns:mv="urn:schemas-microsoft-com:mac:vml" xmlns:o="urn:schemas-microsoft-com:office:office" xmlns:r="http://schemas.openxmlformats.org/officeDocument/2006/relationships" xmlns:m="http://schemas.openxmlformats.org/officeDocument/2006/math" xmlns:v="urn:schemas-microsoft-com:vml" xmlns:wp14="http://schemas.microsoft.com/office/word/2010/wordprocessingDrawing" xmlns:wp="http://schemas.openxmlformats.org/drawingml/2006/wordprocessingDrawing" xmlns:w10="urn:schemas-microsoft-com:office:word" xmlns:w="http://schemas.openxmlformats.org/wordprocessingml/2006/main" xmlns:w14="http://schemas.microsoft.com/office/word/2010/wordml" xmlns:wpg="http://schemas.microsoft.com/office/word/2010/wordprocessingGroup" xmlns:wpi="http://schemas.microsoft.com/office/word/2010/wordprocessingInk" xmlns:wne="http://schemas.microsoft.com/office/word/2006/wordml" xmlns:wps="http://schemas.microsoft.com/office/word/2010/wordprocessingShape" mc:Ignorable="w14 wp14">
+  <w:p>
+    <w:pPr>
+      <w:pStyle w:val="Footer"/>
+      <w:framePr w:wrap="around" w:vAnchor="text" w:hAnchor="margin" w:xAlign="center" w:y="1"/>
+      <w:tabs>
+        <w:tab w:val="clear" w:pos="4320"/>
+        <w:tab w:val="clear" w:pos="8640"/>
+        <w:tab w:val="center" w:pos="7059"/>
+        <w:tab w:val="right" w:pos="14118"/>
+      </w:tabs>
+      <w:rPr>
+        <w:rStyle w:val="PageNumber"/>
+      </w:rPr>
+    </w:pPr>
+    <w:r>
+      <w:rPr>
+        <w:rStyle w:val="PageNumber"/>
+      </w:rPr>
+      <w:t>Component Registry 1.12.0</w:t>
+    </w:r>
+    <w:r>
+      <w:rPr>
+        <w:rStyle w:val="PageNumber"/>
+      </w:rPr>
+      <w:tab/>
+    </w:r>
+    <w:r>
+      <w:rPr>
+        <w:rStyle w:val="PageNumber"/>
+      </w:rPr>
+      <w:t xml:space="preserve">Page </w:t>
+    </w:r>
+    <w:r>
+      <w:rPr>
+        <w:rStyle w:val="PageNumber"/>
+      </w:rPr>
+      <w:fldChar w:fldCharType="begin"/>
+    </w:r>
+    <w:r>
+      <w:rPr>
+        <w:rStyle w:val="PageNumber"/>
+      </w:rPr>
+      <w:instrText xml:space="preserve"> PAGE  \* MERGEFORMAT </w:instrText>
+    </w:r>
+    <w:r>
+      <w:rPr>
+        <w:rStyle w:val="PageNumber"/>
+      </w:rPr>
+      <w:fldChar w:fldCharType="separate"/>
+    </w:r>
+    <w:r>
+      <w:rPr>
+        <w:rStyle w:val="PageNumber"/>
+        <w:noProof/>
+      </w:rPr>
+      <w:t>8</w:t>
+    </w:r>
+    <w:r>
+      <w:rPr>
+        <w:rStyle w:val="PageNumber"/>
+      </w:rPr>
+      <w:fldChar w:fldCharType="end"/>
+    </w:r>
+    <w:r>
+      <w:rPr>
+        <w:rStyle w:val="PageNumber"/>
+      </w:rPr>
+      <w:tab/>
+    </w:r>
+    <w:r>
+      <w:rPr>
+        <w:rStyle w:val="PageNumber"/>
+      </w:rPr>
+      <w:fldChar w:fldCharType="begin"/>
+    </w:r>
+    <w:r>
+      <w:rPr>
+        <w:rStyle w:val="PageNumber"/>
+      </w:rPr>
+      <w:instrText xml:space="preserve"> DATE  \* MERGEFORMAT </w:instrText>
+    </w:r>
+    <w:r>
+      <w:rPr>
+        <w:rStyle w:val="PageNumber"/>
+      </w:rPr>
+      <w:fldChar w:fldCharType="separate"/>
+    </w:r>
+    <w:r>
+      <w:rPr>
+        <w:rStyle w:val="PageNumber"/>
+        <w:noProof/>
+      </w:rPr>
+      <w:t>8/23/12</w:t>
+    </w:r>
+    <w:r>
+      <w:rPr>
+        <w:rStyle w:val="PageNumber"/>
+      </w:rPr>
+      <w:fldChar w:fldCharType="end"/>
+    </w:r>
+  </w:p>
+  <w:p>
+    <w:pPr>
+      <w:pStyle w:val="Footer"/>
+      <w:tabs>
+        <w:tab w:val="clear" w:pos="8640"/>
+        <w:tab w:val="center" w:pos="7507"/>
+      </w:tabs>
+      <w:ind w:right="360"/>
+    </w:pPr>
+  </w:p>
+</w:ftr>
+</file>
+
+<file path=word/footnotes.xml><?xml version="1.0" encoding="utf-8"?>
+<w:footnotes xmlns:wpc="http://schemas.microsoft.com/office/word/2010/wordprocessingCanvas" xmlns:mo="http://schemas.microsoft.com/office/mac/office/2008/main" xmlns:mc="http://schemas.openxmlformats.org/markup-compatibility/2006" xmlns:mv="urn:schemas-microsoft-com:mac:vml" xmlns:o="urn:schemas-microsoft-com:office:office" xmlns:r="http://schemas.openxmlformats.org/officeDocument/2006/relationships" xmlns:m="http://schemas.openxmlformats.org/officeDocument/2006/math" xmlns:v="urn:schemas-microsoft-com:vml" xmlns:wp14="http://schemas.microsoft.com/office/word/2010/wordprocessingDrawing" xmlns:wp="http://schemas.openxmlformats.org/drawingml/2006/wordprocessingDrawing" xmlns:w10="urn:schemas-microsoft-com:office:word" xmlns:w="http://schemas.openxmlformats.org/wordprocessingml/2006/main" xmlns:w14="http://schemas.microsoft.com/office/word/2010/wordml" xmlns:wpg="http://schemas.microsoft.com/office/word/2010/wordprocessingGroup" xmlns:wpi="http://schemas.microsoft.com/office/word/2010/wordprocessingInk" xmlns:wne="http://schemas.microsoft.com/office/word/2006/wordml" xmlns:wps="http://schemas.microsoft.com/office/word/2010/wordprocessingShape" mc:Ignorable="w14 wp14">
+  <w:footnote w:type="separator" w:id="-1">
+    <w:p>
+      <w:r>
+        <w:separator/>
+      </w:r>
+    </w:p>
+  </w:footnote>
+  <w:footnote w:type="continuationSeparator" w:id="0">
+    <w:p>
+      <w:r>
+        <w:continuationSeparator/>
+      </w:r>
+    </w:p>
+  </w:footnote>
+</w:footnotes>
 </file>
 
 <file path=word/numbering.xml><?xml version="1.0" encoding="utf-8"?>
@@ -2012,7 +2782,6 @@
   <w:style w:type="character" w:default="1" w:styleId="DefaultParagraphFont">
     <w:name w:val="Default Paragraph Font"/>
     <w:uiPriority w:val="1"/>
-    <w:semiHidden/>
     <w:unhideWhenUsed/>
   </w:style>
   <w:style w:type="table" w:default="1" w:styleId="TableNormal">
@@ -2170,6 +2939,55 @@
     <w:rPr>
       <w:rFonts w:asciiTheme="minorHAnsi" w:eastAsiaTheme="minorEastAsia" w:hAnsiTheme="minorHAnsi" w:cstheme="minorBidi"/>
       <w:color w:val="4F81BD" w:themeColor="accent1"/>
+      <w:sz w:val="24"/>
+      <w:szCs w:val="24"/>
+    </w:rPr>
+  </w:style>
+  <w:style w:type="paragraph" w:styleId="Footer">
+    <w:name w:val="footer"/>
+    <w:basedOn w:val="Normal"/>
+    <w:link w:val="FooterChar"/>
+    <w:rsid w:val="0054254F"/>
+    <w:pPr>
+      <w:tabs>
+        <w:tab w:val="center" w:pos="4320"/>
+        <w:tab w:val="right" w:pos="8640"/>
+      </w:tabs>
+    </w:pPr>
+  </w:style>
+  <w:style w:type="character" w:customStyle="1" w:styleId="FooterChar">
+    <w:name w:val="Footer Char"/>
+    <w:basedOn w:val="DefaultParagraphFont"/>
+    <w:link w:val="Footer"/>
+    <w:rsid w:val="0054254F"/>
+    <w:rPr>
+      <w:sz w:val="24"/>
+      <w:szCs w:val="24"/>
+    </w:rPr>
+  </w:style>
+  <w:style w:type="character" w:styleId="PageNumber">
+    <w:name w:val="page number"/>
+    <w:basedOn w:val="DefaultParagraphFont"/>
+    <w:rsid w:val="0054254F"/>
+  </w:style>
+  <w:style w:type="paragraph" w:styleId="Header">
+    <w:name w:val="header"/>
+    <w:basedOn w:val="Normal"/>
+    <w:link w:val="HeaderChar"/>
+    <w:rsid w:val="0054254F"/>
+    <w:pPr>
+      <w:tabs>
+        <w:tab w:val="center" w:pos="4320"/>
+        <w:tab w:val="right" w:pos="8640"/>
+      </w:tabs>
+    </w:pPr>
+  </w:style>
+  <w:style w:type="character" w:customStyle="1" w:styleId="HeaderChar">
+    <w:name w:val="Header Char"/>
+    <w:basedOn w:val="DefaultParagraphFont"/>
+    <w:link w:val="Header"/>
+    <w:rsid w:val="0054254F"/>
+    <w:rPr>
       <w:sz w:val="24"/>
       <w:szCs w:val="24"/>
     </w:rPr>
@@ -2651,7 +3469,7 @@
 </file>
 
 <file path=customXml/itemProps1.xml><?xml version="1.0" encoding="utf-8"?>
-<ds:datastoreItem xmlns:ds="http://schemas.openxmlformats.org/officeDocument/2006/customXml" ds:itemID="{9ACFF0F9-C9D9-AC43-B797-4668F4E13213}">
+<ds:datastoreItem xmlns:ds="http://schemas.openxmlformats.org/officeDocument/2006/customXml" ds:itemID="{1A1B999B-A6E1-2A4C-B14F-413357DE99FF}">
   <ds:schemaRefs>
     <ds:schemaRef ds:uri="http://schemas.openxmlformats.org/officeDocument/2006/bibliography"/>
   </ds:schemaRefs>

</xml_diff>

<commit_message>
Merged update of reference manual
</commit_message>
<xml_diff>
--- a/docs/ComponentRegistryReferenceManual.docx
+++ b/docs/ComponentRegistryReferenceManual.docx
@@ -7,12 +7,19 @@
         <w:pStyle w:val="Heading1"/>
       </w:pPr>
       <w:r>
-        <w:t>Component Registry and Browser Reference Manual.</w:t>
-      </w:r>
-    </w:p>
-    <w:p>
-      <w:r>
-        <w:t xml:space="preserve"> </w:t>
+        <w:t>Component Registry</w:t>
+      </w:r>
+      <w:r>
+        <w:t>, Browser</w:t>
+      </w:r>
+      <w:r>
+        <w:t xml:space="preserve"> and </w:t>
+      </w:r>
+      <w:r>
+        <w:t>Editor</w:t>
+      </w:r>
+      <w:r>
+        <w:t xml:space="preserve"> Reference Manual</w:t>
       </w:r>
     </w:p>
     <w:p>
@@ -23,201 +30,32 @@
         <w:t>Introduction</w:t>
       </w:r>
     </w:p>
+    <w:p>
+      <w:r>
+        <w:t>The Component Registry has the following features:</w:t>
+      </w:r>
+    </w:p>
+    <w:p>
+      <w:r>
+        <w:t>1) Register and store CMDI Components/Profiles.</w:t>
+      </w:r>
+    </w:p>
+    <w:p>
+      <w:r>
+        <w:t>2) Enable a user to browse the registered Components/Profiles.</w:t>
+      </w:r>
+    </w:p>
+    <w:p>
+      <w:r>
+        <w:t>3) Enable a user to edit and create Components/Profiles.</w:t>
+      </w:r>
+    </w:p>
     <w:p/>
     <w:p>
       <w:r>
-        <w:t>The Component Registry has the following features:</w:t>
-      </w:r>
-    </w:p>
-    <w:p>
-      <w:r>
-        <w:t>1) Register and store CMDI Components/Profiles.</w:t>
-      </w:r>
-    </w:p>
-    <w:p>
-      <w:r>
-        <w:t>2) Enable a user to browse the registered Components/Profiles.</w:t>
-      </w:r>
-    </w:p>
-    <w:p>
-      <w:r>
-        <w:t>3) Enable a user to edit and create Components/Profiles.</w:t>
-      </w:r>
-    </w:p>
-    <w:p>
-      <w:pPr>
-        <w:pStyle w:val="Heading3"/>
-      </w:pPr>
-      <w:r>
-        <w:t>Component Registry</w:t>
-      </w:r>
-    </w:p>
-    <w:p>
-      <w:r>
-        <w:t>The start screen of the component Registry show</w:t>
-      </w:r>
-      <w:r>
-        <w:t>s</w:t>
-      </w:r>
-      <w:r>
-        <w:t xml:space="preserve"> a number of buttons. The three main views of the registry can be selected in the top three buttons: "Browse", "Edit" and "Import".</w:t>
-      </w:r>
-    </w:p>
-    <w:p/>
-    <w:p>
-      <w:pPr>
-        <w:pStyle w:val="Heading3"/>
-      </w:pPr>
-      <w:r>
-        <w:t>Browse.</w:t>
-      </w:r>
-    </w:p>
-    <w:p>
-      <w:r>
-        <w:t xml:space="preserve">When "Browse" is selected </w:t>
-      </w:r>
-      <w:r>
-        <w:t>(s</w:t>
-      </w:r>
-      <w:r>
-        <w:t>ee</w:t>
-      </w:r>
-      <w:r>
-        <w:t xml:space="preserve"> </w:t>
-      </w:r>
-      <w:r>
-        <w:fldChar w:fldCharType="begin"/>
-      </w:r>
-      <w:r>
-        <w:instrText xml:space="preserve"> REF _Ref194468694 \h </w:instrText>
-      </w:r>
-      <w:r>
-        <w:fldChar w:fldCharType="separate"/>
-      </w:r>
-      <w:r>
-        <w:t xml:space="preserve">Figure </w:t>
-      </w:r>
-      <w:r>
-        <w:rPr>
-          <w:noProof/>
-        </w:rPr>
-        <w:t>1</w:t>
-      </w:r>
-      <w:r>
-        <w:fldChar w:fldCharType="end"/>
-      </w:r>
-      <w:r>
-        <w:t xml:space="preserve">) </w:t>
-      </w:r>
-      <w:r>
-        <w:t xml:space="preserve">there is a choice of two tabs "Profiles" and "Components". Clicking on either of them allows you to view all the registered Profiles or Components in a list. Above the list there is a filter input field </w:t>
-      </w:r>
-      <w:r>
-        <w:t>and a select box. In the Fil</w:t>
-      </w:r>
-      <w:r>
-        <w:t>t</w:t>
-      </w:r>
-      <w:r>
-        <w:t>er input</w:t>
-      </w:r>
-      <w:r>
-        <w:t xml:space="preserve"> you can type a term to quickly filter out all non-matching items.</w:t>
-      </w:r>
-      <w:r>
-        <w:t xml:space="preserve"> The select box allows you to switch between public space and user space. The public space shows all published profiles/components by all users. The user space shows all profiles/components that are located in your own workspace. The user space items are not published.</w:t>
-      </w:r>
-    </w:p>
-    <w:p>
-      <w:r>
-        <w:t xml:space="preserve">When you </w:t>
-      </w:r>
-      <w:r>
-        <w:rPr>
-          <w:b/>
-        </w:rPr>
-        <w:t>select an item</w:t>
-      </w:r>
-      <w:r>
-        <w:t xml:space="preserve"> in this list the panel below the list fills up with info about the selected Profile/Component. It allows for a default "view" and an xml view. The </w:t>
-      </w:r>
-      <w:r>
-        <w:rPr>
-          <w:b/>
-        </w:rPr>
-        <w:t>default view</w:t>
-      </w:r>
-      <w:r>
-        <w:t xml:space="preserve"> is an interactive view where you can click open reference components to explore the full structure of a Profile/Component.</w:t>
-      </w:r>
-      <w:r>
-        <w:t xml:space="preserve"> The </w:t>
-      </w:r>
-      <w:r>
-        <w:rPr>
-          <w:b/>
-        </w:rPr>
-        <w:t>xml view</w:t>
-      </w:r>
-      <w:r>
-        <w:t xml:space="preserve"> shows the actual xml of a Profile/Component.</w:t>
-      </w:r>
-      <w:r>
-        <w:t xml:space="preserve"> The </w:t>
-      </w:r>
-      <w:r>
-        <w:rPr>
-          <w:b/>
-        </w:rPr>
-        <w:t>comments tab</w:t>
-      </w:r>
-      <w:r>
-        <w:t xml:space="preserve"> provides a place for discussion by allowing authenticated users to post a comment on a specific Profile/Component or to see what others have written.</w:t>
-      </w:r>
-    </w:p>
-    <w:p/>
-    <w:p>
-      <w:r>
-        <w:t xml:space="preserve">When you </w:t>
-      </w:r>
-      <w:r>
-        <w:rPr>
-          <w:b/>
-        </w:rPr>
-        <w:t>right click on an item</w:t>
-      </w:r>
-      <w:r>
-        <w:t xml:space="preserve"> in the list or on the info pane</w:t>
-      </w:r>
-      <w:r>
-        <w:t xml:space="preserve"> you are given </w:t>
-      </w:r>
-      <w:r>
-        <w:t xml:space="preserve">some options. You can download the Profile/Component as </w:t>
-      </w:r>
-      <w:r>
-        <w:t xml:space="preserve">an </w:t>
-      </w:r>
-      <w:r>
-        <w:t>xml</w:t>
-      </w:r>
-      <w:r>
-        <w:t xml:space="preserve"> representation or get the corresponding xsd of that xml representation</w:t>
-      </w:r>
-      <w:r>
-        <w:t xml:space="preserve">. </w:t>
-      </w:r>
-      <w:r>
-        <w:t xml:space="preserve">Other tools can use the downloaded xml or xsd, CLARIN </w:t>
-      </w:r>
-      <w:r>
-        <w:lastRenderedPageBreak/>
-        <w:t xml:space="preserve">supported tools will integrate with the registry automatically so you won’t have to download anything yourself. </w:t>
-      </w:r>
-      <w:r>
-        <w:t xml:space="preserve">Arbil (see </w:t>
-      </w:r>
-      <w:hyperlink r:id="rId7" w:history="1">
+        <w:t xml:space="preserve">For more information on CMDI, visit </w:t>
+      </w:r>
+      <w:hyperlink r:id="rId9" w:history="1">
         <w:r>
           <w:rPr>
             <w:rStyle w:val="Hyperlink"/>
@@ -226,30 +64,364 @@
         </w:r>
       </w:hyperlink>
       <w:r>
-        <w:t xml:space="preserve">) can for instance be used to edit metadata based on the xsd’s generated by the profiles. </w:t>
-      </w:r>
-    </w:p>
-    <w:p>
-      <w:r>
-        <w:t>You can edit the selected item, bringing you to the "Editor" view. You can also try to delete the item</w:t>
-      </w:r>
-      <w:r>
-        <w:t>, which</w:t>
-      </w:r>
-      <w:r>
-        <w:t xml:space="preserve"> can only be done if you are the c</w:t>
-      </w:r>
-      <w:r>
-        <w:t xml:space="preserve">reator of that item. </w:t>
+        <w:t>.</w:t>
+      </w:r>
+    </w:p>
+    <w:p>
+      <w:pPr>
+        <w:pStyle w:val="Heading3"/>
+      </w:pPr>
+      <w:r>
+        <w:t>Component Registry</w:t>
+      </w:r>
+    </w:p>
+    <w:p>
+      <w:r>
+        <w:t xml:space="preserve">The start screen of the </w:t>
+      </w:r>
+      <w:r>
+        <w:t>C</w:t>
+      </w:r>
+      <w:r>
+        <w:t xml:space="preserve">omponent Registry </w:t>
+      </w:r>
+      <w:r>
+        <w:t>application shows the Component Browser. From here you can access the other main functionalities: edit and import.</w:t>
+      </w:r>
+      <w:r>
+        <w:t xml:space="preserve"> The sections in this document describe each of these functionalities, starting with the Component Browser.</w:t>
+      </w:r>
+    </w:p>
+    <w:p>
+      <w:pPr>
+        <w:pStyle w:val="Heading3"/>
+      </w:pPr>
+      <w:r>
+        <w:t xml:space="preserve">Component </w:t>
+      </w:r>
+      <w:r>
+        <w:t>Browse</w:t>
+      </w:r>
+      <w:r>
+        <w:t>r</w:t>
+      </w:r>
+    </w:p>
+    <w:p>
+      <w:r>
+        <w:t>In the Component Browser</w:t>
+      </w:r>
+      <w:r>
+        <w:t xml:space="preserve"> </w:t>
+      </w:r>
+      <w:r>
+        <w:t>(s</w:t>
+      </w:r>
+      <w:r>
+        <w:t>ee</w:t>
+      </w:r>
+      <w:r>
+        <w:t xml:space="preserve"> </w:t>
+      </w:r>
+      <w:r>
+        <w:fldChar w:fldCharType="begin"/>
+      </w:r>
+      <w:r>
+        <w:instrText xml:space="preserve"> REF _Ref194468694 \h </w:instrText>
+      </w:r>
+      <w:r>
+        <w:fldChar w:fldCharType="separate"/>
+      </w:r>
+      <w:r>
+        <w:t xml:space="preserve">Figure </w:t>
+      </w:r>
+      <w:r>
+        <w:rPr>
+          <w:noProof/>
+        </w:rPr>
+        <w:t>1</w:t>
+      </w:r>
+      <w:r>
+        <w:fldChar w:fldCharType="end"/>
+      </w:r>
+      <w:r>
+        <w:t xml:space="preserve">) </w:t>
+      </w:r>
+      <w:r>
+        <w:t xml:space="preserve">there is a choice of two </w:t>
+      </w:r>
+      <w:r>
+        <w:rPr>
+          <w:b/>
+        </w:rPr>
+        <w:t>tabs</w:t>
+      </w:r>
+      <w:r>
+        <w:t>:</w:t>
+      </w:r>
+      <w:r>
+        <w:t xml:space="preserve"> "Profiles" and "Components". Clicking on either of them allows you to view all the registered Profiles or Components in a list. </w:t>
+      </w:r>
+      <w:r>
+        <w:t xml:space="preserve">Next to these two tabs, there is a </w:t>
+      </w:r>
+      <w:r>
+        <w:rPr>
+          <w:b/>
+        </w:rPr>
+        <w:t>select box</w:t>
+      </w:r>
+      <w:r>
+        <w:t xml:space="preserve">. This </w:t>
+      </w:r>
+      <w:r>
+        <w:t>box allows you to switch between public space and user space. The public space shows all published profiles/components by all users. The user space shows all profiles/components that are located in your own workspace. The user space items are not published.</w:t>
+      </w:r>
+    </w:p>
+    <w:p>
+      <w:r>
+        <w:t xml:space="preserve">On the far right, there is a </w:t>
+      </w:r>
+      <w:r>
+        <w:rPr>
+          <w:b/>
+        </w:rPr>
+        <w:t>filter</w:t>
+      </w:r>
+      <w:r>
+        <w:t xml:space="preserve"> input field. Here </w:t>
+      </w:r>
+      <w:r>
+        <w:t>you can type a term to quickly filter out all non-matching items.</w:t>
       </w:r>
     </w:p>
     <w:p/>
     <w:p>
+      <w:r>
+        <w:t>If</w:t>
+      </w:r>
+      <w:r>
+        <w:t xml:space="preserve"> you </w:t>
+      </w:r>
+      <w:r>
+        <w:rPr>
+          <w:b/>
+        </w:rPr>
+        <w:t>select an item</w:t>
+      </w:r>
+      <w:r>
+        <w:t xml:space="preserve"> in </w:t>
+      </w:r>
+      <w:r>
+        <w:t>the browser</w:t>
+      </w:r>
+      <w:r>
+        <w:t xml:space="preserve"> list</w:t>
+      </w:r>
+      <w:r>
+        <w:t>,</w:t>
+      </w:r>
+      <w:r>
+        <w:t xml:space="preserve"> the panel below the list fills up with info about the selected Profile/Component. It allows for a default "view" and an xml view. The </w:t>
+      </w:r>
+      <w:r>
+        <w:rPr>
+          <w:b/>
+        </w:rPr>
+        <w:t>default view</w:t>
+      </w:r>
+      <w:r>
+        <w:t xml:space="preserve"> is an interactive view where you can click open reference components to explore the full structure of a </w:t>
+      </w:r>
+      <w:r>
+        <w:t>p</w:t>
+      </w:r>
+      <w:r>
+        <w:t>rofile/</w:t>
+      </w:r>
+      <w:r>
+        <w:t>c</w:t>
+      </w:r>
+      <w:r>
+        <w:t>omponent.</w:t>
+      </w:r>
+      <w:r>
+        <w:t xml:space="preserve"> The </w:t>
+      </w:r>
+      <w:r>
+        <w:rPr>
+          <w:b/>
+        </w:rPr>
+        <w:t>xml view</w:t>
+      </w:r>
+      <w:r>
+        <w:t xml:space="preserve"> shows the actual xml of a Profile/Component.</w:t>
+      </w:r>
+      <w:r>
+        <w:t xml:space="preserve"> The </w:t>
+      </w:r>
+      <w:r>
+        <w:rPr>
+          <w:b/>
+        </w:rPr>
+        <w:t>comments tab</w:t>
+      </w:r>
+      <w:r>
+        <w:t xml:space="preserve"> provides a place for discussion by allowing authenticated users to post a comment on a specific Profile/Component or to see what others have written.</w:t>
+      </w:r>
+    </w:p>
+    <w:p/>
+    <w:p>
+      <w:r>
+        <w:t xml:space="preserve">When you </w:t>
+      </w:r>
+      <w:r>
+        <w:rPr>
+          <w:b/>
+        </w:rPr>
+        <w:t>right click on an item</w:t>
+      </w:r>
+      <w:r>
+        <w:t xml:space="preserve"> in the list or on the info pane</w:t>
+      </w:r>
+      <w:r>
+        <w:t xml:space="preserve"> you are given </w:t>
+      </w:r>
+      <w:r>
+        <w:t xml:space="preserve">some options. You can download the Profile/Component as </w:t>
+      </w:r>
+      <w:r>
+        <w:t xml:space="preserve">an </w:t>
+      </w:r>
+      <w:r>
+        <w:t>xml</w:t>
+      </w:r>
+      <w:r>
+        <w:t xml:space="preserve"> representation or get the corresponding </w:t>
+      </w:r>
+      <w:proofErr w:type="spellStart"/>
+      <w:r>
+        <w:t>xsd</w:t>
+      </w:r>
+      <w:proofErr w:type="spellEnd"/>
+      <w:r>
+        <w:t xml:space="preserve"> of that xml representation</w:t>
+      </w:r>
+      <w:r>
+        <w:t xml:space="preserve">. </w:t>
+      </w:r>
+      <w:r>
+        <w:t xml:space="preserve">Other tools can use the downloaded xml or </w:t>
+      </w:r>
+      <w:proofErr w:type="spellStart"/>
+      <w:r>
+        <w:t>xsd</w:t>
+      </w:r>
+      <w:proofErr w:type="spellEnd"/>
+      <w:r>
+        <w:t xml:space="preserve">, CLARIN </w:t>
+      </w:r>
+      <w:r>
+        <w:lastRenderedPageBreak/>
+        <w:t xml:space="preserve">supported tools will integrate with the registry automatically so you won’t have to download anything yourself. </w:t>
+      </w:r>
+      <w:proofErr w:type="spellStart"/>
+      <w:r>
+        <w:t>Arbil</w:t>
+      </w:r>
+      <w:proofErr w:type="spellEnd"/>
+      <w:r>
+        <w:t xml:space="preserve"> (see </w:t>
+      </w:r>
+      <w:hyperlink r:id="rId10" w:history="1">
+        <w:r>
+          <w:rPr>
+            <w:rStyle w:val="Hyperlink"/>
+          </w:rPr>
+          <w:t>http://www.clarin.eu/cmdi</w:t>
+        </w:r>
+      </w:hyperlink>
+      <w:r>
+        <w:t xml:space="preserve">) can for instance be used to edit metadata based on the </w:t>
+      </w:r>
+      <w:proofErr w:type="spellStart"/>
+      <w:r>
+        <w:t>xsd’s</w:t>
+      </w:r>
+      <w:proofErr w:type="spellEnd"/>
+      <w:r>
+        <w:t xml:space="preserve"> generated by the profiles. </w:t>
+      </w:r>
+    </w:p>
+    <w:p/>
+    <w:p>
+      <w:r>
+        <w:t xml:space="preserve">On the top left, there are three </w:t>
+      </w:r>
+      <w:r>
+        <w:rPr>
+          <w:b/>
+        </w:rPr>
+        <w:t>buttons</w:t>
+      </w:r>
+      <w:r>
+        <w:t>: “Create new”, “Edit (as new)” and “Import”. The first button brings you to the editor (see the section “</w:t>
+      </w:r>
+      <w:r>
+        <w:fldChar w:fldCharType="begin"/>
+      </w:r>
+      <w:r>
+        <w:instrText xml:space="preserve"> REF _Ref207347987 \h </w:instrText>
+      </w:r>
+      <w:r>
+        <w:fldChar w:fldCharType="separate"/>
+      </w:r>
+      <w:r>
+        <w:t>Component Editor</w:t>
+      </w:r>
+      <w:r>
+        <w:fldChar w:fldCharType="end"/>
+      </w:r>
+      <w:r>
+        <w:t>”) so that you can start creating a new profile/component</w:t>
+      </w:r>
+      <w:r>
+        <w:t xml:space="preserve"> in your workspace</w:t>
+      </w:r>
+      <w:r>
+        <w:t xml:space="preserve">. The second button will only be enabled if an item in the list is selected; then clicking the button will open the selected item in the editor, depending on the active space either as a copy (public space) or the item itself (in the workspace). </w:t>
+      </w:r>
+      <w:r>
+        <w:t xml:space="preserve">Both actions require you to authenticate if you’re not yet logged in. </w:t>
+      </w:r>
+      <w:r>
+        <w:t>The final button will bring you to the import form (see the section “</w:t>
+      </w:r>
+      <w:r>
+        <w:fldChar w:fldCharType="begin"/>
+      </w:r>
+      <w:r>
+        <w:instrText xml:space="preserve"> REF _Ref207348005 \h </w:instrText>
+      </w:r>
+      <w:r>
+        <w:fldChar w:fldCharType="separate"/>
+      </w:r>
+      <w:r>
+        <w:t>Import</w:t>
+      </w:r>
+      <w:r>
+        <w:fldChar w:fldCharType="end"/>
+      </w:r>
+      <w:r>
+        <w:t>”).</w:t>
+      </w:r>
+    </w:p>
+    <w:p/>
+    <w:p>
       <w:pPr>
         <w:keepNext/>
       </w:pPr>
       <w:r>
-        <w:pict w14:anchorId="2A98D588">
+        <w:pict w14:anchorId="7D950FD6">
           <v:shapetype id="_x0000_t75" coordsize="21600,21600" o:spt="75" o:preferrelative="t" path="m@4@5l@4@11@9@11@9@5xe" filled="f" stroked="f">
             <v:stroke joinstyle="miter"/>
             <v:formulas>
@@ -269,8 +441,8 @@
             <v:path o:extrusionok="f" gradientshapeok="t" o:connecttype="rect"/>
             <o:lock v:ext="edit" aspectratio="t"/>
           </v:shapetype>
-          <v:shape id="_x0000_i1031" type="#_x0000_t75" style="width:498.4pt;height:283.2pt">
-            <v:imagedata r:id="rId8" o:title=""/>
+          <v:shape id="_x0000_i1063" type="#_x0000_t75" style="width:497pt;height:284pt">
+            <v:imagedata r:id="rId11" o:title=""/>
           </v:shape>
         </w:pict>
       </w:r>
@@ -280,9 +452,11 @@
         <w:pStyle w:val="Caption"/>
       </w:pPr>
       <w:bookmarkStart w:id="0" w:name="_Ref194468694"/>
+      <w:proofErr w:type="gramStart"/>
       <w:r>
         <w:t xml:space="preserve">Figure </w:t>
       </w:r>
+      <w:proofErr w:type="gramEnd"/>
       <w:r>
         <w:fldChar w:fldCharType="begin"/>
       </w:r>
@@ -302,22 +476,55 @@
         <w:fldChar w:fldCharType="end"/>
       </w:r>
       <w:bookmarkEnd w:id="0"/>
-      <w:r>
-        <w:t>. Browse Screen</w:t>
+      <w:proofErr w:type="gramStart"/>
+      <w:r>
+        <w:t>.</w:t>
+      </w:r>
+      <w:proofErr w:type="gramEnd"/>
+      <w:r>
+        <w:t xml:space="preserve"> </w:t>
+      </w:r>
+      <w:proofErr w:type="gramStart"/>
+      <w:r>
+        <w:t>Browse</w:t>
+      </w:r>
+      <w:proofErr w:type="gramEnd"/>
+      <w:r>
+        <w:t xml:space="preserve"> Screen</w:t>
       </w:r>
     </w:p>
     <w:p>
       <w:pPr>
         <w:pStyle w:val="Heading3"/>
       </w:pPr>
+      <w:bookmarkStart w:id="1" w:name="_Ref207347987"/>
       <w:r>
         <w:lastRenderedPageBreak/>
+        <w:t xml:space="preserve">Component </w:t>
+      </w:r>
+      <w:r>
         <w:t>Edit</w:t>
       </w:r>
-    </w:p>
-    <w:p>
-      <w:r>
-        <w:t xml:space="preserve">The "Edit" view </w:t>
+      <w:r>
+        <w:t>or</w:t>
+      </w:r>
+      <w:bookmarkEnd w:id="1"/>
+    </w:p>
+    <w:p>
+      <w:r>
+        <w:t>The "</w:t>
+      </w:r>
+      <w:r>
+        <w:t xml:space="preserve">Component </w:t>
+      </w:r>
+      <w:r>
+        <w:t>Edit</w:t>
+      </w:r>
+      <w:r>
+        <w:t>or</w:t>
+      </w:r>
+      <w:r>
+        <w:t xml:space="preserve">" view </w:t>
       </w:r>
       <w:r>
         <w:t>(s</w:t>
@@ -353,7 +560,7 @@
         <w:t xml:space="preserve">allows you to create a new Profile/Component or edit an already existing Profile/Component. The view offers </w:t>
       </w:r>
       <w:r>
-        <w:t>three</w:t>
+        <w:t>four</w:t>
       </w:r>
       <w:r>
         <w:t xml:space="preserve"> buttons</w:t>
@@ -373,7 +580,15 @@
         </w:numPr>
       </w:pPr>
       <w:r>
-        <w:t xml:space="preserve">“save”: submits the Profile/Component  and overwrites an existing Profile/Component </w:t>
+        <w:t>“</w:t>
+      </w:r>
+      <w:proofErr w:type="gramStart"/>
+      <w:r>
+        <w:t>save</w:t>
+      </w:r>
+      <w:proofErr w:type="gramEnd"/>
+      <w:r>
+        <w:t xml:space="preserve">”: submits the Profile/Component  and overwrites an existing Profile/Component </w:t>
       </w:r>
       <w:r>
         <w:t>in your private workspace, or will create a new one if a previous version of it did not exist already.</w:t>
@@ -387,7 +602,18 @@
         </w:numPr>
       </w:pPr>
       <w:r>
-        <w:t>“save as new”: always creates a new Profile/Component in private workspace</w:t>
+        <w:t>“</w:t>
+      </w:r>
+      <w:proofErr w:type="gramStart"/>
+      <w:r>
+        <w:t>save</w:t>
+      </w:r>
+      <w:proofErr w:type="gramEnd"/>
+      <w:r>
+        <w:t xml:space="preserve"> as new”: always creates a new Profile/Component in private workspace</w:t>
+      </w:r>
+      <w:r>
+        <w:t>.</w:t>
       </w:r>
     </w:p>
     <w:p>
@@ -398,7 +624,15 @@
         </w:numPr>
       </w:pPr>
       <w:r>
-        <w:t xml:space="preserve">“publish in public space”: </w:t>
+        <w:t>“</w:t>
+      </w:r>
+      <w:proofErr w:type="gramStart"/>
+      <w:r>
+        <w:t>publish</w:t>
+      </w:r>
+      <w:proofErr w:type="gramEnd"/>
+      <w:r>
+        <w:t xml:space="preserve"> in public space”: </w:t>
       </w:r>
       <w:r>
         <w:t xml:space="preserve">tries to submit you Profile/Component to the </w:t>
@@ -411,14 +645,62 @@
       </w:r>
     </w:p>
     <w:p>
-      <w:r>
-        <w:t xml:space="preserve">Saves and publish always </w:t>
-      </w:r>
-      <w:r>
-        <w:t>validates</w:t>
-      </w:r>
-      <w:r>
-        <w:t xml:space="preserve"> the created Profi</w:t>
+      <w:pPr>
+        <w:numPr>
+          <w:ilvl w:val="0"/>
+          <w:numId w:val="6"/>
+        </w:numPr>
+      </w:pPr>
+      <w:r>
+        <w:t>“</w:t>
+      </w:r>
+      <w:proofErr w:type="gramStart"/>
+      <w:r>
+        <w:t>cancel</w:t>
+      </w:r>
+      <w:proofErr w:type="gramEnd"/>
+      <w:r>
+        <w:t>”: returns to the Component Browser discarding any changes (you will need to confirm this if there are unsaved changes).</w:t>
+      </w:r>
+    </w:p>
+    <w:p>
+      <w:pPr>
+        <w:numPr>
+          <w:ilvl w:val="0"/>
+          <w:numId w:val="6"/>
+        </w:numPr>
+      </w:pPr>
+    </w:p>
+    <w:p>
+      <w:r>
+        <w:t>“</w:t>
+      </w:r>
+      <w:r>
+        <w:t>Save</w:t>
+      </w:r>
+      <w:r>
+        <w:t>”</w:t>
+      </w:r>
+      <w:r>
+        <w:t xml:space="preserve"> and </w:t>
+      </w:r>
+      <w:r>
+        <w:t>“p</w:t>
+      </w:r>
+      <w:r>
+        <w:t>ublish</w:t>
+      </w:r>
+      <w:r>
+        <w:t>”</w:t>
+      </w:r>
+      <w:r>
+        <w:t xml:space="preserve"> always </w:t>
+      </w:r>
+      <w:r>
+        <w:t xml:space="preserve">validate </w:t>
+      </w:r>
+      <w:r>
+        <w:t>the created Profi</w:t>
       </w:r>
       <w:r>
         <w:t>le/Component</w:t>
@@ -427,13 +709,31 @@
         <w:t>. When successful the "Browse" view will show with the newly added item highlighted</w:t>
       </w:r>
       <w:r>
-        <w:t xml:space="preserve">. When shown in the browse overview it means that the </w:t>
+        <w:t xml:space="preserve">. </w:t>
+      </w:r>
+      <w:r>
+        <w:t>If</w:t>
+      </w:r>
+      <w:r>
+        <w:t xml:space="preserve"> shown in the browse overview it means that the </w:t>
       </w:r>
       <w:r>
         <w:t>Profile/Component is registered</w:t>
       </w:r>
       <w:r>
-        <w:t>. When unsuccessful an error message will be displayed</w:t>
+        <w:t xml:space="preserve">. </w:t>
+      </w:r>
+      <w:r>
+        <w:t>If the action was</w:t>
+      </w:r>
+      <w:r>
+        <w:t xml:space="preserve"> unsuccessful</w:t>
+      </w:r>
+      <w:r>
+        <w:t>,</w:t>
+      </w:r>
+      <w:r>
+        <w:t xml:space="preserve"> an error message will be displayed</w:t>
       </w:r>
       <w:r>
         <w:t xml:space="preserve"> and</w:t>
@@ -445,7 +745,15 @@
         <w:t>. The created Profile/Comp</w:t>
       </w:r>
       <w:r>
-        <w:t>onent is validated against the xsd s</w:t>
+        <w:t xml:space="preserve">onent is validated against the </w:t>
+      </w:r>
+      <w:proofErr w:type="spellStart"/>
+      <w:r>
+        <w:t>xsd</w:t>
+      </w:r>
+      <w:proofErr w:type="spellEnd"/>
+      <w:r>
+        <w:t xml:space="preserve"> s</w:t>
       </w:r>
       <w:r>
         <w:t>chema</w:t>
@@ -461,11 +769,22 @@
       </w:r>
     </w:p>
     <w:p>
+      <w:pPr>
+        <w:rPr>
+          <w:i/>
+        </w:rPr>
+      </w:pPr>
       <w:r>
         <w:t xml:space="preserve">A </w:t>
       </w:r>
       <w:r>
-        <w:t>Profile or Component can be made public when:</w:t>
+        <w:t xml:space="preserve">Profile or Component can be made public </w:t>
+      </w:r>
+      <w:r>
+        <w:t>if</w:t>
+      </w:r>
+      <w:r>
+        <w:t>:</w:t>
       </w:r>
     </w:p>
     <w:p>
@@ -529,7 +848,10 @@
         <w:t xml:space="preserve"> to add new components, elements or attributes to the pane. Newly created fields can then be edited.</w:t>
       </w:r>
       <w:r>
-        <w:t xml:space="preserve"> You can reorder the elements and components with the little up and down arrows. Pressing the “start over” link resets the form wiping out all data entered.</w:t>
+        <w:t xml:space="preserve"> You can reorder the elements and components with the little up and down arrows</w:t>
+      </w:r>
+      <w:r>
+        <w:t>.</w:t>
       </w:r>
     </w:p>
     <w:p>
@@ -548,9 +870,9 @@
       </w:pPr>
       <w:r>
         <w:lastRenderedPageBreak/>
-        <w:pict w14:anchorId="74912D79">
-          <v:shape id="_x0000_i1037" type="#_x0000_t75" style="width:498.4pt;height:283.2pt">
-            <v:imagedata r:id="rId9" o:title=""/>
+        <w:pict w14:anchorId="54B3699B">
+          <v:shape id="_x0000_i1066" type="#_x0000_t75" style="width:498pt;height:284pt">
+            <v:imagedata r:id="rId12" o:title=""/>
           </v:shape>
         </w:pict>
       </w:r>
@@ -559,10 +881,12 @@
       <w:pPr>
         <w:pStyle w:val="Caption"/>
       </w:pPr>
-      <w:bookmarkStart w:id="1" w:name="_Ref194468763"/>
+      <w:bookmarkStart w:id="2" w:name="_Ref194468763"/>
+      <w:proofErr w:type="gramStart"/>
       <w:r>
         <w:t xml:space="preserve">Figure </w:t>
       </w:r>
+      <w:proofErr w:type="gramEnd"/>
       <w:r>
         <w:fldChar w:fldCharType="begin"/>
       </w:r>
@@ -581,9 +905,28 @@
       <w:r>
         <w:fldChar w:fldCharType="end"/>
       </w:r>
-      <w:bookmarkEnd w:id="1"/>
-      <w:r>
-        <w:t>. Edit Screen</w:t>
+      <w:bookmarkEnd w:id="2"/>
+      <w:proofErr w:type="gramStart"/>
+      <w:r>
+        <w:t>.</w:t>
+      </w:r>
+      <w:proofErr w:type="gramEnd"/>
+      <w:r>
+        <w:t xml:space="preserve"> Edit Screen</w:t>
+      </w:r>
+    </w:p>
+    <w:p>
+      <w:r>
+        <w:t xml:space="preserve">The form sections for individual elements and components can be collapsed and expanded so as to hide or show specific sections using the -/+ button next to each section. These actions will not affect the actual specification, but is only intended to ease navigation within the editor. </w:t>
+      </w:r>
+      <w:r>
+        <w:t xml:space="preserve">Collapsed components and elements can still be moved or deleted, but their input fields will be hidden; instead all values will be displayed on a single line. </w:t>
+      </w:r>
+      <w:r>
+        <w:t>Before the first element in the editor</w:t>
+      </w:r>
+      <w:r>
+        <w:t xml:space="preserve"> there are action links to collapse or hide all elements and components in the editor.</w:t>
       </w:r>
     </w:p>
     <w:p/>
@@ -619,13 +962,24 @@
         <w:t>)</w:t>
       </w:r>
       <w:r>
+        <w:t>.</w:t>
+      </w:r>
+      <w:r>
         <w:t xml:space="preserve"> </w:t>
       </w:r>
       <w:r>
         <w:t>Three</w:t>
       </w:r>
       <w:r>
-        <w:t xml:space="preserve"> fields are a bit more complicated: ConceptLink (for Component/Element)</w:t>
+        <w:t xml:space="preserve"> fields are a bit more complicated: </w:t>
+      </w:r>
+      <w:proofErr w:type="spellStart"/>
+      <w:r>
+        <w:t>ConceptLink</w:t>
+      </w:r>
+      <w:proofErr w:type="spellEnd"/>
+      <w:r>
+        <w:t xml:space="preserve"> (for Component/Element)</w:t>
       </w:r>
       <w:r>
         <w:t>,</w:t>
@@ -633,8 +987,13 @@
       <w:r>
         <w:t xml:space="preserve"> </w:t>
       </w:r>
-      <w:r>
-        <w:t>DisplayPriority (for Element)</w:t>
+      <w:proofErr w:type="spellStart"/>
+      <w:r>
+        <w:t>DisplayPriority</w:t>
+      </w:r>
+      <w:proofErr w:type="spellEnd"/>
+      <w:r>
+        <w:t xml:space="preserve"> (for Element)</w:t>
       </w:r>
       <w:r>
         <w:t xml:space="preserve"> and Type (for Element/Attribute). </w:t>
@@ -647,8 +1006,8 @@
       <w:r>
         <w:lastRenderedPageBreak/>
         <w:pict w14:anchorId="167E8902">
-          <v:shape id="_x0000_i1078" type="#_x0000_t75" style="width:340.8pt;height:198.4pt">
-            <v:imagedata r:id="rId10" o:title=""/>
+          <v:shape id="_x0000_i1058" type="#_x0000_t75" style="width:341pt;height:198pt">
+            <v:imagedata r:id="rId13" o:title=""/>
           </v:shape>
         </w:pict>
       </w:r>
@@ -657,34 +1016,64 @@
       <w:pPr>
         <w:pStyle w:val="Caption"/>
       </w:pPr>
-      <w:bookmarkStart w:id="2" w:name="_Ref194468938"/>
+      <w:bookmarkStart w:id="3" w:name="_Ref194468938"/>
+      <w:proofErr w:type="gramStart"/>
       <w:r>
         <w:t xml:space="preserve">Figure </w:t>
       </w:r>
-      <w:fldSimple w:instr=" SEQ Figure \* ARABIC ">
-        <w:r>
-          <w:rPr>
-            <w:noProof/>
-          </w:rPr>
-          <w:t>3</w:t>
-        </w:r>
-      </w:fldSimple>
-      <w:bookmarkEnd w:id="2"/>
-      <w:r>
-        <w:t>. Element and attribute editing</w:t>
-      </w:r>
-    </w:p>
-    <w:p>
-      <w:pPr>
-        <w:pStyle w:val="Heading4"/>
-      </w:pPr>
+      <w:proofErr w:type="gramEnd"/>
+      <w:r>
+        <w:fldChar w:fldCharType="begin"/>
+      </w:r>
+      <w:r>
+        <w:instrText xml:space="preserve"> SEQ Figure \* ARABIC </w:instrText>
+      </w:r>
+      <w:r>
+        <w:fldChar w:fldCharType="separate"/>
+      </w:r>
+      <w:r>
+        <w:rPr>
+          <w:noProof/>
+        </w:rPr>
+        <w:t>3</w:t>
+      </w:r>
+      <w:r>
+        <w:rPr>
+          <w:noProof/>
+        </w:rPr>
+        <w:fldChar w:fldCharType="end"/>
+      </w:r>
+      <w:bookmarkEnd w:id="3"/>
+      <w:proofErr w:type="gramStart"/>
+      <w:r>
+        <w:t>.</w:t>
+      </w:r>
+      <w:proofErr w:type="gramEnd"/>
+      <w:r>
+        <w:t xml:space="preserve"> Element and attribute editing</w:t>
+      </w:r>
+    </w:p>
+    <w:p>
+      <w:pPr>
+        <w:pStyle w:val="Heading3"/>
+      </w:pPr>
+      <w:proofErr w:type="spellStart"/>
       <w:r>
         <w:t>ConceptLink</w:t>
       </w:r>
-    </w:p>
-    <w:p>
-      <w:r>
-        <w:t>A conceptlink can be added by clicking on the button next to the field this pops-up a search box</w:t>
+      <w:proofErr w:type="spellEnd"/>
+    </w:p>
+    <w:p>
+      <w:r>
+        <w:t xml:space="preserve">A </w:t>
+      </w:r>
+      <w:proofErr w:type="spellStart"/>
+      <w:r>
+        <w:t>conceptlink</w:t>
+      </w:r>
+      <w:proofErr w:type="spellEnd"/>
+      <w:r>
+        <w:t xml:space="preserve"> can be added by clicking on the button next to the field this pops-up a search box</w:t>
       </w:r>
       <w:r>
         <w:t xml:space="preserve"> (s</w:t>
@@ -723,7 +1112,15 @@
         <w:t xml:space="preserve">to search for concepts </w:t>
       </w:r>
       <w:r>
-        <w:t xml:space="preserve">in the Isocat concept registry. Select one and press ‘Ok’ to use the selected concept for the field. </w:t>
+        <w:t xml:space="preserve">in the </w:t>
+      </w:r>
+      <w:proofErr w:type="spellStart"/>
+      <w:r>
+        <w:t>Isocat</w:t>
+      </w:r>
+      <w:proofErr w:type="spellEnd"/>
+      <w:r>
+        <w:t xml:space="preserve"> concept registry. Select one and press ‘Ok’ to use the selected concept for the field. </w:t>
       </w:r>
     </w:p>
     <w:p>
@@ -734,10 +1131,9 @@
         <w:rPr>
           <w:noProof/>
         </w:rPr>
-        <w:lastRenderedPageBreak/>
         <w:pict w14:anchorId="7DB02883">
-          <v:shape id="_x0000_i1080" type="#_x0000_t75" alt="IsocatSearch.png" style="width:449.6pt;height:152pt;visibility:visible">
-            <v:imagedata r:id="rId11" o:title=""/>
+          <v:shape id="_x0000_i1059" type="#_x0000_t75" alt="IsocatSearch.png" style="width:450pt;height:152pt;visibility:visible">
+            <v:imagedata r:id="rId14" o:title=""/>
           </v:shape>
         </w:pict>
       </w:r>
@@ -746,30 +1142,61 @@
       <w:pPr>
         <w:pStyle w:val="Caption"/>
       </w:pPr>
-      <w:bookmarkStart w:id="3" w:name="_Ref194468704"/>
+      <w:bookmarkStart w:id="4" w:name="_Ref194468704"/>
+      <w:proofErr w:type="gramStart"/>
       <w:r>
         <w:t xml:space="preserve">Figure </w:t>
       </w:r>
-      <w:fldSimple w:instr=" SEQ Figure \* ARABIC ">
-        <w:r>
-          <w:rPr>
-            <w:noProof/>
-          </w:rPr>
-          <w:t>4</w:t>
-        </w:r>
-      </w:fldSimple>
-      <w:bookmarkEnd w:id="3"/>
-      <w:r>
-        <w:t>. Isocat Search popup</w:t>
+      <w:proofErr w:type="gramEnd"/>
+      <w:r>
+        <w:fldChar w:fldCharType="begin"/>
+      </w:r>
+      <w:r>
+        <w:instrText xml:space="preserve"> SEQ Figure \* ARABIC </w:instrText>
+      </w:r>
+      <w:r>
+        <w:fldChar w:fldCharType="separate"/>
+      </w:r>
+      <w:r>
+        <w:rPr>
+          <w:noProof/>
+        </w:rPr>
+        <w:t>4</w:t>
+      </w:r>
+      <w:r>
+        <w:rPr>
+          <w:noProof/>
+        </w:rPr>
+        <w:fldChar w:fldCharType="end"/>
+      </w:r>
+      <w:bookmarkEnd w:id="4"/>
+      <w:proofErr w:type="gramStart"/>
+      <w:r>
+        <w:t>.</w:t>
+      </w:r>
+      <w:proofErr w:type="gramEnd"/>
+      <w:r>
+        <w:t xml:space="preserve"> </w:t>
+      </w:r>
+      <w:proofErr w:type="spellStart"/>
+      <w:r>
+        <w:t>Isocat</w:t>
+      </w:r>
+      <w:proofErr w:type="spellEnd"/>
+      <w:r>
+        <w:t xml:space="preserve"> Search popup</w:t>
       </w:r>
     </w:p>
     <w:p>
       <w:pPr>
         <w:pStyle w:val="Heading4"/>
       </w:pPr>
-      <w:r>
+      <w:proofErr w:type="spellStart"/>
+      <w:r>
+        <w:lastRenderedPageBreak/>
         <w:t>DisplayPriority</w:t>
       </w:r>
+      <w:proofErr w:type="spellEnd"/>
     </w:p>
     <w:p>
       <w:pPr>
@@ -788,10 +1215,7 @@
         <w:t xml:space="preserve"> for the containing component in clients and viewers</w:t>
       </w:r>
       <w:r>
-        <w:t xml:space="preserve">. They will use the value of the field with the highest display priority that has an actual value </w:t>
-      </w:r>
-      <w:r>
-        <w:t>(e.g. for an Actor component this could be the Name field).</w:t>
+        <w:t>. They will use the value of the field with the highest display priority that has an actual value (e.g. for an Actor component this could be the Name field).</w:t>
       </w:r>
       <w:r>
         <w:t xml:space="preserve"> </w:t>
@@ -917,51 +1341,133 @@
         <w:t xml:space="preserve">) </w:t>
       </w:r>
       <w:r>
-        <w:t xml:space="preserve">forcing you to choose between three different types: primitive type, pattern or controlled vocabulary. Primitive type is used when you type field must be of for example type "string" or "boolean". You </w:t>
-      </w:r>
-      <w:r>
-        <w:t>c</w:t>
-      </w:r>
-      <w:r>
-        <w:t>an also choose to specify a regular expression pattern to allow certain values. Thirdly you can create a vocabulary of allowed values for this particular field.</w:t>
+        <w:t>forcing you to choose between three different types</w:t>
+      </w:r>
+      <w:r>
+        <w:t xml:space="preserve"> by selecting a tab</w:t>
+      </w:r>
+      <w:r>
+        <w:t xml:space="preserve">: </w:t>
+      </w:r>
+      <w:r>
+        <w:t>Type (</w:t>
+      </w:r>
+      <w:r>
+        <w:t xml:space="preserve">primitive </w:t>
+      </w:r>
+      <w:r>
+        <w:t>t</w:t>
+      </w:r>
+      <w:r>
+        <w:t>ype</w:t>
+      </w:r>
+      <w:r>
+        <w:t>)</w:t>
+      </w:r>
+      <w:r>
+        <w:t xml:space="preserve">, </w:t>
+      </w:r>
+      <w:r>
+        <w:t>C</w:t>
+      </w:r>
+      <w:r>
+        <w:t xml:space="preserve">ontrolled </w:t>
+      </w:r>
+      <w:r>
+        <w:t>V</w:t>
+      </w:r>
+      <w:r>
+        <w:t>ocabulary</w:t>
+      </w:r>
+      <w:r>
+        <w:t xml:space="preserve"> or Pattern</w:t>
+      </w:r>
+      <w:r>
+        <w:t xml:space="preserve">. Primitive type is used when </w:t>
+      </w:r>
+      <w:r>
+        <w:t xml:space="preserve">the type of the </w:t>
+      </w:r>
+      <w:r>
+        <w:t>field must be for example type "string" or "</w:t>
+      </w:r>
+      <w:proofErr w:type="spellStart"/>
+      <w:r>
+        <w:t>boolean</w:t>
+      </w:r>
+      <w:proofErr w:type="spellEnd"/>
+      <w:r>
+        <w:t xml:space="preserve">". </w:t>
+      </w:r>
+      <w:r>
+        <w:t>Y</w:t>
+      </w:r>
+      <w:r>
+        <w:t xml:space="preserve">ou can </w:t>
+      </w:r>
+      <w:r>
+        <w:t xml:space="preserve">also </w:t>
+      </w:r>
+      <w:r>
+        <w:t>create a vocabulary of allowed values for this particular field.</w:t>
       </w:r>
       <w:r>
         <w:t xml:space="preserve"> </w:t>
       </w:r>
       <w:r>
-        <w:t xml:space="preserve">Finally, you can specify a value for </w:t>
-      </w:r>
-      <w:r>
-        <w:t>Group Name</w:t>
-      </w:r>
-      <w:r>
-        <w:t>,</w:t>
-      </w:r>
-      <w:r>
-        <w:t xml:space="preserve"> that is also shown in the browse list. This field can be used to “group” components together making it easier to find them. For instance all components related to “imdi” can have group name imdi.</w:t>
-      </w:r>
-    </w:p>
+        <w:t>Th</w:t>
+      </w:r>
+      <w:r>
+        <w:t>i</w:t>
+      </w:r>
+      <w:r>
+        <w:t>r</w:t>
+      </w:r>
+      <w:r>
+        <w:t>dly c</w:t>
+      </w:r>
+      <w:r>
+        <w:t xml:space="preserve">an also choose to specify a regular expression pattern to allow </w:t>
+      </w:r>
+      <w:r>
+        <w:t>only values that match the pattern.</w:t>
+      </w:r>
+      <w:r>
+        <w:t xml:space="preserve"> </w:t>
+      </w:r>
+    </w:p>
+    <w:p/>
     <w:p>
       <w:pPr>
         <w:keepNext/>
       </w:pPr>
       <w:r>
-        <w:rPr>
-          <w:noProof/>
-        </w:rPr>
-        <w:lastRenderedPageBreak/>
-        <w:pict w14:anchorId="5CB86608">
-          <v:shape id="Picture 13" o:spid="_x0000_i1028" type="#_x0000_t75" alt="ValueScheme.png" style="width:306.4pt;height:211.2pt;visibility:visible">
-            <v:imagedata r:id="rId12" o:title=""/>
+        <w:pict w14:anchorId="5E59C56D">
+          <v:shape id="_x0000_i1090" type="#_x0000_t75" style="width:282pt;height:184pt">
+            <v:imagedata r:id="rId15" o:title=""/>
           </v:shape>
         </w:pict>
       </w:r>
+      <w:r>
+        <w:t xml:space="preserve"> </w:t>
+      </w:r>
+      <w:r>
+        <w:t xml:space="preserve">    </w:t>
+      </w:r>
+      <w:r>
+        <w:pict w14:anchorId="6183E8A2">
+          <v:shape id="_x0000_i1091" type="#_x0000_t75" style="width:330pt;height:184pt">
+            <v:imagedata r:id="rId16" o:title=""/>
+          </v:shape>
+        </w:pict>
+      </w:r>
     </w:p>
     <w:p>
       <w:pPr>
         <w:pStyle w:val="Caption"/>
       </w:pPr>
-      <w:bookmarkStart w:id="4" w:name="_Ref194468729"/>
+      <w:bookmarkStart w:id="5" w:name="_Ref194468729"/>
+      <w:proofErr w:type="gramStart"/>
       <w:r>
         <w:t xml:space="preserve">Figure </w:t>
       </w:r>
@@ -983,25 +1489,35 @@
       <w:r>
         <w:fldChar w:fldCharType="end"/>
       </w:r>
-      <w:bookmarkEnd w:id="4"/>
-      <w:r>
-        <w:t>. Edit and choose type popup</w:t>
+      <w:bookmarkEnd w:id="5"/>
+      <w:r>
+        <w:t>.</w:t>
+      </w:r>
+      <w:proofErr w:type="gramEnd"/>
+      <w:r>
+        <w:t xml:space="preserve"> Edit and choose type popup</w:t>
+      </w:r>
+      <w:r>
+        <w:t>: type and controlled vocabulary</w:t>
       </w:r>
     </w:p>
     <w:p>
       <w:pPr>
         <w:pStyle w:val="Heading3"/>
       </w:pPr>
-      <w:r>
+      <w:bookmarkStart w:id="6" w:name="_Ref207348005"/>
+      <w:r>
+        <w:lastRenderedPageBreak/>
         <w:t>Import</w:t>
       </w:r>
-    </w:p>
-    <w:p>
-      <w:r>
-        <w:t>The last button is the import button</w:t>
-      </w:r>
-      <w:r>
-        <w:t xml:space="preserve"> (see</w:t>
+      <w:bookmarkEnd w:id="6"/>
+    </w:p>
+    <w:p>
+      <w:r>
+        <w:t xml:space="preserve">In the Component Browser, clicking the “Import” button will open the import screen </w:t>
+      </w:r>
+      <w:r>
+        <w:t>(see</w:t>
       </w:r>
       <w:r>
         <w:t xml:space="preserve"> </w:t>
@@ -1031,13 +1547,37 @@
         <w:t>)</w:t>
       </w:r>
       <w:r>
-        <w:t>. Importing allows you to register components and profiles as xml files. Select an xml file that represents a profile or a component from your file system and fill in the fields</w:t>
+        <w:t xml:space="preserve">. Importing allows you to register components and profiles as xml files. Select an </w:t>
+      </w:r>
+      <w:r>
+        <w:t>XML</w:t>
+      </w:r>
+      <w:r>
+        <w:t xml:space="preserve"> file that represents a profile or a component from your file system and fill in the fields</w:t>
       </w:r>
       <w:r>
         <w:t xml:space="preserve"> or keep the values that automatically get loaded from the file</w:t>
       </w:r>
       <w:r>
-        <w:t xml:space="preserve">. When submit is pressed an attempt is made (just like the "save" button from the Edit view) </w:t>
+        <w:t xml:space="preserve">. When </w:t>
+      </w:r>
+      <w:r>
+        <w:t>“S</w:t>
+      </w:r>
+      <w:r>
+        <w:t>ubmit</w:t>
+      </w:r>
+      <w:r>
+        <w:t>”</w:t>
+      </w:r>
+      <w:r>
+        <w:t xml:space="preserve"> is pressed an attempt is made (just like the "</w:t>
+      </w:r>
+      <w:r>
+        <w:t>S</w:t>
+      </w:r>
+      <w:r>
+        <w:t xml:space="preserve">ave" button from the Edit view) </w:t>
       </w:r>
       <w:r>
         <w:t xml:space="preserve">to </w:t>
@@ -1045,21 +1585,19 @@
       <w:r>
         <w:t>store the component.</w:t>
       </w:r>
-    </w:p>
-    <w:p>
-      <w:r>
-        <w:t xml:space="preserve"> </w:t>
-      </w:r>
-    </w:p>
+      <w:r>
+        <w:t xml:space="preserve"> To go back to the browser without importing anything, press the “Close” button.</w:t>
+      </w:r>
+    </w:p>
+    <w:p/>
     <w:p>
       <w:pPr>
         <w:keepNext/>
       </w:pPr>
       <w:r>
-        <w:lastRenderedPageBreak/>
-        <w:pict w14:anchorId="2E1310E7">
-          <v:shape id="_x0000_i1029" type="#_x0000_t75" style="width:269.6pt;height:219.2pt">
-            <v:imagedata r:id="rId13" o:title="Screen shot 2011-07-08 at 14"/>
+        <w:pict w14:anchorId="1EA3D997">
+          <v:shape id="_x0000_i1069" type="#_x0000_t75" style="width:284pt;height:253pt">
+            <v:imagedata r:id="rId17" o:title=""/>
           </v:shape>
         </w:pict>
       </w:r>
@@ -1068,10 +1606,12 @@
       <w:pPr>
         <w:pStyle w:val="Caption"/>
       </w:pPr>
-      <w:bookmarkStart w:id="5" w:name="_Ref194468744"/>
+      <w:bookmarkStart w:id="7" w:name="_Ref194468744"/>
+      <w:proofErr w:type="gramStart"/>
       <w:r>
         <w:t xml:space="preserve">Figure </w:t>
       </w:r>
+      <w:proofErr w:type="gramEnd"/>
       <w:r>
         <w:fldChar w:fldCharType="begin"/>
       </w:r>
@@ -1090,42 +1630,49 @@
       <w:r>
         <w:fldChar w:fldCharType="end"/>
       </w:r>
-      <w:bookmarkEnd w:id="5"/>
-      <w:r>
-        <w:t>. Import screen</w:t>
-      </w:r>
-    </w:p>
-    <w:p>
-      <w:pPr>
-        <w:rPr>
-          <w:rFonts w:ascii="Calibri" w:hAnsi="Calibri"/>
-          <w:b/>
-          <w:color w:val="4F81BD"/>
-        </w:rPr>
-      </w:pPr>
-      <w:r>
-        <w:rPr>
-          <w:rFonts w:ascii="Calibri" w:hAnsi="Calibri"/>
-          <w:b/>
-          <w:color w:val="4F81BD"/>
-        </w:rPr>
+      <w:bookmarkEnd w:id="7"/>
+      <w:proofErr w:type="gramStart"/>
+      <w:r>
+        <w:t>.</w:t>
+      </w:r>
+      <w:proofErr w:type="gramEnd"/>
+      <w:r>
+        <w:t xml:space="preserve"> Import screen</w:t>
+      </w:r>
+    </w:p>
+    <w:p>
+      <w:pPr>
+        <w:pStyle w:val="Heading3"/>
+      </w:pPr>
+      <w:r>
         <w:t>Other features</w:t>
       </w:r>
-      <w:r>
-        <w:rPr>
-          <w:rFonts w:ascii="Calibri" w:hAnsi="Calibri"/>
-          <w:b/>
-          <w:color w:val="4F81BD"/>
-        </w:rPr>
-        <w:t>.</w:t>
-      </w:r>
-    </w:p>
-    <w:p>
-      <w:r>
-        <w:t xml:space="preserve">It is possible to create a reference link (bookmark) to a public component or profile that starts up the Component Registry with the browse view and the given component or profile selected. This is done with the url: </w:t>
-      </w:r>
-      <w:r>
-        <w:t>http://catalog.clarin.eu/ds/ComponentRegistry/?item=&lt;id</w:t>
+    </w:p>
+    <w:p>
+      <w:r>
+        <w:t>It is possible to create a ref</w:t>
+      </w:r>
+      <w:bookmarkStart w:id="8" w:name="_GoBack"/>
+      <w:bookmarkEnd w:id="8"/>
+      <w:r>
+        <w:t xml:space="preserve">erence link (bookmark) to a public component or profile that starts up the Component Registry with the browse view and the given component or profile selected. This is done with the </w:t>
+      </w:r>
+      <w:r>
+        <w:t>URL</w:t>
+      </w:r>
+      <w:r>
+        <w:t xml:space="preserve">: </w:t>
+      </w:r>
+      <w:r>
+        <w:t>http://catalog.clarin.eu/ds/ComponentRegistry/</w:t>
+      </w:r>
+      <w:proofErr w:type="gramStart"/>
+      <w:r>
+        <w:t>?item</w:t>
+      </w:r>
+      <w:proofErr w:type="gramEnd"/>
+      <w:r>
+        <w:t>=&lt;id</w:t>
       </w:r>
       <w:r>
         <w:t>&gt;</w:t>
@@ -1133,6 +1680,7 @@
     </w:p>
     <w:p>
       <w:r>
+        <w:lastRenderedPageBreak/>
         <w:t xml:space="preserve">For example to open the Registry on component with id </w:t>
       </w:r>
       <w:r>
@@ -1140,10 +1688,34 @@
           <w:rFonts w:ascii="Courier" w:hAnsi="Courier"/>
           <w:sz w:val="22"/>
         </w:rPr>
-        <w:t>clarin.eu:cr1:c_1271859438180</w:t>
-      </w:r>
-      <w:r>
-        <w:t xml:space="preserve">, the url becomes: </w:t>
+        <w:t>clarin.eu</w:t>
+      </w:r>
+      <w:proofErr w:type="gramStart"/>
+      <w:r>
+        <w:rPr>
+          <w:rFonts w:ascii="Courier" w:hAnsi="Courier"/>
+          <w:sz w:val="22"/>
+        </w:rPr>
+        <w:t>:cr1:c</w:t>
+      </w:r>
+      <w:proofErr w:type="gramEnd"/>
+      <w:r>
+        <w:rPr>
+          <w:rFonts w:ascii="Courier" w:hAnsi="Courier"/>
+          <w:sz w:val="22"/>
+        </w:rPr>
+        <w:t>_1271859438180</w:t>
+      </w:r>
+      <w:r>
+        <w:t xml:space="preserve">, the </w:t>
+      </w:r>
+      <w:proofErr w:type="spellStart"/>
+      <w:r>
+        <w:t>url</w:t>
+      </w:r>
+      <w:proofErr w:type="spellEnd"/>
+      <w:r>
+        <w:t xml:space="preserve"> becomes: </w:t>
       </w:r>
       <w:r>
         <w:rPr>
@@ -1167,27 +1739,10 @@
     <w:p/>
     <w:p>
       <w:pPr>
-        <w:rPr>
-          <w:rFonts w:ascii="Calibri" w:hAnsi="Calibri"/>
-          <w:b/>
-          <w:color w:val="4F81BD"/>
-        </w:rPr>
-      </w:pPr>
-      <w:r>
-        <w:rPr>
-          <w:rFonts w:ascii="Calibri" w:hAnsi="Calibri"/>
-          <w:b/>
-          <w:color w:val="4F81BD"/>
-        </w:rPr>
+        <w:pStyle w:val="Heading3"/>
+      </w:pPr>
+      <w:r>
         <w:t>Known Issues</w:t>
-      </w:r>
-      <w:r>
-        <w:rPr>
-          <w:rFonts w:ascii="Calibri" w:hAnsi="Calibri"/>
-          <w:b/>
-          <w:color w:val="4F81BD"/>
-        </w:rPr>
-        <w:t>.</w:t>
       </w:r>
     </w:p>
     <w:p>
@@ -1202,12 +1757,7 @@
         <w:t xml:space="preserve">There currently is now way </w:t>
       </w:r>
       <w:r>
-        <w:t>of logging</w:t>
-      </w:r>
-      <w:bookmarkStart w:id="6" w:name="_GoBack"/>
-      <w:bookmarkEnd w:id="6"/>
-      <w:r>
-        <w:t xml:space="preserve"> </w:t>
+        <w:t xml:space="preserve">of logging </w:t>
       </w:r>
       <w:r>
         <w:t>out of the Component Registry other than ending the browser session</w:t>
@@ -1219,13 +1769,233 @@
     <w:p/>
     <w:p/>
     <w:sectPr>
+      <w:footerReference w:type="even" r:id="rId18"/>
+      <w:footerReference w:type="default" r:id="rId19"/>
       <w:pgSz w:w="16840" w:h="11899" w:orient="landscape"/>
-      <w:pgMar w:top="1800" w:right="1440" w:bottom="1800" w:left="1440" w:header="708" w:footer="708" w:gutter="0"/>
+      <w:pgMar w:top="1418" w:right="1361" w:bottom="1418" w:left="1361" w:header="709" w:footer="709" w:gutter="0"/>
       <w:cols w:space="708"/>
       <w:docGrid w:linePitch="360"/>
     </w:sectPr>
   </w:body>
 </w:document>
+</file>
+
+<file path=word/endnotes.xml><?xml version="1.0" encoding="utf-8"?>
+<w:endnotes xmlns:wpc="http://schemas.microsoft.com/office/word/2010/wordprocessingCanvas" xmlns:mo="http://schemas.microsoft.com/office/mac/office/2008/main" xmlns:mc="http://schemas.openxmlformats.org/markup-compatibility/2006" xmlns:mv="urn:schemas-microsoft-com:mac:vml" xmlns:o="urn:schemas-microsoft-com:office:office" xmlns:r="http://schemas.openxmlformats.org/officeDocument/2006/relationships" xmlns:m="http://schemas.openxmlformats.org/officeDocument/2006/math" xmlns:v="urn:schemas-microsoft-com:vml" xmlns:wp14="http://schemas.microsoft.com/office/word/2010/wordprocessingDrawing" xmlns:wp="http://schemas.openxmlformats.org/drawingml/2006/wordprocessingDrawing" xmlns:w10="urn:schemas-microsoft-com:office:word" xmlns:w="http://schemas.openxmlformats.org/wordprocessingml/2006/main" xmlns:w14="http://schemas.microsoft.com/office/word/2010/wordml" xmlns:wpg="http://schemas.microsoft.com/office/word/2010/wordprocessingGroup" xmlns:wpi="http://schemas.microsoft.com/office/word/2010/wordprocessingInk" xmlns:wne="http://schemas.microsoft.com/office/word/2006/wordml" xmlns:wps="http://schemas.microsoft.com/office/word/2010/wordprocessingShape" mc:Ignorable="w14 wp14">
+  <w:endnote w:type="separator" w:id="-1">
+    <w:p>
+      <w:r>
+        <w:separator/>
+      </w:r>
+    </w:p>
+  </w:endnote>
+  <w:endnote w:type="continuationSeparator" w:id="0">
+    <w:p>
+      <w:r>
+        <w:continuationSeparator/>
+      </w:r>
+    </w:p>
+  </w:endnote>
+</w:endnotes>
+</file>
+
+<file path=word/footer1.xml><?xml version="1.0" encoding="utf-8"?>
+<w:ftr xmlns:wpc="http://schemas.microsoft.com/office/word/2010/wordprocessingCanvas" xmlns:mo="http://schemas.microsoft.com/office/mac/office/2008/main" xmlns:mc="http://schemas.openxmlformats.org/markup-compatibility/2006" xmlns:mv="urn:schemas-microsoft-com:mac:vml" xmlns:o="urn:schemas-microsoft-com:office:office" xmlns:r="http://schemas.openxmlformats.org/officeDocument/2006/relationships" xmlns:m="http://schemas.openxmlformats.org/officeDocument/2006/math" xmlns:v="urn:schemas-microsoft-com:vml" xmlns:wp14="http://schemas.microsoft.com/office/word/2010/wordprocessingDrawing" xmlns:wp="http://schemas.openxmlformats.org/drawingml/2006/wordprocessingDrawing" xmlns:w10="urn:schemas-microsoft-com:office:word" xmlns:w="http://schemas.openxmlformats.org/wordprocessingml/2006/main" xmlns:w14="http://schemas.microsoft.com/office/word/2010/wordml" xmlns:wpg="http://schemas.microsoft.com/office/word/2010/wordprocessingGroup" xmlns:wpi="http://schemas.microsoft.com/office/word/2010/wordprocessingInk" xmlns:wne="http://schemas.microsoft.com/office/word/2006/wordml" xmlns:wps="http://schemas.microsoft.com/office/word/2010/wordprocessingShape" mc:Ignorable="w14 wp14">
+  <w:p>
+    <w:pPr>
+      <w:pStyle w:val="Footer"/>
+      <w:framePr w:wrap="around" w:vAnchor="text" w:hAnchor="margin" w:xAlign="center" w:y="1"/>
+      <w:tabs>
+        <w:tab w:val="clear" w:pos="4320"/>
+        <w:tab w:val="clear" w:pos="8640"/>
+        <w:tab w:val="center" w:pos="7059"/>
+        <w:tab w:val="right" w:pos="14118"/>
+      </w:tabs>
+      <w:rPr>
+        <w:rStyle w:val="PageNumber"/>
+      </w:rPr>
+    </w:pPr>
+    <w:r>
+      <w:rPr>
+        <w:rStyle w:val="PageNumber"/>
+      </w:rPr>
+      <w:t>[Type text]</w:t>
+    </w:r>
+    <w:r>
+      <w:rPr>
+        <w:rStyle w:val="PageNumber"/>
+      </w:rPr>
+      <w:tab/>
+      <w:t>[Type text]</w:t>
+    </w:r>
+    <w:r>
+      <w:rPr>
+        <w:rStyle w:val="PageNumber"/>
+      </w:rPr>
+      <w:tab/>
+      <w:t>[Type text]</w:t>
+    </w:r>
+    <w:r>
+      <w:rPr>
+        <w:rStyle w:val="PageNumber"/>
+      </w:rPr>
+      <w:fldChar w:fldCharType="begin"/>
+    </w:r>
+    <w:r>
+      <w:rPr>
+        <w:rStyle w:val="PageNumber"/>
+      </w:rPr>
+      <w:instrText xml:space="preserve">PAGE  </w:instrText>
+    </w:r>
+    <w:r>
+      <w:rPr>
+        <w:rStyle w:val="PageNumber"/>
+      </w:rPr>
+      <w:fldChar w:fldCharType="end"/>
+    </w:r>
+  </w:p>
+  <w:p>
+    <w:pPr>
+      <w:pStyle w:val="Footer"/>
+      <w:ind w:right="360"/>
+    </w:pPr>
+  </w:p>
+</w:ftr>
+</file>
+
+<file path=word/footer2.xml><?xml version="1.0" encoding="utf-8"?>
+<w:ftr xmlns:wpc="http://schemas.microsoft.com/office/word/2010/wordprocessingCanvas" xmlns:mo="http://schemas.microsoft.com/office/mac/office/2008/main" xmlns:mc="http://schemas.openxmlformats.org/markup-compatibility/2006" xmlns:mv="urn:schemas-microsoft-com:mac:vml" xmlns:o="urn:schemas-microsoft-com:office:office" xmlns:r="http://schemas.openxmlformats.org/officeDocument/2006/relationships" xmlns:m="http://schemas.openxmlformats.org/officeDocument/2006/math" xmlns:v="urn:schemas-microsoft-com:vml" xmlns:wp14="http://schemas.microsoft.com/office/word/2010/wordprocessingDrawing" xmlns:wp="http://schemas.openxmlformats.org/drawingml/2006/wordprocessingDrawing" xmlns:w10="urn:schemas-microsoft-com:office:word" xmlns:w="http://schemas.openxmlformats.org/wordprocessingml/2006/main" xmlns:w14="http://schemas.microsoft.com/office/word/2010/wordml" xmlns:wpg="http://schemas.microsoft.com/office/word/2010/wordprocessingGroup" xmlns:wpi="http://schemas.microsoft.com/office/word/2010/wordprocessingInk" xmlns:wne="http://schemas.microsoft.com/office/word/2006/wordml" xmlns:wps="http://schemas.microsoft.com/office/word/2010/wordprocessingShape" mc:Ignorable="w14 wp14">
+  <w:p>
+    <w:pPr>
+      <w:pStyle w:val="Footer"/>
+      <w:framePr w:wrap="around" w:vAnchor="text" w:hAnchor="margin" w:xAlign="center" w:y="1"/>
+      <w:tabs>
+        <w:tab w:val="clear" w:pos="4320"/>
+        <w:tab w:val="clear" w:pos="8640"/>
+        <w:tab w:val="center" w:pos="7059"/>
+        <w:tab w:val="right" w:pos="14118"/>
+      </w:tabs>
+      <w:rPr>
+        <w:rStyle w:val="PageNumber"/>
+      </w:rPr>
+    </w:pPr>
+    <w:r>
+      <w:rPr>
+        <w:rStyle w:val="PageNumber"/>
+      </w:rPr>
+      <w:t>Component Registry 1.12.0</w:t>
+    </w:r>
+    <w:r>
+      <w:rPr>
+        <w:rStyle w:val="PageNumber"/>
+      </w:rPr>
+      <w:tab/>
+    </w:r>
+    <w:r>
+      <w:rPr>
+        <w:rStyle w:val="PageNumber"/>
+      </w:rPr>
+      <w:t xml:space="preserve">Page </w:t>
+    </w:r>
+    <w:r>
+      <w:rPr>
+        <w:rStyle w:val="PageNumber"/>
+      </w:rPr>
+      <w:fldChar w:fldCharType="begin"/>
+    </w:r>
+    <w:r>
+      <w:rPr>
+        <w:rStyle w:val="PageNumber"/>
+      </w:rPr>
+      <w:instrText xml:space="preserve"> PAGE  \* MERGEFORMAT </w:instrText>
+    </w:r>
+    <w:r>
+      <w:rPr>
+        <w:rStyle w:val="PageNumber"/>
+      </w:rPr>
+      <w:fldChar w:fldCharType="separate"/>
+    </w:r>
+    <w:r>
+      <w:rPr>
+        <w:rStyle w:val="PageNumber"/>
+        <w:noProof/>
+      </w:rPr>
+      <w:t>8</w:t>
+    </w:r>
+    <w:r>
+      <w:rPr>
+        <w:rStyle w:val="PageNumber"/>
+      </w:rPr>
+      <w:fldChar w:fldCharType="end"/>
+    </w:r>
+    <w:r>
+      <w:rPr>
+        <w:rStyle w:val="PageNumber"/>
+      </w:rPr>
+      <w:tab/>
+    </w:r>
+    <w:r>
+      <w:rPr>
+        <w:rStyle w:val="PageNumber"/>
+      </w:rPr>
+      <w:fldChar w:fldCharType="begin"/>
+    </w:r>
+    <w:r>
+      <w:rPr>
+        <w:rStyle w:val="PageNumber"/>
+      </w:rPr>
+      <w:instrText xml:space="preserve"> DATE  \* MERGEFORMAT </w:instrText>
+    </w:r>
+    <w:r>
+      <w:rPr>
+        <w:rStyle w:val="PageNumber"/>
+      </w:rPr>
+      <w:fldChar w:fldCharType="separate"/>
+    </w:r>
+    <w:r>
+      <w:rPr>
+        <w:rStyle w:val="PageNumber"/>
+        <w:noProof/>
+      </w:rPr>
+      <w:t>8/23/12</w:t>
+    </w:r>
+    <w:r>
+      <w:rPr>
+        <w:rStyle w:val="PageNumber"/>
+      </w:rPr>
+      <w:fldChar w:fldCharType="end"/>
+    </w:r>
+  </w:p>
+  <w:p>
+    <w:pPr>
+      <w:pStyle w:val="Footer"/>
+      <w:tabs>
+        <w:tab w:val="clear" w:pos="8640"/>
+        <w:tab w:val="center" w:pos="7507"/>
+      </w:tabs>
+      <w:ind w:right="360"/>
+    </w:pPr>
+  </w:p>
+</w:ftr>
+</file>
+
+<file path=word/footnotes.xml><?xml version="1.0" encoding="utf-8"?>
+<w:footnotes xmlns:wpc="http://schemas.microsoft.com/office/word/2010/wordprocessingCanvas" xmlns:mo="http://schemas.microsoft.com/office/mac/office/2008/main" xmlns:mc="http://schemas.openxmlformats.org/markup-compatibility/2006" xmlns:mv="urn:schemas-microsoft-com:mac:vml" xmlns:o="urn:schemas-microsoft-com:office:office" xmlns:r="http://schemas.openxmlformats.org/officeDocument/2006/relationships" xmlns:m="http://schemas.openxmlformats.org/officeDocument/2006/math" xmlns:v="urn:schemas-microsoft-com:vml" xmlns:wp14="http://schemas.microsoft.com/office/word/2010/wordprocessingDrawing" xmlns:wp="http://schemas.openxmlformats.org/drawingml/2006/wordprocessingDrawing" xmlns:w10="urn:schemas-microsoft-com:office:word" xmlns:w="http://schemas.openxmlformats.org/wordprocessingml/2006/main" xmlns:w14="http://schemas.microsoft.com/office/word/2010/wordml" xmlns:wpg="http://schemas.microsoft.com/office/word/2010/wordprocessingGroup" xmlns:wpi="http://schemas.microsoft.com/office/word/2010/wordprocessingInk" xmlns:wne="http://schemas.microsoft.com/office/word/2006/wordml" xmlns:wps="http://schemas.microsoft.com/office/word/2010/wordprocessingShape" mc:Ignorable="w14 wp14">
+  <w:footnote w:type="separator" w:id="-1">
+    <w:p>
+      <w:r>
+        <w:separator/>
+      </w:r>
+    </w:p>
+  </w:footnote>
+  <w:footnote w:type="continuationSeparator" w:id="0">
+    <w:p>
+      <w:r>
+        <w:continuationSeparator/>
+      </w:r>
+    </w:p>
+  </w:footnote>
+</w:footnotes>
 </file>
 
 <file path=word/numbering.xml><?xml version="1.0" encoding="utf-8"?>
@@ -2012,7 +2782,6 @@
   <w:style w:type="character" w:default="1" w:styleId="DefaultParagraphFont">
     <w:name w:val="Default Paragraph Font"/>
     <w:uiPriority w:val="1"/>
-    <w:semiHidden/>
     <w:unhideWhenUsed/>
   </w:style>
   <w:style w:type="table" w:default="1" w:styleId="TableNormal">
@@ -2170,6 +2939,55 @@
     <w:rPr>
       <w:rFonts w:asciiTheme="minorHAnsi" w:eastAsiaTheme="minorEastAsia" w:hAnsiTheme="minorHAnsi" w:cstheme="minorBidi"/>
       <w:color w:val="4F81BD" w:themeColor="accent1"/>
+      <w:sz w:val="24"/>
+      <w:szCs w:val="24"/>
+    </w:rPr>
+  </w:style>
+  <w:style w:type="paragraph" w:styleId="Footer">
+    <w:name w:val="footer"/>
+    <w:basedOn w:val="Normal"/>
+    <w:link w:val="FooterChar"/>
+    <w:rsid w:val="0054254F"/>
+    <w:pPr>
+      <w:tabs>
+        <w:tab w:val="center" w:pos="4320"/>
+        <w:tab w:val="right" w:pos="8640"/>
+      </w:tabs>
+    </w:pPr>
+  </w:style>
+  <w:style w:type="character" w:customStyle="1" w:styleId="FooterChar">
+    <w:name w:val="Footer Char"/>
+    <w:basedOn w:val="DefaultParagraphFont"/>
+    <w:link w:val="Footer"/>
+    <w:rsid w:val="0054254F"/>
+    <w:rPr>
+      <w:sz w:val="24"/>
+      <w:szCs w:val="24"/>
+    </w:rPr>
+  </w:style>
+  <w:style w:type="character" w:styleId="PageNumber">
+    <w:name w:val="page number"/>
+    <w:basedOn w:val="DefaultParagraphFont"/>
+    <w:rsid w:val="0054254F"/>
+  </w:style>
+  <w:style w:type="paragraph" w:styleId="Header">
+    <w:name w:val="header"/>
+    <w:basedOn w:val="Normal"/>
+    <w:link w:val="HeaderChar"/>
+    <w:rsid w:val="0054254F"/>
+    <w:pPr>
+      <w:tabs>
+        <w:tab w:val="center" w:pos="4320"/>
+        <w:tab w:val="right" w:pos="8640"/>
+      </w:tabs>
+    </w:pPr>
+  </w:style>
+  <w:style w:type="character" w:customStyle="1" w:styleId="HeaderChar">
+    <w:name w:val="Header Char"/>
+    <w:basedOn w:val="DefaultParagraphFont"/>
+    <w:link w:val="Header"/>
+    <w:rsid w:val="0054254F"/>
+    <w:rPr>
       <w:sz w:val="24"/>
       <w:szCs w:val="24"/>
     </w:rPr>
@@ -2651,7 +3469,7 @@
 </file>
 
 <file path=customXml/itemProps1.xml><?xml version="1.0" encoding="utf-8"?>
-<ds:datastoreItem xmlns:ds="http://schemas.openxmlformats.org/officeDocument/2006/customXml" ds:itemID="{9ACFF0F9-C9D9-AC43-B797-4668F4E13213}">
+<ds:datastoreItem xmlns:ds="http://schemas.openxmlformats.org/officeDocument/2006/customXml" ds:itemID="{1A1B999B-A6E1-2A4C-B14F-413357DE99FF}">
   <ds:schemaRefs>
     <ds:schemaRef ds:uri="http://schemas.openxmlformats.org/officeDocument/2006/bibliography"/>
   </ds:schemaRefs>

</xml_diff>

<commit_message>
Documented 'link to xsd' and regex dialect for pattern. Refs #467
</commit_message>
<xml_diff>
--- a/docs/ComponentRegistryReferenceManual.docx
+++ b/docs/ComponentRegistryReferenceManual.docx
@@ -296,41 +296,20 @@
         <w:t>xml</w:t>
       </w:r>
       <w:r>
-        <w:t xml:space="preserve"> representation or get the corresponding </w:t>
-      </w:r>
-      <w:proofErr w:type="spellStart"/>
-      <w:r>
-        <w:t>xsd</w:t>
-      </w:r>
-      <w:proofErr w:type="spellEnd"/>
-      <w:r>
-        <w:t xml:space="preserve"> of that xml representation</w:t>
+        <w:t xml:space="preserve"> representation or get the corresponding xsd of that xml representation</w:t>
       </w:r>
       <w:r>
         <w:t xml:space="preserve">. </w:t>
       </w:r>
       <w:r>
-        <w:t xml:space="preserve">Other tools can use the downloaded xml or </w:t>
-      </w:r>
-      <w:proofErr w:type="spellStart"/>
-      <w:r>
-        <w:t>xsd</w:t>
-      </w:r>
-      <w:proofErr w:type="spellEnd"/>
-      <w:r>
-        <w:t xml:space="preserve">, CLARIN </w:t>
+        <w:t xml:space="preserve">Other tools can use the downloaded xml or xsd, CLARIN </w:t>
       </w:r>
       <w:r>
         <w:lastRenderedPageBreak/>
         <w:t xml:space="preserve">supported tools will integrate with the registry automatically so you won’t have to download anything yourself. </w:t>
       </w:r>
-      <w:proofErr w:type="spellStart"/>
-      <w:r>
-        <w:t>Arbil</w:t>
-      </w:r>
-      <w:proofErr w:type="spellEnd"/>
-      <w:r>
-        <w:t xml:space="preserve"> (see </w:t>
+      <w:r>
+        <w:t xml:space="preserve">Arbil (see </w:t>
       </w:r>
       <w:hyperlink r:id="rId10" w:history="1">
         <w:r>
@@ -341,15 +320,7 @@
         </w:r>
       </w:hyperlink>
       <w:r>
-        <w:t xml:space="preserve">) can for instance be used to edit metadata based on the </w:t>
-      </w:r>
-      <w:proofErr w:type="spellStart"/>
-      <w:r>
-        <w:t>xsd’s</w:t>
-      </w:r>
-      <w:proofErr w:type="spellEnd"/>
-      <w:r>
-        <w:t xml:space="preserve"> generated by the profiles. </w:t>
+        <w:t xml:space="preserve">) can for instance be used to edit metadata based on the xsd’s generated by the profiles. </w:t>
       </w:r>
     </w:p>
     <w:p/>
@@ -441,7 +412,7 @@
             <v:path o:extrusionok="f" gradientshapeok="t" o:connecttype="rect"/>
             <o:lock v:ext="edit" aspectratio="t"/>
           </v:shapetype>
-          <v:shape id="_x0000_i1063" type="#_x0000_t75" style="width:497pt;height:284pt">
+          <v:shape id="_x0000_i1025" type="#_x0000_t75" style="width:496.8pt;height:284pt">
             <v:imagedata r:id="rId11" o:title=""/>
           </v:shape>
         </w:pict>
@@ -452,11 +423,9 @@
         <w:pStyle w:val="Caption"/>
       </w:pPr>
       <w:bookmarkStart w:id="0" w:name="_Ref194468694"/>
-      <w:proofErr w:type="gramStart"/>
       <w:r>
         <w:t xml:space="preserve">Figure </w:t>
       </w:r>
-      <w:proofErr w:type="gramEnd"/>
       <w:r>
         <w:fldChar w:fldCharType="begin"/>
       </w:r>
@@ -476,21 +445,8 @@
         <w:fldChar w:fldCharType="end"/>
       </w:r>
       <w:bookmarkEnd w:id="0"/>
-      <w:proofErr w:type="gramStart"/>
-      <w:r>
-        <w:t>.</w:t>
-      </w:r>
-      <w:proofErr w:type="gramEnd"/>
-      <w:r>
-        <w:t xml:space="preserve"> </w:t>
-      </w:r>
-      <w:proofErr w:type="gramStart"/>
-      <w:r>
-        <w:t>Browse</w:t>
-      </w:r>
-      <w:proofErr w:type="gramEnd"/>
-      <w:r>
-        <w:t xml:space="preserve"> Screen</w:t>
+      <w:r>
+        <w:t>. Browse Screen</w:t>
       </w:r>
     </w:p>
     <w:p>
@@ -580,15 +536,7 @@
         </w:numPr>
       </w:pPr>
       <w:r>
-        <w:t>“</w:t>
-      </w:r>
-      <w:proofErr w:type="gramStart"/>
-      <w:r>
-        <w:t>save</w:t>
-      </w:r>
-      <w:proofErr w:type="gramEnd"/>
-      <w:r>
-        <w:t xml:space="preserve">”: submits the Profile/Component  and overwrites an existing Profile/Component </w:t>
+        <w:t xml:space="preserve">“save”: submits the Profile/Component  and overwrites an existing Profile/Component </w:t>
       </w:r>
       <w:r>
         <w:t>in your private workspace, or will create a new one if a previous version of it did not exist already.</w:t>
@@ -602,15 +550,7 @@
         </w:numPr>
       </w:pPr>
       <w:r>
-        <w:t>“</w:t>
-      </w:r>
-      <w:proofErr w:type="gramStart"/>
-      <w:r>
-        <w:t>save</w:t>
-      </w:r>
-      <w:proofErr w:type="gramEnd"/>
-      <w:r>
-        <w:t xml:space="preserve"> as new”: always creates a new Profile/Component in private workspace</w:t>
+        <w:t>“save as new”: always creates a new Profile/Component in private workspace</w:t>
       </w:r>
       <w:r>
         <w:t>.</w:t>
@@ -624,15 +564,7 @@
         </w:numPr>
       </w:pPr>
       <w:r>
-        <w:t>“</w:t>
-      </w:r>
-      <w:proofErr w:type="gramStart"/>
-      <w:r>
-        <w:t>publish</w:t>
-      </w:r>
-      <w:proofErr w:type="gramEnd"/>
-      <w:r>
-        <w:t xml:space="preserve"> in public space”: </w:t>
+        <w:t xml:space="preserve">“publish in public space”: </w:t>
       </w:r>
       <w:r>
         <w:t xml:space="preserve">tries to submit you Profile/Component to the </w:t>
@@ -652,15 +584,7 @@
         </w:numPr>
       </w:pPr>
       <w:r>
-        <w:t>“</w:t>
-      </w:r>
-      <w:proofErr w:type="gramStart"/>
-      <w:r>
-        <w:t>cancel</w:t>
-      </w:r>
-      <w:proofErr w:type="gramEnd"/>
-      <w:r>
-        <w:t>”: returns to the Component Browser discarding any changes (you will need to confirm this if there are unsaved changes).</w:t>
+        <w:t>“cancel”: returns to the Component Browser discarding any changes (you will need to confirm this if there are unsaved changes).</w:t>
       </w:r>
     </w:p>
     <w:p>
@@ -745,15 +669,7 @@
         <w:t>. The created Profile/Comp</w:t>
       </w:r>
       <w:r>
-        <w:t xml:space="preserve">onent is validated against the </w:t>
-      </w:r>
-      <w:proofErr w:type="spellStart"/>
-      <w:r>
-        <w:t>xsd</w:t>
-      </w:r>
-      <w:proofErr w:type="spellEnd"/>
-      <w:r>
-        <w:t xml:space="preserve"> s</w:t>
+        <w:t>onent is validated against the xsd s</w:t>
       </w:r>
       <w:r>
         <w:t>chema</w:t>
@@ -871,7 +787,7 @@
       <w:r>
         <w:lastRenderedPageBreak/>
         <w:pict w14:anchorId="54B3699B">
-          <v:shape id="_x0000_i1066" type="#_x0000_t75" style="width:498pt;height:284pt">
+          <v:shape id="_x0000_i1026" type="#_x0000_t75" style="width:498.4pt;height:284pt">
             <v:imagedata r:id="rId12" o:title=""/>
           </v:shape>
         </w:pict>
@@ -882,11 +798,9 @@
         <w:pStyle w:val="Caption"/>
       </w:pPr>
       <w:bookmarkStart w:id="2" w:name="_Ref194468763"/>
-      <w:proofErr w:type="gramStart"/>
       <w:r>
         <w:t xml:space="preserve">Figure </w:t>
       </w:r>
-      <w:proofErr w:type="gramEnd"/>
       <w:r>
         <w:fldChar w:fldCharType="begin"/>
       </w:r>
@@ -906,13 +820,8 @@
         <w:fldChar w:fldCharType="end"/>
       </w:r>
       <w:bookmarkEnd w:id="2"/>
-      <w:proofErr w:type="gramStart"/>
-      <w:r>
-        <w:t>.</w:t>
-      </w:r>
-      <w:proofErr w:type="gramEnd"/>
-      <w:r>
-        <w:t xml:space="preserve"> Edit Screen</w:t>
+      <w:r>
+        <w:t>. Edit Screen</w:t>
       </w:r>
     </w:p>
     <w:p>
@@ -971,15 +880,7 @@
         <w:t>Three</w:t>
       </w:r>
       <w:r>
-        <w:t xml:space="preserve"> fields are a bit more complicated: </w:t>
-      </w:r>
-      <w:proofErr w:type="spellStart"/>
-      <w:r>
-        <w:t>ConceptLink</w:t>
-      </w:r>
-      <w:proofErr w:type="spellEnd"/>
-      <w:r>
-        <w:t xml:space="preserve"> (for Component/Element)</w:t>
+        <w:t xml:space="preserve"> fields are a bit more complicated: ConceptLink (for Component/Element)</w:t>
       </w:r>
       <w:r>
         <w:t>,</w:t>
@@ -987,13 +888,8 @@
       <w:r>
         <w:t xml:space="preserve"> </w:t>
       </w:r>
-      <w:proofErr w:type="spellStart"/>
-      <w:r>
-        <w:t>DisplayPriority</w:t>
-      </w:r>
-      <w:proofErr w:type="spellEnd"/>
-      <w:r>
-        <w:t xml:space="preserve"> (for Element)</w:t>
+      <w:r>
+        <w:t>DisplayPriority (for Element)</w:t>
       </w:r>
       <w:r>
         <w:t xml:space="preserve"> and Type (for Element/Attribute). </w:t>
@@ -1006,7 +902,7 @@
       <w:r>
         <w:lastRenderedPageBreak/>
         <w:pict w14:anchorId="167E8902">
-          <v:shape id="_x0000_i1058" type="#_x0000_t75" style="width:341pt;height:198pt">
+          <v:shape id="_x0000_i1027" type="#_x0000_t75" style="width:340.8pt;height:198.4pt">
             <v:imagedata r:id="rId13" o:title=""/>
           </v:shape>
         </w:pict>
@@ -1017,63 +913,33 @@
         <w:pStyle w:val="Caption"/>
       </w:pPr>
       <w:bookmarkStart w:id="3" w:name="_Ref194468938"/>
-      <w:proofErr w:type="gramStart"/>
       <w:r>
         <w:t xml:space="preserve">Figure </w:t>
       </w:r>
-      <w:proofErr w:type="gramEnd"/>
-      <w:r>
-        <w:fldChar w:fldCharType="begin"/>
-      </w:r>
-      <w:r>
-        <w:instrText xml:space="preserve"> SEQ Figure \* ARABIC </w:instrText>
-      </w:r>
-      <w:r>
-        <w:fldChar w:fldCharType="separate"/>
-      </w:r>
-      <w:r>
-        <w:rPr>
-          <w:noProof/>
-        </w:rPr>
-        <w:t>3</w:t>
-      </w:r>
-      <w:r>
-        <w:rPr>
-          <w:noProof/>
-        </w:rPr>
-        <w:fldChar w:fldCharType="end"/>
-      </w:r>
+      <w:fldSimple w:instr=" SEQ Figure \* ARABIC ">
+        <w:r>
+          <w:rPr>
+            <w:noProof/>
+          </w:rPr>
+          <w:t>3</w:t>
+        </w:r>
+      </w:fldSimple>
       <w:bookmarkEnd w:id="3"/>
-      <w:proofErr w:type="gramStart"/>
-      <w:r>
-        <w:t>.</w:t>
-      </w:r>
-      <w:proofErr w:type="gramEnd"/>
-      <w:r>
-        <w:t xml:space="preserve"> Element and attribute editing</w:t>
+      <w:r>
+        <w:t>. Element and attribute editing</w:t>
       </w:r>
     </w:p>
     <w:p>
       <w:pPr>
         <w:pStyle w:val="Heading3"/>
       </w:pPr>
-      <w:proofErr w:type="spellStart"/>
       <w:r>
         <w:t>ConceptLink</w:t>
       </w:r>
-      <w:proofErr w:type="spellEnd"/>
-    </w:p>
-    <w:p>
-      <w:r>
-        <w:t xml:space="preserve">A </w:t>
-      </w:r>
-      <w:proofErr w:type="spellStart"/>
-      <w:r>
-        <w:t>conceptlink</w:t>
-      </w:r>
-      <w:proofErr w:type="spellEnd"/>
-      <w:r>
-        <w:t xml:space="preserve"> can be added by clicking on the button next to the field this pops-up a search box</w:t>
+    </w:p>
+    <w:p>
+      <w:r>
+        <w:t>A conceptlink can be added by clicking on the button next to the field this pops-up a search box</w:t>
       </w:r>
       <w:r>
         <w:t xml:space="preserve"> (s</w:t>
@@ -1112,15 +978,7 @@
         <w:t xml:space="preserve">to search for concepts </w:t>
       </w:r>
       <w:r>
-        <w:t xml:space="preserve">in the </w:t>
-      </w:r>
-      <w:proofErr w:type="spellStart"/>
-      <w:r>
-        <w:t>Isocat</w:t>
-      </w:r>
-      <w:proofErr w:type="spellEnd"/>
-      <w:r>
-        <w:t xml:space="preserve"> concept registry. Select one and press ‘Ok’ to use the selected concept for the field. </w:t>
+        <w:t xml:space="preserve">in the Isocat concept registry. Select one and press ‘Ok’ to use the selected concept for the field. </w:t>
       </w:r>
     </w:p>
     <w:p>
@@ -1132,7 +990,7 @@
           <w:noProof/>
         </w:rPr>
         <w:pict w14:anchorId="7DB02883">
-          <v:shape id="_x0000_i1059" type="#_x0000_t75" alt="IsocatSearch.png" style="width:450pt;height:152pt;visibility:visible">
+          <v:shape id="_x0000_i1028" type="#_x0000_t75" alt="IsocatSearch.png" style="width:450.4pt;height:152pt;visibility:visible">
             <v:imagedata r:id="rId14" o:title=""/>
           </v:shape>
         </w:pict>
@@ -1143,60 +1001,30 @@
         <w:pStyle w:val="Caption"/>
       </w:pPr>
       <w:bookmarkStart w:id="4" w:name="_Ref194468704"/>
-      <w:proofErr w:type="gramStart"/>
       <w:r>
         <w:t xml:space="preserve">Figure </w:t>
       </w:r>
-      <w:proofErr w:type="gramEnd"/>
-      <w:r>
-        <w:fldChar w:fldCharType="begin"/>
-      </w:r>
-      <w:r>
-        <w:instrText xml:space="preserve"> SEQ Figure \* ARABIC </w:instrText>
-      </w:r>
-      <w:r>
-        <w:fldChar w:fldCharType="separate"/>
-      </w:r>
-      <w:r>
-        <w:rPr>
-          <w:noProof/>
-        </w:rPr>
-        <w:t>4</w:t>
-      </w:r>
-      <w:r>
-        <w:rPr>
-          <w:noProof/>
-        </w:rPr>
-        <w:fldChar w:fldCharType="end"/>
-      </w:r>
+      <w:fldSimple w:instr=" SEQ Figure \* ARABIC ">
+        <w:r>
+          <w:rPr>
+            <w:noProof/>
+          </w:rPr>
+          <w:t>4</w:t>
+        </w:r>
+      </w:fldSimple>
       <w:bookmarkEnd w:id="4"/>
-      <w:proofErr w:type="gramStart"/>
-      <w:r>
-        <w:t>.</w:t>
-      </w:r>
-      <w:proofErr w:type="gramEnd"/>
-      <w:r>
-        <w:t xml:space="preserve"> </w:t>
-      </w:r>
-      <w:proofErr w:type="spellStart"/>
-      <w:r>
-        <w:t>Isocat</w:t>
-      </w:r>
-      <w:proofErr w:type="spellEnd"/>
-      <w:r>
-        <w:t xml:space="preserve"> Search popup</w:t>
+      <w:r>
+        <w:t>. Isocat Search popup</w:t>
       </w:r>
     </w:p>
     <w:p>
       <w:pPr>
         <w:pStyle w:val="Heading4"/>
       </w:pPr>
-      <w:proofErr w:type="spellStart"/>
       <w:r>
         <w:lastRenderedPageBreak/>
         <w:t>DisplayPriority</w:t>
       </w:r>
-      <w:proofErr w:type="spellEnd"/>
     </w:p>
     <w:p>
       <w:pPr>
@@ -1383,21 +1211,25 @@
         <w:t xml:space="preserve"> or Pattern</w:t>
       </w:r>
       <w:r>
-        <w:t xml:space="preserve">. Primitive type is used when </w:t>
+        <w:t xml:space="preserve">. </w:t>
+      </w:r>
+      <w:r>
+        <w:t>T</w:t>
+      </w:r>
+      <w:r>
+        <w:t>ype</w:t>
+      </w:r>
+      <w:r>
+        <w:t xml:space="preserve"> refers to primitive types and</w:t>
+      </w:r>
+      <w:r>
+        <w:t xml:space="preserve"> is used when </w:t>
       </w:r>
       <w:r>
         <w:t xml:space="preserve">the type of the </w:t>
       </w:r>
       <w:r>
-        <w:t>field must be for example type "string" or "</w:t>
-      </w:r>
-      <w:proofErr w:type="spellStart"/>
-      <w:r>
-        <w:t>boolean</w:t>
-      </w:r>
-      <w:proofErr w:type="spellEnd"/>
-      <w:r>
-        <w:t xml:space="preserve">". </w:t>
+        <w:t xml:space="preserve">field must be for example type "string" or "boolean". </w:t>
       </w:r>
       <w:r>
         <w:t>Y</w:t>
@@ -1415,22 +1247,31 @@
         <w:t xml:space="preserve"> </w:t>
       </w:r>
       <w:r>
-        <w:t>Th</w:t>
-      </w:r>
-      <w:r>
-        <w:t>i</w:t>
-      </w:r>
-      <w:r>
-        <w:t>r</w:t>
-      </w:r>
-      <w:r>
-        <w:t>dly c</w:t>
-      </w:r>
-      <w:r>
-        <w:t xml:space="preserve">an also choose to specify a regular expression pattern to allow </w:t>
-      </w:r>
-      <w:r>
-        <w:t>only values that match the pattern.</w:t>
+        <w:t xml:space="preserve">Finally, you </w:t>
+      </w:r>
+      <w:r>
+        <w:t>c</w:t>
+      </w:r>
+      <w:r>
+        <w:t xml:space="preserve">an also choose </w:t>
+      </w:r>
+      <w:r>
+        <w:t xml:space="preserve">Pattern to </w:t>
+      </w:r>
+      <w:r>
+        <w:t xml:space="preserve">specify a regular expression to allow </w:t>
+      </w:r>
+      <w:r>
+        <w:t>only values that match the pattern</w:t>
+      </w:r>
+      <w:r>
+        <w:rPr>
+          <w:rStyle w:val="FootnoteReference"/>
+        </w:rPr>
+        <w:footnoteReference w:id="1"/>
+      </w:r>
+      <w:r>
+        <w:t>.</w:t>
       </w:r>
       <w:r>
         <w:t xml:space="preserve"> </w:t>
@@ -1443,7 +1284,7 @@
       </w:pPr>
       <w:r>
         <w:pict w14:anchorId="5E59C56D">
-          <v:shape id="_x0000_i1090" type="#_x0000_t75" style="width:282pt;height:184pt">
+          <v:shape id="_x0000_i1029" type="#_x0000_t75" style="width:282.4pt;height:184pt">
             <v:imagedata r:id="rId15" o:title=""/>
           </v:shape>
         </w:pict>
@@ -1456,7 +1297,7 @@
       </w:r>
       <w:r>
         <w:pict w14:anchorId="6183E8A2">
-          <v:shape id="_x0000_i1091" type="#_x0000_t75" style="width:330pt;height:184pt">
+          <v:shape id="_x0000_i1030" type="#_x0000_t75" style="width:330.4pt;height:184pt">
             <v:imagedata r:id="rId16" o:title=""/>
           </v:shape>
         </w:pict>
@@ -1467,7 +1308,6 @@
         <w:pStyle w:val="Caption"/>
       </w:pPr>
       <w:bookmarkStart w:id="5" w:name="_Ref194468729"/>
-      <w:proofErr w:type="gramStart"/>
       <w:r>
         <w:t xml:space="preserve">Figure </w:t>
       </w:r>
@@ -1491,11 +1331,7 @@
       </w:r>
       <w:bookmarkEnd w:id="5"/>
       <w:r>
-        <w:t>.</w:t>
-      </w:r>
-      <w:proofErr w:type="gramEnd"/>
-      <w:r>
-        <w:t xml:space="preserve"> Edit and choose type popup</w:t>
+        <w:t>. Edit and choose type popup</w:t>
       </w:r>
       <w:r>
         <w:t>: type and controlled vocabulary</w:t>
@@ -1596,7 +1432,7 @@
       </w:pPr>
       <w:r>
         <w:pict w14:anchorId="1EA3D997">
-          <v:shape id="_x0000_i1069" type="#_x0000_t75" style="width:284pt;height:253pt">
+          <v:shape id="_x0000_i1031" type="#_x0000_t75" style="width:284pt;height:252.8pt">
             <v:imagedata r:id="rId17" o:title=""/>
           </v:shape>
         </w:pict>
@@ -1607,11 +1443,9 @@
         <w:pStyle w:val="Caption"/>
       </w:pPr>
       <w:bookmarkStart w:id="7" w:name="_Ref194468744"/>
-      <w:proofErr w:type="gramStart"/>
       <w:r>
         <w:t xml:space="preserve">Figure </w:t>
       </w:r>
-      <w:proofErr w:type="gramEnd"/>
       <w:r>
         <w:fldChar w:fldCharType="begin"/>
       </w:r>
@@ -1631,13 +1465,8 @@
         <w:fldChar w:fldCharType="end"/>
       </w:r>
       <w:bookmarkEnd w:id="7"/>
-      <w:proofErr w:type="gramStart"/>
-      <w:r>
-        <w:t>.</w:t>
-      </w:r>
-      <w:proofErr w:type="gramEnd"/>
-      <w:r>
-        <w:t xml:space="preserve"> Import screen</w:t>
+      <w:r>
+        <w:t>. Import screen</w:t>
       </w:r>
     </w:p>
     <w:p>
@@ -1650,29 +1479,21 @@
     </w:p>
     <w:p>
       <w:r>
-        <w:t>It is possible to create a ref</w:t>
-      </w:r>
-      <w:bookmarkStart w:id="8" w:name="_GoBack"/>
-      <w:bookmarkEnd w:id="8"/>
-      <w:r>
-        <w:t xml:space="preserve">erence link (bookmark) to a public component or profile that starts up the Component Registry with the browse view and the given component or profile selected. This is done with the </w:t>
+        <w:t xml:space="preserve">It is possible to create a reference link (bookmark) to a public component or profile that starts up the Component Registry with the browse view and the given component or profile selected. This is done with the </w:t>
       </w:r>
       <w:r>
         <w:t>URL</w:t>
       </w:r>
       <w:r>
-        <w:t xml:space="preserve">: </w:t>
-      </w:r>
-      <w:r>
-        <w:t>http://catalog.clarin.eu/ds/ComponentRegistry/</w:t>
-      </w:r>
-      <w:proofErr w:type="gramStart"/>
-      <w:r>
-        <w:t>?item</w:t>
-      </w:r>
-      <w:proofErr w:type="gramEnd"/>
-      <w:r>
-        <w:t>=&lt;id</w:t>
+        <w:t>:</w:t>
+      </w:r>
+    </w:p>
+    <w:p>
+      <w:pPr>
+        <w:ind w:firstLine="720"/>
+      </w:pPr>
+      <w:r>
+        <w:t>http://catalog.clarin.eu/ds/ComponentRegistry/?item=&lt;id</w:t>
       </w:r>
       <w:r>
         <w:t>&gt;</w:t>
@@ -1680,7 +1501,6 @@
     </w:p>
     <w:p>
       <w:r>
-        <w:lastRenderedPageBreak/>
         <w:t xml:space="preserve">For example to open the Registry on component with id </w:t>
       </w:r>
       <w:r>
@@ -1688,34 +1508,10 @@
           <w:rFonts w:ascii="Courier" w:hAnsi="Courier"/>
           <w:sz w:val="22"/>
         </w:rPr>
-        <w:t>clarin.eu</w:t>
-      </w:r>
-      <w:proofErr w:type="gramStart"/>
-      <w:r>
-        <w:rPr>
-          <w:rFonts w:ascii="Courier" w:hAnsi="Courier"/>
-          <w:sz w:val="22"/>
-        </w:rPr>
-        <w:t>:cr1:c</w:t>
-      </w:r>
-      <w:proofErr w:type="gramEnd"/>
-      <w:r>
-        <w:rPr>
-          <w:rFonts w:ascii="Courier" w:hAnsi="Courier"/>
-          <w:sz w:val="22"/>
-        </w:rPr>
-        <w:t>_1271859438180</w:t>
-      </w:r>
-      <w:r>
-        <w:t xml:space="preserve">, the </w:t>
-      </w:r>
-      <w:proofErr w:type="spellStart"/>
-      <w:r>
-        <w:t>url</w:t>
-      </w:r>
-      <w:proofErr w:type="spellEnd"/>
-      <w:r>
-        <w:t xml:space="preserve"> becomes: </w:t>
+        <w:t>clarin.eu:cr1:c_1271859438180</w:t>
+      </w:r>
+      <w:r>
+        <w:t xml:space="preserve">, the url becomes: </w:t>
       </w:r>
       <w:r>
         <w:rPr>
@@ -1727,6 +1523,7 @@
     </w:p>
     <w:p>
       <w:r>
+        <w:lastRenderedPageBreak/>
         <w:t>The id of a component can be seen</w:t>
       </w:r>
       <w:r>
@@ -1735,6 +1532,26 @@
       <w:r>
         <w:t>.</w:t>
       </w:r>
+      <w:r>
+        <w:t xml:space="preserve"> The link can also be obtained by selecting a component or profile in the component browser, right clicking on it and selecting the option ‘Show info’. A pop-up will appear that has a button to copy the reference link to the clipboard.</w:t>
+      </w:r>
+    </w:p>
+    <w:p/>
+    <w:p>
+      <w:r>
+        <w:t xml:space="preserve">A schema (XSD) representation of both published and unpublished profiles can be obtained following the same procedure. Right click a profile, choose ‘Show info’ and copy the ‘Link to xsd’ to the clipboard using the button. This link is particularly useful for testing unpublished profiles in a metadata editor. In the metadata editor </w:t>
+      </w:r>
+      <w:r>
+        <w:rPr>
+          <w:i/>
+        </w:rPr>
+        <w:t>Arbil</w:t>
+      </w:r>
+      <w:r>
+        <w:t>, the ‘profiles and templates’ dialogue has an option to add profiles by means of their schema location. There you can paste the XSD link to use the profile without publishing it first.</w:t>
+      </w:r>
+      <w:bookmarkStart w:id="8" w:name="_GoBack"/>
+      <w:bookmarkEnd w:id="8"/>
     </w:p>
     <w:p/>
     <w:p>
@@ -1957,7 +1774,7 @@
         <w:rStyle w:val="PageNumber"/>
         <w:noProof/>
       </w:rPr>
-      <w:t>8/23/12</w:t>
+      <w:t>12/5/13</w:t>
     </w:r>
     <w:r>
       <w:rPr>
@@ -1992,6 +1809,33 @@
     <w:p>
       <w:r>
         <w:continuationSeparator/>
+      </w:r>
+    </w:p>
+  </w:footnote>
+  <w:footnote w:id="1">
+    <w:p>
+      <w:pPr>
+        <w:pStyle w:val="FootnoteText"/>
+      </w:pPr>
+      <w:r>
+        <w:rPr>
+          <w:rStyle w:val="FootnoteReference"/>
+        </w:rPr>
+        <w:footnoteRef/>
+      </w:r>
+      <w:r>
+        <w:t xml:space="preserve"> The regular expression should conform to the standard used for XSD, which differs from e.g. Perl and UNIX variants. For details, see </w:t>
+      </w:r>
+      <w:hyperlink r:id="rId1" w:history="1">
+        <w:r>
+          <w:rPr>
+            <w:rStyle w:val="Hyperlink"/>
+          </w:rPr>
+          <w:t>http://www.w3.org/TR/xmlschema-2/#regexs</w:t>
+        </w:r>
+      </w:hyperlink>
+      <w:r>
+        <w:t xml:space="preserve"> </w:t>
       </w:r>
     </w:p>
   </w:footnote>
@@ -2782,6 +2626,7 @@
   <w:style w:type="character" w:default="1" w:styleId="DefaultParagraphFont">
     <w:name w:val="Default Paragraph Font"/>
     <w:uiPriority w:val="1"/>
+    <w:semiHidden/>
     <w:unhideWhenUsed/>
   </w:style>
   <w:style w:type="table" w:default="1" w:styleId="TableNormal">
@@ -2990,6 +2835,30 @@
     <w:rPr>
       <w:sz w:val="24"/>
       <w:szCs w:val="24"/>
+    </w:rPr>
+  </w:style>
+  <w:style w:type="paragraph" w:styleId="FootnoteText">
+    <w:name w:val="footnote text"/>
+    <w:basedOn w:val="Normal"/>
+    <w:link w:val="FootnoteTextChar"/>
+    <w:rsid w:val="00915FD2"/>
+  </w:style>
+  <w:style w:type="character" w:customStyle="1" w:styleId="FootnoteTextChar">
+    <w:name w:val="Footnote Text Char"/>
+    <w:basedOn w:val="DefaultParagraphFont"/>
+    <w:link w:val="FootnoteText"/>
+    <w:rsid w:val="00915FD2"/>
+    <w:rPr>
+      <w:sz w:val="24"/>
+      <w:szCs w:val="24"/>
+    </w:rPr>
+  </w:style>
+  <w:style w:type="character" w:styleId="FootnoteReference">
+    <w:name w:val="footnote reference"/>
+    <w:basedOn w:val="DefaultParagraphFont"/>
+    <w:rsid w:val="00915FD2"/>
+    <w:rPr>
+      <w:vertAlign w:val="superscript"/>
     </w:rPr>
   </w:style>
 </w:styles>
@@ -3469,7 +3338,7 @@
 </file>
 
 <file path=customXml/itemProps1.xml><?xml version="1.0" encoding="utf-8"?>
-<ds:datastoreItem xmlns:ds="http://schemas.openxmlformats.org/officeDocument/2006/customXml" ds:itemID="{1A1B999B-A6E1-2A4C-B14F-413357DE99FF}">
+<ds:datastoreItem xmlns:ds="http://schemas.openxmlformats.org/officeDocument/2006/customXml" ds:itemID="{8D93743B-C31C-9F4C-8EDB-88B3B6541079}">
   <ds:schemaRefs>
     <ds:schemaRef ds:uri="http://schemas.openxmlformats.org/officeDocument/2006/bibliography"/>
   </ds:schemaRefs>

</xml_diff>

<commit_message>
Added group spaces to reference manual. Refs #467
</commit_message>
<xml_diff>
--- a/docs/ComponentRegistryReferenceManual.docx
+++ b/docs/ComponentRegistryReferenceManual.docx
@@ -174,7 +174,52 @@
         <w:t xml:space="preserve">. This </w:t>
       </w:r>
       <w:r>
-        <w:t>box allows you to switch between public space and user space. The public space shows all published profiles/components by all users. The user space shows all profiles/components that are located in your own workspace. The user space items are not published.</w:t>
+        <w:t>box allows you</w:t>
+      </w:r>
+      <w:r>
+        <w:t xml:space="preserve"> to switch between public space, </w:t>
+      </w:r>
+      <w:r>
+        <w:t>user space</w:t>
+      </w:r>
+      <w:r>
+        <w:t xml:space="preserve"> and optionally one or more group spaces</w:t>
+      </w:r>
+      <w:r>
+        <w:t xml:space="preserve">. The public space shows all published profiles/components by all users. The user space shows all profiles/components that are located in your own </w:t>
+      </w:r>
+      <w:r>
+        <w:t xml:space="preserve">private </w:t>
+      </w:r>
+      <w:r>
+        <w:t xml:space="preserve">workspace. </w:t>
+      </w:r>
+      <w:r>
+        <w:t xml:space="preserve">If you are a member of one or more groups, the group spaces show the profiles/components that are visible to and editable by all members of these groups. </w:t>
+      </w:r>
+      <w:r>
+        <w:t xml:space="preserve">The user </w:t>
+      </w:r>
+      <w:r>
+        <w:t xml:space="preserve">and group </w:t>
+      </w:r>
+      <w:r>
+        <w:t xml:space="preserve">space items are </w:t>
+      </w:r>
+      <w:r>
+        <w:rPr>
+          <w:i/>
+        </w:rPr>
+        <w:t>un</w:t>
+      </w:r>
+      <w:r>
+        <w:rPr>
+          <w:i/>
+        </w:rPr>
+        <w:t>published</w:t>
+      </w:r>
+      <w:r>
+        <w:t>.</w:t>
       </w:r>
     </w:p>
     <w:p>
@@ -191,7 +236,10 @@
         <w:t xml:space="preserve"> input field. Here </w:t>
       </w:r>
       <w:r>
-        <w:t>you can type a term to quickly filter out all non-matching items.</w:t>
+        <w:t>you can type a term to quickly fi</w:t>
+      </w:r>
+      <w:r>
+        <w:t>lter out all non-matching items within the selected space.</w:t>
       </w:r>
     </w:p>
     <w:p/>
@@ -272,6 +320,7 @@
     <w:p/>
     <w:p>
       <w:r>
+        <w:lastRenderedPageBreak/>
         <w:t xml:space="preserve">When you </w:t>
       </w:r>
       <w:r>
@@ -296,20 +345,37 @@
         <w:t>xml</w:t>
       </w:r>
       <w:r>
-        <w:t xml:space="preserve"> representation or get the corresponding xsd of that xml representation</w:t>
+        <w:t xml:space="preserve"> representation or get the corresponding </w:t>
+      </w:r>
+      <w:proofErr w:type="spellStart"/>
+      <w:r>
+        <w:t>xsd</w:t>
+      </w:r>
+      <w:proofErr w:type="spellEnd"/>
+      <w:r>
+        <w:t xml:space="preserve"> of that xml representation</w:t>
       </w:r>
       <w:r>
         <w:t xml:space="preserve">. </w:t>
       </w:r>
       <w:r>
-        <w:t xml:space="preserve">Other tools can use the downloaded xml or xsd, CLARIN </w:t>
-      </w:r>
-      <w:r>
-        <w:lastRenderedPageBreak/>
-        <w:t xml:space="preserve">supported tools will integrate with the registry automatically so you won’t have to download anything yourself. </w:t>
-      </w:r>
-      <w:r>
-        <w:t xml:space="preserve">Arbil (see </w:t>
+        <w:t xml:space="preserve">Other tools can use the downloaded xml or </w:t>
+      </w:r>
+      <w:proofErr w:type="spellStart"/>
+      <w:r>
+        <w:t>xsd</w:t>
+      </w:r>
+      <w:proofErr w:type="spellEnd"/>
+      <w:r>
+        <w:t xml:space="preserve">, CLARIN supported tools will integrate with the registry automatically so you won’t have to download anything yourself. </w:t>
+      </w:r>
+      <w:proofErr w:type="spellStart"/>
+      <w:r>
+        <w:t>Arbil</w:t>
+      </w:r>
+      <w:proofErr w:type="spellEnd"/>
+      <w:r>
+        <w:t xml:space="preserve"> (see </w:t>
       </w:r>
       <w:hyperlink r:id="rId10" w:history="1">
         <w:r>
@@ -320,7 +386,15 @@
         </w:r>
       </w:hyperlink>
       <w:r>
-        <w:t xml:space="preserve">) can for instance be used to edit metadata based on the xsd’s generated by the profiles. </w:t>
+        <w:t xml:space="preserve">) can for instance be used to edit metadata based on the </w:t>
+      </w:r>
+      <w:proofErr w:type="spellStart"/>
+      <w:r>
+        <w:t>xsd’s</w:t>
+      </w:r>
+      <w:proofErr w:type="spellEnd"/>
+      <w:r>
+        <w:t xml:space="preserve"> generated by the profiles. </w:t>
       </w:r>
     </w:p>
     <w:p/>
@@ -356,10 +430,22 @@
         <w:t>”) so that you can start creating a new profile/component</w:t>
       </w:r>
       <w:r>
-        <w:t xml:space="preserve"> in your workspace</w:t>
-      </w:r>
-      <w:r>
-        <w:t xml:space="preserve">. The second button will only be enabled if an item in the list is selected; then clicking the button will open the selected item in the editor, depending on the active space either as a copy (public space) or the item itself (in the workspace). </w:t>
+        <w:t xml:space="preserve"> in your </w:t>
+      </w:r>
+      <w:r>
+        <w:t xml:space="preserve">private </w:t>
+      </w:r>
+      <w:r>
+        <w:t>workspace</w:t>
+      </w:r>
+      <w:r>
+        <w:t xml:space="preserve">. The second button will only be enabled if an item in the list is selected; then clicking the button will open the selected item in the editor, depending on the active space either as a copy (public space) or the item itself (in </w:t>
+      </w:r>
+      <w:r>
+        <w:t>a private or group</w:t>
+      </w:r>
+      <w:r>
+        <w:t xml:space="preserve"> workspace). </w:t>
       </w:r>
       <w:r>
         <w:t xml:space="preserve">Both actions require you to authenticate if you’re not yet logged in. </w:t>
@@ -539,7 +625,19 @@
         <w:t xml:space="preserve">“save”: submits the Profile/Component  and overwrites an existing Profile/Component </w:t>
       </w:r>
       <w:r>
-        <w:t>in your private workspace, or will create a new one if a previous version of it did not exist already.</w:t>
+        <w:t xml:space="preserve">in </w:t>
+      </w:r>
+      <w:r>
+        <w:t>the</w:t>
+      </w:r>
+      <w:r>
+        <w:t xml:space="preserve"> workspace</w:t>
+      </w:r>
+      <w:r>
+        <w:t xml:space="preserve"> it is in</w:t>
+      </w:r>
+      <w:r>
+        <w:t>, or will create a new one if a previous version of it did not exist already.</w:t>
       </w:r>
     </w:p>
     <w:p>
@@ -550,7 +648,19 @@
         </w:numPr>
       </w:pPr>
       <w:r>
-        <w:t>“save as new”: always creates a new Profile/Component in private workspace</w:t>
+        <w:t xml:space="preserve">“save as new”: always creates a new Profile/Component in </w:t>
+      </w:r>
+      <w:r>
+        <w:t xml:space="preserve">a </w:t>
+      </w:r>
+      <w:r>
+        <w:t xml:space="preserve">private </w:t>
+      </w:r>
+      <w:r>
+        <w:t xml:space="preserve">or group </w:t>
+      </w:r>
+      <w:r>
+        <w:t>workspace</w:t>
       </w:r>
       <w:r>
         <w:t>.</w:t>
@@ -669,7 +779,15 @@
         <w:t>. The created Profile/Comp</w:t>
       </w:r>
       <w:r>
-        <w:t>onent is validated against the xsd s</w:t>
+        <w:t xml:space="preserve">onent is validated against the </w:t>
+      </w:r>
+      <w:proofErr w:type="spellStart"/>
+      <w:r>
+        <w:t>xsd</w:t>
+      </w:r>
+      <w:proofErr w:type="spellEnd"/>
+      <w:r>
+        <w:t xml:space="preserve"> s</w:t>
       </w:r>
       <w:r>
         <w:t>chema</w:t>
@@ -880,7 +998,15 @@
         <w:t>Three</w:t>
       </w:r>
       <w:r>
-        <w:t xml:space="preserve"> fields are a bit more complicated: ConceptLink (for Component/Element)</w:t>
+        <w:t xml:space="preserve"> fields are a bit more complicated: </w:t>
+      </w:r>
+      <w:proofErr w:type="spellStart"/>
+      <w:r>
+        <w:t>ConceptLink</w:t>
+      </w:r>
+      <w:proofErr w:type="spellEnd"/>
+      <w:r>
+        <w:t xml:space="preserve"> (for Component/Element)</w:t>
       </w:r>
       <w:r>
         <w:t>,</w:t>
@@ -888,8 +1014,13 @@
       <w:r>
         <w:t xml:space="preserve"> </w:t>
       </w:r>
-      <w:r>
-        <w:t>DisplayPriority (for Element)</w:t>
+      <w:proofErr w:type="spellStart"/>
+      <w:r>
+        <w:t>DisplayPriority</w:t>
+      </w:r>
+      <w:proofErr w:type="spellEnd"/>
+      <w:r>
+        <w:t xml:space="preserve"> (for Element)</w:t>
       </w:r>
       <w:r>
         <w:t xml:space="preserve"> and Type (for Element/Attribute). </w:t>
@@ -916,644 +1047,986 @@
       <w:r>
         <w:t xml:space="preserve">Figure </w:t>
       </w:r>
+      <w:r>
+        <w:fldChar w:fldCharType="begin"/>
+      </w:r>
+      <w:r>
+        <w:instrText xml:space="preserve"> SEQ Figure \* ARABIC </w:instrText>
+      </w:r>
+      <w:r>
+        <w:fldChar w:fldCharType="separate"/>
+      </w:r>
+      <w:r>
+        <w:rPr>
+          <w:noProof/>
+        </w:rPr>
+        <w:t>3</w:t>
+      </w:r>
+      <w:r>
+        <w:rPr>
+          <w:noProof/>
+        </w:rPr>
+        <w:fldChar w:fldCharType="end"/>
+      </w:r>
+      <w:bookmarkEnd w:id="3"/>
+      <w:r>
+        <w:t>. Element and attribute editing</w:t>
+      </w:r>
+    </w:p>
+    <w:p>
+      <w:pPr>
+        <w:pStyle w:val="Heading3"/>
+      </w:pPr>
+      <w:proofErr w:type="spellStart"/>
+      <w:r>
+        <w:t>ConceptLink</w:t>
+      </w:r>
+      <w:proofErr w:type="spellEnd"/>
+    </w:p>
+    <w:p>
+      <w:r>
+        <w:t xml:space="preserve">A </w:t>
+      </w:r>
+      <w:proofErr w:type="spellStart"/>
+      <w:r>
+        <w:t>conceptlink</w:t>
+      </w:r>
+      <w:proofErr w:type="spellEnd"/>
+      <w:r>
+        <w:t xml:space="preserve"> can be added by clicking on the button next to the field this pops-up a search box</w:t>
+      </w:r>
+      <w:r>
+        <w:t xml:space="preserve"> (s</w:t>
+      </w:r>
+      <w:r>
+        <w:t>ee</w:t>
+      </w:r>
+      <w:r>
+        <w:t xml:space="preserve"> </w:t>
+      </w:r>
+      <w:r>
+        <w:fldChar w:fldCharType="begin"/>
+      </w:r>
+      <w:r>
+        <w:instrText xml:space="preserve"> REF _Ref194468704 \h </w:instrText>
+      </w:r>
+      <w:r>
+        <w:fldChar w:fldCharType="separate"/>
+      </w:r>
+      <w:r>
+        <w:t xml:space="preserve">Figure </w:t>
+      </w:r>
+      <w:r>
+        <w:rPr>
+          <w:noProof/>
+        </w:rPr>
+        <w:t>4</w:t>
+      </w:r>
+      <w:r>
+        <w:fldChar w:fldCharType="end"/>
+      </w:r>
+      <w:r>
+        <w:t xml:space="preserve">) </w:t>
+      </w:r>
+      <w:r>
+        <w:t xml:space="preserve">to search for concepts </w:t>
+      </w:r>
+      <w:r>
+        <w:t xml:space="preserve">in the </w:t>
+      </w:r>
+      <w:proofErr w:type="spellStart"/>
+      <w:r>
+        <w:t>Isocat</w:t>
+      </w:r>
+      <w:proofErr w:type="spellEnd"/>
+      <w:r>
+        <w:t xml:space="preserve"> concept registry. Select one and press ‘Ok’ to use the selected concept for the field. </w:t>
+      </w:r>
+    </w:p>
+    <w:p>
+      <w:pPr>
+        <w:keepNext/>
+      </w:pPr>
+      <w:r>
+        <w:rPr>
+          <w:noProof/>
+        </w:rPr>
+        <w:pict w14:anchorId="7DB02883">
+          <v:shape id="_x0000_i1028" type="#_x0000_t75" alt="IsocatSearch.png" style="width:450.4pt;height:152pt;visibility:visible">
+            <v:imagedata r:id="rId14" o:title=""/>
+          </v:shape>
+        </w:pict>
+      </w:r>
+    </w:p>
+    <w:p>
+      <w:pPr>
+        <w:pStyle w:val="Caption"/>
+      </w:pPr>
+      <w:bookmarkStart w:id="4" w:name="_Ref194468704"/>
+      <w:r>
+        <w:t xml:space="preserve">Figure </w:t>
+      </w:r>
+      <w:r>
+        <w:fldChar w:fldCharType="begin"/>
+      </w:r>
+      <w:r>
+        <w:instrText xml:space="preserve"> SEQ Figure \* ARABIC </w:instrText>
+      </w:r>
+      <w:r>
+        <w:fldChar w:fldCharType="separate"/>
+      </w:r>
+      <w:r>
+        <w:rPr>
+          <w:noProof/>
+        </w:rPr>
+        <w:t>4</w:t>
+      </w:r>
+      <w:r>
+        <w:rPr>
+          <w:noProof/>
+        </w:rPr>
+        <w:fldChar w:fldCharType="end"/>
+      </w:r>
+      <w:bookmarkEnd w:id="4"/>
+      <w:r>
+        <w:t xml:space="preserve">. </w:t>
+      </w:r>
+      <w:proofErr w:type="spellStart"/>
+      <w:r>
+        <w:t>Isocat</w:t>
+      </w:r>
+      <w:proofErr w:type="spellEnd"/>
+      <w:r>
+        <w:t xml:space="preserve"> Search popup</w:t>
+      </w:r>
+    </w:p>
+    <w:p>
+      <w:pPr>
+        <w:pStyle w:val="Heading4"/>
+      </w:pPr>
+      <w:proofErr w:type="spellStart"/>
+      <w:r>
+        <w:lastRenderedPageBreak/>
+        <w:t>DisplayPriority</w:t>
+      </w:r>
+      <w:proofErr w:type="spellEnd"/>
+    </w:p>
+    <w:p>
+      <w:pPr>
+        <w:keepNext/>
+      </w:pPr>
+      <w:r>
+        <w:t xml:space="preserve">The “display priority” is a number that is used in determining the </w:t>
+      </w:r>
+      <w:r>
+        <w:rPr>
+          <w:i/>
+        </w:rPr>
+        <w:t>display value</w:t>
+      </w:r>
+      <w:r>
+        <w:t xml:space="preserve"> for the containing component in clients and viewers</w:t>
+      </w:r>
+      <w:r>
+        <w:t>. They will use the value of the field with the highest display priority that has an actual value (e.g. for an Actor component this could be the Name field).</w:t>
+      </w:r>
+      <w:r>
+        <w:t xml:space="preserve"> </w:t>
+      </w:r>
+    </w:p>
+    <w:p>
+      <w:pPr>
+        <w:keepNext/>
+      </w:pPr>
+      <w:r>
+        <w:t xml:space="preserve">By default, </w:t>
+      </w:r>
+      <w:r>
+        <w:t xml:space="preserve">the display priority </w:t>
+      </w:r>
+      <w:r>
+        <w:t>will be set to 0</w:t>
+      </w:r>
+      <w:r>
+        <w:t xml:space="preserve"> for fields</w:t>
+      </w:r>
+      <w:r>
+        <w:t xml:space="preserve">, which indicates that the concerning field </w:t>
+      </w:r>
+      <w:r>
+        <w:t>is not</w:t>
+      </w:r>
+      <w:r>
+        <w:t xml:space="preserve"> taken into account when determining the display value. However, </w:t>
+      </w:r>
+      <w:r>
+        <w:rPr>
+          <w:b/>
+        </w:rPr>
+        <w:t>at least one field</w:t>
+      </w:r>
+      <w:r>
+        <w:t xml:space="preserve"> should have a positive number larger than 0. Among the fields that have a value above 0, </w:t>
+      </w:r>
+      <w:r>
+        <w:rPr>
+          <w:b/>
+        </w:rPr>
+        <w:t>lower n</w:t>
+      </w:r>
+      <w:r>
+        <w:rPr>
+          <w:b/>
+        </w:rPr>
+        <w:t>umbers indicate higher priority</w:t>
+      </w:r>
+      <w:r>
+        <w:t>.</w:t>
+      </w:r>
+    </w:p>
+    <w:p>
+      <w:pPr>
+        <w:pStyle w:val="Heading4"/>
+      </w:pPr>
+      <w:r>
+        <w:t>Type</w:t>
+      </w:r>
+    </w:p>
+    <w:p>
+      <w:r>
+        <w:t xml:space="preserve">The </w:t>
+      </w:r>
+      <w:r>
+        <w:t>“</w:t>
+      </w:r>
+      <w:r>
+        <w:t>type</w:t>
+      </w:r>
+      <w:r>
+        <w:t>”</w:t>
+      </w:r>
+      <w:r>
+        <w:t xml:space="preserve"> field can </w:t>
+      </w:r>
+      <w:r>
+        <w:t>b</w:t>
+      </w:r>
+      <w:r>
+        <w:t xml:space="preserve">e </w:t>
+      </w:r>
+      <w:r>
+        <w:t>edited</w:t>
+      </w:r>
+      <w:r>
+        <w:t xml:space="preserve"> by clicking the button next to it. This pops-up a window </w:t>
+      </w:r>
+      <w:r>
+        <w:t>(s</w:t>
+      </w:r>
+      <w:r>
+        <w:t>ee</w:t>
+      </w:r>
+      <w:r>
+        <w:t xml:space="preserve"> </w:t>
+      </w:r>
+      <w:r>
+        <w:fldChar w:fldCharType="begin"/>
+      </w:r>
+      <w:r>
+        <w:instrText xml:space="preserve"> REF _Ref194468729 \h </w:instrText>
+      </w:r>
+      <w:r>
+        <w:fldChar w:fldCharType="separate"/>
+      </w:r>
+      <w:r>
+        <w:t xml:space="preserve">Figure </w:t>
+      </w:r>
+      <w:r>
+        <w:rPr>
+          <w:noProof/>
+        </w:rPr>
+        <w:t>5</w:t>
+      </w:r>
+      <w:r>
+        <w:fldChar w:fldCharType="end"/>
+      </w:r>
+      <w:r>
+        <w:t xml:space="preserve">) </w:t>
+      </w:r>
+      <w:r>
+        <w:t>forcing you to choose between three different types</w:t>
+      </w:r>
+      <w:r>
+        <w:t xml:space="preserve"> by selecting a tab</w:t>
+      </w:r>
+      <w:r>
+        <w:t xml:space="preserve">: </w:t>
+      </w:r>
+      <w:r>
+        <w:t>Type (</w:t>
+      </w:r>
+      <w:r>
+        <w:t xml:space="preserve">primitive </w:t>
+      </w:r>
+      <w:r>
+        <w:t>t</w:t>
+      </w:r>
+      <w:r>
+        <w:t>ype</w:t>
+      </w:r>
+      <w:r>
+        <w:t>)</w:t>
+      </w:r>
+      <w:r>
+        <w:t xml:space="preserve">, </w:t>
+      </w:r>
+      <w:r>
+        <w:t>C</w:t>
+      </w:r>
+      <w:r>
+        <w:t xml:space="preserve">ontrolled </w:t>
+      </w:r>
+      <w:r>
+        <w:t>V</w:t>
+      </w:r>
+      <w:r>
+        <w:t>ocabulary</w:t>
+      </w:r>
+      <w:r>
+        <w:t xml:space="preserve"> or Pattern</w:t>
+      </w:r>
+      <w:r>
+        <w:t xml:space="preserve">. </w:t>
+      </w:r>
+      <w:r>
+        <w:t>T</w:t>
+      </w:r>
+      <w:r>
+        <w:t>ype</w:t>
+      </w:r>
+      <w:r>
+        <w:t xml:space="preserve"> refers to primitive types and</w:t>
+      </w:r>
+      <w:r>
+        <w:t xml:space="preserve"> is used when </w:t>
+      </w:r>
+      <w:r>
+        <w:t xml:space="preserve">the type of the </w:t>
+      </w:r>
+      <w:r>
+        <w:t>field must be for example type "string" or "</w:t>
+      </w:r>
+      <w:proofErr w:type="spellStart"/>
+      <w:r>
+        <w:t>boolean</w:t>
+      </w:r>
+      <w:proofErr w:type="spellEnd"/>
+      <w:r>
+        <w:t xml:space="preserve">". </w:t>
+      </w:r>
+      <w:r>
+        <w:t>Y</w:t>
+      </w:r>
+      <w:r>
+        <w:t xml:space="preserve">ou can </w:t>
+      </w:r>
+      <w:r>
+        <w:t xml:space="preserve">also </w:t>
+      </w:r>
+      <w:r>
+        <w:t>create a vocabulary of allowed values for this particular field.</w:t>
+      </w:r>
+      <w:r>
+        <w:t xml:space="preserve"> </w:t>
+      </w:r>
+      <w:r>
+        <w:t xml:space="preserve">Finally, you </w:t>
+      </w:r>
+      <w:r>
+        <w:t>c</w:t>
+      </w:r>
+      <w:r>
+        <w:t xml:space="preserve">an also choose </w:t>
+      </w:r>
+      <w:r>
+        <w:t xml:space="preserve">Pattern to </w:t>
+      </w:r>
+      <w:r>
+        <w:t xml:space="preserve">specify a regular expression to allow </w:t>
+      </w:r>
+      <w:r>
+        <w:t>only values that match the pattern</w:t>
+      </w:r>
+      <w:r>
+        <w:rPr>
+          <w:rStyle w:val="FootnoteReference"/>
+        </w:rPr>
+        <w:footnoteReference w:id="1"/>
+      </w:r>
+      <w:r>
+        <w:t>.</w:t>
+      </w:r>
+      <w:r>
+        <w:t xml:space="preserve"> </w:t>
+      </w:r>
+    </w:p>
+    <w:p/>
+    <w:p>
+      <w:pPr>
+        <w:keepNext/>
+      </w:pPr>
+      <w:r>
+        <w:pict w14:anchorId="5E59C56D">
+          <v:shape id="_x0000_i1029" type="#_x0000_t75" style="width:282.4pt;height:184pt">
+            <v:imagedata r:id="rId15" o:title=""/>
+          </v:shape>
+        </w:pict>
+      </w:r>
+      <w:r>
+        <w:t xml:space="preserve"> </w:t>
+      </w:r>
+      <w:r>
+        <w:t xml:space="preserve">    </w:t>
+      </w:r>
+      <w:r>
+        <w:pict w14:anchorId="6183E8A2">
+          <v:shape id="_x0000_i1030" type="#_x0000_t75" style="width:330.4pt;height:184pt">
+            <v:imagedata r:id="rId16" o:title=""/>
+          </v:shape>
+        </w:pict>
+      </w:r>
+    </w:p>
+    <w:p>
+      <w:pPr>
+        <w:pStyle w:val="Caption"/>
+      </w:pPr>
+      <w:bookmarkStart w:id="5" w:name="_Ref194468729"/>
+      <w:r>
+        <w:t xml:space="preserve">Figure </w:t>
+      </w:r>
+      <w:r>
+        <w:fldChar w:fldCharType="begin"/>
+      </w:r>
+      <w:r>
+        <w:instrText xml:space="preserve"> SEQ Figure \* ARABIC </w:instrText>
+      </w:r>
+      <w:r>
+        <w:fldChar w:fldCharType="separate"/>
+      </w:r>
+      <w:r>
+        <w:rPr>
+          <w:noProof/>
+        </w:rPr>
+        <w:t>5</w:t>
+      </w:r>
+      <w:r>
+        <w:fldChar w:fldCharType="end"/>
+      </w:r>
+      <w:bookmarkEnd w:id="5"/>
+      <w:r>
+        <w:t>. Edit and choose type popup</w:t>
+      </w:r>
+      <w:r>
+        <w:t>: type and controlled vocabulary</w:t>
+      </w:r>
+    </w:p>
+    <w:p>
+      <w:pPr>
+        <w:pStyle w:val="Heading3"/>
+      </w:pPr>
+      <w:bookmarkStart w:id="6" w:name="_Ref207348005"/>
+      <w:r>
+        <w:lastRenderedPageBreak/>
+        <w:t>Collaborating on components and profiles</w:t>
+      </w:r>
+    </w:p>
+    <w:p>
+      <w:r>
+        <w:t xml:space="preserve">The administrators of the Component Registry can create groups in which users can work together on components and profiles before publishing them while using their own </w:t>
+      </w:r>
+      <w:bookmarkStart w:id="7" w:name="_GoBack"/>
+      <w:bookmarkEnd w:id="7"/>
+      <w:r>
+        <w:t xml:space="preserve">individual accounts. If you would like to have a group created or want to become a member of an existing group, please send a request to the administrators of the Component Registry through the following e-mail address: </w:t>
+      </w:r>
+      <w:hyperlink r:id="rId17" w:history="1">
+        <w:r>
+          <w:rPr>
+            <w:rStyle w:val="Hyperlink"/>
+          </w:rPr>
+          <w:t>cmdi@clarin.eu</w:t>
+        </w:r>
+      </w:hyperlink>
+      <w:r>
+        <w:t xml:space="preserve">. </w:t>
+      </w:r>
+    </w:p>
+    <w:p>
+      <w:pPr>
+        <w:keepNext/>
+      </w:pPr>
+      <w:r>
+        <w:pict w14:anchorId="28AF3A3C">
+          <v:shape id="_x0000_i1031" type="#_x0000_t75" style="width:202.4pt;height:73.6pt">
+            <v:imagedata r:id="rId18" o:title=""/>
+          </v:shape>
+        </w:pict>
+      </w:r>
+    </w:p>
+    <w:p>
+      <w:pPr>
+        <w:pStyle w:val="Caption"/>
+      </w:pPr>
+      <w:bookmarkStart w:id="8" w:name="_Ref247882527"/>
+      <w:r>
+        <w:t xml:space="preserve">Figure </w:t>
+      </w:r>
+      <w:r>
+        <w:fldChar w:fldCharType="begin"/>
+      </w:r>
+      <w:r>
+        <w:instrText xml:space="preserve"> SEQ Figure \* ARABIC </w:instrText>
+      </w:r>
+      <w:r>
+        <w:fldChar w:fldCharType="separate"/>
+      </w:r>
+      <w:r>
+        <w:rPr>
+          <w:noProof/>
+        </w:rPr>
+        <w:t>6</w:t>
+      </w:r>
+      <w:r>
+        <w:rPr>
+          <w:noProof/>
+        </w:rPr>
+        <w:fldChar w:fldCharType="end"/>
+      </w:r>
+      <w:bookmarkEnd w:id="8"/>
+      <w:r>
+        <w:t>. Switching to a group space</w:t>
+      </w:r>
+    </w:p>
+    <w:p>
+      <w:r>
+        <w:t xml:space="preserve">To start using the groups, switch to the group space that you would like to work in by selecting it from the work space drop down list in the browser (see </w:t>
+      </w:r>
+      <w:r>
+        <w:fldChar w:fldCharType="begin"/>
+      </w:r>
+      <w:r>
+        <w:instrText xml:space="preserve"> REF _Ref247882527 \h </w:instrText>
+      </w:r>
+      <w:r>
+        <w:fldChar w:fldCharType="separate"/>
+      </w:r>
+      <w:r>
+        <w:t xml:space="preserve">Figure </w:t>
+      </w:r>
+      <w:r>
+        <w:rPr>
+          <w:noProof/>
+        </w:rPr>
+        <w:t>6</w:t>
+      </w:r>
+      <w:r>
+        <w:fldChar w:fldCharType="end"/>
+      </w:r>
+      <w:r>
+        <w:t>).</w:t>
+      </w:r>
+      <w:r>
+        <w:t xml:space="preserve"> </w:t>
+      </w:r>
+      <w:r>
+        <w:t>You will then see the components and profiles (in separate tabs, as is the case in the public and private spaces) that are available in that group. You can select any of these and view their contents or start editing by pressing the ‘Edit’ button. Any changes you make will become available to other group members immediately.</w:t>
+      </w:r>
+      <w:r>
+        <w:t xml:space="preserve"> Any group member can also publish or delete components and profiles that belong to the group.</w:t>
+      </w:r>
+    </w:p>
+    <w:p/>
+    <w:p>
+      <w:pPr>
+        <w:keepNext/>
+      </w:pPr>
+      <w:r>
+        <w:pict w14:anchorId="726708CD">
+          <v:shape id="_x0000_i1032" type="#_x0000_t75" style="width:305.6pt;height:55.2pt">
+            <v:imagedata r:id="rId19" o:title=""/>
+          </v:shape>
+        </w:pict>
+      </w:r>
+    </w:p>
+    <w:p>
+      <w:pPr>
+        <w:pStyle w:val="Caption"/>
+      </w:pPr>
+      <w:r>
+        <w:t xml:space="preserve">Figure </w:t>
+      </w:r>
+      <w:r>
+        <w:fldChar w:fldCharType="begin"/>
+      </w:r>
+      <w:r>
+        <w:instrText xml:space="preserve"> SEQ Figure \* ARABIC </w:instrText>
+      </w:r>
+      <w:r>
+        <w:fldChar w:fldCharType="separate"/>
+      </w:r>
+      <w:r>
+        <w:rPr>
+          <w:noProof/>
+        </w:rPr>
+        <w:t>7</w:t>
+      </w:r>
+      <w:r>
+        <w:rPr>
+          <w:noProof/>
+        </w:rPr>
+        <w:fldChar w:fldCharType="end"/>
+      </w:r>
+      <w:r>
+        <w:t>. Moving a component to a group space</w:t>
+      </w:r>
+    </w:p>
+    <w:p>
+      <w:r>
+        <w:t xml:space="preserve">To add  new components or profiles to a group space, first create them in your private workspace. Then, from the browser, you can move them to any group that you are a member of by selecting one or more components and choosing the target group from the ‘Move to group…’ drop down box. Then, click ‘Move to group’ and confirm your action. Notice that components </w:t>
+      </w:r>
+      <w:r>
+        <w:rPr>
+          <w:i/>
+        </w:rPr>
+        <w:t>cannot</w:t>
+      </w:r>
+      <w:r>
+        <w:t xml:space="preserve"> be moved back to your private workspace once they have been moved into a group space!</w:t>
+      </w:r>
+    </w:p>
+    <w:p>
+      <w:pPr>
+        <w:pStyle w:val="Heading3"/>
+      </w:pPr>
+      <w:r>
+        <w:t>Import</w:t>
+      </w:r>
+      <w:bookmarkEnd w:id="6"/>
+    </w:p>
+    <w:p>
+      <w:r>
+        <w:t xml:space="preserve">In the Component Browser, clicking the “Import” button will open the import screen </w:t>
+      </w:r>
+      <w:r>
+        <w:t>(see</w:t>
+      </w:r>
+      <w:r>
+        <w:t xml:space="preserve"> </w:t>
+      </w:r>
+      <w:r>
+        <w:fldChar w:fldCharType="begin"/>
+      </w:r>
+      <w:r>
+        <w:instrText xml:space="preserve"> REF _Ref194468744 \h </w:instrText>
+      </w:r>
+      <w:r>
+        <w:fldChar w:fldCharType="separate"/>
+      </w:r>
+      <w:r>
+        <w:t xml:space="preserve">Figure </w:t>
+      </w:r>
+      <w:r>
+        <w:rPr>
+          <w:noProof/>
+        </w:rPr>
+        <w:t>8</w:t>
+      </w:r>
+      <w:r>
+        <w:fldChar w:fldCharType="end"/>
+      </w:r>
+      <w:r>
+        <w:t>)</w:t>
+      </w:r>
+      <w:r>
+        <w:t xml:space="preserve">. Importing allows you to register components and profiles as xml files. Select an </w:t>
+      </w:r>
+      <w:r>
+        <w:t>XML</w:t>
+      </w:r>
+      <w:r>
+        <w:t xml:space="preserve"> file that represents a profile or a component from your file system and fill in the fields</w:t>
+      </w:r>
+      <w:r>
+        <w:t xml:space="preserve"> </w:t>
+      </w:r>
+      <w:r>
+        <w:lastRenderedPageBreak/>
+        <w:t>or keep the values that automatically get loaded from the file</w:t>
+      </w:r>
+      <w:r>
+        <w:t xml:space="preserve">. When </w:t>
+      </w:r>
+      <w:r>
+        <w:t>“S</w:t>
+      </w:r>
+      <w:r>
+        <w:t>ubmit</w:t>
+      </w:r>
+      <w:r>
+        <w:t>”</w:t>
+      </w:r>
+      <w:r>
+        <w:t xml:space="preserve"> is pressed an attempt is made (just like the "</w:t>
+      </w:r>
+      <w:r>
+        <w:t>S</w:t>
+      </w:r>
+      <w:r>
+        <w:t xml:space="preserve">ave" button from the Edit view) </w:t>
+      </w:r>
+      <w:r>
+        <w:t xml:space="preserve">to </w:t>
+      </w:r>
+      <w:r>
+        <w:t>store the component.</w:t>
+      </w:r>
+      <w:r>
+        <w:t xml:space="preserve"> To go back to the browser without importing anything, press the “Close” button.</w:t>
+      </w:r>
+    </w:p>
+    <w:p/>
+    <w:p>
+      <w:pPr>
+        <w:keepNext/>
+      </w:pPr>
+      <w:r>
+        <w:pict w14:anchorId="1EA3D997">
+          <v:shape id="_x0000_i1033" type="#_x0000_t75" style="width:284pt;height:252.8pt">
+            <v:imagedata r:id="rId20" o:title=""/>
+          </v:shape>
+        </w:pict>
+      </w:r>
+    </w:p>
+    <w:p>
+      <w:pPr>
+        <w:pStyle w:val="Caption"/>
+      </w:pPr>
+      <w:bookmarkStart w:id="9" w:name="_Ref194468744"/>
+      <w:r>
+        <w:t xml:space="preserve">Figure </w:t>
+      </w:r>
+      <w:r>
+        <w:fldChar w:fldCharType="begin"/>
+      </w:r>
+      <w:r>
+        <w:instrText xml:space="preserve"> SEQ Figure \* ARABIC </w:instrText>
+      </w:r>
+      <w:r>
+        <w:fldChar w:fldCharType="separate"/>
+      </w:r>
+      <w:r>
+        <w:rPr>
+          <w:noProof/>
+        </w:rPr>
+        <w:t>8</w:t>
+      </w:r>
+      <w:r>
+        <w:fldChar w:fldCharType="end"/>
+      </w:r>
+      <w:bookmarkEnd w:id="9"/>
+      <w:r>
+        <w:t>. Import screen</w:t>
+      </w:r>
+    </w:p>
+    <w:p>
+      <w:pPr>
+        <w:pStyle w:val="Heading3"/>
+      </w:pPr>
+      <w:r>
+        <w:t>Other features</w:t>
+      </w:r>
+    </w:p>
+    <w:p>
+      <w:pPr>
+        <w:rPr>
+          <w:b/>
+        </w:rPr>
+      </w:pPr>
+      <w:r>
+        <w:rPr>
+          <w:b/>
+        </w:rPr>
+        <w:t>Creating a reference link</w:t>
+      </w:r>
+    </w:p>
+    <w:p>
+      <w:r>
+        <w:t xml:space="preserve">It is possible to create a reference link (bookmark) to a public component or profile that starts up the Component Registry with the browse view and the given component or profile selected. This is done with the </w:t>
+      </w:r>
+      <w:r>
+        <w:t>URL</w:t>
+      </w:r>
+      <w:r>
+        <w:t>:</w:t>
+      </w:r>
+    </w:p>
+    <w:p>
+      <w:pPr>
+        <w:ind w:firstLine="720"/>
+      </w:pPr>
+      <w:r>
+        <w:t>http://catalog.clarin.eu/ds/ComponentRegistry/?item=&lt;id</w:t>
+      </w:r>
+      <w:r>
+        <w:t>&gt;</w:t>
+      </w:r>
+    </w:p>
+    <w:p>
+      <w:r>
+        <w:t xml:space="preserve">For example to open the Registry on component with id </w:t>
+      </w:r>
+      <w:r>
+        <w:rPr>
+          <w:rFonts w:ascii="Courier" w:hAnsi="Courier"/>
+          <w:sz w:val="22"/>
+        </w:rPr>
+        <w:t>clarin.eu:cr1:c_1271859438180</w:t>
+      </w:r>
+      <w:r>
+        <w:t xml:space="preserve">, the </w:t>
+      </w:r>
+      <w:proofErr w:type="spellStart"/>
+      <w:r>
+        <w:t>url</w:t>
+      </w:r>
+      <w:proofErr w:type="spellEnd"/>
+      <w:r>
+        <w:t xml:space="preserve"> becomes: </w:t>
+      </w:r>
+      <w:r>
+        <w:rPr>
+          <w:rFonts w:ascii="Courier" w:hAnsi="Courier"/>
+          <w:sz w:val="20"/>
+        </w:rPr>
+        <w:t>http://catalog.clarin.eu/ds/ComponentRegistry/?item=clarin.eu:cr1:c_1271859438180</w:t>
+      </w:r>
+    </w:p>
+    <w:p>
+      <w:r>
+        <w:lastRenderedPageBreak/>
+        <w:t>The id of a component can be seen</w:t>
+      </w:r>
+      <w:r>
+        <w:t xml:space="preserve"> in the xml of the browse view</w:t>
+      </w:r>
+      <w:r>
+        <w:t>.</w:t>
+      </w:r>
+      <w:r>
+        <w:t xml:space="preserve"> The link can also be obtained by selecting a component or profile in the component browser, right clicking on it and selecting the option ‘Show info’. A pop-up will appear </w:t>
+      </w:r>
+      <w:r>
+        <w:t xml:space="preserve">(see </w:t>
+      </w:r>
+      <w:r>
+        <w:fldChar w:fldCharType="begin"/>
+      </w:r>
+      <w:r>
+        <w:instrText xml:space="preserve"> REF _Ref247883285 \h </w:instrText>
+      </w:r>
+      <w:r>
+        <w:fldChar w:fldCharType="separate"/>
+      </w:r>
+      <w:r>
+        <w:t xml:space="preserve">Figure </w:t>
+      </w:r>
+      <w:r>
+        <w:rPr>
+          <w:noProof/>
+        </w:rPr>
+        <w:t>9</w:t>
+      </w:r>
+      <w:r>
+        <w:fldChar w:fldCharType="end"/>
+      </w:r>
+      <w:r>
+        <w:t xml:space="preserve">) </w:t>
+      </w:r>
+      <w:r>
+        <w:t>that has a button to copy the reference link to the clipboard.</w:t>
+      </w:r>
+    </w:p>
+    <w:p/>
+    <w:p>
+      <w:pPr>
+        <w:rPr>
+          <w:b/>
+        </w:rPr>
+      </w:pPr>
+      <w:r>
+        <w:rPr>
+          <w:b/>
+        </w:rPr>
+        <w:t>Using an unpublished profile outside the Component Registry for testing</w:t>
+      </w:r>
+    </w:p>
+    <w:p>
+      <w:r>
+        <w:t xml:space="preserve">A schema (XSD) representation of both published and unpublished profiles can be obtained following the same procedure. Right click a profile, choose ‘Show info’ and copy the ‘Link to </w:t>
+      </w:r>
+      <w:proofErr w:type="spellStart"/>
+      <w:r>
+        <w:t>xsd</w:t>
+      </w:r>
+      <w:proofErr w:type="spellEnd"/>
+      <w:r>
+        <w:t xml:space="preserve">’ to the clipboard using the button. This link is particularly useful for testing unpublished profiles in a metadata editor. In the metadata editor </w:t>
+      </w:r>
+      <w:proofErr w:type="spellStart"/>
+      <w:r>
+        <w:rPr>
+          <w:i/>
+        </w:rPr>
+        <w:t>Arbil</w:t>
+      </w:r>
+      <w:proofErr w:type="spellEnd"/>
+      <w:r>
+        <w:t>, the ‘profiles and templates’ dialogue has an option to add profiles by means of their schema location. There you can paste the XSD link to use the profile without publishing it first.</w:t>
+      </w:r>
+    </w:p>
+    <w:p>
+      <w:pPr>
+        <w:keepNext/>
+      </w:pPr>
+      <w:r>
+        <w:pict w14:anchorId="2F3A921D">
+          <v:shape id="_x0000_i1043" type="#_x0000_t75" style="width:612pt;height:88pt">
+            <v:imagedata r:id="rId21" o:title=""/>
+          </v:shape>
+        </w:pict>
+      </w:r>
+    </w:p>
+    <w:p>
+      <w:pPr>
+        <w:pStyle w:val="Caption"/>
+      </w:pPr>
+      <w:bookmarkStart w:id="10" w:name="_Ref247883285"/>
+      <w:r>
+        <w:t xml:space="preserve">Figure </w:t>
+      </w:r>
       <w:fldSimple w:instr=" SEQ Figure \* ARABIC ">
         <w:r>
           <w:rPr>
             <w:noProof/>
           </w:rPr>
-          <w:t>3</w:t>
+          <w:t>9</w:t>
         </w:r>
       </w:fldSimple>
-      <w:bookmarkEnd w:id="3"/>
-      <w:r>
-        <w:t>. Element and attribute editing</w:t>
-      </w:r>
-    </w:p>
-    <w:p>
-      <w:pPr>
-        <w:pStyle w:val="Heading3"/>
-      </w:pPr>
-      <w:r>
-        <w:t>ConceptLink</w:t>
-      </w:r>
-    </w:p>
-    <w:p>
-      <w:r>
-        <w:t>A conceptlink can be added by clicking on the button next to the field this pops-up a search box</w:t>
-      </w:r>
-      <w:r>
-        <w:t xml:space="preserve"> (s</w:t>
-      </w:r>
-      <w:r>
-        <w:t>ee</w:t>
-      </w:r>
-      <w:r>
-        <w:t xml:space="preserve"> </w:t>
-      </w:r>
-      <w:r>
-        <w:fldChar w:fldCharType="begin"/>
-      </w:r>
-      <w:r>
-        <w:instrText xml:space="preserve"> REF _Ref194468704 \h </w:instrText>
-      </w:r>
-      <w:r>
-        <w:fldChar w:fldCharType="separate"/>
-      </w:r>
-      <w:r>
-        <w:t xml:space="preserve">Figure </w:t>
-      </w:r>
-      <w:r>
-        <w:rPr>
-          <w:noProof/>
-        </w:rPr>
-        <w:t>4</w:t>
-      </w:r>
-      <w:r>
-        <w:fldChar w:fldCharType="end"/>
-      </w:r>
-      <w:r>
-        <w:t xml:space="preserve">) </w:t>
-      </w:r>
-      <w:r>
-        <w:t xml:space="preserve">to search for concepts </w:t>
-      </w:r>
-      <w:r>
-        <w:t xml:space="preserve">in the Isocat concept registry. Select one and press ‘Ok’ to use the selected concept for the field. </w:t>
-      </w:r>
-    </w:p>
-    <w:p>
-      <w:pPr>
-        <w:keepNext/>
-      </w:pPr>
-      <w:r>
-        <w:rPr>
-          <w:noProof/>
-        </w:rPr>
-        <w:pict w14:anchorId="7DB02883">
-          <v:shape id="_x0000_i1028" type="#_x0000_t75" alt="IsocatSearch.png" style="width:450.4pt;height:152pt;visibility:visible">
-            <v:imagedata r:id="rId14" o:title=""/>
-          </v:shape>
-        </w:pict>
-      </w:r>
-    </w:p>
-    <w:p>
-      <w:pPr>
-        <w:pStyle w:val="Caption"/>
-      </w:pPr>
-      <w:bookmarkStart w:id="4" w:name="_Ref194468704"/>
-      <w:r>
-        <w:t xml:space="preserve">Figure </w:t>
-      </w:r>
-      <w:fldSimple w:instr=" SEQ Figure \* ARABIC ">
-        <w:r>
-          <w:rPr>
-            <w:noProof/>
-          </w:rPr>
-          <w:t>4</w:t>
-        </w:r>
-      </w:fldSimple>
-      <w:bookmarkEnd w:id="4"/>
-      <w:r>
-        <w:t>. Isocat Search popup</w:t>
-      </w:r>
-    </w:p>
-    <w:p>
-      <w:pPr>
-        <w:pStyle w:val="Heading4"/>
-      </w:pPr>
-      <w:r>
-        <w:lastRenderedPageBreak/>
-        <w:t>DisplayPriority</w:t>
-      </w:r>
-    </w:p>
-    <w:p>
-      <w:pPr>
-        <w:keepNext/>
-      </w:pPr>
-      <w:r>
-        <w:t xml:space="preserve">The “display priority” is a number that is used in determining the </w:t>
-      </w:r>
-      <w:r>
-        <w:rPr>
-          <w:i/>
-        </w:rPr>
-        <w:t>display value</w:t>
-      </w:r>
-      <w:r>
-        <w:t xml:space="preserve"> for the containing component in clients and viewers</w:t>
-      </w:r>
-      <w:r>
-        <w:t>. They will use the value of the field with the highest display priority that has an actual value (e.g. for an Actor component this could be the Name field).</w:t>
-      </w:r>
-      <w:r>
-        <w:t xml:space="preserve"> </w:t>
-      </w:r>
-    </w:p>
-    <w:p>
-      <w:pPr>
-        <w:keepNext/>
-      </w:pPr>
-      <w:r>
-        <w:t xml:space="preserve">By default, </w:t>
-      </w:r>
-      <w:r>
-        <w:t xml:space="preserve">the display priority </w:t>
-      </w:r>
-      <w:r>
-        <w:t>will be set to 0</w:t>
-      </w:r>
-      <w:r>
-        <w:t xml:space="preserve"> for fields</w:t>
-      </w:r>
-      <w:r>
-        <w:t xml:space="preserve">, which indicates that the concerning field </w:t>
-      </w:r>
-      <w:r>
-        <w:t>is not</w:t>
-      </w:r>
-      <w:r>
-        <w:t xml:space="preserve"> taken into account when determining the display value. However, </w:t>
-      </w:r>
-      <w:r>
-        <w:rPr>
-          <w:b/>
-        </w:rPr>
-        <w:t>at least one field</w:t>
-      </w:r>
-      <w:r>
-        <w:t xml:space="preserve"> should have a positive number larger than 0. Among the fields that have a value above 0, </w:t>
-      </w:r>
-      <w:r>
-        <w:rPr>
-          <w:b/>
-        </w:rPr>
-        <w:t>lower n</w:t>
-      </w:r>
-      <w:r>
-        <w:rPr>
-          <w:b/>
-        </w:rPr>
-        <w:t>umbers indicate higher priority</w:t>
-      </w:r>
-      <w:r>
-        <w:t>.</w:t>
-      </w:r>
-    </w:p>
-    <w:p>
-      <w:pPr>
-        <w:pStyle w:val="Heading4"/>
-      </w:pPr>
-      <w:r>
-        <w:t>Type</w:t>
-      </w:r>
-    </w:p>
-    <w:p>
-      <w:r>
-        <w:t xml:space="preserve">The </w:t>
-      </w:r>
-      <w:r>
-        <w:t>“</w:t>
-      </w:r>
-      <w:r>
-        <w:t>type</w:t>
-      </w:r>
-      <w:r>
-        <w:t>”</w:t>
-      </w:r>
-      <w:r>
-        <w:t xml:space="preserve"> field can </w:t>
-      </w:r>
-      <w:r>
-        <w:t>b</w:t>
-      </w:r>
-      <w:r>
-        <w:t xml:space="preserve">e </w:t>
-      </w:r>
-      <w:r>
-        <w:t>edited</w:t>
-      </w:r>
-      <w:r>
-        <w:t xml:space="preserve"> by clicking the button next to it. This pops-up a window </w:t>
-      </w:r>
-      <w:r>
-        <w:t>(s</w:t>
-      </w:r>
-      <w:r>
-        <w:t>ee</w:t>
-      </w:r>
-      <w:r>
-        <w:t xml:space="preserve"> </w:t>
-      </w:r>
-      <w:r>
-        <w:fldChar w:fldCharType="begin"/>
-      </w:r>
-      <w:r>
-        <w:instrText xml:space="preserve"> REF _Ref194468729 \h </w:instrText>
-      </w:r>
-      <w:r>
-        <w:fldChar w:fldCharType="separate"/>
-      </w:r>
-      <w:r>
-        <w:t xml:space="preserve">Figure </w:t>
-      </w:r>
-      <w:r>
-        <w:rPr>
-          <w:noProof/>
-        </w:rPr>
-        <w:t>5</w:t>
-      </w:r>
-      <w:r>
-        <w:fldChar w:fldCharType="end"/>
-      </w:r>
-      <w:r>
-        <w:t xml:space="preserve">) </w:t>
-      </w:r>
-      <w:r>
-        <w:t>forcing you to choose between three different types</w:t>
-      </w:r>
-      <w:r>
-        <w:t xml:space="preserve"> by selecting a tab</w:t>
-      </w:r>
-      <w:r>
-        <w:t xml:space="preserve">: </w:t>
-      </w:r>
-      <w:r>
-        <w:t>Type (</w:t>
-      </w:r>
-      <w:r>
-        <w:t xml:space="preserve">primitive </w:t>
-      </w:r>
-      <w:r>
-        <w:t>t</w:t>
-      </w:r>
-      <w:r>
-        <w:t>ype</w:t>
-      </w:r>
-      <w:r>
-        <w:t>)</w:t>
-      </w:r>
-      <w:r>
-        <w:t xml:space="preserve">, </w:t>
-      </w:r>
-      <w:r>
-        <w:t>C</w:t>
-      </w:r>
-      <w:r>
-        <w:t xml:space="preserve">ontrolled </w:t>
-      </w:r>
-      <w:r>
-        <w:t>V</w:t>
-      </w:r>
-      <w:r>
-        <w:t>ocabulary</w:t>
-      </w:r>
-      <w:r>
-        <w:t xml:space="preserve"> or Pattern</w:t>
-      </w:r>
-      <w:r>
-        <w:t xml:space="preserve">. </w:t>
-      </w:r>
-      <w:r>
-        <w:t>T</w:t>
-      </w:r>
-      <w:r>
-        <w:t>ype</w:t>
-      </w:r>
-      <w:r>
-        <w:t xml:space="preserve"> refers to primitive types and</w:t>
-      </w:r>
-      <w:r>
-        <w:t xml:space="preserve"> is used when </w:t>
-      </w:r>
-      <w:r>
-        <w:t xml:space="preserve">the type of the </w:t>
-      </w:r>
-      <w:r>
-        <w:t xml:space="preserve">field must be for example type "string" or "boolean". </w:t>
-      </w:r>
-      <w:r>
-        <w:t>Y</w:t>
-      </w:r>
-      <w:r>
-        <w:t xml:space="preserve">ou can </w:t>
-      </w:r>
-      <w:r>
-        <w:t xml:space="preserve">also </w:t>
-      </w:r>
-      <w:r>
-        <w:t>create a vocabulary of allowed values for this particular field.</w:t>
-      </w:r>
-      <w:r>
-        <w:t xml:space="preserve"> </w:t>
-      </w:r>
-      <w:r>
-        <w:t xml:space="preserve">Finally, you </w:t>
-      </w:r>
-      <w:r>
-        <w:t>c</w:t>
-      </w:r>
-      <w:r>
-        <w:t xml:space="preserve">an also choose </w:t>
-      </w:r>
-      <w:r>
-        <w:t xml:space="preserve">Pattern to </w:t>
-      </w:r>
-      <w:r>
-        <w:t xml:space="preserve">specify a regular expression to allow </w:t>
-      </w:r>
-      <w:r>
-        <w:t>only values that match the pattern</w:t>
-      </w:r>
-      <w:r>
-        <w:rPr>
-          <w:rStyle w:val="FootnoteReference"/>
-        </w:rPr>
-        <w:footnoteReference w:id="1"/>
-      </w:r>
-      <w:r>
-        <w:t>.</w:t>
-      </w:r>
-      <w:r>
-        <w:t xml:space="preserve"> </w:t>
-      </w:r>
-    </w:p>
-    <w:p/>
-    <w:p>
-      <w:pPr>
-        <w:keepNext/>
-      </w:pPr>
-      <w:r>
-        <w:pict w14:anchorId="5E59C56D">
-          <v:shape id="_x0000_i1029" type="#_x0000_t75" style="width:282.4pt;height:184pt">
-            <v:imagedata r:id="rId15" o:title=""/>
-          </v:shape>
-        </w:pict>
-      </w:r>
-      <w:r>
-        <w:t xml:space="preserve"> </w:t>
-      </w:r>
-      <w:r>
-        <w:t xml:space="preserve">    </w:t>
-      </w:r>
-      <w:r>
-        <w:pict w14:anchorId="6183E8A2">
-          <v:shape id="_x0000_i1030" type="#_x0000_t75" style="width:330.4pt;height:184pt">
-            <v:imagedata r:id="rId16" o:title=""/>
-          </v:shape>
-        </w:pict>
-      </w:r>
-    </w:p>
-    <w:p>
-      <w:pPr>
-        <w:pStyle w:val="Caption"/>
-      </w:pPr>
-      <w:bookmarkStart w:id="5" w:name="_Ref194468729"/>
-      <w:r>
-        <w:t xml:space="preserve">Figure </w:t>
-      </w:r>
-      <w:r>
-        <w:fldChar w:fldCharType="begin"/>
-      </w:r>
-      <w:r>
-        <w:instrText xml:space="preserve"> SEQ Figure \* ARABIC </w:instrText>
-      </w:r>
-      <w:r>
-        <w:fldChar w:fldCharType="separate"/>
-      </w:r>
-      <w:r>
-        <w:rPr>
-          <w:noProof/>
-        </w:rPr>
-        <w:t>5</w:t>
-      </w:r>
-      <w:r>
-        <w:fldChar w:fldCharType="end"/>
-      </w:r>
-      <w:bookmarkEnd w:id="5"/>
-      <w:r>
-        <w:t>. Edit and choose type popup</w:t>
-      </w:r>
-      <w:r>
-        <w:t>: type and controlled vocabulary</w:t>
-      </w:r>
-    </w:p>
-    <w:p>
-      <w:pPr>
-        <w:pStyle w:val="Heading3"/>
-      </w:pPr>
-      <w:bookmarkStart w:id="6" w:name="_Ref207348005"/>
-      <w:r>
-        <w:lastRenderedPageBreak/>
-        <w:t>Import</w:t>
-      </w:r>
-      <w:bookmarkEnd w:id="6"/>
-    </w:p>
-    <w:p>
-      <w:r>
-        <w:t xml:space="preserve">In the Component Browser, clicking the “Import” button will open the import screen </w:t>
-      </w:r>
-      <w:r>
-        <w:t>(see</w:t>
-      </w:r>
-      <w:r>
-        <w:t xml:space="preserve"> </w:t>
-      </w:r>
-      <w:r>
-        <w:fldChar w:fldCharType="begin"/>
-      </w:r>
-      <w:r>
-        <w:instrText xml:space="preserve"> REF _Ref194468744 \h </w:instrText>
-      </w:r>
-      <w:r>
-        <w:fldChar w:fldCharType="separate"/>
-      </w:r>
-      <w:r>
-        <w:t xml:space="preserve">Figure </w:t>
-      </w:r>
-      <w:r>
-        <w:rPr>
-          <w:noProof/>
-        </w:rPr>
-        <w:t>6</w:t>
-      </w:r>
-      <w:r>
-        <w:fldChar w:fldCharType="end"/>
-      </w:r>
-      <w:r>
-        <w:t>)</w:t>
-      </w:r>
-      <w:r>
-        <w:t xml:space="preserve">. Importing allows you to register components and profiles as xml files. Select an </w:t>
-      </w:r>
-      <w:r>
-        <w:t>XML</w:t>
-      </w:r>
-      <w:r>
-        <w:t xml:space="preserve"> file that represents a profile or a component from your file system and fill in the fields</w:t>
-      </w:r>
-      <w:r>
-        <w:t xml:space="preserve"> or keep the values that automatically get loaded from the file</w:t>
-      </w:r>
-      <w:r>
-        <w:t xml:space="preserve">. When </w:t>
-      </w:r>
-      <w:r>
-        <w:t>“S</w:t>
-      </w:r>
-      <w:r>
-        <w:t>ubmit</w:t>
-      </w:r>
-      <w:r>
-        <w:t>”</w:t>
-      </w:r>
-      <w:r>
-        <w:t xml:space="preserve"> is pressed an attempt is made (just like the "</w:t>
-      </w:r>
-      <w:r>
-        <w:t>S</w:t>
-      </w:r>
-      <w:r>
-        <w:t xml:space="preserve">ave" button from the Edit view) </w:t>
-      </w:r>
-      <w:r>
-        <w:t xml:space="preserve">to </w:t>
-      </w:r>
-      <w:r>
-        <w:t>store the component.</w:t>
-      </w:r>
-      <w:r>
-        <w:t xml:space="preserve"> To go back to the browser without importing anything, press the “Close” button.</w:t>
-      </w:r>
-    </w:p>
-    <w:p/>
-    <w:p>
-      <w:pPr>
-        <w:keepNext/>
-      </w:pPr>
-      <w:r>
-        <w:pict w14:anchorId="1EA3D997">
-          <v:shape id="_x0000_i1031" type="#_x0000_t75" style="width:284pt;height:252.8pt">
-            <v:imagedata r:id="rId17" o:title=""/>
-          </v:shape>
-        </w:pict>
-      </w:r>
-    </w:p>
-    <w:p>
-      <w:pPr>
-        <w:pStyle w:val="Caption"/>
-      </w:pPr>
-      <w:bookmarkStart w:id="7" w:name="_Ref194468744"/>
-      <w:r>
-        <w:t xml:space="preserve">Figure </w:t>
-      </w:r>
-      <w:r>
-        <w:fldChar w:fldCharType="begin"/>
-      </w:r>
-      <w:r>
-        <w:instrText xml:space="preserve"> SEQ Figure \* ARABIC </w:instrText>
-      </w:r>
-      <w:r>
-        <w:fldChar w:fldCharType="separate"/>
-      </w:r>
-      <w:r>
-        <w:rPr>
-          <w:noProof/>
-        </w:rPr>
-        <w:t>6</w:t>
-      </w:r>
-      <w:r>
-        <w:fldChar w:fldCharType="end"/>
-      </w:r>
-      <w:bookmarkEnd w:id="7"/>
-      <w:r>
-        <w:t>. Import screen</w:t>
-      </w:r>
-    </w:p>
-    <w:p>
-      <w:pPr>
-        <w:pStyle w:val="Heading3"/>
-      </w:pPr>
-      <w:r>
-        <w:t>Other features</w:t>
-      </w:r>
-    </w:p>
-    <w:p>
-      <w:r>
-        <w:t xml:space="preserve">It is possible to create a reference link (bookmark) to a public component or profile that starts up the Component Registry with the browse view and the given component or profile selected. This is done with the </w:t>
-      </w:r>
-      <w:r>
-        <w:t>URL</w:t>
-      </w:r>
-      <w:r>
-        <w:t>:</w:t>
-      </w:r>
-    </w:p>
-    <w:p>
-      <w:pPr>
-        <w:ind w:firstLine="720"/>
-      </w:pPr>
-      <w:r>
-        <w:t>http://catalog.clarin.eu/ds/ComponentRegistry/?item=&lt;id</w:t>
-      </w:r>
-      <w:r>
-        <w:t>&gt;</w:t>
-      </w:r>
-    </w:p>
-    <w:p>
-      <w:r>
-        <w:t xml:space="preserve">For example to open the Registry on component with id </w:t>
-      </w:r>
-      <w:r>
-        <w:rPr>
-          <w:rFonts w:ascii="Courier" w:hAnsi="Courier"/>
-          <w:sz w:val="22"/>
-        </w:rPr>
-        <w:t>clarin.eu:cr1:c_1271859438180</w:t>
-      </w:r>
-      <w:r>
-        <w:t xml:space="preserve">, the url becomes: </w:t>
-      </w:r>
-      <w:r>
-        <w:rPr>
-          <w:rFonts w:ascii="Courier" w:hAnsi="Courier"/>
-          <w:sz w:val="20"/>
-        </w:rPr>
-        <w:t>http://catalog.clarin.eu/ds/ComponentRegistry/?item=clarin.eu:cr1:c_1271859438180</w:t>
-      </w:r>
-    </w:p>
-    <w:p>
-      <w:r>
-        <w:lastRenderedPageBreak/>
-        <w:t>The id of a component can be seen</w:t>
-      </w:r>
-      <w:r>
-        <w:t xml:space="preserve"> in the xml of the browse view</w:t>
-      </w:r>
-      <w:r>
-        <w:t>.</w:t>
-      </w:r>
-      <w:r>
-        <w:t xml:space="preserve"> The link can also be obtained by selecting a component or profile in the component browser, right clicking on it and selecting the option ‘Show info’. A pop-up will appear that has a button to copy the reference link to the clipboard.</w:t>
-      </w:r>
-    </w:p>
-    <w:p/>
-    <w:p>
-      <w:r>
-        <w:t xml:space="preserve">A schema (XSD) representation of both published and unpublished profiles can be obtained following the same procedure. Right click a profile, choose ‘Show info’ and copy the ‘Link to xsd’ to the clipboard using the button. This link is particularly useful for testing unpublished profiles in a metadata editor. In the metadata editor </w:t>
-      </w:r>
-      <w:r>
-        <w:rPr>
-          <w:i/>
-        </w:rPr>
-        <w:t>Arbil</w:t>
-      </w:r>
-      <w:r>
-        <w:t>, the ‘profiles and templates’ dialogue has an option to add profiles by means of their schema location. There you can paste the XSD link to use the profile without publishing it first.</w:t>
-      </w:r>
-      <w:bookmarkStart w:id="8" w:name="_GoBack"/>
-      <w:bookmarkEnd w:id="8"/>
-    </w:p>
-    <w:p/>
+      <w:bookmarkEnd w:id="10"/>
+      <w:r>
+        <w:t>. The 'Show info' pop-up dialogue</w:t>
+      </w:r>
+    </w:p>
     <w:p>
       <w:pPr>
         <w:pStyle w:val="Heading3"/>
@@ -1586,8 +2059,8 @@
     <w:p/>
     <w:p/>
     <w:sectPr>
-      <w:footerReference w:type="even" r:id="rId18"/>
-      <w:footerReference w:type="default" r:id="rId19"/>
+      <w:footerReference w:type="even" r:id="rId22"/>
+      <w:footerReference w:type="default" r:id="rId23"/>
       <w:pgSz w:w="16840" w:h="11899" w:orient="landscape"/>
       <w:pgMar w:top="1418" w:right="1361" w:bottom="1418" w:left="1361" w:header="709" w:footer="709" w:gutter="0"/>
       <w:cols w:space="708"/>
@@ -1700,7 +2173,19 @@
       <w:rPr>
         <w:rStyle w:val="PageNumber"/>
       </w:rPr>
-      <w:t>Component Registry 1.12.0</w:t>
+      <w:t>C</w:t>
+    </w:r>
+    <w:r>
+      <w:rPr>
+        <w:rStyle w:val="PageNumber"/>
+      </w:rPr>
+      <w:t>omponent Registry 1.14</w:t>
+    </w:r>
+    <w:r>
+      <w:rPr>
+        <w:rStyle w:val="PageNumber"/>
+      </w:rPr>
+      <w:t>.0</w:t>
     </w:r>
     <w:r>
       <w:rPr>
@@ -1826,7 +2311,7 @@
       <w:r>
         <w:t xml:space="preserve"> The regular expression should conform to the standard used for XSD, which differs from e.g. Perl and UNIX variants. For details, see </w:t>
       </w:r>
-      <w:hyperlink r:id="rId1" w:history="1">
+      <w:hyperlink r:id="rId1" w:anchor="regexs" w:history="1">
         <w:r>
           <w:rPr>
             <w:rStyle w:val="Hyperlink"/>
@@ -3338,7 +3823,7 @@
 </file>
 
 <file path=customXml/itemProps1.xml><?xml version="1.0" encoding="utf-8"?>
-<ds:datastoreItem xmlns:ds="http://schemas.openxmlformats.org/officeDocument/2006/customXml" ds:itemID="{8D93743B-C31C-9F4C-8EDB-88B3B6541079}">
+<ds:datastoreItem xmlns:ds="http://schemas.openxmlformats.org/officeDocument/2006/customXml" ds:itemID="{8EB33BBA-D338-B447-B95A-CC44E2C8A67F}">
   <ds:schemaRefs>
     <ds:schemaRef ds:uri="http://schemas.openxmlformats.org/officeDocument/2006/bibliography"/>
   </ds:schemaRefs>

</xml_diff>

<commit_message>
merged updates in manual. Refs #467
</commit_message>
<xml_diff>
--- a/docs/ComponentRegistryReferenceManual.docx
+++ b/docs/ComponentRegistryReferenceManual.docx
@@ -174,7 +174,52 @@
         <w:t xml:space="preserve">. This </w:t>
       </w:r>
       <w:r>
-        <w:t>box allows you to switch between public space and user space. The public space shows all published profiles/components by all users. The user space shows all profiles/components that are located in your own workspace. The user space items are not published.</w:t>
+        <w:t>box allows you</w:t>
+      </w:r>
+      <w:r>
+        <w:t xml:space="preserve"> to switch between public space, </w:t>
+      </w:r>
+      <w:r>
+        <w:t>user space</w:t>
+      </w:r>
+      <w:r>
+        <w:t xml:space="preserve"> and optionally one or more group spaces</w:t>
+      </w:r>
+      <w:r>
+        <w:t xml:space="preserve">. The public space shows all published profiles/components by all users. The user space shows all profiles/components that are located in your own </w:t>
+      </w:r>
+      <w:r>
+        <w:t xml:space="preserve">private </w:t>
+      </w:r>
+      <w:r>
+        <w:t xml:space="preserve">workspace. </w:t>
+      </w:r>
+      <w:r>
+        <w:t xml:space="preserve">If you are a member of one or more groups, the group spaces show the profiles/components that are visible to and editable by all members of these groups. </w:t>
+      </w:r>
+      <w:r>
+        <w:t xml:space="preserve">The user </w:t>
+      </w:r>
+      <w:r>
+        <w:t xml:space="preserve">and group </w:t>
+      </w:r>
+      <w:r>
+        <w:t xml:space="preserve">space items are </w:t>
+      </w:r>
+      <w:r>
+        <w:rPr>
+          <w:i/>
+        </w:rPr>
+        <w:t>un</w:t>
+      </w:r>
+      <w:r>
+        <w:rPr>
+          <w:i/>
+        </w:rPr>
+        <w:t>published</w:t>
+      </w:r>
+      <w:r>
+        <w:t>.</w:t>
       </w:r>
     </w:p>
     <w:p>
@@ -191,7 +236,10 @@
         <w:t xml:space="preserve"> input field. Here </w:t>
       </w:r>
       <w:r>
-        <w:t>you can type a term to quickly filter out all non-matching items.</w:t>
+        <w:t>you can type a term to quickly fi</w:t>
+      </w:r>
+      <w:r>
+        <w:t>lter out all non-matching items within the selected space.</w:t>
       </w:r>
     </w:p>
     <w:p/>
@@ -272,6 +320,7 @@
     <w:p/>
     <w:p>
       <w:r>
+        <w:lastRenderedPageBreak/>
         <w:t xml:space="preserve">When you </w:t>
       </w:r>
       <w:r>
@@ -318,11 +367,7 @@
       </w:r>
       <w:proofErr w:type="spellEnd"/>
       <w:r>
-        <w:t xml:space="preserve">, CLARIN </w:t>
-      </w:r>
-      <w:r>
-        <w:lastRenderedPageBreak/>
-        <w:t xml:space="preserve">supported tools will integrate with the registry automatically so you won’t have to download anything yourself. </w:t>
+        <w:t xml:space="preserve">, CLARIN supported tools will integrate with the registry automatically so you won’t have to download anything yourself. </w:t>
       </w:r>
       <w:proofErr w:type="spellStart"/>
       <w:r>
@@ -385,10 +430,22 @@
         <w:t>”) so that you can start creating a new profile/component</w:t>
       </w:r>
       <w:r>
-        <w:t xml:space="preserve"> in your workspace</w:t>
-      </w:r>
-      <w:r>
-        <w:t xml:space="preserve">. The second button will only be enabled if an item in the list is selected; then clicking the button will open the selected item in the editor, depending on the active space either as a copy (public space) or the item itself (in the workspace). </w:t>
+        <w:t xml:space="preserve"> in your </w:t>
+      </w:r>
+      <w:r>
+        <w:t xml:space="preserve">private </w:t>
+      </w:r>
+      <w:r>
+        <w:t>workspace</w:t>
+      </w:r>
+      <w:r>
+        <w:t xml:space="preserve">. The second button will only be enabled if an item in the list is selected; then clicking the button will open the selected item in the editor, depending on the active space either as a copy (public space) or the item itself (in </w:t>
+      </w:r>
+      <w:r>
+        <w:t>a private or group</w:t>
+      </w:r>
+      <w:r>
+        <w:t xml:space="preserve"> workspace). </w:t>
       </w:r>
       <w:r>
         <w:t xml:space="preserve">Both actions require you to authenticate if you’re not yet logged in. </w:t>
@@ -441,7 +498,7 @@
             <v:path o:extrusionok="f" gradientshapeok="t" o:connecttype="rect"/>
             <o:lock v:ext="edit" aspectratio="t"/>
           </v:shapetype>
-          <v:shape id="_x0000_i1063" type="#_x0000_t75" style="width:497pt;height:284pt">
+          <v:shape id="_x0000_i1025" type="#_x0000_t75" style="width:496.8pt;height:284pt">
             <v:imagedata r:id="rId11" o:title=""/>
           </v:shape>
         </w:pict>
@@ -452,11 +509,9 @@
         <w:pStyle w:val="Caption"/>
       </w:pPr>
       <w:bookmarkStart w:id="0" w:name="_Ref194468694"/>
-      <w:proofErr w:type="gramStart"/>
       <w:r>
         <w:t xml:space="preserve">Figure </w:t>
       </w:r>
-      <w:proofErr w:type="gramEnd"/>
       <w:r>
         <w:fldChar w:fldCharType="begin"/>
       </w:r>
@@ -476,21 +531,8 @@
         <w:fldChar w:fldCharType="end"/>
       </w:r>
       <w:bookmarkEnd w:id="0"/>
-      <w:proofErr w:type="gramStart"/>
-      <w:r>
-        <w:t>.</w:t>
-      </w:r>
-      <w:proofErr w:type="gramEnd"/>
-      <w:r>
-        <w:t xml:space="preserve"> </w:t>
-      </w:r>
-      <w:proofErr w:type="gramStart"/>
-      <w:r>
-        <w:t>Browse</w:t>
-      </w:r>
-      <w:proofErr w:type="gramEnd"/>
-      <w:r>
-        <w:t xml:space="preserve"> Screen</w:t>
+      <w:r>
+        <w:t>. Browse Screen</w:t>
       </w:r>
     </w:p>
     <w:p>
@@ -580,18 +622,22 @@
         </w:numPr>
       </w:pPr>
       <w:r>
-        <w:t>“</w:t>
-      </w:r>
-      <w:proofErr w:type="gramStart"/>
-      <w:r>
-        <w:t>save</w:t>
-      </w:r>
-      <w:proofErr w:type="gramEnd"/>
-      <w:r>
-        <w:t xml:space="preserve">”: submits the Profile/Component  and overwrites an existing Profile/Component </w:t>
-      </w:r>
-      <w:r>
-        <w:t>in your private workspace, or will create a new one if a previous version of it did not exist already.</w:t>
+        <w:t xml:space="preserve">“save”: submits the Profile/Component  and overwrites an existing Profile/Component </w:t>
+      </w:r>
+      <w:r>
+        <w:t xml:space="preserve">in </w:t>
+      </w:r>
+      <w:r>
+        <w:t>the</w:t>
+      </w:r>
+      <w:r>
+        <w:t xml:space="preserve"> workspace</w:t>
+      </w:r>
+      <w:r>
+        <w:t xml:space="preserve"> it is in</w:t>
+      </w:r>
+      <w:r>
+        <w:t>, or will create a new one if a previous version of it did not exist already.</w:t>
       </w:r>
     </w:p>
     <w:p>
@@ -602,15 +648,19 @@
         </w:numPr>
       </w:pPr>
       <w:r>
-        <w:t>“</w:t>
-      </w:r>
-      <w:proofErr w:type="gramStart"/>
-      <w:r>
-        <w:t>save</w:t>
-      </w:r>
-      <w:proofErr w:type="gramEnd"/>
-      <w:r>
-        <w:t xml:space="preserve"> as new”: always creates a new Profile/Component in private workspace</w:t>
+        <w:t xml:space="preserve">“save as new”: always creates a new Profile/Component in </w:t>
+      </w:r>
+      <w:r>
+        <w:t xml:space="preserve">a </w:t>
+      </w:r>
+      <w:r>
+        <w:t xml:space="preserve">private </w:t>
+      </w:r>
+      <w:r>
+        <w:t xml:space="preserve">or group </w:t>
+      </w:r>
+      <w:r>
+        <w:t>workspace</w:t>
       </w:r>
       <w:r>
         <w:t>.</w:t>
@@ -624,15 +674,7 @@
         </w:numPr>
       </w:pPr>
       <w:r>
-        <w:t>“</w:t>
-      </w:r>
-      <w:proofErr w:type="gramStart"/>
-      <w:r>
-        <w:t>publish</w:t>
-      </w:r>
-      <w:proofErr w:type="gramEnd"/>
-      <w:r>
-        <w:t xml:space="preserve"> in public space”: </w:t>
+        <w:t xml:space="preserve">“publish in public space”: </w:t>
       </w:r>
       <w:r>
         <w:t xml:space="preserve">tries to submit you Profile/Component to the </w:t>
@@ -652,15 +694,7 @@
         </w:numPr>
       </w:pPr>
       <w:r>
-        <w:t>“</w:t>
-      </w:r>
-      <w:proofErr w:type="gramStart"/>
-      <w:r>
-        <w:t>cancel</w:t>
-      </w:r>
-      <w:proofErr w:type="gramEnd"/>
-      <w:r>
-        <w:t>”: returns to the Component Browser discarding any changes (you will need to confirm this if there are unsaved changes).</w:t>
+        <w:t>“cancel”: returns to the Component Browser discarding any changes (you will need to confirm this if there are unsaved changes).</w:t>
       </w:r>
     </w:p>
     <w:p>
@@ -871,7 +905,7 @@
       <w:r>
         <w:lastRenderedPageBreak/>
         <w:pict w14:anchorId="54B3699B">
-          <v:shape id="_x0000_i1066" type="#_x0000_t75" style="width:498pt;height:284pt">
+          <v:shape id="_x0000_i1026" type="#_x0000_t75" style="width:498.4pt;height:284pt">
             <v:imagedata r:id="rId12" o:title=""/>
           </v:shape>
         </w:pict>
@@ -882,11 +916,9 @@
         <w:pStyle w:val="Caption"/>
       </w:pPr>
       <w:bookmarkStart w:id="2" w:name="_Ref194468763"/>
-      <w:proofErr w:type="gramStart"/>
       <w:r>
         <w:t xml:space="preserve">Figure </w:t>
       </w:r>
-      <w:proofErr w:type="gramEnd"/>
       <w:r>
         <w:fldChar w:fldCharType="begin"/>
       </w:r>
@@ -906,13 +938,8 @@
         <w:fldChar w:fldCharType="end"/>
       </w:r>
       <w:bookmarkEnd w:id="2"/>
-      <w:proofErr w:type="gramStart"/>
-      <w:r>
-        <w:t>.</w:t>
-      </w:r>
-      <w:proofErr w:type="gramEnd"/>
-      <w:r>
-        <w:t xml:space="preserve"> Edit Screen</w:t>
+      <w:r>
+        <w:t>. Edit Screen</w:t>
       </w:r>
     </w:p>
     <w:p>
@@ -1006,7 +1033,7 @@
       <w:r>
         <w:lastRenderedPageBreak/>
         <w:pict w14:anchorId="167E8902">
-          <v:shape id="_x0000_i1058" type="#_x0000_t75" style="width:341pt;height:198pt">
+          <v:shape id="_x0000_i1027" type="#_x0000_t75" style="width:340.8pt;height:198.4pt">
             <v:imagedata r:id="rId13" o:title=""/>
           </v:shape>
         </w:pict>
@@ -1017,11 +1044,9 @@
         <w:pStyle w:val="Caption"/>
       </w:pPr>
       <w:bookmarkStart w:id="3" w:name="_Ref194468938"/>
-      <w:proofErr w:type="gramStart"/>
       <w:r>
         <w:t xml:space="preserve">Figure </w:t>
       </w:r>
-      <w:proofErr w:type="gramEnd"/>
       <w:r>
         <w:fldChar w:fldCharType="begin"/>
       </w:r>
@@ -1044,13 +1069,8 @@
         <w:fldChar w:fldCharType="end"/>
       </w:r>
       <w:bookmarkEnd w:id="3"/>
-      <w:proofErr w:type="gramStart"/>
-      <w:r>
-        <w:t>.</w:t>
-      </w:r>
-      <w:proofErr w:type="gramEnd"/>
-      <w:r>
-        <w:t xml:space="preserve"> Element and attribute editing</w:t>
+      <w:r>
+        <w:t>. Element and attribute editing</w:t>
       </w:r>
     </w:p>
     <w:p>
@@ -1132,7 +1152,7 @@
           <w:noProof/>
         </w:rPr>
         <w:pict w14:anchorId="7DB02883">
-          <v:shape id="_x0000_i1059" type="#_x0000_t75" alt="IsocatSearch.png" style="width:450pt;height:152pt;visibility:visible">
+          <v:shape id="_x0000_i1028" type="#_x0000_t75" alt="IsocatSearch.png" style="width:450.4pt;height:152pt;visibility:visible">
             <v:imagedata r:id="rId14" o:title=""/>
           </v:shape>
         </w:pict>
@@ -1143,11 +1163,9 @@
         <w:pStyle w:val="Caption"/>
       </w:pPr>
       <w:bookmarkStart w:id="4" w:name="_Ref194468704"/>
-      <w:proofErr w:type="gramStart"/>
       <w:r>
         <w:t xml:space="preserve">Figure </w:t>
       </w:r>
-      <w:proofErr w:type="gramEnd"/>
       <w:r>
         <w:fldChar w:fldCharType="begin"/>
       </w:r>
@@ -1170,13 +1188,8 @@
         <w:fldChar w:fldCharType="end"/>
       </w:r>
       <w:bookmarkEnd w:id="4"/>
-      <w:proofErr w:type="gramStart"/>
-      <w:r>
-        <w:t>.</w:t>
-      </w:r>
-      <w:proofErr w:type="gramEnd"/>
-      <w:r>
-        <w:t xml:space="preserve"> </w:t>
+      <w:r>
+        <w:t xml:space="preserve">. </w:t>
       </w:r>
       <w:proofErr w:type="spellStart"/>
       <w:r>
@@ -1383,7 +1396,19 @@
         <w:t xml:space="preserve"> or Pattern</w:t>
       </w:r>
       <w:r>
-        <w:t xml:space="preserve">. Primitive type is used when </w:t>
+        <w:t xml:space="preserve">. </w:t>
+      </w:r>
+      <w:r>
+        <w:t>T</w:t>
+      </w:r>
+      <w:r>
+        <w:t>ype</w:t>
+      </w:r>
+      <w:r>
+        <w:t xml:space="preserve"> refers to primitive types and</w:t>
+      </w:r>
+      <w:r>
+        <w:t xml:space="preserve"> is used when </w:t>
       </w:r>
       <w:r>
         <w:t xml:space="preserve">the type of the </w:t>
@@ -1415,22 +1440,31 @@
         <w:t xml:space="preserve"> </w:t>
       </w:r>
       <w:r>
-        <w:t>Th</w:t>
-      </w:r>
-      <w:r>
-        <w:t>i</w:t>
-      </w:r>
-      <w:r>
-        <w:t>r</w:t>
-      </w:r>
-      <w:r>
-        <w:t>dly c</w:t>
-      </w:r>
-      <w:r>
-        <w:t xml:space="preserve">an also choose to specify a regular expression pattern to allow </w:t>
-      </w:r>
-      <w:r>
-        <w:t>only values that match the pattern.</w:t>
+        <w:t xml:space="preserve">Finally, you </w:t>
+      </w:r>
+      <w:r>
+        <w:t>c</w:t>
+      </w:r>
+      <w:r>
+        <w:t xml:space="preserve">an also choose </w:t>
+      </w:r>
+      <w:r>
+        <w:t xml:space="preserve">Pattern to </w:t>
+      </w:r>
+      <w:r>
+        <w:t xml:space="preserve">specify a regular expression to allow </w:t>
+      </w:r>
+      <w:r>
+        <w:t>only values that match the pattern</w:t>
+      </w:r>
+      <w:r>
+        <w:rPr>
+          <w:rStyle w:val="FootnoteReference"/>
+        </w:rPr>
+        <w:footnoteReference w:id="1"/>
+      </w:r>
+      <w:r>
+        <w:t>.</w:t>
       </w:r>
       <w:r>
         <w:t xml:space="preserve"> </w:t>
@@ -1443,7 +1477,7 @@
       </w:pPr>
       <w:r>
         <w:pict w14:anchorId="5E59C56D">
-          <v:shape id="_x0000_i1090" type="#_x0000_t75" style="width:282pt;height:184pt">
+          <v:shape id="_x0000_i1029" type="#_x0000_t75" style="width:282.4pt;height:184pt">
             <v:imagedata r:id="rId15" o:title=""/>
           </v:shape>
         </w:pict>
@@ -1456,7 +1490,7 @@
       </w:r>
       <w:r>
         <w:pict w14:anchorId="6183E8A2">
-          <v:shape id="_x0000_i1091" type="#_x0000_t75" style="width:330pt;height:184pt">
+          <v:shape id="_x0000_i1030" type="#_x0000_t75" style="width:330.4pt;height:184pt">
             <v:imagedata r:id="rId16" o:title=""/>
           </v:shape>
         </w:pict>
@@ -1467,7 +1501,6 @@
         <w:pStyle w:val="Caption"/>
       </w:pPr>
       <w:bookmarkStart w:id="5" w:name="_Ref194468729"/>
-      <w:proofErr w:type="gramStart"/>
       <w:r>
         <w:t xml:space="preserve">Figure </w:t>
       </w:r>
@@ -1491,11 +1524,7 @@
       </w:r>
       <w:bookmarkEnd w:id="5"/>
       <w:r>
-        <w:t>.</w:t>
-      </w:r>
-      <w:proofErr w:type="gramEnd"/>
-      <w:r>
-        <w:t xml:space="preserve"> Edit and choose type popup</w:t>
+        <w:t>. Edit and choose type popup</w:t>
       </w:r>
       <w:r>
         <w:t>: type and controlled vocabulary</w:t>
@@ -1508,96 +1537,38 @@
       <w:bookmarkStart w:id="6" w:name="_Ref207348005"/>
       <w:r>
         <w:lastRenderedPageBreak/>
-        <w:t>Import</w:t>
-      </w:r>
-      <w:bookmarkEnd w:id="6"/>
-    </w:p>
-    <w:p>
-      <w:r>
-        <w:t xml:space="preserve">In the Component Browser, clicking the “Import” button will open the import screen </w:t>
-      </w:r>
-      <w:r>
-        <w:t>(see</w:t>
-      </w:r>
-      <w:r>
-        <w:t xml:space="preserve"> </w:t>
-      </w:r>
-      <w:r>
-        <w:fldChar w:fldCharType="begin"/>
-      </w:r>
-      <w:r>
-        <w:instrText xml:space="preserve"> REF _Ref194468744 \h </w:instrText>
-      </w:r>
-      <w:r>
-        <w:fldChar w:fldCharType="separate"/>
-      </w:r>
-      <w:r>
-        <w:t xml:space="preserve">Figure </w:t>
-      </w:r>
-      <w:r>
-        <w:rPr>
-          <w:noProof/>
-        </w:rPr>
-        <w:t>6</w:t>
-      </w:r>
-      <w:r>
-        <w:fldChar w:fldCharType="end"/>
-      </w:r>
-      <w:r>
-        <w:t>)</w:t>
-      </w:r>
-      <w:r>
-        <w:t xml:space="preserve">. Importing allows you to register components and profiles as xml files. Select an </w:t>
-      </w:r>
-      <w:r>
-        <w:t>XML</w:t>
-      </w:r>
-      <w:r>
-        <w:t xml:space="preserve"> file that represents a profile or a component from your file system and fill in the fields</w:t>
-      </w:r>
-      <w:r>
-        <w:t xml:space="preserve"> or keep the values that automatically get loaded from the file</w:t>
-      </w:r>
-      <w:r>
-        <w:t xml:space="preserve">. When </w:t>
-      </w:r>
-      <w:r>
-        <w:t>“S</w:t>
-      </w:r>
-      <w:r>
-        <w:t>ubmit</w:t>
-      </w:r>
-      <w:r>
-        <w:t>”</w:t>
-      </w:r>
-      <w:r>
-        <w:t xml:space="preserve"> is pressed an attempt is made (just like the "</w:t>
-      </w:r>
-      <w:r>
-        <w:t>S</w:t>
-      </w:r>
-      <w:r>
-        <w:t xml:space="preserve">ave" button from the Edit view) </w:t>
-      </w:r>
-      <w:r>
-        <w:t xml:space="preserve">to </w:t>
-      </w:r>
-      <w:r>
-        <w:t>store the component.</w:t>
-      </w:r>
-      <w:r>
-        <w:t xml:space="preserve"> To go back to the browser without importing anything, press the “Close” button.</w:t>
-      </w:r>
-    </w:p>
-    <w:p/>
+        <w:t>Collaborating on components and profiles</w:t>
+      </w:r>
+    </w:p>
+    <w:p>
+      <w:r>
+        <w:t xml:space="preserve">The administrators of the Component Registry can create groups in which users can work together on components and profiles before publishing them while using their own </w:t>
+      </w:r>
+      <w:bookmarkStart w:id="7" w:name="_GoBack"/>
+      <w:bookmarkEnd w:id="7"/>
+      <w:r>
+        <w:t xml:space="preserve">individual accounts. If you would like to have a group created or want to become a member of an existing group, please send a request to the administrators of the Component Registry through the following e-mail address: </w:t>
+      </w:r>
+      <w:hyperlink r:id="rId17" w:history="1">
+        <w:r>
+          <w:rPr>
+            <w:rStyle w:val="Hyperlink"/>
+          </w:rPr>
+          <w:t>cmdi@clarin.eu</w:t>
+        </w:r>
+      </w:hyperlink>
+      <w:r>
+        <w:t xml:space="preserve">. </w:t>
+      </w:r>
+    </w:p>
     <w:p>
       <w:pPr>
         <w:keepNext/>
       </w:pPr>
       <w:r>
-        <w:pict w14:anchorId="1EA3D997">
-          <v:shape id="_x0000_i1069" type="#_x0000_t75" style="width:284pt;height:253pt">
-            <v:imagedata r:id="rId17" o:title=""/>
+        <w:pict w14:anchorId="28AF3A3C">
+          <v:shape id="_x0000_i1031" type="#_x0000_t75" style="width:202.4pt;height:73.6pt">
+            <v:imagedata r:id="rId18" o:title=""/>
           </v:shape>
         </w:pict>
       </w:r>
@@ -1606,12 +1577,10 @@
       <w:pPr>
         <w:pStyle w:val="Caption"/>
       </w:pPr>
-      <w:bookmarkStart w:id="7" w:name="_Ref194468744"/>
-      <w:proofErr w:type="gramStart"/>
+      <w:bookmarkStart w:id="8" w:name="_Ref247882527"/>
       <w:r>
         <w:t xml:space="preserve">Figure </w:t>
       </w:r>
-      <w:proofErr w:type="gramEnd"/>
       <w:r>
         <w:fldChar w:fldCharType="begin"/>
       </w:r>
@@ -1628,16 +1597,111 @@
         <w:t>6</w:t>
       </w:r>
       <w:r>
+        <w:rPr>
+          <w:noProof/>
+        </w:rPr>
         <w:fldChar w:fldCharType="end"/>
       </w:r>
-      <w:bookmarkEnd w:id="7"/>
-      <w:proofErr w:type="gramStart"/>
-      <w:r>
-        <w:t>.</w:t>
-      </w:r>
-      <w:proofErr w:type="gramEnd"/>
-      <w:r>
-        <w:t xml:space="preserve"> Import screen</w:t>
+      <w:bookmarkEnd w:id="8"/>
+      <w:r>
+        <w:t>. Switching to a group space</w:t>
+      </w:r>
+    </w:p>
+    <w:p>
+      <w:r>
+        <w:t xml:space="preserve">To start using the groups, switch to the group space that you would like to work in by selecting it from the work space drop down list in the browser (see </w:t>
+      </w:r>
+      <w:r>
+        <w:fldChar w:fldCharType="begin"/>
+      </w:r>
+      <w:r>
+        <w:instrText xml:space="preserve"> REF _Ref247882527 \h </w:instrText>
+      </w:r>
+      <w:r>
+        <w:fldChar w:fldCharType="separate"/>
+      </w:r>
+      <w:r>
+        <w:t xml:space="preserve">Figure </w:t>
+      </w:r>
+      <w:r>
+        <w:rPr>
+          <w:noProof/>
+        </w:rPr>
+        <w:t>6</w:t>
+      </w:r>
+      <w:r>
+        <w:fldChar w:fldCharType="end"/>
+      </w:r>
+      <w:r>
+        <w:t>).</w:t>
+      </w:r>
+      <w:r>
+        <w:t xml:space="preserve"> </w:t>
+      </w:r>
+      <w:r>
+        <w:t>You will then see the components and profiles (in separate tabs, as is the case in the public and private spaces) that are available in that group. You can select any of these and view their contents or start editing by pressing the ‘Edit’ button. Any changes you make will become available to other group members immediately.</w:t>
+      </w:r>
+      <w:r>
+        <w:t xml:space="preserve"> Any group member can also publish or delete components and profiles that belong to the group.</w:t>
+      </w:r>
+    </w:p>
+    <w:p/>
+    <w:p>
+      <w:pPr>
+        <w:keepNext/>
+      </w:pPr>
+      <w:r>
+        <w:pict w14:anchorId="726708CD">
+          <v:shape id="_x0000_i1032" type="#_x0000_t75" style="width:305.6pt;height:55.2pt">
+            <v:imagedata r:id="rId19" o:title=""/>
+          </v:shape>
+        </w:pict>
+      </w:r>
+    </w:p>
+    <w:p>
+      <w:pPr>
+        <w:pStyle w:val="Caption"/>
+      </w:pPr>
+      <w:r>
+        <w:t xml:space="preserve">Figure </w:t>
+      </w:r>
+      <w:r>
+        <w:fldChar w:fldCharType="begin"/>
+      </w:r>
+      <w:r>
+        <w:instrText xml:space="preserve"> SEQ Figure \* ARABIC </w:instrText>
+      </w:r>
+      <w:r>
+        <w:fldChar w:fldCharType="separate"/>
+      </w:r>
+      <w:r>
+        <w:rPr>
+          <w:noProof/>
+        </w:rPr>
+        <w:t>7</w:t>
+      </w:r>
+      <w:r>
+        <w:rPr>
+          <w:noProof/>
+        </w:rPr>
+        <w:fldChar w:fldCharType="end"/>
+      </w:r>
+      <w:r>
+        <w:t>. Moving a component to a group space</w:t>
+      </w:r>
+    </w:p>
+    <w:p>
+      <w:r>
+        <w:t xml:space="preserve">To add  new components or profiles to a group space, first create them in your private workspace. Then, from the browser, you can move them to any group that you are a member of by selecting one or more components and choosing the target group from the ‘Move to group…’ drop down box. Then, click ‘Move to group’ and confirm your action. Notice that components </w:t>
+      </w:r>
+      <w:r>
+        <w:rPr>
+          <w:i/>
+        </w:rPr>
+        <w:t>cannot</w:t>
+      </w:r>
+      <w:r>
+        <w:t xml:space="preserve"> be moved back to your private workspace once they have been moved into a group space!</w:t>
       </w:r>
     </w:p>
     <w:p>
@@ -1645,34 +1709,173 @@
         <w:pStyle w:val="Heading3"/>
       </w:pPr>
       <w:r>
+        <w:t>Import</w:t>
+      </w:r>
+      <w:bookmarkEnd w:id="6"/>
+    </w:p>
+    <w:p>
+      <w:r>
+        <w:t xml:space="preserve">In the Component Browser, clicking the “Import” button will open the import screen </w:t>
+      </w:r>
+      <w:r>
+        <w:t>(see</w:t>
+      </w:r>
+      <w:r>
+        <w:t xml:space="preserve"> </w:t>
+      </w:r>
+      <w:r>
+        <w:fldChar w:fldCharType="begin"/>
+      </w:r>
+      <w:r>
+        <w:instrText xml:space="preserve"> REF _Ref194468744 \h </w:instrText>
+      </w:r>
+      <w:r>
+        <w:fldChar w:fldCharType="separate"/>
+      </w:r>
+      <w:r>
+        <w:t xml:space="preserve">Figure </w:t>
+      </w:r>
+      <w:r>
+        <w:rPr>
+          <w:noProof/>
+        </w:rPr>
+        <w:t>8</w:t>
+      </w:r>
+      <w:r>
+        <w:fldChar w:fldCharType="end"/>
+      </w:r>
+      <w:r>
+        <w:t>)</w:t>
+      </w:r>
+      <w:r>
+        <w:t xml:space="preserve">. Importing allows you to register components and profiles as xml files. Select an </w:t>
+      </w:r>
+      <w:r>
+        <w:t>XML</w:t>
+      </w:r>
+      <w:r>
+        <w:t xml:space="preserve"> file that represents a profile or a component from your file system and fill in the fields</w:t>
+      </w:r>
+      <w:r>
+        <w:t xml:space="preserve"> </w:t>
+      </w:r>
+      <w:r>
+        <w:lastRenderedPageBreak/>
+        <w:t>or keep the values that automatically get loaded from the file</w:t>
+      </w:r>
+      <w:r>
+        <w:t xml:space="preserve">. When </w:t>
+      </w:r>
+      <w:r>
+        <w:t>“S</w:t>
+      </w:r>
+      <w:r>
+        <w:t>ubmit</w:t>
+      </w:r>
+      <w:r>
+        <w:t>”</w:t>
+      </w:r>
+      <w:r>
+        <w:t xml:space="preserve"> is pressed an attempt is made (just like the "</w:t>
+      </w:r>
+      <w:r>
+        <w:t>S</w:t>
+      </w:r>
+      <w:r>
+        <w:t xml:space="preserve">ave" button from the Edit view) </w:t>
+      </w:r>
+      <w:r>
+        <w:t xml:space="preserve">to </w:t>
+      </w:r>
+      <w:r>
+        <w:t>store the component.</w:t>
+      </w:r>
+      <w:r>
+        <w:t xml:space="preserve"> To go back to the browser without importing anything, press the “Close” button.</w:t>
+      </w:r>
+    </w:p>
+    <w:p/>
+    <w:p>
+      <w:pPr>
+        <w:keepNext/>
+      </w:pPr>
+      <w:r>
+        <w:pict w14:anchorId="1EA3D997">
+          <v:shape id="_x0000_i1033" type="#_x0000_t75" style="width:284pt;height:252.8pt">
+            <v:imagedata r:id="rId20" o:title=""/>
+          </v:shape>
+        </w:pict>
+      </w:r>
+    </w:p>
+    <w:p>
+      <w:pPr>
+        <w:pStyle w:val="Caption"/>
+      </w:pPr>
+      <w:bookmarkStart w:id="9" w:name="_Ref194468744"/>
+      <w:r>
+        <w:t xml:space="preserve">Figure </w:t>
+      </w:r>
+      <w:r>
+        <w:fldChar w:fldCharType="begin"/>
+      </w:r>
+      <w:r>
+        <w:instrText xml:space="preserve"> SEQ Figure \* ARABIC </w:instrText>
+      </w:r>
+      <w:r>
+        <w:fldChar w:fldCharType="separate"/>
+      </w:r>
+      <w:r>
+        <w:rPr>
+          <w:noProof/>
+        </w:rPr>
+        <w:t>8</w:t>
+      </w:r>
+      <w:r>
+        <w:fldChar w:fldCharType="end"/>
+      </w:r>
+      <w:bookmarkEnd w:id="9"/>
+      <w:r>
+        <w:t>. Import screen</w:t>
+      </w:r>
+    </w:p>
+    <w:p>
+      <w:pPr>
+        <w:pStyle w:val="Heading3"/>
+      </w:pPr>
+      <w:r>
         <w:t>Other features</w:t>
       </w:r>
     </w:p>
     <w:p>
-      <w:r>
-        <w:t>It is possible to create a ref</w:t>
-      </w:r>
-      <w:bookmarkStart w:id="8" w:name="_GoBack"/>
-      <w:bookmarkEnd w:id="8"/>
-      <w:r>
-        <w:t xml:space="preserve">erence link (bookmark) to a public component or profile that starts up the Component Registry with the browse view and the given component or profile selected. This is done with the </w:t>
+      <w:pPr>
+        <w:rPr>
+          <w:b/>
+        </w:rPr>
+      </w:pPr>
+      <w:r>
+        <w:rPr>
+          <w:b/>
+        </w:rPr>
+        <w:t>Creating a reference link</w:t>
+      </w:r>
+    </w:p>
+    <w:p>
+      <w:r>
+        <w:t xml:space="preserve">It is possible to create a reference link (bookmark) to a public component or profile that starts up the Component Registry with the browse view and the given component or profile selected. This is done with the </w:t>
       </w:r>
       <w:r>
         <w:t>URL</w:t>
       </w:r>
       <w:r>
-        <w:t xml:space="preserve">: </w:t>
-      </w:r>
-      <w:r>
-        <w:t>http://catalog.clarin.eu/ds/ComponentRegistry/</w:t>
-      </w:r>
-      <w:proofErr w:type="gramStart"/>
-      <w:r>
-        <w:t>?item</w:t>
-      </w:r>
-      <w:proofErr w:type="gramEnd"/>
-      <w:r>
-        <w:t>=&lt;id</w:t>
+        <w:t>:</w:t>
+      </w:r>
+    </w:p>
+    <w:p>
+      <w:pPr>
+        <w:ind w:firstLine="720"/>
+      </w:pPr>
+      <w:r>
+        <w:t>http://catalog.clarin.eu/ds/ComponentRegistry/?item=&lt;id</w:t>
       </w:r>
       <w:r>
         <w:t>&gt;</w:t>
@@ -1680,7 +1883,6 @@
     </w:p>
     <w:p>
       <w:r>
-        <w:lastRenderedPageBreak/>
         <w:t xml:space="preserve">For example to open the Registry on component with id </w:t>
       </w:r>
       <w:r>
@@ -1688,23 +1890,7 @@
           <w:rFonts w:ascii="Courier" w:hAnsi="Courier"/>
           <w:sz w:val="22"/>
         </w:rPr>
-        <w:t>clarin.eu</w:t>
-      </w:r>
-      <w:proofErr w:type="gramStart"/>
-      <w:r>
-        <w:rPr>
-          <w:rFonts w:ascii="Courier" w:hAnsi="Courier"/>
-          <w:sz w:val="22"/>
-        </w:rPr>
-        <w:t>:cr1:c</w:t>
-      </w:r>
-      <w:proofErr w:type="gramEnd"/>
-      <w:r>
-        <w:rPr>
-          <w:rFonts w:ascii="Courier" w:hAnsi="Courier"/>
-          <w:sz w:val="22"/>
-        </w:rPr>
-        <w:t>_1271859438180</w:t>
+        <w:t>clarin.eu:cr1:c_1271859438180</w:t>
       </w:r>
       <w:r>
         <w:t xml:space="preserve">, the </w:t>
@@ -1727,6 +1913,7 @@
     </w:p>
     <w:p>
       <w:r>
+        <w:lastRenderedPageBreak/>
         <w:t>The id of a component can be seen</w:t>
       </w:r>
       <w:r>
@@ -1735,8 +1922,111 @@
       <w:r>
         <w:t>.</w:t>
       </w:r>
+      <w:r>
+        <w:t xml:space="preserve"> The link can also be obtained by selecting a component or profile in the component browser, right clicking on it and selecting the option ‘Show info’. A pop-up will appear </w:t>
+      </w:r>
+      <w:r>
+        <w:t xml:space="preserve">(see </w:t>
+      </w:r>
+      <w:r>
+        <w:fldChar w:fldCharType="begin"/>
+      </w:r>
+      <w:r>
+        <w:instrText xml:space="preserve"> REF _Ref247883285 \h </w:instrText>
+      </w:r>
+      <w:r>
+        <w:fldChar w:fldCharType="separate"/>
+      </w:r>
+      <w:r>
+        <w:t xml:space="preserve">Figure </w:t>
+      </w:r>
+      <w:r>
+        <w:rPr>
+          <w:noProof/>
+        </w:rPr>
+        <w:t>9</w:t>
+      </w:r>
+      <w:r>
+        <w:fldChar w:fldCharType="end"/>
+      </w:r>
+      <w:r>
+        <w:t xml:space="preserve">) </w:t>
+      </w:r>
+      <w:r>
+        <w:t>that has a button to copy the reference link to the clipboard.</w:t>
+      </w:r>
     </w:p>
     <w:p/>
+    <w:p>
+      <w:pPr>
+        <w:rPr>
+          <w:b/>
+        </w:rPr>
+      </w:pPr>
+      <w:r>
+        <w:rPr>
+          <w:b/>
+        </w:rPr>
+        <w:t>Using an unpublished profile outside the Component Registry for testing</w:t>
+      </w:r>
+    </w:p>
+    <w:p>
+      <w:r>
+        <w:t xml:space="preserve">A schema (XSD) representation of both published and unpublished profiles can be obtained following the same procedure. Right click a profile, choose ‘Show info’ and copy the ‘Link to </w:t>
+      </w:r>
+      <w:proofErr w:type="spellStart"/>
+      <w:r>
+        <w:t>xsd</w:t>
+      </w:r>
+      <w:proofErr w:type="spellEnd"/>
+      <w:r>
+        <w:t xml:space="preserve">’ to the clipboard using the button. This link is particularly useful for testing unpublished profiles in a metadata editor. In the metadata editor </w:t>
+      </w:r>
+      <w:proofErr w:type="spellStart"/>
+      <w:r>
+        <w:rPr>
+          <w:i/>
+        </w:rPr>
+        <w:t>Arbil</w:t>
+      </w:r>
+      <w:proofErr w:type="spellEnd"/>
+      <w:r>
+        <w:t>, the ‘profiles and templates’ dialogue has an option to add profiles by means of their schema location. There you can paste the XSD link to use the profile without publishing it first.</w:t>
+      </w:r>
+    </w:p>
+    <w:p>
+      <w:pPr>
+        <w:keepNext/>
+      </w:pPr>
+      <w:r>
+        <w:pict w14:anchorId="2F3A921D">
+          <v:shape id="_x0000_i1043" type="#_x0000_t75" style="width:612pt;height:88pt">
+            <v:imagedata r:id="rId21" o:title=""/>
+          </v:shape>
+        </w:pict>
+      </w:r>
+    </w:p>
+    <w:p>
+      <w:pPr>
+        <w:pStyle w:val="Caption"/>
+      </w:pPr>
+      <w:bookmarkStart w:id="10" w:name="_Ref247883285"/>
+      <w:r>
+        <w:t xml:space="preserve">Figure </w:t>
+      </w:r>
+      <w:fldSimple w:instr=" SEQ Figure \* ARABIC ">
+        <w:r>
+          <w:rPr>
+            <w:noProof/>
+          </w:rPr>
+          <w:t>9</w:t>
+        </w:r>
+      </w:fldSimple>
+      <w:bookmarkEnd w:id="10"/>
+      <w:r>
+        <w:t>. The 'Show info' pop-up dialogue</w:t>
+      </w:r>
+    </w:p>
     <w:p>
       <w:pPr>
         <w:pStyle w:val="Heading3"/>
@@ -1769,8 +2059,8 @@
     <w:p/>
     <w:p/>
     <w:sectPr>
-      <w:footerReference w:type="even" r:id="rId18"/>
-      <w:footerReference w:type="default" r:id="rId19"/>
+      <w:footerReference w:type="even" r:id="rId22"/>
+      <w:footerReference w:type="default" r:id="rId23"/>
       <w:pgSz w:w="16840" w:h="11899" w:orient="landscape"/>
       <w:pgMar w:top="1418" w:right="1361" w:bottom="1418" w:left="1361" w:header="709" w:footer="709" w:gutter="0"/>
       <w:cols w:space="708"/>
@@ -1883,7 +2173,19 @@
       <w:rPr>
         <w:rStyle w:val="PageNumber"/>
       </w:rPr>
-      <w:t>Component Registry 1.12.0</w:t>
+      <w:t>C</w:t>
+    </w:r>
+    <w:r>
+      <w:rPr>
+        <w:rStyle w:val="PageNumber"/>
+      </w:rPr>
+      <w:t>omponent Registry 1.14</w:t>
+    </w:r>
+    <w:r>
+      <w:rPr>
+        <w:rStyle w:val="PageNumber"/>
+      </w:rPr>
+      <w:t>.0</w:t>
     </w:r>
     <w:r>
       <w:rPr>
@@ -1957,7 +2259,7 @@
         <w:rStyle w:val="PageNumber"/>
         <w:noProof/>
       </w:rPr>
-      <w:t>8/23/12</w:t>
+      <w:t>12/5/13</w:t>
     </w:r>
     <w:r>
       <w:rPr>
@@ -1992,6 +2294,33 @@
     <w:p>
       <w:r>
         <w:continuationSeparator/>
+      </w:r>
+    </w:p>
+  </w:footnote>
+  <w:footnote w:id="1">
+    <w:p>
+      <w:pPr>
+        <w:pStyle w:val="FootnoteText"/>
+      </w:pPr>
+      <w:r>
+        <w:rPr>
+          <w:rStyle w:val="FootnoteReference"/>
+        </w:rPr>
+        <w:footnoteRef/>
+      </w:r>
+      <w:r>
+        <w:t xml:space="preserve"> The regular expression should conform to the standard used for XSD, which differs from e.g. Perl and UNIX variants. For details, see </w:t>
+      </w:r>
+      <w:hyperlink r:id="rId1" w:anchor="regexs" w:history="1">
+        <w:r>
+          <w:rPr>
+            <w:rStyle w:val="Hyperlink"/>
+          </w:rPr>
+          <w:t>http://www.w3.org/TR/xmlschema-2/#regexs</w:t>
+        </w:r>
+      </w:hyperlink>
+      <w:r>
+        <w:t xml:space="preserve"> </w:t>
       </w:r>
     </w:p>
   </w:footnote>
@@ -2782,6 +3111,7 @@
   <w:style w:type="character" w:default="1" w:styleId="DefaultParagraphFont">
     <w:name w:val="Default Paragraph Font"/>
     <w:uiPriority w:val="1"/>
+    <w:semiHidden/>
     <w:unhideWhenUsed/>
   </w:style>
   <w:style w:type="table" w:default="1" w:styleId="TableNormal">
@@ -2990,6 +3320,30 @@
     <w:rPr>
       <w:sz w:val="24"/>
       <w:szCs w:val="24"/>
+    </w:rPr>
+  </w:style>
+  <w:style w:type="paragraph" w:styleId="FootnoteText">
+    <w:name w:val="footnote text"/>
+    <w:basedOn w:val="Normal"/>
+    <w:link w:val="FootnoteTextChar"/>
+    <w:rsid w:val="00915FD2"/>
+  </w:style>
+  <w:style w:type="character" w:customStyle="1" w:styleId="FootnoteTextChar">
+    <w:name w:val="Footnote Text Char"/>
+    <w:basedOn w:val="DefaultParagraphFont"/>
+    <w:link w:val="FootnoteText"/>
+    <w:rsid w:val="00915FD2"/>
+    <w:rPr>
+      <w:sz w:val="24"/>
+      <w:szCs w:val="24"/>
+    </w:rPr>
+  </w:style>
+  <w:style w:type="character" w:styleId="FootnoteReference">
+    <w:name w:val="footnote reference"/>
+    <w:basedOn w:val="DefaultParagraphFont"/>
+    <w:rsid w:val="00915FD2"/>
+    <w:rPr>
+      <w:vertAlign w:val="superscript"/>
     </w:rPr>
   </w:style>
 </w:styles>
@@ -3469,7 +3823,7 @@
 </file>
 
 <file path=customXml/itemProps1.xml><?xml version="1.0" encoding="utf-8"?>
-<ds:datastoreItem xmlns:ds="http://schemas.openxmlformats.org/officeDocument/2006/customXml" ds:itemID="{1A1B999B-A6E1-2A4C-B14F-413357DE99FF}">
+<ds:datastoreItem xmlns:ds="http://schemas.openxmlformats.org/officeDocument/2006/customXml" ds:itemID="{8EB33BBA-D338-B447-B95A-CC44E2C8A67F}">
   <ds:schemaRefs>
     <ds:schemaRef ds:uri="http://schemas.openxmlformats.org/officeDocument/2006/bibliography"/>
   </ds:schemaRefs>

</xml_diff>

<commit_message>
extended manual for 1.14
</commit_message>
<xml_diff>
--- a/docs/ComponentRegistryReferenceManual.docx
+++ b/docs/ComponentRegistryReferenceManual.docx
@@ -1047,27 +1047,14 @@
       <w:r>
         <w:t xml:space="preserve">Figure </w:t>
       </w:r>
-      <w:r>
-        <w:fldChar w:fldCharType="begin"/>
-      </w:r>
-      <w:r>
-        <w:instrText xml:space="preserve"> SEQ Figure \* ARABIC </w:instrText>
-      </w:r>
-      <w:r>
-        <w:fldChar w:fldCharType="separate"/>
-      </w:r>
-      <w:r>
-        <w:rPr>
-          <w:noProof/>
-        </w:rPr>
-        <w:t>3</w:t>
-      </w:r>
-      <w:r>
-        <w:rPr>
-          <w:noProof/>
-        </w:rPr>
-        <w:fldChar w:fldCharType="end"/>
-      </w:r>
+      <w:fldSimple w:instr=" SEQ Figure \* ARABIC ">
+        <w:r>
+          <w:rPr>
+            <w:noProof/>
+          </w:rPr>
+          <w:t>3</w:t>
+        </w:r>
+      </w:fldSimple>
       <w:bookmarkEnd w:id="3"/>
       <w:r>
         <w:t>. Element and attribute editing</w:t>
@@ -1166,27 +1153,14 @@
       <w:r>
         <w:t xml:space="preserve">Figure </w:t>
       </w:r>
-      <w:r>
-        <w:fldChar w:fldCharType="begin"/>
-      </w:r>
-      <w:r>
-        <w:instrText xml:space="preserve"> SEQ Figure \* ARABIC </w:instrText>
-      </w:r>
-      <w:r>
-        <w:fldChar w:fldCharType="separate"/>
-      </w:r>
-      <w:r>
-        <w:rPr>
-          <w:noProof/>
-        </w:rPr>
-        <w:t>4</w:t>
-      </w:r>
-      <w:r>
-        <w:rPr>
-          <w:noProof/>
-        </w:rPr>
-        <w:fldChar w:fldCharType="end"/>
-      </w:r>
+      <w:fldSimple w:instr=" SEQ Figure \* ARABIC ">
+        <w:r>
+          <w:rPr>
+            <w:noProof/>
+          </w:rPr>
+          <w:t>4</w:t>
+        </w:r>
+      </w:fldSimple>
       <w:bookmarkEnd w:id="4"/>
       <w:r>
         <w:t xml:space="preserve">. </w:t>
@@ -1542,12 +1516,7 @@
     </w:p>
     <w:p>
       <w:r>
-        <w:t xml:space="preserve">The administrators of the Component Registry can create groups in which users can work together on components and profiles before publishing them while using their own </w:t>
-      </w:r>
-      <w:bookmarkStart w:id="7" w:name="_GoBack"/>
-      <w:bookmarkEnd w:id="7"/>
-      <w:r>
-        <w:t xml:space="preserve">individual accounts. If you would like to have a group created or want to become a member of an existing group, please send a request to the administrators of the Component Registry through the following e-mail address: </w:t>
+        <w:t xml:space="preserve">The administrators of the Component Registry can create groups in which users can work together on components and profiles before publishing them while using their own individual accounts. If you would like to have a group created or want to become a member of an existing group, please send a request to the administrators of the Component Registry through the following e-mail address: </w:t>
       </w:r>
       <w:hyperlink r:id="rId17" w:history="1">
         <w:r>
@@ -1560,6 +1529,23 @@
       <w:r>
         <w:t xml:space="preserve">. </w:t>
       </w:r>
+      <w:r>
+        <w:t>Please i</w:t>
+      </w:r>
+      <w:r>
+        <w:t xml:space="preserve">nclude your user id, which can be found by logging into the Component Registry, then clicking the ‘settings’ link in the top right. The title of the settings page will show your user id (‘User settings </w:t>
+      </w:r>
+      <w:proofErr w:type="gramStart"/>
+      <w:r>
+        <w:t xml:space="preserve">for </w:t>
+      </w:r>
+      <w:r>
+        <w:t>….</w:t>
+      </w:r>
+      <w:proofErr w:type="gramEnd"/>
+      <w:r>
+        <w:t>’).</w:t>
+      </w:r>
     </w:p>
     <w:p>
       <w:pPr>
@@ -1577,39 +1563,34 @@
       <w:pPr>
         <w:pStyle w:val="Caption"/>
       </w:pPr>
-      <w:bookmarkStart w:id="8" w:name="_Ref247882527"/>
+      <w:bookmarkStart w:id="7" w:name="_Ref247882527"/>
       <w:r>
         <w:t xml:space="preserve">Figure </w:t>
       </w:r>
-      <w:r>
-        <w:fldChar w:fldCharType="begin"/>
-      </w:r>
-      <w:r>
-        <w:instrText xml:space="preserve"> SEQ Figure \* ARABIC </w:instrText>
-      </w:r>
-      <w:r>
-        <w:fldChar w:fldCharType="separate"/>
-      </w:r>
-      <w:r>
-        <w:rPr>
-          <w:noProof/>
-        </w:rPr>
-        <w:t>6</w:t>
-      </w:r>
-      <w:r>
-        <w:rPr>
-          <w:noProof/>
-        </w:rPr>
-        <w:fldChar w:fldCharType="end"/>
-      </w:r>
-      <w:bookmarkEnd w:id="8"/>
+      <w:fldSimple w:instr=" SEQ Figure \* ARABIC ">
+        <w:r>
+          <w:rPr>
+            <w:noProof/>
+          </w:rPr>
+          <w:t>6</w:t>
+        </w:r>
+      </w:fldSimple>
+      <w:bookmarkEnd w:id="7"/>
       <w:r>
         <w:t>. Switching to a group space</w:t>
       </w:r>
     </w:p>
     <w:p>
       <w:r>
-        <w:t xml:space="preserve">To start using the groups, switch to the group space that you would like to work in by selecting it from the work space drop down list in the browser (see </w:t>
+        <w:t xml:space="preserve">To start using the groups, switch to the group space that you would like to work in by selecting it from the </w:t>
+      </w:r>
+      <w:proofErr w:type="gramStart"/>
+      <w:r>
+        <w:t>work space</w:t>
+      </w:r>
+      <w:proofErr w:type="gramEnd"/>
+      <w:r>
+        <w:t xml:space="preserve"> drop down list in the browser (see </w:t>
       </w:r>
       <w:r>
         <w:fldChar w:fldCharType="begin"/>
@@ -1665,27 +1646,14 @@
       <w:r>
         <w:t xml:space="preserve">Figure </w:t>
       </w:r>
-      <w:r>
-        <w:fldChar w:fldCharType="begin"/>
-      </w:r>
-      <w:r>
-        <w:instrText xml:space="preserve"> SEQ Figure \* ARABIC </w:instrText>
-      </w:r>
-      <w:r>
-        <w:fldChar w:fldCharType="separate"/>
-      </w:r>
-      <w:r>
-        <w:rPr>
-          <w:noProof/>
-        </w:rPr>
-        <w:t>7</w:t>
-      </w:r>
-      <w:r>
-        <w:rPr>
-          <w:noProof/>
-        </w:rPr>
-        <w:fldChar w:fldCharType="end"/>
-      </w:r>
+      <w:fldSimple w:instr=" SEQ Figure \* ARABIC ">
+        <w:r>
+          <w:rPr>
+            <w:noProof/>
+          </w:rPr>
+          <w:t>7</w:t>
+        </w:r>
+      </w:fldSimple>
       <w:r>
         <w:t>. Moving a component to a group space</w:t>
       </w:r>
@@ -1811,7 +1779,7 @@
       <w:pPr>
         <w:pStyle w:val="Caption"/>
       </w:pPr>
-      <w:bookmarkStart w:id="9" w:name="_Ref194468744"/>
+      <w:bookmarkStart w:id="8" w:name="_Ref194468744"/>
       <w:r>
         <w:t xml:space="preserve">Figure </w:t>
       </w:r>
@@ -1833,7 +1801,7 @@
       <w:r>
         <w:fldChar w:fldCharType="end"/>
       </w:r>
-      <w:bookmarkEnd w:id="9"/>
+      <w:bookmarkEnd w:id="8"/>
       <w:r>
         <w:t>. Import screen</w:t>
       </w:r>
@@ -2000,7 +1968,7 @@
       </w:pPr>
       <w:r>
         <w:pict w14:anchorId="2F3A921D">
-          <v:shape id="_x0000_i1043" type="#_x0000_t75" style="width:612pt;height:88pt">
+          <v:shape id="_x0000_i1046" type="#_x0000_t75" style="width:612pt;height:88pt">
             <v:imagedata r:id="rId21" o:title=""/>
           </v:shape>
         </w:pict>
@@ -2010,7 +1978,109 @@
       <w:pPr>
         <w:pStyle w:val="Caption"/>
       </w:pPr>
-      <w:bookmarkStart w:id="10" w:name="_Ref247883285"/>
+      <w:bookmarkStart w:id="9" w:name="_Ref247883285"/>
+      <w:proofErr w:type="gramStart"/>
+      <w:r>
+        <w:t xml:space="preserve">Figure </w:t>
+      </w:r>
+      <w:proofErr w:type="gramEnd"/>
+      <w:r>
+        <w:fldChar w:fldCharType="begin"/>
+      </w:r>
+      <w:r>
+        <w:instrText xml:space="preserve"> SEQ Figure \* ARABIC </w:instrText>
+      </w:r>
+      <w:r>
+        <w:fldChar w:fldCharType="separate"/>
+      </w:r>
+      <w:r>
+        <w:rPr>
+          <w:noProof/>
+        </w:rPr>
+        <w:t>9</w:t>
+      </w:r>
+      <w:r>
+        <w:rPr>
+          <w:noProof/>
+        </w:rPr>
+        <w:fldChar w:fldCharType="end"/>
+      </w:r>
+      <w:bookmarkEnd w:id="9"/>
+      <w:proofErr w:type="gramStart"/>
+      <w:r>
+        <w:t>.</w:t>
+      </w:r>
+      <w:proofErr w:type="gramEnd"/>
+      <w:r>
+        <w:t xml:space="preserve"> The 'Show info' pop-up dialogue</w:t>
+      </w:r>
+    </w:p>
+    <w:p>
+      <w:pPr>
+        <w:rPr>
+          <w:b/>
+        </w:rPr>
+      </w:pPr>
+      <w:r>
+        <w:rPr>
+          <w:b/>
+        </w:rPr>
+        <w:t>Getting an RSS feed for components, profiles or comments</w:t>
+      </w:r>
+    </w:p>
+    <w:p>
+      <w:r>
+        <w:t>To automatically receive updates on the list of components or profiles or on comments on a specific profile or component, you can</w:t>
+      </w:r>
+      <w:r>
+        <w:t xml:space="preserve"> use the RSS feeds that are available for these collections. Click the RSS icon (</w:t>
+      </w:r>
+      <w:r>
+        <w:t xml:space="preserve">see </w:t>
+      </w:r>
+      <w:r>
+        <w:fldChar w:fldCharType="begin"/>
+      </w:r>
+      <w:r>
+        <w:instrText xml:space="preserve"> REF _Ref248203227 \h </w:instrText>
+      </w:r>
+      <w:r>
+        <w:fldChar w:fldCharType="separate"/>
+      </w:r>
+      <w:r>
+        <w:t xml:space="preserve">Figure </w:t>
+      </w:r>
+      <w:r>
+        <w:rPr>
+          <w:noProof/>
+        </w:rPr>
+        <w:t>10</w:t>
+      </w:r>
+      <w:r>
+        <w:fldChar w:fldCharType="end"/>
+      </w:r>
+      <w:r>
+        <w:t>) on the Component Browser or in the ‘Comments’ tab for a component or profile to be redirected to the URL of the RSS feed.</w:t>
+      </w:r>
+    </w:p>
+    <w:p>
+      <w:pPr>
+        <w:keepNext/>
+      </w:pPr>
+      <w:r>
+        <w:pict w14:anchorId="1F73F831">
+          <v:shape id="_x0000_i1039" type="#_x0000_t75" style="width:252pt;height:87.2pt">
+            <v:imagedata r:id="rId22" o:title=""/>
+          </v:shape>
+        </w:pict>
+      </w:r>
+    </w:p>
+    <w:p>
+      <w:pPr>
+        <w:pStyle w:val="Caption"/>
+      </w:pPr>
+      <w:bookmarkStart w:id="10" w:name="_Ref248203227"/>
+      <w:proofErr w:type="gramStart"/>
       <w:r>
         <w:t xml:space="preserve">Figure </w:t>
       </w:r>
@@ -2019,12 +2089,16 @@
           <w:rPr>
             <w:noProof/>
           </w:rPr>
-          <w:t>9</w:t>
+          <w:t>10</w:t>
         </w:r>
       </w:fldSimple>
       <w:bookmarkEnd w:id="10"/>
       <w:r>
-        <w:t>. The 'Show info' pop-up dialogue</w:t>
+        <w:t>.</w:t>
+      </w:r>
+      <w:proofErr w:type="gramEnd"/>
+      <w:r>
+        <w:t xml:space="preserve"> Getting the RSS feed for components, profiles or comments</w:t>
       </w:r>
     </w:p>
     <w:p>
@@ -2052,15 +2126,12 @@
       <w:r>
         <w:t>out of the Component Registry other than ending the browser session</w:t>
       </w:r>
-    </w:p>
-    <w:p/>
-    <w:p/>
-    <w:p/>
-    <w:p/>
-    <w:p/>
+      <w:bookmarkStart w:id="11" w:name="_GoBack"/>
+      <w:bookmarkEnd w:id="11"/>
+    </w:p>
     <w:sectPr>
-      <w:footerReference w:type="even" r:id="rId22"/>
-      <w:footerReference w:type="default" r:id="rId23"/>
+      <w:footerReference w:type="even" r:id="rId23"/>
+      <w:footerReference w:type="default" r:id="rId24"/>
       <w:pgSz w:w="16840" w:h="11899" w:orient="landscape"/>
       <w:pgMar w:top="1418" w:right="1361" w:bottom="1418" w:left="1361" w:header="709" w:footer="709" w:gutter="0"/>
       <w:cols w:space="708"/>
@@ -2173,19 +2244,7 @@
       <w:rPr>
         <w:rStyle w:val="PageNumber"/>
       </w:rPr>
-      <w:t>C</w:t>
-    </w:r>
-    <w:r>
-      <w:rPr>
-        <w:rStyle w:val="PageNumber"/>
-      </w:rPr>
-      <w:t>omponent Registry 1.14</w:t>
-    </w:r>
-    <w:r>
-      <w:rPr>
-        <w:rStyle w:val="PageNumber"/>
-      </w:rPr>
-      <w:t>.0</w:t>
+      <w:t>Component Registry 1.14.0</w:t>
     </w:r>
     <w:r>
       <w:rPr>
@@ -2222,7 +2281,7 @@
         <w:rStyle w:val="PageNumber"/>
         <w:noProof/>
       </w:rPr>
-      <w:t>8</w:t>
+      <w:t>9</w:t>
     </w:r>
     <w:r>
       <w:rPr>
@@ -2259,7 +2318,7 @@
         <w:rStyle w:val="PageNumber"/>
         <w:noProof/>
       </w:rPr>
-      <w:t>12/5/13</w:t>
+      <w:t>12/9/13</w:t>
     </w:r>
     <w:r>
       <w:rPr>
@@ -3823,7 +3882,7 @@
 </file>
 
 <file path=customXml/itemProps1.xml><?xml version="1.0" encoding="utf-8"?>
-<ds:datastoreItem xmlns:ds="http://schemas.openxmlformats.org/officeDocument/2006/customXml" ds:itemID="{8EB33BBA-D338-B447-B95A-CC44E2C8A67F}">
+<ds:datastoreItem xmlns:ds="http://schemas.openxmlformats.org/officeDocument/2006/customXml" ds:itemID="{B51DC5B9-6E90-8E48-8686-D862475DB11B}">
   <ds:schemaRefs>
     <ds:schemaRef ds:uri="http://schemas.openxmlformats.org/officeDocument/2006/bibliography"/>
   </ds:schemaRefs>

</xml_diff>

<commit_message>
merged changes in reference manual
</commit_message>
<xml_diff>
--- a/docs/ComponentRegistryReferenceManual.docx
+++ b/docs/ComponentRegistryReferenceManual.docx
@@ -1047,27 +1047,14 @@
       <w:r>
         <w:t xml:space="preserve">Figure </w:t>
       </w:r>
-      <w:r>
-        <w:fldChar w:fldCharType="begin"/>
-      </w:r>
-      <w:r>
-        <w:instrText xml:space="preserve"> SEQ Figure \* ARABIC </w:instrText>
-      </w:r>
-      <w:r>
-        <w:fldChar w:fldCharType="separate"/>
-      </w:r>
-      <w:r>
-        <w:rPr>
-          <w:noProof/>
-        </w:rPr>
-        <w:t>3</w:t>
-      </w:r>
-      <w:r>
-        <w:rPr>
-          <w:noProof/>
-        </w:rPr>
-        <w:fldChar w:fldCharType="end"/>
-      </w:r>
+      <w:fldSimple w:instr=" SEQ Figure \* ARABIC ">
+        <w:r>
+          <w:rPr>
+            <w:noProof/>
+          </w:rPr>
+          <w:t>3</w:t>
+        </w:r>
+      </w:fldSimple>
       <w:bookmarkEnd w:id="3"/>
       <w:r>
         <w:t>. Element and attribute editing</w:t>
@@ -1166,27 +1153,14 @@
       <w:r>
         <w:t xml:space="preserve">Figure </w:t>
       </w:r>
-      <w:r>
-        <w:fldChar w:fldCharType="begin"/>
-      </w:r>
-      <w:r>
-        <w:instrText xml:space="preserve"> SEQ Figure \* ARABIC </w:instrText>
-      </w:r>
-      <w:r>
-        <w:fldChar w:fldCharType="separate"/>
-      </w:r>
-      <w:r>
-        <w:rPr>
-          <w:noProof/>
-        </w:rPr>
-        <w:t>4</w:t>
-      </w:r>
-      <w:r>
-        <w:rPr>
-          <w:noProof/>
-        </w:rPr>
-        <w:fldChar w:fldCharType="end"/>
-      </w:r>
+      <w:fldSimple w:instr=" SEQ Figure \* ARABIC ">
+        <w:r>
+          <w:rPr>
+            <w:noProof/>
+          </w:rPr>
+          <w:t>4</w:t>
+        </w:r>
+      </w:fldSimple>
       <w:bookmarkEnd w:id="4"/>
       <w:r>
         <w:t xml:space="preserve">. </w:t>
@@ -1542,12 +1516,7 @@
     </w:p>
     <w:p>
       <w:r>
-        <w:t xml:space="preserve">The administrators of the Component Registry can create groups in which users can work together on components and profiles before publishing them while using their own </w:t>
-      </w:r>
-      <w:bookmarkStart w:id="7" w:name="_GoBack"/>
-      <w:bookmarkEnd w:id="7"/>
-      <w:r>
-        <w:t xml:space="preserve">individual accounts. If you would like to have a group created or want to become a member of an existing group, please send a request to the administrators of the Component Registry through the following e-mail address: </w:t>
+        <w:t xml:space="preserve">The administrators of the Component Registry can create groups in which users can work together on components and profiles before publishing them while using their own individual accounts. If you would like to have a group created or want to become a member of an existing group, please send a request to the administrators of the Component Registry through the following e-mail address: </w:t>
       </w:r>
       <w:hyperlink r:id="rId17" w:history="1">
         <w:r>
@@ -1560,6 +1529,23 @@
       <w:r>
         <w:t xml:space="preserve">. </w:t>
       </w:r>
+      <w:r>
+        <w:t>Please i</w:t>
+      </w:r>
+      <w:r>
+        <w:t xml:space="preserve">nclude your user id, which can be found by logging into the Component Registry, then clicking the ‘settings’ link in the top right. The title of the settings page will show your user id (‘User settings </w:t>
+      </w:r>
+      <w:proofErr w:type="gramStart"/>
+      <w:r>
+        <w:t xml:space="preserve">for </w:t>
+      </w:r>
+      <w:r>
+        <w:t>….</w:t>
+      </w:r>
+      <w:proofErr w:type="gramEnd"/>
+      <w:r>
+        <w:t>’).</w:t>
+      </w:r>
     </w:p>
     <w:p>
       <w:pPr>
@@ -1577,39 +1563,34 @@
       <w:pPr>
         <w:pStyle w:val="Caption"/>
       </w:pPr>
-      <w:bookmarkStart w:id="8" w:name="_Ref247882527"/>
+      <w:bookmarkStart w:id="7" w:name="_Ref247882527"/>
       <w:r>
         <w:t xml:space="preserve">Figure </w:t>
       </w:r>
-      <w:r>
-        <w:fldChar w:fldCharType="begin"/>
-      </w:r>
-      <w:r>
-        <w:instrText xml:space="preserve"> SEQ Figure \* ARABIC </w:instrText>
-      </w:r>
-      <w:r>
-        <w:fldChar w:fldCharType="separate"/>
-      </w:r>
-      <w:r>
-        <w:rPr>
-          <w:noProof/>
-        </w:rPr>
-        <w:t>6</w:t>
-      </w:r>
-      <w:r>
-        <w:rPr>
-          <w:noProof/>
-        </w:rPr>
-        <w:fldChar w:fldCharType="end"/>
-      </w:r>
-      <w:bookmarkEnd w:id="8"/>
+      <w:fldSimple w:instr=" SEQ Figure \* ARABIC ">
+        <w:r>
+          <w:rPr>
+            <w:noProof/>
+          </w:rPr>
+          <w:t>6</w:t>
+        </w:r>
+      </w:fldSimple>
+      <w:bookmarkEnd w:id="7"/>
       <w:r>
         <w:t>. Switching to a group space</w:t>
       </w:r>
     </w:p>
     <w:p>
       <w:r>
-        <w:t xml:space="preserve">To start using the groups, switch to the group space that you would like to work in by selecting it from the work space drop down list in the browser (see </w:t>
+        <w:t xml:space="preserve">To start using the groups, switch to the group space that you would like to work in by selecting it from the </w:t>
+      </w:r>
+      <w:proofErr w:type="gramStart"/>
+      <w:r>
+        <w:t>work space</w:t>
+      </w:r>
+      <w:proofErr w:type="gramEnd"/>
+      <w:r>
+        <w:t xml:space="preserve"> drop down list in the browser (see </w:t>
       </w:r>
       <w:r>
         <w:fldChar w:fldCharType="begin"/>
@@ -1665,27 +1646,14 @@
       <w:r>
         <w:t xml:space="preserve">Figure </w:t>
       </w:r>
-      <w:r>
-        <w:fldChar w:fldCharType="begin"/>
-      </w:r>
-      <w:r>
-        <w:instrText xml:space="preserve"> SEQ Figure \* ARABIC </w:instrText>
-      </w:r>
-      <w:r>
-        <w:fldChar w:fldCharType="separate"/>
-      </w:r>
-      <w:r>
-        <w:rPr>
-          <w:noProof/>
-        </w:rPr>
-        <w:t>7</w:t>
-      </w:r>
-      <w:r>
-        <w:rPr>
-          <w:noProof/>
-        </w:rPr>
-        <w:fldChar w:fldCharType="end"/>
-      </w:r>
+      <w:fldSimple w:instr=" SEQ Figure \* ARABIC ">
+        <w:r>
+          <w:rPr>
+            <w:noProof/>
+          </w:rPr>
+          <w:t>7</w:t>
+        </w:r>
+      </w:fldSimple>
       <w:r>
         <w:t>. Moving a component to a group space</w:t>
       </w:r>
@@ -1811,7 +1779,7 @@
       <w:pPr>
         <w:pStyle w:val="Caption"/>
       </w:pPr>
-      <w:bookmarkStart w:id="9" w:name="_Ref194468744"/>
+      <w:bookmarkStart w:id="8" w:name="_Ref194468744"/>
       <w:r>
         <w:t xml:space="preserve">Figure </w:t>
       </w:r>
@@ -1833,7 +1801,7 @@
       <w:r>
         <w:fldChar w:fldCharType="end"/>
       </w:r>
-      <w:bookmarkEnd w:id="9"/>
+      <w:bookmarkEnd w:id="8"/>
       <w:r>
         <w:t>. Import screen</w:t>
       </w:r>
@@ -2000,7 +1968,7 @@
       </w:pPr>
       <w:r>
         <w:pict w14:anchorId="2F3A921D">
-          <v:shape id="_x0000_i1043" type="#_x0000_t75" style="width:612pt;height:88pt">
+          <v:shape id="_x0000_i1046" type="#_x0000_t75" style="width:612pt;height:88pt">
             <v:imagedata r:id="rId21" o:title=""/>
           </v:shape>
         </w:pict>
@@ -2010,7 +1978,109 @@
       <w:pPr>
         <w:pStyle w:val="Caption"/>
       </w:pPr>
-      <w:bookmarkStart w:id="10" w:name="_Ref247883285"/>
+      <w:bookmarkStart w:id="9" w:name="_Ref247883285"/>
+      <w:proofErr w:type="gramStart"/>
+      <w:r>
+        <w:t xml:space="preserve">Figure </w:t>
+      </w:r>
+      <w:proofErr w:type="gramEnd"/>
+      <w:r>
+        <w:fldChar w:fldCharType="begin"/>
+      </w:r>
+      <w:r>
+        <w:instrText xml:space="preserve"> SEQ Figure \* ARABIC </w:instrText>
+      </w:r>
+      <w:r>
+        <w:fldChar w:fldCharType="separate"/>
+      </w:r>
+      <w:r>
+        <w:rPr>
+          <w:noProof/>
+        </w:rPr>
+        <w:t>9</w:t>
+      </w:r>
+      <w:r>
+        <w:rPr>
+          <w:noProof/>
+        </w:rPr>
+        <w:fldChar w:fldCharType="end"/>
+      </w:r>
+      <w:bookmarkEnd w:id="9"/>
+      <w:proofErr w:type="gramStart"/>
+      <w:r>
+        <w:t>.</w:t>
+      </w:r>
+      <w:proofErr w:type="gramEnd"/>
+      <w:r>
+        <w:t xml:space="preserve"> The 'Show info' pop-up dialogue</w:t>
+      </w:r>
+    </w:p>
+    <w:p>
+      <w:pPr>
+        <w:rPr>
+          <w:b/>
+        </w:rPr>
+      </w:pPr>
+      <w:r>
+        <w:rPr>
+          <w:b/>
+        </w:rPr>
+        <w:t>Getting an RSS feed for components, profiles or comments</w:t>
+      </w:r>
+    </w:p>
+    <w:p>
+      <w:r>
+        <w:t>To automatically receive updates on the list of components or profiles or on comments on a specific profile or component, you can</w:t>
+      </w:r>
+      <w:r>
+        <w:t xml:space="preserve"> use the RSS feeds that are available for these collections. Click the RSS icon (</w:t>
+      </w:r>
+      <w:r>
+        <w:t xml:space="preserve">see </w:t>
+      </w:r>
+      <w:r>
+        <w:fldChar w:fldCharType="begin"/>
+      </w:r>
+      <w:r>
+        <w:instrText xml:space="preserve"> REF _Ref248203227 \h </w:instrText>
+      </w:r>
+      <w:r>
+        <w:fldChar w:fldCharType="separate"/>
+      </w:r>
+      <w:r>
+        <w:t xml:space="preserve">Figure </w:t>
+      </w:r>
+      <w:r>
+        <w:rPr>
+          <w:noProof/>
+        </w:rPr>
+        <w:t>10</w:t>
+      </w:r>
+      <w:r>
+        <w:fldChar w:fldCharType="end"/>
+      </w:r>
+      <w:r>
+        <w:t>) on the Component Browser or in the ‘Comments’ tab for a component or profile to be redirected to the URL of the RSS feed.</w:t>
+      </w:r>
+    </w:p>
+    <w:p>
+      <w:pPr>
+        <w:keepNext/>
+      </w:pPr>
+      <w:r>
+        <w:pict w14:anchorId="1F73F831">
+          <v:shape id="_x0000_i1039" type="#_x0000_t75" style="width:252pt;height:87.2pt">
+            <v:imagedata r:id="rId22" o:title=""/>
+          </v:shape>
+        </w:pict>
+      </w:r>
+    </w:p>
+    <w:p>
+      <w:pPr>
+        <w:pStyle w:val="Caption"/>
+      </w:pPr>
+      <w:bookmarkStart w:id="10" w:name="_Ref248203227"/>
+      <w:proofErr w:type="gramStart"/>
       <w:r>
         <w:t xml:space="preserve">Figure </w:t>
       </w:r>
@@ -2019,12 +2089,16 @@
           <w:rPr>
             <w:noProof/>
           </w:rPr>
-          <w:t>9</w:t>
+          <w:t>10</w:t>
         </w:r>
       </w:fldSimple>
       <w:bookmarkEnd w:id="10"/>
       <w:r>
-        <w:t>. The 'Show info' pop-up dialogue</w:t>
+        <w:t>.</w:t>
+      </w:r>
+      <w:proofErr w:type="gramEnd"/>
+      <w:r>
+        <w:t xml:space="preserve"> Getting the RSS feed for components, profiles or comments</w:t>
       </w:r>
     </w:p>
     <w:p>
@@ -2052,15 +2126,12 @@
       <w:r>
         <w:t>out of the Component Registry other than ending the browser session</w:t>
       </w:r>
-    </w:p>
-    <w:p/>
-    <w:p/>
-    <w:p/>
-    <w:p/>
-    <w:p/>
+      <w:bookmarkStart w:id="11" w:name="_GoBack"/>
+      <w:bookmarkEnd w:id="11"/>
+    </w:p>
     <w:sectPr>
-      <w:footerReference w:type="even" r:id="rId22"/>
-      <w:footerReference w:type="default" r:id="rId23"/>
+      <w:footerReference w:type="even" r:id="rId23"/>
+      <w:footerReference w:type="default" r:id="rId24"/>
       <w:pgSz w:w="16840" w:h="11899" w:orient="landscape"/>
       <w:pgMar w:top="1418" w:right="1361" w:bottom="1418" w:left="1361" w:header="709" w:footer="709" w:gutter="0"/>
       <w:cols w:space="708"/>
@@ -2173,19 +2244,7 @@
       <w:rPr>
         <w:rStyle w:val="PageNumber"/>
       </w:rPr>
-      <w:t>C</w:t>
-    </w:r>
-    <w:r>
-      <w:rPr>
-        <w:rStyle w:val="PageNumber"/>
-      </w:rPr>
-      <w:t>omponent Registry 1.14</w:t>
-    </w:r>
-    <w:r>
-      <w:rPr>
-        <w:rStyle w:val="PageNumber"/>
-      </w:rPr>
-      <w:t>.0</w:t>
+      <w:t>Component Registry 1.14.0</w:t>
     </w:r>
     <w:r>
       <w:rPr>
@@ -2222,7 +2281,7 @@
         <w:rStyle w:val="PageNumber"/>
         <w:noProof/>
       </w:rPr>
-      <w:t>8</w:t>
+      <w:t>9</w:t>
     </w:r>
     <w:r>
       <w:rPr>
@@ -2259,7 +2318,7 @@
         <w:rStyle w:val="PageNumber"/>
         <w:noProof/>
       </w:rPr>
-      <w:t>12/5/13</w:t>
+      <w:t>12/9/13</w:t>
     </w:r>
     <w:r>
       <w:rPr>
@@ -3823,7 +3882,7 @@
 </file>
 
 <file path=customXml/itemProps1.xml><?xml version="1.0" encoding="utf-8"?>
-<ds:datastoreItem xmlns:ds="http://schemas.openxmlformats.org/officeDocument/2006/customXml" ds:itemID="{8EB33BBA-D338-B447-B95A-CC44E2C8A67F}">
+<ds:datastoreItem xmlns:ds="http://schemas.openxmlformats.org/officeDocument/2006/customXml" ds:itemID="{B51DC5B9-6E90-8E48-8686-D862475DB11B}">
   <ds:schemaRefs>
     <ds:schemaRef ds:uri="http://schemas.openxmlformats.org/officeDocument/2006/bibliography"/>
   </ds:schemaRefs>

</xml_diff>

<commit_message>
updated version number in manual
</commit_message>
<xml_diff>
--- a/docs/ComponentRegistryReferenceManual.docx
+++ b/docs/ComponentRegistryReferenceManual.docx
@@ -6,6 +6,8 @@
       <w:pPr>
         <w:pStyle w:val="Heading1"/>
       </w:pPr>
+      <w:bookmarkStart w:id="0" w:name="_GoBack"/>
+      <w:bookmarkEnd w:id="0"/>
       <w:r>
         <w:t>Component Registry</w:t>
       </w:r>
@@ -345,37 +347,16 @@
         <w:t>xml</w:t>
       </w:r>
       <w:r>
-        <w:t xml:space="preserve"> representation or get the corresponding </w:t>
-      </w:r>
-      <w:proofErr w:type="spellStart"/>
-      <w:r>
-        <w:t>xsd</w:t>
-      </w:r>
-      <w:proofErr w:type="spellEnd"/>
-      <w:r>
-        <w:t xml:space="preserve"> of that xml representation</w:t>
+        <w:t xml:space="preserve"> representation or get the corresponding xsd of that xml representation</w:t>
       </w:r>
       <w:r>
         <w:t xml:space="preserve">. </w:t>
       </w:r>
       <w:r>
-        <w:t xml:space="preserve">Other tools can use the downloaded xml or </w:t>
-      </w:r>
-      <w:proofErr w:type="spellStart"/>
-      <w:r>
-        <w:t>xsd</w:t>
-      </w:r>
-      <w:proofErr w:type="spellEnd"/>
-      <w:r>
-        <w:t xml:space="preserve">, CLARIN supported tools will integrate with the registry automatically so you won’t have to download anything yourself. </w:t>
-      </w:r>
-      <w:proofErr w:type="spellStart"/>
-      <w:r>
-        <w:t>Arbil</w:t>
-      </w:r>
-      <w:proofErr w:type="spellEnd"/>
-      <w:r>
-        <w:t xml:space="preserve"> (see </w:t>
+        <w:t xml:space="preserve">Other tools can use the downloaded xml or xsd, CLARIN supported tools will integrate with the registry automatically so you won’t have to download anything yourself. </w:t>
+      </w:r>
+      <w:r>
+        <w:t xml:space="preserve">Arbil (see </w:t>
       </w:r>
       <w:hyperlink r:id="rId10" w:history="1">
         <w:r>
@@ -386,26 +367,18 @@
         </w:r>
       </w:hyperlink>
       <w:r>
-        <w:t xml:space="preserve">) can for instance be used to edit metadata based on the </w:t>
-      </w:r>
-      <w:proofErr w:type="spellStart"/>
-      <w:r>
-        <w:t>xsd’s</w:t>
-      </w:r>
-      <w:proofErr w:type="spellEnd"/>
-      <w:r>
-        <w:t xml:space="preserve"> generated by the profiles. </w:t>
+        <w:t xml:space="preserve">) can for instance be used to edit metadata based on the xsd’s generated by the profiles. </w:t>
       </w:r>
     </w:p>
     <w:p/>
     <w:p>
+      <w:pPr>
+        <w:pStyle w:val="Heading3"/>
+      </w:pPr>
       <w:r>
         <w:t xml:space="preserve">On the top left, there are three </w:t>
       </w:r>
       <w:r>
-        <w:rPr>
-          <w:b/>
-        </w:rPr>
         <w:t>buttons</w:t>
       </w:r>
       <w:r>
@@ -463,22 +436,26 @@
         <w:fldChar w:fldCharType="separate"/>
       </w:r>
       <w:r>
-        <w:t>Import</w:t>
-      </w:r>
-      <w:r>
-        <w:fldChar w:fldCharType="end"/>
-      </w:r>
-      <w:r>
-        <w:t>”).</w:t>
-      </w:r>
-    </w:p>
-    <w:p/>
+        <w:t>Collaborating on components and profiles</w:t>
+      </w:r>
+    </w:p>
+    <w:p>
+      <w:r>
+        <w:t xml:space="preserve">The administrators of the Component Registry can create groups in which users can work together on components and profiles before publishing them while using their own individual accounts. If you would like to have a group created or want to become a member of an existing group, please send a request to the administrators of the Component Registry through the following e-mail address: </w:t>
+      </w:r>
+      <w:r>
+        <w:t>cmdi@clarin.eu</w:t>
+      </w:r>
+      <w:r>
+        <w:t>. Please include your user id, which can be found by logging into the Component Registry, then clicking the ‘settings’ link in the top right. The title of the settings page will show your user id (‘User settings for ….’).</w:t>
+      </w:r>
+    </w:p>
     <w:p>
       <w:pPr>
         <w:keepNext/>
       </w:pPr>
       <w:r>
-        <w:pict w14:anchorId="7D950FD6">
+        <w:pict w14:anchorId="12AF0928">
           <v:shapetype id="_x0000_t75" coordsize="21600,21600" o:spt="75" o:preferrelative="t" path="m@4@5l@4@11@9@11@9@5xe" filled="f" stroked="f">
             <v:stroke joinstyle="miter"/>
             <v:formulas>
@@ -498,7 +475,7 @@
             <v:path o:extrusionok="f" gradientshapeok="t" o:connecttype="rect"/>
             <o:lock v:ext="edit" aspectratio="t"/>
           </v:shapetype>
-          <v:shape id="_x0000_i1025" type="#_x0000_t75" style="width:496.8pt;height:284pt">
+          <v:shape id="_x0000_i1049" type="#_x0000_t75" style="width:202.4pt;height:73.6pt">
             <v:imagedata r:id="rId11" o:title=""/>
           </v:shape>
         </w:pict>
@@ -508,11 +485,118 @@
       <w:pPr>
         <w:pStyle w:val="Caption"/>
       </w:pPr>
-      <w:bookmarkStart w:id="0" w:name="_Ref194468694"/>
       <w:r>
         <w:t xml:space="preserve">Figure </w:t>
       </w:r>
       <w:r>
+        <w:rPr>
+          <w:noProof/>
+        </w:rPr>
+        <w:t>6</w:t>
+      </w:r>
+      <w:r>
+        <w:t>. Switching to a group space</w:t>
+      </w:r>
+    </w:p>
+    <w:p>
+      <w:r>
+        <w:t xml:space="preserve">To start using the groups, switch to the group space that you would like to work in by selecting it from the work space drop down list in the browser (see Figure </w:t>
+      </w:r>
+      <w:r>
+        <w:rPr>
+          <w:noProof/>
+        </w:rPr>
+        <w:t>6</w:t>
+      </w:r>
+      <w:r>
+        <w:t>).</w:t>
+      </w:r>
+      <w:r>
+        <w:t xml:space="preserve"> </w:t>
+      </w:r>
+      <w:r>
+        <w:t>You will then see the components and profiles (in separate tabs, as is the case in the public and private spaces) that are available in that group. You can select any of these and view their contents or start editing by pressing the ‘Edit’ button. Any changes you make will become available to other group members immediately. Any group member can also publish or delete components and profiles that belong to the group.</w:t>
+      </w:r>
+    </w:p>
+    <w:p/>
+    <w:p>
+      <w:pPr>
+        <w:keepNext/>
+      </w:pPr>
+      <w:r>
+        <w:lastRenderedPageBreak/>
+        <w:pict w14:anchorId="5FFEF79B">
+          <v:shape id="_x0000_i1050" type="#_x0000_t75" style="width:305.6pt;height:55.2pt">
+            <v:imagedata r:id="rId12" o:title=""/>
+          </v:shape>
+        </w:pict>
+      </w:r>
+    </w:p>
+    <w:p>
+      <w:pPr>
+        <w:pStyle w:val="Caption"/>
+      </w:pPr>
+      <w:r>
+        <w:t xml:space="preserve">Figure </w:t>
+      </w:r>
+      <w:r>
+        <w:rPr>
+          <w:noProof/>
+        </w:rPr>
+        <w:t>7</w:t>
+      </w:r>
+      <w:r>
+        <w:t>. Moving a component to a group space</w:t>
+      </w:r>
+    </w:p>
+    <w:p>
+      <w:r>
+        <w:t xml:space="preserve">To add  new components or profiles to a group space, first create them in your private workspace. Then, from the browser, you can move them to any group that you are a member of by selecting one or more components and choosing the target group from the ‘Move to group…’ drop down box. Then, click ‘Move to group’ and confirm your action. Notice that components </w:t>
+      </w:r>
+      <w:r>
+        <w:rPr>
+          <w:i/>
+        </w:rPr>
+        <w:t>cannot</w:t>
+      </w:r>
+      <w:r>
+        <w:t xml:space="preserve"> be moved back to your private workspace once they have been moved into a group space!</w:t>
+      </w:r>
+    </w:p>
+    <w:p>
+      <w:r>
+        <w:t>Import</w:t>
+      </w:r>
+      <w:r>
+        <w:fldChar w:fldCharType="end"/>
+      </w:r>
+      <w:r>
+        <w:t>”).</w:t>
+      </w:r>
+    </w:p>
+    <w:p/>
+    <w:p>
+      <w:pPr>
+        <w:keepNext/>
+      </w:pPr>
+      <w:r>
+        <w:lastRenderedPageBreak/>
+        <w:pict w14:anchorId="7D950FD6">
+          <v:shape id="_x0000_i1025" type="#_x0000_t75" style="width:496.8pt;height:284pt">
+            <v:imagedata r:id="rId13" o:title=""/>
+          </v:shape>
+        </w:pict>
+      </w:r>
+    </w:p>
+    <w:p>
+      <w:pPr>
+        <w:pStyle w:val="Caption"/>
+      </w:pPr>
+      <w:bookmarkStart w:id="1" w:name="_Ref194468694"/>
+      <w:r>
+        <w:t xml:space="preserve">Figure </w:t>
+      </w:r>
+      <w:r>
         <w:fldChar w:fldCharType="begin"/>
       </w:r>
       <w:r>
@@ -530,7 +614,7 @@
       <w:r>
         <w:fldChar w:fldCharType="end"/>
       </w:r>
-      <w:bookmarkEnd w:id="0"/>
+      <w:bookmarkEnd w:id="1"/>
       <w:r>
         <w:t>. Browse Screen</w:t>
       </w:r>
@@ -539,9 +623,8 @@
       <w:pPr>
         <w:pStyle w:val="Heading3"/>
       </w:pPr>
-      <w:bookmarkStart w:id="1" w:name="_Ref207347987"/>
-      <w:r>
-        <w:lastRenderedPageBreak/>
+      <w:bookmarkStart w:id="2" w:name="_Ref207347987"/>
+      <w:r>
         <w:t xml:space="preserve">Component </w:t>
       </w:r>
       <w:r>
@@ -550,7 +633,7 @@
       <w:r>
         <w:t>or</w:t>
       </w:r>
-      <w:bookmarkEnd w:id="1"/>
+      <w:bookmarkEnd w:id="2"/>
     </w:p>
     <w:p>
       <w:r>
@@ -707,6 +790,7 @@
     </w:p>
     <w:p>
       <w:r>
+        <w:lastRenderedPageBreak/>
         <w:t>“</w:t>
       </w:r>
       <w:r>
@@ -779,15 +863,7 @@
         <w:t>. The created Profile/Comp</w:t>
       </w:r>
       <w:r>
-        <w:t xml:space="preserve">onent is validated against the </w:t>
-      </w:r>
-      <w:proofErr w:type="spellStart"/>
-      <w:r>
-        <w:t>xsd</w:t>
-      </w:r>
-      <w:proofErr w:type="spellEnd"/>
-      <w:r>
-        <w:t xml:space="preserve"> s</w:t>
+        <w:t>onent is validated against the xsd s</w:t>
       </w:r>
       <w:r>
         <w:t>chema</w:t>
@@ -906,7 +982,7 @@
         <w:lastRenderedPageBreak/>
         <w:pict w14:anchorId="54B3699B">
           <v:shape id="_x0000_i1026" type="#_x0000_t75" style="width:498.4pt;height:284pt">
-            <v:imagedata r:id="rId12" o:title=""/>
+            <v:imagedata r:id="rId14" o:title=""/>
           </v:shape>
         </w:pict>
       </w:r>
@@ -915,7 +991,7 @@
       <w:pPr>
         <w:pStyle w:val="Caption"/>
       </w:pPr>
-      <w:bookmarkStart w:id="2" w:name="_Ref194468763"/>
+      <w:bookmarkStart w:id="3" w:name="_Ref194468763"/>
       <w:r>
         <w:t xml:space="preserve">Figure </w:t>
       </w:r>
@@ -937,7 +1013,7 @@
       <w:r>
         <w:fldChar w:fldCharType="end"/>
       </w:r>
-      <w:bookmarkEnd w:id="2"/>
+      <w:bookmarkEnd w:id="3"/>
       <w:r>
         <w:t>. Edit Screen</w:t>
       </w:r>
@@ -998,15 +1074,7 @@
         <w:t>Three</w:t>
       </w:r>
       <w:r>
-        <w:t xml:space="preserve"> fields are a bit more complicated: </w:t>
-      </w:r>
-      <w:proofErr w:type="spellStart"/>
-      <w:r>
-        <w:t>ConceptLink</w:t>
-      </w:r>
-      <w:proofErr w:type="spellEnd"/>
-      <w:r>
-        <w:t xml:space="preserve"> (for Component/Element)</w:t>
+        <w:t xml:space="preserve"> fields are a bit more complicated: ConceptLink (for Component/Element)</w:t>
       </w:r>
       <w:r>
         <w:t>,</w:t>
@@ -1014,13 +1082,8 @@
       <w:r>
         <w:t xml:space="preserve"> </w:t>
       </w:r>
-      <w:proofErr w:type="spellStart"/>
-      <w:r>
-        <w:t>DisplayPriority</w:t>
-      </w:r>
-      <w:proofErr w:type="spellEnd"/>
-      <w:r>
-        <w:t xml:space="preserve"> (for Element)</w:t>
+      <w:r>
+        <w:t>DisplayPriority (for Element)</w:t>
       </w:r>
       <w:r>
         <w:t xml:space="preserve"> and Type (for Element/Attribute). </w:t>
@@ -1034,437 +1097,107 @@
         <w:lastRenderedPageBreak/>
         <w:pict w14:anchorId="167E8902">
           <v:shape id="_x0000_i1027" type="#_x0000_t75" style="width:340.8pt;height:198.4pt">
-            <v:imagedata r:id="rId13" o:title=""/>
-          </v:shape>
-        </w:pict>
-      </w:r>
-    </w:p>
-    <w:p>
-      <w:pPr>
-        <w:pStyle w:val="Caption"/>
-      </w:pPr>
-      <w:bookmarkStart w:id="3" w:name="_Ref194468938"/>
-      <w:r>
-        <w:t xml:space="preserve">Figure </w:t>
-      </w:r>
-      <w:fldSimple w:instr=" SEQ Figure \* ARABIC ">
-        <w:r>
-          <w:rPr>
-            <w:noProof/>
-          </w:rPr>
-          <w:t>3</w:t>
-        </w:r>
-      </w:fldSimple>
-      <w:bookmarkEnd w:id="3"/>
-      <w:r>
-        <w:t>. Element and attribute editing</w:t>
-      </w:r>
-    </w:p>
-    <w:p>
-      <w:pPr>
-        <w:pStyle w:val="Heading3"/>
-      </w:pPr>
-      <w:proofErr w:type="spellStart"/>
-      <w:r>
-        <w:t>ConceptLink</w:t>
-      </w:r>
-      <w:proofErr w:type="spellEnd"/>
-    </w:p>
-    <w:p>
-      <w:r>
-        <w:t xml:space="preserve">A </w:t>
-      </w:r>
-      <w:proofErr w:type="spellStart"/>
-      <w:r>
-        <w:t>conceptlink</w:t>
-      </w:r>
-      <w:proofErr w:type="spellEnd"/>
-      <w:r>
-        <w:t xml:space="preserve"> can be added by clicking on the button next to the field this pops-up a search box</w:t>
-      </w:r>
-      <w:r>
-        <w:t xml:space="preserve"> (s</w:t>
-      </w:r>
-      <w:r>
-        <w:t>ee</w:t>
-      </w:r>
-      <w:r>
-        <w:t xml:space="preserve"> </w:t>
-      </w:r>
-      <w:r>
-        <w:fldChar w:fldCharType="begin"/>
-      </w:r>
-      <w:r>
-        <w:instrText xml:space="preserve"> REF _Ref194468704 \h </w:instrText>
-      </w:r>
-      <w:r>
-        <w:fldChar w:fldCharType="separate"/>
-      </w:r>
-      <w:r>
-        <w:t xml:space="preserve">Figure </w:t>
-      </w:r>
-      <w:r>
-        <w:rPr>
-          <w:noProof/>
-        </w:rPr>
-        <w:t>4</w:t>
-      </w:r>
-      <w:r>
-        <w:fldChar w:fldCharType="end"/>
-      </w:r>
-      <w:r>
-        <w:t xml:space="preserve">) </w:t>
-      </w:r>
-      <w:r>
-        <w:t xml:space="preserve">to search for concepts </w:t>
-      </w:r>
-      <w:r>
-        <w:t xml:space="preserve">in the </w:t>
-      </w:r>
-      <w:proofErr w:type="spellStart"/>
-      <w:r>
-        <w:t>Isocat</w:t>
-      </w:r>
-      <w:proofErr w:type="spellEnd"/>
-      <w:r>
-        <w:t xml:space="preserve"> concept registry. Select one and press ‘Ok’ to use the selected concept for the field. </w:t>
-      </w:r>
-    </w:p>
-    <w:p>
-      <w:pPr>
-        <w:keepNext/>
-      </w:pPr>
-      <w:r>
-        <w:rPr>
-          <w:noProof/>
-        </w:rPr>
-        <w:pict w14:anchorId="7DB02883">
-          <v:shape id="_x0000_i1028" type="#_x0000_t75" alt="IsocatSearch.png" style="width:450.4pt;height:152pt;visibility:visible">
-            <v:imagedata r:id="rId14" o:title=""/>
-          </v:shape>
-        </w:pict>
-      </w:r>
-    </w:p>
-    <w:p>
-      <w:pPr>
-        <w:pStyle w:val="Caption"/>
-      </w:pPr>
-      <w:bookmarkStart w:id="4" w:name="_Ref194468704"/>
-      <w:r>
-        <w:t xml:space="preserve">Figure </w:t>
-      </w:r>
-      <w:fldSimple w:instr=" SEQ Figure \* ARABIC ">
-        <w:r>
-          <w:rPr>
-            <w:noProof/>
-          </w:rPr>
-          <w:t>4</w:t>
-        </w:r>
-      </w:fldSimple>
-      <w:bookmarkEnd w:id="4"/>
-      <w:r>
-        <w:t xml:space="preserve">. </w:t>
-      </w:r>
-      <w:proofErr w:type="spellStart"/>
-      <w:r>
-        <w:t>Isocat</w:t>
-      </w:r>
-      <w:proofErr w:type="spellEnd"/>
-      <w:r>
-        <w:t xml:space="preserve"> Search popup</w:t>
-      </w:r>
-    </w:p>
-    <w:p>
-      <w:pPr>
-        <w:pStyle w:val="Heading4"/>
-      </w:pPr>
-      <w:proofErr w:type="spellStart"/>
-      <w:r>
-        <w:lastRenderedPageBreak/>
-        <w:t>DisplayPriority</w:t>
-      </w:r>
-      <w:proofErr w:type="spellEnd"/>
-    </w:p>
-    <w:p>
-      <w:pPr>
-        <w:keepNext/>
-      </w:pPr>
-      <w:r>
-        <w:t xml:space="preserve">The “display priority” is a number that is used in determining the </w:t>
-      </w:r>
-      <w:r>
-        <w:rPr>
-          <w:i/>
-        </w:rPr>
-        <w:t>display value</w:t>
-      </w:r>
-      <w:r>
-        <w:t xml:space="preserve"> for the containing component in clients and viewers</w:t>
-      </w:r>
-      <w:r>
-        <w:t>. They will use the value of the field with the highest display priority that has an actual value (e.g. for an Actor component this could be the Name field).</w:t>
-      </w:r>
-      <w:r>
-        <w:t xml:space="preserve"> </w:t>
-      </w:r>
-    </w:p>
-    <w:p>
-      <w:pPr>
-        <w:keepNext/>
-      </w:pPr>
-      <w:r>
-        <w:t xml:space="preserve">By default, </w:t>
-      </w:r>
-      <w:r>
-        <w:t xml:space="preserve">the display priority </w:t>
-      </w:r>
-      <w:r>
-        <w:t>will be set to 0</w:t>
-      </w:r>
-      <w:r>
-        <w:t xml:space="preserve"> for fields</w:t>
-      </w:r>
-      <w:r>
-        <w:t xml:space="preserve">, which indicates that the concerning field </w:t>
-      </w:r>
-      <w:r>
-        <w:t>is not</w:t>
-      </w:r>
-      <w:r>
-        <w:t xml:space="preserve"> taken into account when determining the display value. However, </w:t>
-      </w:r>
-      <w:r>
-        <w:rPr>
-          <w:b/>
-        </w:rPr>
-        <w:t>at least one field</w:t>
-      </w:r>
-      <w:r>
-        <w:t xml:space="preserve"> should have a positive number larger than 0. Among the fields that have a value above 0, </w:t>
-      </w:r>
-      <w:r>
-        <w:rPr>
-          <w:b/>
-        </w:rPr>
-        <w:t>lower n</w:t>
-      </w:r>
-      <w:r>
-        <w:rPr>
-          <w:b/>
-        </w:rPr>
-        <w:t>umbers indicate higher priority</w:t>
-      </w:r>
-      <w:r>
-        <w:t>.</w:t>
-      </w:r>
-    </w:p>
-    <w:p>
-      <w:pPr>
-        <w:pStyle w:val="Heading4"/>
-      </w:pPr>
-      <w:r>
-        <w:t>Type</w:t>
-      </w:r>
-    </w:p>
-    <w:p>
-      <w:r>
-        <w:t xml:space="preserve">The </w:t>
-      </w:r>
-      <w:r>
-        <w:t>“</w:t>
-      </w:r>
-      <w:r>
-        <w:t>type</w:t>
-      </w:r>
-      <w:r>
-        <w:t>”</w:t>
-      </w:r>
-      <w:r>
-        <w:t xml:space="preserve"> field can </w:t>
-      </w:r>
-      <w:r>
-        <w:t>b</w:t>
-      </w:r>
-      <w:r>
-        <w:t xml:space="preserve">e </w:t>
-      </w:r>
-      <w:r>
-        <w:t>edited</w:t>
-      </w:r>
-      <w:r>
-        <w:t xml:space="preserve"> by clicking the button next to it. This pops-up a window </w:t>
-      </w:r>
-      <w:r>
-        <w:t>(s</w:t>
-      </w:r>
-      <w:r>
-        <w:t>ee</w:t>
-      </w:r>
-      <w:r>
-        <w:t xml:space="preserve"> </w:t>
-      </w:r>
-      <w:r>
-        <w:fldChar w:fldCharType="begin"/>
-      </w:r>
-      <w:r>
-        <w:instrText xml:space="preserve"> REF _Ref194468729 \h </w:instrText>
-      </w:r>
-      <w:r>
-        <w:fldChar w:fldCharType="separate"/>
-      </w:r>
-      <w:r>
-        <w:t xml:space="preserve">Figure </w:t>
-      </w:r>
-      <w:r>
-        <w:rPr>
-          <w:noProof/>
-        </w:rPr>
-        <w:t>5</w:t>
-      </w:r>
-      <w:r>
-        <w:fldChar w:fldCharType="end"/>
-      </w:r>
-      <w:r>
-        <w:t xml:space="preserve">) </w:t>
-      </w:r>
-      <w:r>
-        <w:t>forcing you to choose between three different types</w:t>
-      </w:r>
-      <w:r>
-        <w:t xml:space="preserve"> by selecting a tab</w:t>
-      </w:r>
-      <w:r>
-        <w:t xml:space="preserve">: </w:t>
-      </w:r>
-      <w:r>
-        <w:t>Type (</w:t>
-      </w:r>
-      <w:r>
-        <w:t xml:space="preserve">primitive </w:t>
-      </w:r>
-      <w:r>
-        <w:t>t</w:t>
-      </w:r>
-      <w:r>
-        <w:t>ype</w:t>
-      </w:r>
-      <w:r>
-        <w:t>)</w:t>
-      </w:r>
-      <w:r>
-        <w:t xml:space="preserve">, </w:t>
-      </w:r>
-      <w:r>
-        <w:t>C</w:t>
-      </w:r>
-      <w:r>
-        <w:t xml:space="preserve">ontrolled </w:t>
-      </w:r>
-      <w:r>
-        <w:t>V</w:t>
-      </w:r>
-      <w:r>
-        <w:t>ocabulary</w:t>
-      </w:r>
-      <w:r>
-        <w:t xml:space="preserve"> or Pattern</w:t>
-      </w:r>
-      <w:r>
-        <w:t xml:space="preserve">. </w:t>
-      </w:r>
-      <w:r>
-        <w:t>T</w:t>
-      </w:r>
-      <w:r>
-        <w:t>ype</w:t>
-      </w:r>
-      <w:r>
-        <w:t xml:space="preserve"> refers to primitive types and</w:t>
-      </w:r>
-      <w:r>
-        <w:t xml:space="preserve"> is used when </w:t>
-      </w:r>
-      <w:r>
-        <w:t xml:space="preserve">the type of the </w:t>
-      </w:r>
-      <w:r>
-        <w:t>field must be for example type "string" or "</w:t>
-      </w:r>
-      <w:proofErr w:type="spellStart"/>
-      <w:r>
-        <w:t>boolean</w:t>
-      </w:r>
-      <w:proofErr w:type="spellEnd"/>
-      <w:r>
-        <w:t xml:space="preserve">". </w:t>
-      </w:r>
-      <w:r>
-        <w:t>Y</w:t>
-      </w:r>
-      <w:r>
-        <w:t xml:space="preserve">ou can </w:t>
-      </w:r>
-      <w:r>
-        <w:t xml:space="preserve">also </w:t>
-      </w:r>
-      <w:r>
-        <w:t>create a vocabulary of allowed values for this particular field.</w:t>
-      </w:r>
-      <w:r>
-        <w:t xml:space="preserve"> </w:t>
-      </w:r>
-      <w:r>
-        <w:t xml:space="preserve">Finally, you </w:t>
-      </w:r>
-      <w:r>
-        <w:t>c</w:t>
-      </w:r>
-      <w:r>
-        <w:t xml:space="preserve">an also choose </w:t>
-      </w:r>
-      <w:r>
-        <w:t xml:space="preserve">Pattern to </w:t>
-      </w:r>
-      <w:r>
-        <w:t xml:space="preserve">specify a regular expression to allow </w:t>
-      </w:r>
-      <w:r>
-        <w:t>only values that match the pattern</w:t>
-      </w:r>
-      <w:r>
-        <w:rPr>
-          <w:rStyle w:val="FootnoteReference"/>
-        </w:rPr>
-        <w:footnoteReference w:id="1"/>
-      </w:r>
-      <w:r>
-        <w:t>.</w:t>
-      </w:r>
-      <w:r>
-        <w:t xml:space="preserve"> </w:t>
-      </w:r>
-    </w:p>
-    <w:p/>
-    <w:p>
-      <w:pPr>
-        <w:keepNext/>
-      </w:pPr>
-      <w:r>
-        <w:pict w14:anchorId="5E59C56D">
-          <v:shape id="_x0000_i1029" type="#_x0000_t75" style="width:282.4pt;height:184pt">
             <v:imagedata r:id="rId15" o:title=""/>
           </v:shape>
         </w:pict>
       </w:r>
+    </w:p>
+    <w:p>
+      <w:pPr>
+        <w:pStyle w:val="Caption"/>
+      </w:pPr>
+      <w:bookmarkStart w:id="4" w:name="_Ref194468938"/>
+      <w:r>
+        <w:t xml:space="preserve">Figure </w:t>
+      </w:r>
+      <w:r>
+        <w:fldChar w:fldCharType="begin"/>
+      </w:r>
+      <w:r>
+        <w:instrText xml:space="preserve"> SEQ Figure \* ARABIC </w:instrText>
+      </w:r>
+      <w:r>
+        <w:fldChar w:fldCharType="separate"/>
+      </w:r>
+      <w:r>
+        <w:rPr>
+          <w:noProof/>
+        </w:rPr>
+        <w:t>3</w:t>
+      </w:r>
+      <w:r>
+        <w:rPr>
+          <w:noProof/>
+        </w:rPr>
+        <w:fldChar w:fldCharType="end"/>
+      </w:r>
+      <w:bookmarkEnd w:id="4"/>
+      <w:r>
+        <w:t>. Element and attribute editing</w:t>
+      </w:r>
+    </w:p>
+    <w:p>
+      <w:pPr>
+        <w:pStyle w:val="Heading3"/>
+      </w:pPr>
+      <w:r>
+        <w:t>ConceptLink</w:t>
+      </w:r>
+    </w:p>
+    <w:p>
+      <w:r>
+        <w:t>A conceptlink can be added by clicking on the button next to the field this pops-up a search box</w:t>
+      </w:r>
+      <w:r>
+        <w:t xml:space="preserve"> (s</w:t>
+      </w:r>
+      <w:r>
+        <w:t>ee</w:t>
+      </w:r>
       <w:r>
         <w:t xml:space="preserve"> </w:t>
       </w:r>
       <w:r>
-        <w:t xml:space="preserve">    </w:t>
-      </w:r>
-      <w:r>
-        <w:pict w14:anchorId="6183E8A2">
-          <v:shape id="_x0000_i1030" type="#_x0000_t75" style="width:330.4pt;height:184pt">
+        <w:fldChar w:fldCharType="begin"/>
+      </w:r>
+      <w:r>
+        <w:instrText xml:space="preserve"> REF _Ref194468704 \h </w:instrText>
+      </w:r>
+      <w:r>
+        <w:fldChar w:fldCharType="separate"/>
+      </w:r>
+      <w:r>
+        <w:t xml:space="preserve">Figure </w:t>
+      </w:r>
+      <w:r>
+        <w:rPr>
+          <w:noProof/>
+        </w:rPr>
+        <w:t>4</w:t>
+      </w:r>
+      <w:r>
+        <w:fldChar w:fldCharType="end"/>
+      </w:r>
+      <w:r>
+        <w:t xml:space="preserve">) </w:t>
+      </w:r>
+      <w:r>
+        <w:t xml:space="preserve">to search for concepts </w:t>
+      </w:r>
+      <w:r>
+        <w:t xml:space="preserve">in the Isocat concept registry. Select one and press ‘Ok’ to use the selected concept for the field. </w:t>
+      </w:r>
+    </w:p>
+    <w:p>
+      <w:pPr>
+        <w:keepNext/>
+      </w:pPr>
+      <w:r>
+        <w:rPr>
+          <w:noProof/>
+        </w:rPr>
+        <w:pict w14:anchorId="7DB02883">
+          <v:shape id="_x0000_i1028" type="#_x0000_t75" alt="IsocatSearch.png" style="width:450.4pt;height:152pt;visibility:visible">
             <v:imagedata r:id="rId16" o:title=""/>
           </v:shape>
         </w:pict>
@@ -1474,7 +1207,7 @@
       <w:pPr>
         <w:pStyle w:val="Caption"/>
       </w:pPr>
-      <w:bookmarkStart w:id="5" w:name="_Ref194468729"/>
+      <w:bookmarkStart w:id="5" w:name="_Ref194468704"/>
       <w:r>
         <w:t xml:space="preserve">Figure </w:t>
       </w:r>
@@ -1491,12 +1224,332 @@
         <w:rPr>
           <w:noProof/>
         </w:rPr>
+        <w:t>4</w:t>
+      </w:r>
+      <w:r>
+        <w:rPr>
+          <w:noProof/>
+        </w:rPr>
+        <w:fldChar w:fldCharType="end"/>
+      </w:r>
+      <w:bookmarkEnd w:id="5"/>
+      <w:r>
+        <w:t>. Isocat Search popup</w:t>
+      </w:r>
+    </w:p>
+    <w:p>
+      <w:pPr>
+        <w:pStyle w:val="Heading4"/>
+      </w:pPr>
+      <w:r>
+        <w:lastRenderedPageBreak/>
+        <w:t>DisplayPriority</w:t>
+      </w:r>
+    </w:p>
+    <w:p>
+      <w:pPr>
+        <w:keepNext/>
+      </w:pPr>
+      <w:r>
+        <w:t xml:space="preserve">The “display priority” is a number that is used in determining the </w:t>
+      </w:r>
+      <w:r>
+        <w:rPr>
+          <w:i/>
+        </w:rPr>
+        <w:t>display value</w:t>
+      </w:r>
+      <w:r>
+        <w:t xml:space="preserve"> for the containing component in clients and viewers</w:t>
+      </w:r>
+      <w:r>
+        <w:t>. They will use the value of the field with the highest display priority that has an actual value (e.g. for an Actor component this could be the Name field).</w:t>
+      </w:r>
+      <w:r>
+        <w:t xml:space="preserve"> </w:t>
+      </w:r>
+    </w:p>
+    <w:p>
+      <w:pPr>
+        <w:keepNext/>
+      </w:pPr>
+      <w:r>
+        <w:t xml:space="preserve">By default, </w:t>
+      </w:r>
+      <w:r>
+        <w:t xml:space="preserve">the display priority </w:t>
+      </w:r>
+      <w:r>
+        <w:t>will be set to 0</w:t>
+      </w:r>
+      <w:r>
+        <w:t xml:space="preserve"> for fields</w:t>
+      </w:r>
+      <w:r>
+        <w:t xml:space="preserve">, which indicates that the concerning field </w:t>
+      </w:r>
+      <w:r>
+        <w:t>is not</w:t>
+      </w:r>
+      <w:r>
+        <w:t xml:space="preserve"> taken into account when determining the display value. However, </w:t>
+      </w:r>
+      <w:r>
+        <w:rPr>
+          <w:b/>
+        </w:rPr>
+        <w:t>at least one field</w:t>
+      </w:r>
+      <w:r>
+        <w:t xml:space="preserve"> should have a positive number larger than 0. Among the fields that have a value above 0, </w:t>
+      </w:r>
+      <w:r>
+        <w:rPr>
+          <w:b/>
+        </w:rPr>
+        <w:t>lower n</w:t>
+      </w:r>
+      <w:r>
+        <w:rPr>
+          <w:b/>
+        </w:rPr>
+        <w:t>umbers indicate higher priority</w:t>
+      </w:r>
+      <w:r>
+        <w:t>.</w:t>
+      </w:r>
+    </w:p>
+    <w:p>
+      <w:pPr>
+        <w:pStyle w:val="Heading4"/>
+      </w:pPr>
+      <w:r>
+        <w:t>Type</w:t>
+      </w:r>
+    </w:p>
+    <w:p>
+      <w:r>
+        <w:t xml:space="preserve">The </w:t>
+      </w:r>
+      <w:r>
+        <w:t>“</w:t>
+      </w:r>
+      <w:r>
+        <w:t>type</w:t>
+      </w:r>
+      <w:r>
+        <w:t>”</w:t>
+      </w:r>
+      <w:r>
+        <w:t xml:space="preserve"> field can </w:t>
+      </w:r>
+      <w:r>
+        <w:t>b</w:t>
+      </w:r>
+      <w:r>
+        <w:t xml:space="preserve">e </w:t>
+      </w:r>
+      <w:r>
+        <w:t>edited</w:t>
+      </w:r>
+      <w:r>
+        <w:t xml:space="preserve"> by clicking the button next to it. This pops-up a window </w:t>
+      </w:r>
+      <w:r>
+        <w:t>(s</w:t>
+      </w:r>
+      <w:r>
+        <w:t>ee</w:t>
+      </w:r>
+      <w:r>
+        <w:t xml:space="preserve"> </w:t>
+      </w:r>
+      <w:r>
+        <w:fldChar w:fldCharType="begin"/>
+      </w:r>
+      <w:r>
+        <w:instrText xml:space="preserve"> REF _Ref194468729 \h </w:instrText>
+      </w:r>
+      <w:r>
+        <w:fldChar w:fldCharType="separate"/>
+      </w:r>
+      <w:r>
+        <w:t xml:space="preserve">Figure </w:t>
+      </w:r>
+      <w:r>
+        <w:rPr>
+          <w:noProof/>
+        </w:rPr>
         <w:t>5</w:t>
       </w:r>
       <w:r>
         <w:fldChar w:fldCharType="end"/>
       </w:r>
-      <w:bookmarkEnd w:id="5"/>
+      <w:r>
+        <w:t xml:space="preserve">) </w:t>
+      </w:r>
+      <w:r>
+        <w:t>forcing you to choose between three different types</w:t>
+      </w:r>
+      <w:r>
+        <w:t xml:space="preserve"> by selecting a tab</w:t>
+      </w:r>
+      <w:r>
+        <w:t xml:space="preserve">: </w:t>
+      </w:r>
+      <w:r>
+        <w:t>Type (</w:t>
+      </w:r>
+      <w:r>
+        <w:t xml:space="preserve">primitive </w:t>
+      </w:r>
+      <w:r>
+        <w:t>t</w:t>
+      </w:r>
+      <w:r>
+        <w:t>ype</w:t>
+      </w:r>
+      <w:r>
+        <w:t>)</w:t>
+      </w:r>
+      <w:r>
+        <w:t xml:space="preserve">, </w:t>
+      </w:r>
+      <w:r>
+        <w:t>C</w:t>
+      </w:r>
+      <w:r>
+        <w:t xml:space="preserve">ontrolled </w:t>
+      </w:r>
+      <w:r>
+        <w:t>V</w:t>
+      </w:r>
+      <w:r>
+        <w:t>ocabulary</w:t>
+      </w:r>
+      <w:r>
+        <w:t xml:space="preserve"> or Pattern</w:t>
+      </w:r>
+      <w:r>
+        <w:t xml:space="preserve">. </w:t>
+      </w:r>
+      <w:r>
+        <w:t>T</w:t>
+      </w:r>
+      <w:r>
+        <w:t>ype</w:t>
+      </w:r>
+      <w:r>
+        <w:t xml:space="preserve"> refers to primitive types and</w:t>
+      </w:r>
+      <w:r>
+        <w:t xml:space="preserve"> is used when </w:t>
+      </w:r>
+      <w:r>
+        <w:t xml:space="preserve">the type of the </w:t>
+      </w:r>
+      <w:r>
+        <w:t xml:space="preserve">field must be for example type "string" or "boolean". </w:t>
+      </w:r>
+      <w:r>
+        <w:t>Y</w:t>
+      </w:r>
+      <w:r>
+        <w:t xml:space="preserve">ou can </w:t>
+      </w:r>
+      <w:r>
+        <w:t xml:space="preserve">also </w:t>
+      </w:r>
+      <w:r>
+        <w:t>create a vocabulary of allowed values for this particular field.</w:t>
+      </w:r>
+      <w:r>
+        <w:t xml:space="preserve"> </w:t>
+      </w:r>
+      <w:r>
+        <w:t xml:space="preserve">Finally, you </w:t>
+      </w:r>
+      <w:r>
+        <w:t>c</w:t>
+      </w:r>
+      <w:r>
+        <w:t xml:space="preserve">an also choose </w:t>
+      </w:r>
+      <w:r>
+        <w:t xml:space="preserve">Pattern to </w:t>
+      </w:r>
+      <w:r>
+        <w:t xml:space="preserve">specify a regular expression to allow </w:t>
+      </w:r>
+      <w:r>
+        <w:t>only values that match the pattern</w:t>
+      </w:r>
+      <w:r>
+        <w:rPr>
+          <w:rStyle w:val="FootnoteReference"/>
+        </w:rPr>
+        <w:footnoteReference w:id="1"/>
+      </w:r>
+      <w:r>
+        <w:t>.</w:t>
+      </w:r>
+      <w:r>
+        <w:t xml:space="preserve"> </w:t>
+      </w:r>
+    </w:p>
+    <w:p/>
+    <w:p>
+      <w:pPr>
+        <w:keepNext/>
+      </w:pPr>
+      <w:r>
+        <w:pict w14:anchorId="5E59C56D">
+          <v:shape id="_x0000_i1029" type="#_x0000_t75" style="width:282.4pt;height:184pt">
+            <v:imagedata r:id="rId17" o:title=""/>
+          </v:shape>
+        </w:pict>
+      </w:r>
+      <w:r>
+        <w:t xml:space="preserve"> </w:t>
+      </w:r>
+      <w:r>
+        <w:t xml:space="preserve">    </w:t>
+      </w:r>
+      <w:r>
+        <w:pict w14:anchorId="6183E8A2">
+          <v:shape id="_x0000_i1030" type="#_x0000_t75" style="width:330.4pt;height:184pt">
+            <v:imagedata r:id="rId18" o:title=""/>
+          </v:shape>
+        </w:pict>
+      </w:r>
+    </w:p>
+    <w:p>
+      <w:pPr>
+        <w:pStyle w:val="Caption"/>
+      </w:pPr>
+      <w:bookmarkStart w:id="6" w:name="_Ref194468729"/>
+      <w:r>
+        <w:t xml:space="preserve">Figure </w:t>
+      </w:r>
+      <w:r>
+        <w:fldChar w:fldCharType="begin"/>
+      </w:r>
+      <w:r>
+        <w:instrText xml:space="preserve"> SEQ Figure \* ARABIC </w:instrText>
+      </w:r>
+      <w:r>
+        <w:fldChar w:fldCharType="separate"/>
+      </w:r>
+      <w:r>
+        <w:rPr>
+          <w:noProof/>
+        </w:rPr>
+        <w:t>5</w:t>
+      </w:r>
+      <w:r>
+        <w:fldChar w:fldCharType="end"/>
+      </w:r>
+      <w:bookmarkEnd w:id="6"/>
       <w:r>
         <w:t>. Edit and choose type popup</w:t>
       </w:r>
@@ -1508,7 +1561,7 @@
       <w:pPr>
         <w:pStyle w:val="Heading3"/>
       </w:pPr>
-      <w:bookmarkStart w:id="6" w:name="_Ref207348005"/>
+      <w:bookmarkStart w:id="7" w:name="_Ref207348005"/>
       <w:r>
         <w:lastRenderedPageBreak/>
         <w:t>Collaborating on components and profiles</w:t>
@@ -1518,7 +1571,7 @@
       <w:r>
         <w:t xml:space="preserve">The administrators of the Component Registry can create groups in which users can work together on components and profiles before publishing them while using their own individual accounts. If you would like to have a group created or want to become a member of an existing group, please send a request to the administrators of the Component Registry through the following e-mail address: </w:t>
       </w:r>
-      <w:hyperlink r:id="rId17" w:history="1">
+      <w:hyperlink r:id="rId19" w:history="1">
         <w:r>
           <w:rPr>
             <w:rStyle w:val="Hyperlink"/>
@@ -1533,16 +1586,11 @@
         <w:t>Please i</w:t>
       </w:r>
       <w:r>
-        <w:t xml:space="preserve">nclude your user id, which can be found by logging into the Component Registry, then clicking the ‘settings’ link in the top right. The title of the settings page will show your user id (‘User settings </w:t>
-      </w:r>
-      <w:proofErr w:type="gramStart"/>
-      <w:r>
-        <w:t xml:space="preserve">for </w:t>
+        <w:t xml:space="preserve">nclude your user id, which can be found by logging into the Component Registry, then clicking the ‘settings’ link in the top right. The title of the settings page will show your user id (‘User settings for </w:t>
       </w:r>
       <w:r>
         <w:t>….</w:t>
       </w:r>
-      <w:proofErr w:type="gramEnd"/>
       <w:r>
         <w:t>’).</w:t>
       </w:r>
@@ -1554,7 +1602,7 @@
       <w:r>
         <w:pict w14:anchorId="28AF3A3C">
           <v:shape id="_x0000_i1031" type="#_x0000_t75" style="width:202.4pt;height:73.6pt">
-            <v:imagedata r:id="rId18" o:title=""/>
+            <v:imagedata r:id="rId20" o:title=""/>
           </v:shape>
         </w:pict>
       </w:r>
@@ -1563,7 +1611,422 @@
       <w:pPr>
         <w:pStyle w:val="Caption"/>
       </w:pPr>
-      <w:bookmarkStart w:id="7" w:name="_Ref247882527"/>
+      <w:bookmarkStart w:id="8" w:name="_Ref247882527"/>
+      <w:r>
+        <w:t xml:space="preserve">Figure </w:t>
+      </w:r>
+      <w:r>
+        <w:fldChar w:fldCharType="begin"/>
+      </w:r>
+      <w:r>
+        <w:instrText xml:space="preserve"> SEQ Figure \* ARABIC </w:instrText>
+      </w:r>
+      <w:r>
+        <w:fldChar w:fldCharType="separate"/>
+      </w:r>
+      <w:r>
+        <w:rPr>
+          <w:noProof/>
+        </w:rPr>
+        <w:t>6</w:t>
+      </w:r>
+      <w:r>
+        <w:rPr>
+          <w:noProof/>
+        </w:rPr>
+        <w:fldChar w:fldCharType="end"/>
+      </w:r>
+      <w:bookmarkEnd w:id="8"/>
+      <w:r>
+        <w:t>. Switching to a group space</w:t>
+      </w:r>
+    </w:p>
+    <w:p>
+      <w:r>
+        <w:t xml:space="preserve">To start using the groups, switch to the group space that you would like to work in by selecting it from the work space drop down list in the browser (see </w:t>
+      </w:r>
+      <w:r>
+        <w:fldChar w:fldCharType="begin"/>
+      </w:r>
+      <w:r>
+        <w:instrText xml:space="preserve"> REF _Ref247882527 \h </w:instrText>
+      </w:r>
+      <w:r>
+        <w:fldChar w:fldCharType="separate"/>
+      </w:r>
+      <w:r>
+        <w:t xml:space="preserve">Figure </w:t>
+      </w:r>
+      <w:r>
+        <w:rPr>
+          <w:noProof/>
+        </w:rPr>
+        <w:t>6</w:t>
+      </w:r>
+      <w:r>
+        <w:fldChar w:fldCharType="end"/>
+      </w:r>
+      <w:r>
+        <w:t>).</w:t>
+      </w:r>
+      <w:r>
+        <w:t xml:space="preserve"> </w:t>
+      </w:r>
+      <w:r>
+        <w:t>You will then see the components and profiles (in separate tabs, as is the case in the public and private spaces) that are available in that group. You can select any of these and view their contents or start editing by pressing the ‘Edit’ button. Any changes you make will become available to other group members immediately.</w:t>
+      </w:r>
+      <w:r>
+        <w:t xml:space="preserve"> Any group member can also publish or delete components and profiles that belong to the group.</w:t>
+      </w:r>
+    </w:p>
+    <w:p/>
+    <w:p>
+      <w:pPr>
+        <w:keepNext/>
+      </w:pPr>
+      <w:r>
+        <w:pict w14:anchorId="726708CD">
+          <v:shape id="_x0000_i1032" type="#_x0000_t75" style="width:305.6pt;height:55.2pt">
+            <v:imagedata r:id="rId21" o:title=""/>
+          </v:shape>
+        </w:pict>
+      </w:r>
+    </w:p>
+    <w:p>
+      <w:pPr>
+        <w:pStyle w:val="Caption"/>
+      </w:pPr>
+      <w:r>
+        <w:t xml:space="preserve">Figure </w:t>
+      </w:r>
+      <w:r>
+        <w:fldChar w:fldCharType="begin"/>
+      </w:r>
+      <w:r>
+        <w:instrText xml:space="preserve"> SEQ Figure \* ARABIC </w:instrText>
+      </w:r>
+      <w:r>
+        <w:fldChar w:fldCharType="separate"/>
+      </w:r>
+      <w:r>
+        <w:rPr>
+          <w:noProof/>
+        </w:rPr>
+        <w:t>7</w:t>
+      </w:r>
+      <w:r>
+        <w:rPr>
+          <w:noProof/>
+        </w:rPr>
+        <w:fldChar w:fldCharType="end"/>
+      </w:r>
+      <w:r>
+        <w:t>. Moving a component to a group space</w:t>
+      </w:r>
+    </w:p>
+    <w:p>
+      <w:r>
+        <w:t xml:space="preserve">To add  new components or profiles to a group space, first create them in your private workspace. Then, from the browser, you can move them to any group that you are a member of by selecting one or more components and choosing the target group from the ‘Move to group…’ drop down box. Then, click ‘Move to group’ and confirm your action. Notice that components </w:t>
+      </w:r>
+      <w:r>
+        <w:rPr>
+          <w:i/>
+        </w:rPr>
+        <w:t>cannot</w:t>
+      </w:r>
+      <w:r>
+        <w:t xml:space="preserve"> be moved back to your private workspace once they have been moved into a group space!</w:t>
+      </w:r>
+    </w:p>
+    <w:p>
+      <w:pPr>
+        <w:pStyle w:val="Heading3"/>
+      </w:pPr>
+      <w:r>
+        <w:t>Import</w:t>
+      </w:r>
+      <w:bookmarkEnd w:id="7"/>
+    </w:p>
+    <w:p>
+      <w:r>
+        <w:t xml:space="preserve">In the Component Browser, clicking the “Import” button will open the import screen </w:t>
+      </w:r>
+      <w:r>
+        <w:t>(see</w:t>
+      </w:r>
+      <w:r>
+        <w:t xml:space="preserve"> </w:t>
+      </w:r>
+      <w:r>
+        <w:fldChar w:fldCharType="begin"/>
+      </w:r>
+      <w:r>
+        <w:instrText xml:space="preserve"> REF _Ref194468744 \h </w:instrText>
+      </w:r>
+      <w:r>
+        <w:fldChar w:fldCharType="separate"/>
+      </w:r>
+      <w:r>
+        <w:t xml:space="preserve">Figure </w:t>
+      </w:r>
+      <w:r>
+        <w:rPr>
+          <w:noProof/>
+        </w:rPr>
+        <w:t>8</w:t>
+      </w:r>
+      <w:r>
+        <w:fldChar w:fldCharType="end"/>
+      </w:r>
+      <w:r>
+        <w:t>)</w:t>
+      </w:r>
+      <w:r>
+        <w:t xml:space="preserve">. Importing allows you to register components and profiles as xml files. Select an </w:t>
+      </w:r>
+      <w:r>
+        <w:t>XML</w:t>
+      </w:r>
+      <w:r>
+        <w:t xml:space="preserve"> file that represents a profile or a component from your file system and fill in the fields</w:t>
+      </w:r>
+      <w:r>
+        <w:t xml:space="preserve"> </w:t>
+      </w:r>
+      <w:r>
+        <w:lastRenderedPageBreak/>
+        <w:t>or keep the values that automatically get loaded from the file</w:t>
+      </w:r>
+      <w:r>
+        <w:t xml:space="preserve">. When </w:t>
+      </w:r>
+      <w:r>
+        <w:t>“S</w:t>
+      </w:r>
+      <w:r>
+        <w:t>ubmit</w:t>
+      </w:r>
+      <w:r>
+        <w:t>”</w:t>
+      </w:r>
+      <w:r>
+        <w:t xml:space="preserve"> is pressed an attempt is made (just like the "</w:t>
+      </w:r>
+      <w:r>
+        <w:t>S</w:t>
+      </w:r>
+      <w:r>
+        <w:t xml:space="preserve">ave" button from the Edit view) </w:t>
+      </w:r>
+      <w:r>
+        <w:t xml:space="preserve">to </w:t>
+      </w:r>
+      <w:r>
+        <w:t>store the component.</w:t>
+      </w:r>
+      <w:r>
+        <w:t xml:space="preserve"> To go back to the browser without importing anything, press the “Close” button.</w:t>
+      </w:r>
+    </w:p>
+    <w:p/>
+    <w:p>
+      <w:pPr>
+        <w:keepNext/>
+      </w:pPr>
+      <w:r>
+        <w:pict w14:anchorId="1EA3D997">
+          <v:shape id="_x0000_i1033" type="#_x0000_t75" style="width:284pt;height:252.8pt">
+            <v:imagedata r:id="rId22" o:title=""/>
+          </v:shape>
+        </w:pict>
+      </w:r>
+    </w:p>
+    <w:p>
+      <w:pPr>
+        <w:pStyle w:val="Caption"/>
+      </w:pPr>
+      <w:bookmarkStart w:id="9" w:name="_Ref194468744"/>
+      <w:r>
+        <w:t xml:space="preserve">Figure </w:t>
+      </w:r>
+      <w:r>
+        <w:fldChar w:fldCharType="begin"/>
+      </w:r>
+      <w:r>
+        <w:instrText xml:space="preserve"> SEQ Figure \* ARABIC </w:instrText>
+      </w:r>
+      <w:r>
+        <w:fldChar w:fldCharType="separate"/>
+      </w:r>
+      <w:r>
+        <w:rPr>
+          <w:noProof/>
+        </w:rPr>
+        <w:t>8</w:t>
+      </w:r>
+      <w:r>
+        <w:fldChar w:fldCharType="end"/>
+      </w:r>
+      <w:bookmarkEnd w:id="9"/>
+      <w:r>
+        <w:t>. Import screen</w:t>
+      </w:r>
+    </w:p>
+    <w:p>
+      <w:pPr>
+        <w:pStyle w:val="Heading3"/>
+      </w:pPr>
+      <w:r>
+        <w:t>Other features</w:t>
+      </w:r>
+    </w:p>
+    <w:p>
+      <w:pPr>
+        <w:rPr>
+          <w:b/>
+        </w:rPr>
+      </w:pPr>
+      <w:r>
+        <w:rPr>
+          <w:b/>
+        </w:rPr>
+        <w:t>Creating a reference link</w:t>
+      </w:r>
+    </w:p>
+    <w:p>
+      <w:r>
+        <w:t xml:space="preserve">It is possible to create a reference link (bookmark) to a public component or profile that starts up the Component Registry with the browse view and the given component or profile selected. This is done with the </w:t>
+      </w:r>
+      <w:r>
+        <w:t>URL</w:t>
+      </w:r>
+      <w:r>
+        <w:t>:</w:t>
+      </w:r>
+    </w:p>
+    <w:p>
+      <w:pPr>
+        <w:ind w:firstLine="720"/>
+      </w:pPr>
+      <w:r>
+        <w:t>http://catalog.clarin.eu/ds/ComponentRegistry/?item=&lt;id</w:t>
+      </w:r>
+      <w:r>
+        <w:t>&gt;</w:t>
+      </w:r>
+    </w:p>
+    <w:p>
+      <w:r>
+        <w:t xml:space="preserve">For example to open the Registry on component with id </w:t>
+      </w:r>
+      <w:r>
+        <w:rPr>
+          <w:rFonts w:ascii="Courier" w:hAnsi="Courier"/>
+          <w:sz w:val="22"/>
+        </w:rPr>
+        <w:t>clarin.eu:cr1:c_1271859438180</w:t>
+      </w:r>
+      <w:r>
+        <w:t xml:space="preserve">, the url becomes: </w:t>
+      </w:r>
+      <w:r>
+        <w:rPr>
+          <w:rFonts w:ascii="Courier" w:hAnsi="Courier"/>
+          <w:sz w:val="20"/>
+        </w:rPr>
+        <w:t>http://catalog.clarin.eu/ds/ComponentRegistry/?item=clarin.eu:cr1:c_1271859438180</w:t>
+      </w:r>
+    </w:p>
+    <w:p>
+      <w:r>
+        <w:lastRenderedPageBreak/>
+        <w:t>The id of a component can be seen</w:t>
+      </w:r>
+      <w:r>
+        <w:t xml:space="preserve"> in the xml of the browse view</w:t>
+      </w:r>
+      <w:r>
+        <w:t>.</w:t>
+      </w:r>
+      <w:r>
+        <w:t xml:space="preserve"> The link can also be obtained by selecting a component or profile in the component browser, right clicking on it and selecting the option ‘Show info’. A pop-up will appear </w:t>
+      </w:r>
+      <w:r>
+        <w:t xml:space="preserve">(see </w:t>
+      </w:r>
+      <w:r>
+        <w:fldChar w:fldCharType="begin"/>
+      </w:r>
+      <w:r>
+        <w:instrText xml:space="preserve"> REF _Ref247883285 \h </w:instrText>
+      </w:r>
+      <w:r>
+        <w:fldChar w:fldCharType="separate"/>
+      </w:r>
+      <w:r>
+        <w:t xml:space="preserve">Figure </w:t>
+      </w:r>
+      <w:r>
+        <w:rPr>
+          <w:noProof/>
+        </w:rPr>
+        <w:t>9</w:t>
+      </w:r>
+      <w:r>
+        <w:fldChar w:fldCharType="end"/>
+      </w:r>
+      <w:r>
+        <w:t xml:space="preserve">) </w:t>
+      </w:r>
+      <w:r>
+        <w:t>that has a button to copy the reference link to the clipboard.</w:t>
+      </w:r>
+    </w:p>
+    <w:p/>
+    <w:p>
+      <w:pPr>
+        <w:rPr>
+          <w:b/>
+        </w:rPr>
+      </w:pPr>
+      <w:r>
+        <w:rPr>
+          <w:b/>
+        </w:rPr>
+        <w:t>Using an unpublished profile outside the Component Registry for testing</w:t>
+      </w:r>
+    </w:p>
+    <w:p>
+      <w:r>
+        <w:t xml:space="preserve">A schema (XSD) representation of both published and unpublished profiles can be obtained following the same procedure. Right click a profile, choose ‘Show info’ and copy the ‘Link to xsd’ to the clipboard using the button. This link is particularly useful for testing unpublished profiles in a metadata editor. In the metadata editor </w:t>
+      </w:r>
+      <w:r>
+        <w:rPr>
+          <w:i/>
+        </w:rPr>
+        <w:t>Arbil</w:t>
+      </w:r>
+      <w:r>
+        <w:t>, the ‘profiles and templates’ dialogue has an option to add profiles by means of their schema location. There you can paste the XSD link to use the profile without publishing it first.</w:t>
+      </w:r>
+    </w:p>
+    <w:p>
+      <w:pPr>
+        <w:keepNext/>
+      </w:pPr>
+      <w:r>
+        <w:pict w14:anchorId="2F3A921D">
+          <v:shape id="_x0000_i1034" type="#_x0000_t75" style="width:612pt;height:88pt">
+            <v:imagedata r:id="rId23" o:title=""/>
+          </v:shape>
+        </w:pict>
+      </w:r>
+    </w:p>
+    <w:p>
+      <w:pPr>
+        <w:pStyle w:val="Caption"/>
+      </w:pPr>
+      <w:bookmarkStart w:id="10" w:name="_Ref247883285"/>
       <w:r>
         <w:t xml:space="preserve">Figure </w:t>
       </w:r>
@@ -1572,533 +2035,103 @@
           <w:rPr>
             <w:noProof/>
           </w:rPr>
-          <w:t>6</w:t>
-        </w:r>
-      </w:fldSimple>
-      <w:bookmarkEnd w:id="7"/>
-      <w:r>
-        <w:t>. Switching to a group space</w:t>
-      </w:r>
-    </w:p>
-    <w:p>
-      <w:r>
-        <w:t xml:space="preserve">To start using the groups, switch to the group space that you would like to work in by selecting it from the </w:t>
-      </w:r>
-      <w:proofErr w:type="gramStart"/>
-      <w:r>
-        <w:t>work space</w:t>
-      </w:r>
-      <w:proofErr w:type="gramEnd"/>
-      <w:r>
-        <w:t xml:space="preserve"> drop down list in the browser (see </w:t>
-      </w:r>
-      <w:r>
-        <w:fldChar w:fldCharType="begin"/>
-      </w:r>
-      <w:r>
-        <w:instrText xml:space="preserve"> REF _Ref247882527 \h </w:instrText>
-      </w:r>
-      <w:r>
-        <w:fldChar w:fldCharType="separate"/>
-      </w:r>
-      <w:r>
-        <w:t xml:space="preserve">Figure </w:t>
-      </w:r>
-      <w:r>
-        <w:rPr>
-          <w:noProof/>
-        </w:rPr>
-        <w:t>6</w:t>
-      </w:r>
-      <w:r>
-        <w:fldChar w:fldCharType="end"/>
-      </w:r>
-      <w:r>
-        <w:t>).</w:t>
-      </w:r>
-      <w:r>
-        <w:t xml:space="preserve"> </w:t>
-      </w:r>
-      <w:r>
-        <w:t>You will then see the components and profiles (in separate tabs, as is the case in the public and private spaces) that are available in that group. You can select any of these and view their contents or start editing by pressing the ‘Edit’ button. Any changes you make will become available to other group members immediately.</w:t>
-      </w:r>
-      <w:r>
-        <w:t xml:space="preserve"> Any group member can also publish or delete components and profiles that belong to the group.</w:t>
-      </w:r>
-    </w:p>
-    <w:p/>
-    <w:p>
-      <w:pPr>
-        <w:keepNext/>
-      </w:pPr>
-      <w:r>
-        <w:pict w14:anchorId="726708CD">
-          <v:shape id="_x0000_i1032" type="#_x0000_t75" style="width:305.6pt;height:55.2pt">
-            <v:imagedata r:id="rId19" o:title=""/>
-          </v:shape>
-        </w:pict>
-      </w:r>
-    </w:p>
-    <w:p>
-      <w:pPr>
-        <w:pStyle w:val="Caption"/>
-      </w:pPr>
-      <w:r>
-        <w:t xml:space="preserve">Figure </w:t>
-      </w:r>
-      <w:fldSimple w:instr=" SEQ Figure \* ARABIC ">
-        <w:r>
-          <w:rPr>
-            <w:noProof/>
-          </w:rPr>
-          <w:t>7</w:t>
-        </w:r>
-      </w:fldSimple>
-      <w:r>
-        <w:t>. Moving a component to a group space</w:t>
-      </w:r>
-    </w:p>
-    <w:p>
-      <w:r>
-        <w:t xml:space="preserve">To add  new components or profiles to a group space, first create them in your private workspace. Then, from the browser, you can move them to any group that you are a member of by selecting one or more components and choosing the target group from the ‘Move to group…’ drop down box. Then, click ‘Move to group’ and confirm your action. Notice that components </w:t>
-      </w:r>
-      <w:r>
-        <w:rPr>
-          <w:i/>
-        </w:rPr>
-        <w:t>cannot</w:t>
-      </w:r>
-      <w:r>
-        <w:t xml:space="preserve"> be moved back to your private workspace once they have been moved into a group space!</w:t>
-      </w:r>
-    </w:p>
-    <w:p>
-      <w:pPr>
-        <w:pStyle w:val="Heading3"/>
-      </w:pPr>
-      <w:r>
-        <w:t>Import</w:t>
-      </w:r>
-      <w:bookmarkEnd w:id="6"/>
-    </w:p>
-    <w:p>
-      <w:r>
-        <w:t xml:space="preserve">In the Component Browser, clicking the “Import” button will open the import screen </w:t>
-      </w:r>
-      <w:r>
-        <w:t>(see</w:t>
-      </w:r>
-      <w:r>
-        <w:t xml:space="preserve"> </w:t>
-      </w:r>
-      <w:r>
-        <w:fldChar w:fldCharType="begin"/>
-      </w:r>
-      <w:r>
-        <w:instrText xml:space="preserve"> REF _Ref194468744 \h </w:instrText>
-      </w:r>
-      <w:r>
-        <w:fldChar w:fldCharType="separate"/>
-      </w:r>
-      <w:r>
-        <w:t xml:space="preserve">Figure </w:t>
-      </w:r>
-      <w:r>
-        <w:rPr>
-          <w:noProof/>
-        </w:rPr>
-        <w:t>8</w:t>
-      </w:r>
-      <w:r>
-        <w:fldChar w:fldCharType="end"/>
-      </w:r>
-      <w:r>
-        <w:t>)</w:t>
-      </w:r>
-      <w:r>
-        <w:t xml:space="preserve">. Importing allows you to register components and profiles as xml files. Select an </w:t>
-      </w:r>
-      <w:r>
-        <w:t>XML</w:t>
-      </w:r>
-      <w:r>
-        <w:t xml:space="preserve"> file that represents a profile or a component from your file system and fill in the fields</w:t>
-      </w:r>
-      <w:r>
-        <w:t xml:space="preserve"> </w:t>
-      </w:r>
-      <w:r>
-        <w:lastRenderedPageBreak/>
-        <w:t>or keep the values that automatically get loaded from the file</w:t>
-      </w:r>
-      <w:r>
-        <w:t xml:space="preserve">. When </w:t>
-      </w:r>
-      <w:r>
-        <w:t>“S</w:t>
-      </w:r>
-      <w:r>
-        <w:t>ubmit</w:t>
-      </w:r>
-      <w:r>
-        <w:t>”</w:t>
-      </w:r>
-      <w:r>
-        <w:t xml:space="preserve"> is pressed an attempt is made (just like the "</w:t>
-      </w:r>
-      <w:r>
-        <w:t>S</w:t>
-      </w:r>
-      <w:r>
-        <w:t xml:space="preserve">ave" button from the Edit view) </w:t>
-      </w:r>
-      <w:r>
-        <w:t xml:space="preserve">to </w:t>
-      </w:r>
-      <w:r>
-        <w:t>store the component.</w:t>
-      </w:r>
-      <w:r>
-        <w:t xml:space="preserve"> To go back to the browser without importing anything, press the “Close” button.</w:t>
-      </w:r>
-    </w:p>
-    <w:p/>
-    <w:p>
-      <w:pPr>
-        <w:keepNext/>
-      </w:pPr>
-      <w:r>
-        <w:pict w14:anchorId="1EA3D997">
-          <v:shape id="_x0000_i1033" type="#_x0000_t75" style="width:284pt;height:252.8pt">
-            <v:imagedata r:id="rId20" o:title=""/>
-          </v:shape>
-        </w:pict>
-      </w:r>
-    </w:p>
-    <w:p>
-      <w:pPr>
-        <w:pStyle w:val="Caption"/>
-      </w:pPr>
-      <w:bookmarkStart w:id="8" w:name="_Ref194468744"/>
-      <w:r>
-        <w:t xml:space="preserve">Figure </w:t>
-      </w:r>
-      <w:r>
-        <w:fldChar w:fldCharType="begin"/>
-      </w:r>
-      <w:r>
-        <w:instrText xml:space="preserve"> SEQ Figure \* ARABIC </w:instrText>
-      </w:r>
-      <w:r>
-        <w:fldChar w:fldCharType="separate"/>
-      </w:r>
-      <w:r>
-        <w:rPr>
-          <w:noProof/>
-        </w:rPr>
-        <w:t>8</w:t>
-      </w:r>
-      <w:r>
-        <w:fldChar w:fldCharType="end"/>
-      </w:r>
-      <w:bookmarkEnd w:id="8"/>
-      <w:r>
-        <w:t>. Import screen</w:t>
-      </w:r>
-    </w:p>
-    <w:p>
-      <w:pPr>
-        <w:pStyle w:val="Heading3"/>
-      </w:pPr>
-      <w:r>
-        <w:t>Other features</w:t>
-      </w:r>
-    </w:p>
-    <w:p>
-      <w:pPr>
-        <w:rPr>
-          <w:b/>
-        </w:rPr>
-      </w:pPr>
-      <w:r>
-        <w:rPr>
-          <w:b/>
-        </w:rPr>
-        <w:t>Creating a reference link</w:t>
-      </w:r>
-    </w:p>
-    <w:p>
-      <w:r>
-        <w:t xml:space="preserve">It is possible to create a reference link (bookmark) to a public component or profile that starts up the Component Registry with the browse view and the given component or profile selected. This is done with the </w:t>
-      </w:r>
-      <w:r>
-        <w:t>URL</w:t>
-      </w:r>
-      <w:r>
-        <w:t>:</w:t>
-      </w:r>
-    </w:p>
-    <w:p>
-      <w:pPr>
-        <w:ind w:firstLine="720"/>
-      </w:pPr>
-      <w:r>
-        <w:t>http://catalog.clarin.eu/ds/ComponentRegistry/?item=&lt;id</w:t>
-      </w:r>
-      <w:r>
-        <w:t>&gt;</w:t>
-      </w:r>
-    </w:p>
-    <w:p>
-      <w:r>
-        <w:t xml:space="preserve">For example to open the Registry on component with id </w:t>
-      </w:r>
-      <w:r>
-        <w:rPr>
-          <w:rFonts w:ascii="Courier" w:hAnsi="Courier"/>
-          <w:sz w:val="22"/>
-        </w:rPr>
-        <w:t>clarin.eu:cr1:c_1271859438180</w:t>
-      </w:r>
-      <w:r>
-        <w:t xml:space="preserve">, the </w:t>
-      </w:r>
-      <w:proofErr w:type="spellStart"/>
-      <w:r>
-        <w:t>url</w:t>
-      </w:r>
-      <w:proofErr w:type="spellEnd"/>
-      <w:r>
-        <w:t xml:space="preserve"> becomes: </w:t>
-      </w:r>
-      <w:r>
-        <w:rPr>
-          <w:rFonts w:ascii="Courier" w:hAnsi="Courier"/>
-          <w:sz w:val="20"/>
-        </w:rPr>
-        <w:t>http://catalog.clarin.eu/ds/ComponentRegistry/?item=clarin.eu:cr1:c_1271859438180</w:t>
-      </w:r>
-    </w:p>
-    <w:p>
-      <w:r>
-        <w:lastRenderedPageBreak/>
-        <w:t>The id of a component can be seen</w:t>
-      </w:r>
-      <w:r>
-        <w:t xml:space="preserve"> in the xml of the browse view</w:t>
-      </w:r>
-      <w:r>
-        <w:t>.</w:t>
-      </w:r>
-      <w:r>
-        <w:t xml:space="preserve"> The link can also be obtained by selecting a component or profile in the component browser, right clicking on it and selecting the option ‘Show info’. A pop-up will appear </w:t>
-      </w:r>
-      <w:r>
-        <w:t xml:space="preserve">(see </w:t>
-      </w:r>
-      <w:r>
-        <w:fldChar w:fldCharType="begin"/>
-      </w:r>
-      <w:r>
-        <w:instrText xml:space="preserve"> REF _Ref247883285 \h </w:instrText>
-      </w:r>
-      <w:r>
-        <w:fldChar w:fldCharType="separate"/>
-      </w:r>
-      <w:r>
-        <w:t xml:space="preserve">Figure </w:t>
-      </w:r>
-      <w:r>
-        <w:rPr>
-          <w:noProof/>
-        </w:rPr>
-        <w:t>9</w:t>
-      </w:r>
-      <w:r>
-        <w:fldChar w:fldCharType="end"/>
-      </w:r>
-      <w:r>
-        <w:t xml:space="preserve">) </w:t>
-      </w:r>
-      <w:r>
-        <w:t>that has a button to copy the reference link to the clipboard.</w:t>
-      </w:r>
-    </w:p>
-    <w:p/>
-    <w:p>
-      <w:pPr>
-        <w:rPr>
-          <w:b/>
-        </w:rPr>
-      </w:pPr>
-      <w:r>
-        <w:rPr>
-          <w:b/>
-        </w:rPr>
-        <w:t>Using an unpublished profile outside the Component Registry for testing</w:t>
-      </w:r>
-    </w:p>
-    <w:p>
-      <w:r>
-        <w:t xml:space="preserve">A schema (XSD) representation of both published and unpublished profiles can be obtained following the same procedure. Right click a profile, choose ‘Show info’ and copy the ‘Link to </w:t>
-      </w:r>
-      <w:proofErr w:type="spellStart"/>
-      <w:r>
-        <w:t>xsd</w:t>
-      </w:r>
-      <w:proofErr w:type="spellEnd"/>
-      <w:r>
-        <w:t xml:space="preserve">’ to the clipboard using the button. This link is particularly useful for testing unpublished profiles in a metadata editor. In the metadata editor </w:t>
-      </w:r>
-      <w:proofErr w:type="spellStart"/>
-      <w:r>
-        <w:rPr>
-          <w:i/>
-        </w:rPr>
-        <w:t>Arbil</w:t>
-      </w:r>
-      <w:proofErr w:type="spellEnd"/>
-      <w:r>
-        <w:t>, the ‘profiles and templates’ dialogue has an option to add profiles by means of their schema location. There you can paste the XSD link to use the profile without publishing it first.</w:t>
-      </w:r>
-    </w:p>
-    <w:p>
-      <w:pPr>
-        <w:keepNext/>
-      </w:pPr>
-      <w:r>
-        <w:pict w14:anchorId="2F3A921D">
-          <v:shape id="_x0000_i1046" type="#_x0000_t75" style="width:612pt;height:88pt">
-            <v:imagedata r:id="rId21" o:title=""/>
-          </v:shape>
-        </w:pict>
-      </w:r>
-    </w:p>
-    <w:p>
-      <w:pPr>
-        <w:pStyle w:val="Caption"/>
-      </w:pPr>
-      <w:bookmarkStart w:id="9" w:name="_Ref247883285"/>
-      <w:proofErr w:type="gramStart"/>
-      <w:r>
-        <w:t xml:space="preserve">Figure </w:t>
-      </w:r>
-      <w:proofErr w:type="gramEnd"/>
-      <w:r>
-        <w:fldChar w:fldCharType="begin"/>
-      </w:r>
-      <w:r>
-        <w:instrText xml:space="preserve"> SEQ Figure \* ARABIC </w:instrText>
-      </w:r>
-      <w:r>
-        <w:fldChar w:fldCharType="separate"/>
-      </w:r>
-      <w:r>
-        <w:rPr>
-          <w:noProof/>
-        </w:rPr>
-        <w:t>9</w:t>
-      </w:r>
-      <w:r>
-        <w:rPr>
-          <w:noProof/>
-        </w:rPr>
-        <w:fldChar w:fldCharType="end"/>
-      </w:r>
-      <w:bookmarkEnd w:id="9"/>
-      <w:proofErr w:type="gramStart"/>
-      <w:r>
-        <w:t>.</w:t>
-      </w:r>
-      <w:proofErr w:type="gramEnd"/>
-      <w:r>
-        <w:t xml:space="preserve"> The 'Show info' pop-up dialogue</w:t>
-      </w:r>
-    </w:p>
-    <w:p>
-      <w:pPr>
-        <w:rPr>
-          <w:b/>
-        </w:rPr>
-      </w:pPr>
-      <w:r>
-        <w:rPr>
-          <w:b/>
-        </w:rPr>
-        <w:t>Getting an RSS feed for components, profiles or comments</w:t>
-      </w:r>
-    </w:p>
-    <w:p>
-      <w:r>
-        <w:t>To automatically receive updates on the list of components or profiles or on comments on a specific profile or component, you can</w:t>
-      </w:r>
-      <w:r>
-        <w:t xml:space="preserve"> use the RSS feeds that are available for these collections. Click the RSS icon (</w:t>
-      </w:r>
-      <w:r>
-        <w:t xml:space="preserve">see </w:t>
-      </w:r>
-      <w:r>
-        <w:fldChar w:fldCharType="begin"/>
-      </w:r>
-      <w:r>
-        <w:instrText xml:space="preserve"> REF _Ref248203227 \h </w:instrText>
-      </w:r>
-      <w:r>
-        <w:fldChar w:fldCharType="separate"/>
-      </w:r>
-      <w:r>
-        <w:t xml:space="preserve">Figure </w:t>
-      </w:r>
-      <w:r>
-        <w:rPr>
-          <w:noProof/>
-        </w:rPr>
-        <w:t>10</w:t>
-      </w:r>
-      <w:r>
-        <w:fldChar w:fldCharType="end"/>
-      </w:r>
-      <w:r>
-        <w:t>) on the Component Browser or in the ‘Comments’ tab for a component or profile to be redirected to the URL of the RSS feed.</w:t>
-      </w:r>
-    </w:p>
-    <w:p>
-      <w:pPr>
-        <w:keepNext/>
-      </w:pPr>
-      <w:r>
-        <w:pict w14:anchorId="1F73F831">
-          <v:shape id="_x0000_i1039" type="#_x0000_t75" style="width:252pt;height:87.2pt">
-            <v:imagedata r:id="rId22" o:title=""/>
-          </v:shape>
-        </w:pict>
-      </w:r>
-    </w:p>
-    <w:p>
-      <w:pPr>
-        <w:pStyle w:val="Caption"/>
-      </w:pPr>
-      <w:bookmarkStart w:id="10" w:name="_Ref248203227"/>
-      <w:proofErr w:type="gramStart"/>
-      <w:r>
-        <w:t xml:space="preserve">Figure </w:t>
-      </w:r>
-      <w:fldSimple w:instr=" SEQ Figure \* ARABIC ">
-        <w:r>
-          <w:rPr>
-            <w:noProof/>
-          </w:rPr>
-          <w:t>10</w:t>
+          <w:t>9</w:t>
         </w:r>
       </w:fldSimple>
       <w:bookmarkEnd w:id="10"/>
       <w:r>
-        <w:t>.</w:t>
-      </w:r>
-      <w:proofErr w:type="gramEnd"/>
-      <w:r>
-        <w:t xml:space="preserve"> Getting the RSS feed for components, profiles or comments</w:t>
+        <w:t>. The 'Show info' pop-up dialogue</w:t>
+      </w:r>
+    </w:p>
+    <w:p>
+      <w:pPr>
+        <w:rPr>
+          <w:b/>
+        </w:rPr>
+      </w:pPr>
+      <w:r>
+        <w:rPr>
+          <w:b/>
+        </w:rPr>
+        <w:t>Getting an RSS feed for components, profiles or comments</w:t>
+      </w:r>
+    </w:p>
+    <w:p>
+      <w:r>
+        <w:t>To automatically receive updates on the list of components or profiles or on comments on a specific profile or component, you can</w:t>
+      </w:r>
+      <w:r>
+        <w:t xml:space="preserve"> use the RSS feeds that are available for these collections. Click the RSS icon (see </w:t>
+      </w:r>
+      <w:r>
+        <w:fldChar w:fldCharType="begin"/>
+      </w:r>
+      <w:r>
+        <w:instrText xml:space="preserve"> REF _Ref248203227 \h </w:instrText>
+      </w:r>
+      <w:r>
+        <w:fldChar w:fldCharType="separate"/>
+      </w:r>
+      <w:r>
+        <w:t xml:space="preserve">Figure </w:t>
+      </w:r>
+      <w:r>
+        <w:rPr>
+          <w:noProof/>
+        </w:rPr>
+        <w:t>10</w:t>
+      </w:r>
+      <w:r>
+        <w:fldChar w:fldCharType="end"/>
+      </w:r>
+      <w:r>
+        <w:t>) on the Component Browser or in the ‘Comments’ tab for a component or profile to be redirected to the URL of the RSS feed.</w:t>
+      </w:r>
+    </w:p>
+    <w:p>
+      <w:pPr>
+        <w:keepNext/>
+      </w:pPr>
+      <w:r>
+        <w:pict w14:anchorId="1F73F831">
+          <v:shape id="_x0000_i1035" type="#_x0000_t75" style="width:252pt;height:87.2pt">
+            <v:imagedata r:id="rId24" o:title=""/>
+          </v:shape>
+        </w:pict>
+      </w:r>
+    </w:p>
+    <w:p>
+      <w:pPr>
+        <w:pStyle w:val="Caption"/>
+      </w:pPr>
+      <w:bookmarkStart w:id="11" w:name="_Ref248203227"/>
+      <w:r>
+        <w:t xml:space="preserve">Figure </w:t>
+      </w:r>
+      <w:r>
+        <w:fldChar w:fldCharType="begin"/>
+      </w:r>
+      <w:r>
+        <w:instrText xml:space="preserve"> SEQ Figure \* ARABIC </w:instrText>
+      </w:r>
+      <w:r>
+        <w:fldChar w:fldCharType="separate"/>
+      </w:r>
+      <w:r>
+        <w:rPr>
+          <w:noProof/>
+        </w:rPr>
+        <w:t>10</w:t>
+      </w:r>
+      <w:r>
+        <w:rPr>
+          <w:noProof/>
+        </w:rPr>
+        <w:fldChar w:fldCharType="end"/>
+      </w:r>
+      <w:bookmarkEnd w:id="11"/>
+      <w:r>
+        <w:t>. Getting the RSS feed for components, profiles or comments</w:t>
       </w:r>
     </w:p>
     <w:p>
@@ -2126,12 +2159,10 @@
       <w:r>
         <w:t>out of the Component Registry other than ending the browser session</w:t>
       </w:r>
-      <w:bookmarkStart w:id="11" w:name="_GoBack"/>
-      <w:bookmarkEnd w:id="11"/>
     </w:p>
     <w:sectPr>
-      <w:footerReference w:type="even" r:id="rId23"/>
-      <w:footerReference w:type="default" r:id="rId24"/>
+      <w:footerReference w:type="even" r:id="rId25"/>
+      <w:footerReference w:type="default" r:id="rId26"/>
       <w:pgSz w:w="16840" w:h="11899" w:orient="landscape"/>
       <w:pgMar w:top="1418" w:right="1361" w:bottom="1418" w:left="1361" w:header="709" w:footer="709" w:gutter="0"/>
       <w:cols w:space="708"/>
@@ -2244,7 +2275,13 @@
       <w:rPr>
         <w:rStyle w:val="PageNumber"/>
       </w:rPr>
-      <w:t>Component Registry 1.14.0</w:t>
+      <w:t>Component Registry 1.14.</w:t>
+    </w:r>
+    <w:r>
+      <w:rPr>
+        <w:rStyle w:val="PageNumber"/>
+      </w:rPr>
+      <w:t>2</w:t>
     </w:r>
     <w:r>
       <w:rPr>
@@ -2281,7 +2318,7 @@
         <w:rStyle w:val="PageNumber"/>
         <w:noProof/>
       </w:rPr>
-      <w:t>9</w:t>
+      <w:t>2</w:t>
     </w:r>
     <w:r>
       <w:rPr>
@@ -2318,7 +2355,7 @@
         <w:rStyle w:val="PageNumber"/>
         <w:noProof/>
       </w:rPr>
-      <w:t>12/9/13</w:t>
+      <w:t>15/12/14</w:t>
     </w:r>
     <w:r>
       <w:rPr>
@@ -3882,7 +3919,7 @@
 </file>
 
 <file path=customXml/itemProps1.xml><?xml version="1.0" encoding="utf-8"?>
-<ds:datastoreItem xmlns:ds="http://schemas.openxmlformats.org/officeDocument/2006/customXml" ds:itemID="{B51DC5B9-6E90-8E48-8686-D862475DB11B}">
+<ds:datastoreItem xmlns:ds="http://schemas.openxmlformats.org/officeDocument/2006/customXml" ds:itemID="{DC5F3FC9-CABE-F045-B4D6-1125B2171341}">
   <ds:schemaRefs>
     <ds:schemaRef ds:uri="http://schemas.openxmlformats.org/officeDocument/2006/bibliography"/>
   </ds:schemaRefs>

</xml_diff>

<commit_message>
fixed an issue with the reference manual
</commit_message>
<xml_diff>
--- a/docs/ComponentRegistryReferenceManual.docx
+++ b/docs/ComponentRegistryReferenceManual.docx
@@ -6,8 +6,6 @@
       <w:pPr>
         <w:pStyle w:val="Heading1"/>
       </w:pPr>
-      <w:bookmarkStart w:id="0" w:name="_GoBack"/>
-      <w:bookmarkEnd w:id="0"/>
       <w:r>
         <w:t>Component Registry</w:t>
       </w:r>
@@ -347,16 +345,37 @@
         <w:t>xml</w:t>
       </w:r>
       <w:r>
-        <w:t xml:space="preserve"> representation or get the corresponding xsd of that xml representation</w:t>
+        <w:t xml:space="preserve"> representation or get the corresponding </w:t>
+      </w:r>
+      <w:proofErr w:type="spellStart"/>
+      <w:r>
+        <w:t>xsd</w:t>
+      </w:r>
+      <w:proofErr w:type="spellEnd"/>
+      <w:r>
+        <w:t xml:space="preserve"> of that xml representation</w:t>
       </w:r>
       <w:r>
         <w:t xml:space="preserve">. </w:t>
       </w:r>
       <w:r>
-        <w:t xml:space="preserve">Other tools can use the downloaded xml or xsd, CLARIN supported tools will integrate with the registry automatically so you won’t have to download anything yourself. </w:t>
-      </w:r>
-      <w:r>
-        <w:t xml:space="preserve">Arbil (see </w:t>
+        <w:t xml:space="preserve">Other tools can use the downloaded xml or </w:t>
+      </w:r>
+      <w:proofErr w:type="spellStart"/>
+      <w:r>
+        <w:t>xsd</w:t>
+      </w:r>
+      <w:proofErr w:type="spellEnd"/>
+      <w:r>
+        <w:t xml:space="preserve">, CLARIN supported tools will integrate with the registry automatically so you won’t have to download anything yourself. </w:t>
+      </w:r>
+      <w:proofErr w:type="spellStart"/>
+      <w:r>
+        <w:t>Arbil</w:t>
+      </w:r>
+      <w:proofErr w:type="spellEnd"/>
+      <w:r>
+        <w:t xml:space="preserve"> (see </w:t>
       </w:r>
       <w:hyperlink r:id="rId10" w:history="1">
         <w:r>
@@ -367,7 +386,15 @@
         </w:r>
       </w:hyperlink>
       <w:r>
-        <w:t xml:space="preserve">) can for instance be used to edit metadata based on the xsd’s generated by the profiles. </w:t>
+        <w:t xml:space="preserve">) can for instance be used to edit metadata based on the </w:t>
+      </w:r>
+      <w:proofErr w:type="spellStart"/>
+      <w:r>
+        <w:t>xsd’s</w:t>
+      </w:r>
+      <w:proofErr w:type="spellEnd"/>
+      <w:r>
+        <w:t xml:space="preserve"> generated by the profiles. </w:t>
       </w:r>
     </w:p>
     <w:p/>
@@ -424,13 +451,16 @@
         <w:t xml:space="preserve">Both actions require you to authenticate if you’re not yet logged in. </w:t>
       </w:r>
       <w:r>
-        <w:t>The final button will bring you to the import form (see the section “</w:t>
+        <w:t>The final button will bring you to the import form (see the section</w:t>
+      </w:r>
+      <w:r>
+        <w:t xml:space="preserve"> “</w:t>
       </w:r>
       <w:r>
         <w:fldChar w:fldCharType="begin"/>
       </w:r>
       <w:r>
-        <w:instrText xml:space="preserve"> REF _Ref207348005 \h </w:instrText>
+        <w:instrText xml:space="preserve"> REF _Ref280341242 \h </w:instrText>
       </w:r>
       <w:r>
         <w:fldChar w:fldCharType="separate"/>
@@ -438,24 +468,24 @@
       <w:r>
         <w:t>Collaborating on components and profiles</w:t>
       </w:r>
-    </w:p>
-    <w:p>
-      <w:r>
-        <w:t xml:space="preserve">The administrators of the Component Registry can create groups in which users can work together on components and profiles before publishing them while using their own individual accounts. If you would like to have a group created or want to become a member of an existing group, please send a request to the administrators of the Component Registry through the following e-mail address: </w:t>
-      </w:r>
-      <w:r>
-        <w:t>cmdi@clarin.eu</w:t>
-      </w:r>
-      <w:r>
-        <w:t>. Please include your user id, which can be found by logging into the Component Registry, then clicking the ‘settings’ link in the top right. The title of the settings page will show your user id (‘User settings for ….’).</w:t>
-      </w:r>
-    </w:p>
+      <w:r>
+        <w:fldChar w:fldCharType="end"/>
+      </w:r>
+      <w:r>
+        <w:t>”</w:t>
+      </w:r>
+      <w:r>
+        <w:t>).</w:t>
+      </w:r>
+    </w:p>
+    <w:p/>
     <w:p>
       <w:pPr>
         <w:keepNext/>
       </w:pPr>
       <w:r>
-        <w:pict w14:anchorId="12AF0928">
+        <w:lastRenderedPageBreak/>
+        <w:pict w14:anchorId="7D950FD6">
           <v:shapetype id="_x0000_t75" coordsize="21600,21600" o:spt="75" o:preferrelative="t" path="m@4@5l@4@11@9@11@9@5xe" filled="f" stroked="f">
             <v:stroke joinstyle="miter"/>
             <v:formulas>
@@ -475,7 +505,7 @@
             <v:path o:extrusionok="f" gradientshapeok="t" o:connecttype="rect"/>
             <o:lock v:ext="edit" aspectratio="t"/>
           </v:shapetype>
-          <v:shape id="_x0000_i1049" type="#_x0000_t75" style="width:202.4pt;height:73.6pt">
+          <v:shape id="_x0000_i1027" type="#_x0000_t75" style="width:496.8pt;height:284pt">
             <v:imagedata r:id="rId11" o:title=""/>
           </v:shape>
         </w:pict>
@@ -485,155 +515,63 @@
       <w:pPr>
         <w:pStyle w:val="Caption"/>
       </w:pPr>
+      <w:bookmarkStart w:id="0" w:name="_Ref194468694"/>
+      <w:proofErr w:type="gramStart"/>
       <w:r>
         <w:t xml:space="preserve">Figure </w:t>
       </w:r>
+      <w:proofErr w:type="gramEnd"/>
+      <w:r>
+        <w:fldChar w:fldCharType="begin"/>
+      </w:r>
+      <w:r>
+        <w:instrText xml:space="preserve"> SEQ Figure \* ARABIC </w:instrText>
+      </w:r>
+      <w:r>
+        <w:fldChar w:fldCharType="separate"/>
+      </w:r>
       <w:r>
         <w:rPr>
           <w:noProof/>
         </w:rPr>
-        <w:t>6</w:t>
-      </w:r>
-      <w:r>
-        <w:t>. Switching to a group space</w:t>
-      </w:r>
-    </w:p>
-    <w:p>
-      <w:r>
-        <w:t xml:space="preserve">To start using the groups, switch to the group space that you would like to work in by selecting it from the work space drop down list in the browser (see Figure </w:t>
-      </w:r>
-      <w:r>
-        <w:rPr>
-          <w:noProof/>
-        </w:rPr>
-        <w:t>6</w:t>
-      </w:r>
-      <w:r>
-        <w:t>).</w:t>
-      </w:r>
+        <w:t>1</w:t>
+      </w:r>
+      <w:r>
+        <w:fldChar w:fldCharType="end"/>
+      </w:r>
+      <w:bookmarkEnd w:id="0"/>
+      <w:proofErr w:type="gramStart"/>
+      <w:r>
+        <w:t>.</w:t>
+      </w:r>
+      <w:proofErr w:type="gramEnd"/>
       <w:r>
         <w:t xml:space="preserve"> </w:t>
       </w:r>
-      <w:r>
-        <w:t>You will then see the components and profiles (in separate tabs, as is the case in the public and private spaces) that are available in that group. You can select any of these and view their contents or start editing by pressing the ‘Edit’ button. Any changes you make will become available to other group members immediately. Any group member can also publish or delete components and profiles that belong to the group.</w:t>
-      </w:r>
-    </w:p>
-    <w:p/>
-    <w:p>
-      <w:pPr>
-        <w:keepNext/>
-      </w:pPr>
-      <w:r>
-        <w:lastRenderedPageBreak/>
-        <w:pict w14:anchorId="5FFEF79B">
-          <v:shape id="_x0000_i1050" type="#_x0000_t75" style="width:305.6pt;height:55.2pt">
-            <v:imagedata r:id="rId12" o:title=""/>
-          </v:shape>
-        </w:pict>
-      </w:r>
-    </w:p>
-    <w:p>
-      <w:pPr>
-        <w:pStyle w:val="Caption"/>
-      </w:pPr>
-      <w:r>
-        <w:t xml:space="preserve">Figure </w:t>
-      </w:r>
-      <w:r>
-        <w:rPr>
-          <w:noProof/>
-        </w:rPr>
-        <w:t>7</w:t>
-      </w:r>
-      <w:r>
-        <w:t>. Moving a component to a group space</w:t>
-      </w:r>
-    </w:p>
-    <w:p>
-      <w:r>
-        <w:t xml:space="preserve">To add  new components or profiles to a group space, first create them in your private workspace. Then, from the browser, you can move them to any group that you are a member of by selecting one or more components and choosing the target group from the ‘Move to group…’ drop down box. Then, click ‘Move to group’ and confirm your action. Notice that components </w:t>
-      </w:r>
-      <w:r>
-        <w:rPr>
-          <w:i/>
-        </w:rPr>
-        <w:t>cannot</w:t>
-      </w:r>
-      <w:r>
-        <w:t xml:space="preserve"> be moved back to your private workspace once they have been moved into a group space!</w:t>
-      </w:r>
-    </w:p>
-    <w:p>
-      <w:r>
-        <w:t>Import</w:t>
-      </w:r>
-      <w:r>
-        <w:fldChar w:fldCharType="end"/>
-      </w:r>
-      <w:r>
-        <w:t>”).</w:t>
-      </w:r>
-    </w:p>
-    <w:p/>
-    <w:p>
-      <w:pPr>
-        <w:keepNext/>
-      </w:pPr>
-      <w:r>
-        <w:lastRenderedPageBreak/>
-        <w:pict w14:anchorId="7D950FD6">
-          <v:shape id="_x0000_i1025" type="#_x0000_t75" style="width:496.8pt;height:284pt">
-            <v:imagedata r:id="rId13" o:title=""/>
-          </v:shape>
-        </w:pict>
-      </w:r>
-    </w:p>
-    <w:p>
-      <w:pPr>
-        <w:pStyle w:val="Caption"/>
-      </w:pPr>
-      <w:bookmarkStart w:id="1" w:name="_Ref194468694"/>
-      <w:r>
-        <w:t xml:space="preserve">Figure </w:t>
-      </w:r>
-      <w:r>
-        <w:fldChar w:fldCharType="begin"/>
-      </w:r>
-      <w:r>
-        <w:instrText xml:space="preserve"> SEQ Figure \* ARABIC </w:instrText>
-      </w:r>
-      <w:r>
-        <w:fldChar w:fldCharType="separate"/>
-      </w:r>
-      <w:r>
-        <w:rPr>
-          <w:noProof/>
-        </w:rPr>
-        <w:t>1</w:t>
-      </w:r>
-      <w:r>
-        <w:fldChar w:fldCharType="end"/>
+      <w:proofErr w:type="gramStart"/>
+      <w:r>
+        <w:t>Browse</w:t>
+      </w:r>
+      <w:proofErr w:type="gramEnd"/>
+      <w:r>
+        <w:t xml:space="preserve"> Screen</w:t>
+      </w:r>
+    </w:p>
+    <w:p>
+      <w:pPr>
+        <w:pStyle w:val="Heading3"/>
+      </w:pPr>
+      <w:bookmarkStart w:id="1" w:name="_Ref207347987"/>
+      <w:r>
+        <w:t xml:space="preserve">Component </w:t>
+      </w:r>
+      <w:r>
+        <w:t>Edit</w:t>
+      </w:r>
+      <w:r>
+        <w:t>or</w:t>
       </w:r>
       <w:bookmarkEnd w:id="1"/>
-      <w:r>
-        <w:t>. Browse Screen</w:t>
-      </w:r>
-    </w:p>
-    <w:p>
-      <w:pPr>
-        <w:pStyle w:val="Heading3"/>
-      </w:pPr>
-      <w:bookmarkStart w:id="2" w:name="_Ref207347987"/>
-      <w:r>
-        <w:t xml:space="preserve">Component </w:t>
-      </w:r>
-      <w:r>
-        <w:t>Edit</w:t>
-      </w:r>
-      <w:r>
-        <w:t>or</w:t>
-      </w:r>
-      <w:bookmarkEnd w:id="2"/>
     </w:p>
     <w:p>
       <w:r>
@@ -705,7 +643,15 @@
         </w:numPr>
       </w:pPr>
       <w:r>
-        <w:t xml:space="preserve">“save”: submits the Profile/Component  and overwrites an existing Profile/Component </w:t>
+        <w:t>“</w:t>
+      </w:r>
+      <w:proofErr w:type="gramStart"/>
+      <w:r>
+        <w:t>save</w:t>
+      </w:r>
+      <w:proofErr w:type="gramEnd"/>
+      <w:r>
+        <w:t xml:space="preserve">”: submits the Profile/Component  and overwrites an existing Profile/Component </w:t>
       </w:r>
       <w:r>
         <w:t xml:space="preserve">in </w:t>
@@ -720,7 +666,12 @@
         <w:t xml:space="preserve"> it is in</w:t>
       </w:r>
       <w:r>
-        <w:t>, or will create a new one if a previous version of it did not exist already.</w:t>
+        <w:t>, or will create a new one if a previous version of it did not exist already</w:t>
+      </w:r>
+      <w:bookmarkStart w:id="2" w:name="_GoBack"/>
+      <w:bookmarkEnd w:id="2"/>
+      <w:r>
+        <w:t>.</w:t>
       </w:r>
     </w:p>
     <w:p>
@@ -731,7 +682,15 @@
         </w:numPr>
       </w:pPr>
       <w:r>
-        <w:t xml:space="preserve">“save as new”: always creates a new Profile/Component in </w:t>
+        <w:t>“</w:t>
+      </w:r>
+      <w:proofErr w:type="gramStart"/>
+      <w:r>
+        <w:t>save</w:t>
+      </w:r>
+      <w:proofErr w:type="gramEnd"/>
+      <w:r>
+        <w:t xml:space="preserve"> as new”: always creates a new Profile/Component in </w:t>
       </w:r>
       <w:r>
         <w:t xml:space="preserve">a </w:t>
@@ -757,7 +716,15 @@
         </w:numPr>
       </w:pPr>
       <w:r>
-        <w:t xml:space="preserve">“publish in public space”: </w:t>
+        <w:t>“</w:t>
+      </w:r>
+      <w:proofErr w:type="gramStart"/>
+      <w:r>
+        <w:t>publish</w:t>
+      </w:r>
+      <w:proofErr w:type="gramEnd"/>
+      <w:r>
+        <w:t xml:space="preserve"> in public space”: </w:t>
       </w:r>
       <w:r>
         <w:t xml:space="preserve">tries to submit you Profile/Component to the </w:t>
@@ -777,7 +744,15 @@
         </w:numPr>
       </w:pPr>
       <w:r>
-        <w:t>“cancel”: returns to the Component Browser discarding any changes (you will need to confirm this if there are unsaved changes).</w:t>
+        <w:t>“</w:t>
+      </w:r>
+      <w:proofErr w:type="gramStart"/>
+      <w:r>
+        <w:t>cancel</w:t>
+      </w:r>
+      <w:proofErr w:type="gramEnd"/>
+      <w:r>
+        <w:t>”: returns to the Component Browser discarding any changes (you will need to confirm this if there are unsaved changes).</w:t>
       </w:r>
     </w:p>
     <w:p>
@@ -863,7 +838,15 @@
         <w:t>. The created Profile/Comp</w:t>
       </w:r>
       <w:r>
-        <w:t>onent is validated against the xsd s</w:t>
+        <w:t xml:space="preserve">onent is validated against the </w:t>
+      </w:r>
+      <w:proofErr w:type="spellStart"/>
+      <w:r>
+        <w:t>xsd</w:t>
+      </w:r>
+      <w:proofErr w:type="spellEnd"/>
+      <w:r>
+        <w:t xml:space="preserve"> s</w:t>
       </w:r>
       <w:r>
         <w:t>chema</w:t>
@@ -981,7 +964,268 @@
       <w:r>
         <w:lastRenderedPageBreak/>
         <w:pict w14:anchorId="54B3699B">
-          <v:shape id="_x0000_i1026" type="#_x0000_t75" style="width:498.4pt;height:284pt">
+          <v:shape id="_x0000_i1028" type="#_x0000_t75" style="width:498.4pt;height:284pt">
+            <v:imagedata r:id="rId12" o:title=""/>
+          </v:shape>
+        </w:pict>
+      </w:r>
+    </w:p>
+    <w:p>
+      <w:pPr>
+        <w:pStyle w:val="Caption"/>
+      </w:pPr>
+      <w:bookmarkStart w:id="3" w:name="_Ref194468763"/>
+      <w:proofErr w:type="gramStart"/>
+      <w:r>
+        <w:t xml:space="preserve">Figure </w:t>
+      </w:r>
+      <w:proofErr w:type="gramEnd"/>
+      <w:r>
+        <w:fldChar w:fldCharType="begin"/>
+      </w:r>
+      <w:r>
+        <w:instrText xml:space="preserve"> SEQ Figure \* ARABIC </w:instrText>
+      </w:r>
+      <w:r>
+        <w:fldChar w:fldCharType="separate"/>
+      </w:r>
+      <w:r>
+        <w:rPr>
+          <w:noProof/>
+        </w:rPr>
+        <w:t>2</w:t>
+      </w:r>
+      <w:r>
+        <w:fldChar w:fldCharType="end"/>
+      </w:r>
+      <w:bookmarkEnd w:id="3"/>
+      <w:proofErr w:type="gramStart"/>
+      <w:r>
+        <w:t>.</w:t>
+      </w:r>
+      <w:proofErr w:type="gramEnd"/>
+      <w:r>
+        <w:t xml:space="preserve"> Edit Screen</w:t>
+      </w:r>
+    </w:p>
+    <w:p>
+      <w:r>
+        <w:t xml:space="preserve">The form sections for individual elements and components can be collapsed and expanded so as to hide or show specific sections using the -/+ button next to each section. These actions will not affect the actual specification, but is only intended to ease navigation within the editor. </w:t>
+      </w:r>
+      <w:r>
+        <w:t xml:space="preserve">Collapsed components and elements can still be moved or deleted, but their input fields will be hidden; instead all values will be displayed on a single line. </w:t>
+      </w:r>
+      <w:r>
+        <w:t>Before the first element in the editor</w:t>
+      </w:r>
+      <w:r>
+        <w:t xml:space="preserve"> there are action links to collapse or hide all elements and components in the editor.</w:t>
+      </w:r>
+    </w:p>
+    <w:p/>
+    <w:p>
+      <w:r>
+        <w:t>When new items are added it should be fairly straightforward to fill in the fields.</w:t>
+      </w:r>
+      <w:r>
+        <w:t xml:space="preserve"> The fields that need to be filled in depend on the type of item (see </w:t>
+      </w:r>
+      <w:r>
+        <w:fldChar w:fldCharType="begin"/>
+      </w:r>
+      <w:r>
+        <w:instrText xml:space="preserve"> REF _Ref194468938 \h </w:instrText>
+      </w:r>
+      <w:r>
+        <w:fldChar w:fldCharType="separate"/>
+      </w:r>
+      <w:r>
+        <w:t xml:space="preserve">Figure </w:t>
+      </w:r>
+      <w:r>
+        <w:rPr>
+          <w:noProof/>
+        </w:rPr>
+        <w:t>3</w:t>
+      </w:r>
+      <w:r>
+        <w:fldChar w:fldCharType="end"/>
+      </w:r>
+      <w:r>
+        <w:t>)</w:t>
+      </w:r>
+      <w:r>
+        <w:t>.</w:t>
+      </w:r>
+      <w:r>
+        <w:t xml:space="preserve"> </w:t>
+      </w:r>
+      <w:r>
+        <w:t>Three</w:t>
+      </w:r>
+      <w:r>
+        <w:t xml:space="preserve"> fields are a bit more complicated: </w:t>
+      </w:r>
+      <w:proofErr w:type="spellStart"/>
+      <w:r>
+        <w:t>ConceptLink</w:t>
+      </w:r>
+      <w:proofErr w:type="spellEnd"/>
+      <w:r>
+        <w:t xml:space="preserve"> (for Component/Element)</w:t>
+      </w:r>
+      <w:r>
+        <w:t>,</w:t>
+      </w:r>
+      <w:r>
+        <w:t xml:space="preserve"> </w:t>
+      </w:r>
+      <w:proofErr w:type="spellStart"/>
+      <w:r>
+        <w:t>DisplayPriority</w:t>
+      </w:r>
+      <w:proofErr w:type="spellEnd"/>
+      <w:r>
+        <w:t xml:space="preserve"> (for Element)</w:t>
+      </w:r>
+      <w:r>
+        <w:t xml:space="preserve"> and Type (for Element/Attribute). </w:t>
+      </w:r>
+    </w:p>
+    <w:p>
+      <w:pPr>
+        <w:pStyle w:val="Caption"/>
+      </w:pPr>
+      <w:r>
+        <w:lastRenderedPageBreak/>
+        <w:pict w14:anchorId="167E8902">
+          <v:shape id="_x0000_i1029" type="#_x0000_t75" style="width:340.8pt;height:198.4pt">
+            <v:imagedata r:id="rId13" o:title=""/>
+          </v:shape>
+        </w:pict>
+      </w:r>
+    </w:p>
+    <w:p>
+      <w:pPr>
+        <w:pStyle w:val="Caption"/>
+      </w:pPr>
+      <w:bookmarkStart w:id="4" w:name="_Ref194468938"/>
+      <w:proofErr w:type="gramStart"/>
+      <w:r>
+        <w:t xml:space="preserve">Figure </w:t>
+      </w:r>
+      <w:proofErr w:type="gramEnd"/>
+      <w:r>
+        <w:fldChar w:fldCharType="begin"/>
+      </w:r>
+      <w:r>
+        <w:instrText xml:space="preserve"> SEQ Figure \* ARABIC </w:instrText>
+      </w:r>
+      <w:r>
+        <w:fldChar w:fldCharType="separate"/>
+      </w:r>
+      <w:r>
+        <w:rPr>
+          <w:noProof/>
+        </w:rPr>
+        <w:t>3</w:t>
+      </w:r>
+      <w:r>
+        <w:rPr>
+          <w:noProof/>
+        </w:rPr>
+        <w:fldChar w:fldCharType="end"/>
+      </w:r>
+      <w:bookmarkEnd w:id="4"/>
+      <w:proofErr w:type="gramStart"/>
+      <w:r>
+        <w:t>.</w:t>
+      </w:r>
+      <w:proofErr w:type="gramEnd"/>
+      <w:r>
+        <w:t xml:space="preserve"> Element and attribute editing</w:t>
+      </w:r>
+    </w:p>
+    <w:p>
+      <w:pPr>
+        <w:pStyle w:val="Heading3"/>
+      </w:pPr>
+      <w:proofErr w:type="spellStart"/>
+      <w:r>
+        <w:t>ConceptLink</w:t>
+      </w:r>
+      <w:proofErr w:type="spellEnd"/>
+    </w:p>
+    <w:p>
+      <w:r>
+        <w:t xml:space="preserve">A </w:t>
+      </w:r>
+      <w:proofErr w:type="spellStart"/>
+      <w:r>
+        <w:t>conceptlink</w:t>
+      </w:r>
+      <w:proofErr w:type="spellEnd"/>
+      <w:r>
+        <w:t xml:space="preserve"> can be added by clicking on the button next to the field this pops-up a search box</w:t>
+      </w:r>
+      <w:r>
+        <w:t xml:space="preserve"> (s</w:t>
+      </w:r>
+      <w:r>
+        <w:t>ee</w:t>
+      </w:r>
+      <w:r>
+        <w:t xml:space="preserve"> </w:t>
+      </w:r>
+      <w:r>
+        <w:fldChar w:fldCharType="begin"/>
+      </w:r>
+      <w:r>
+        <w:instrText xml:space="preserve"> REF _Ref194468704 \h </w:instrText>
+      </w:r>
+      <w:r>
+        <w:fldChar w:fldCharType="separate"/>
+      </w:r>
+      <w:r>
+        <w:t xml:space="preserve">Figure </w:t>
+      </w:r>
+      <w:r>
+        <w:rPr>
+          <w:noProof/>
+        </w:rPr>
+        <w:t>4</w:t>
+      </w:r>
+      <w:r>
+        <w:fldChar w:fldCharType="end"/>
+      </w:r>
+      <w:r>
+        <w:t xml:space="preserve">) </w:t>
+      </w:r>
+      <w:r>
+        <w:t xml:space="preserve">to search for concepts </w:t>
+      </w:r>
+      <w:r>
+        <w:t xml:space="preserve">in the </w:t>
+      </w:r>
+      <w:proofErr w:type="spellStart"/>
+      <w:r>
+        <w:t>Isocat</w:t>
+      </w:r>
+      <w:proofErr w:type="spellEnd"/>
+      <w:r>
+        <w:t xml:space="preserve"> concept registry. Select one and press ‘Ok’ to use the selected concept for the field. </w:t>
+      </w:r>
+    </w:p>
+    <w:p>
+      <w:pPr>
+        <w:keepNext/>
+      </w:pPr>
+      <w:r>
+        <w:rPr>
+          <w:noProof/>
+        </w:rPr>
+        <w:pict w14:anchorId="7DB02883">
+          <v:shape id="_x0000_i1030" type="#_x0000_t75" alt="IsocatSearch.png" style="width:450.4pt;height:152pt;visibility:visible">
             <v:imagedata r:id="rId14" o:title=""/>
           </v:shape>
         </w:pict>
@@ -991,10 +1235,12 @@
       <w:pPr>
         <w:pStyle w:val="Caption"/>
       </w:pPr>
-      <w:bookmarkStart w:id="3" w:name="_Ref194468763"/>
+      <w:bookmarkStart w:id="5" w:name="_Ref194468704"/>
+      <w:proofErr w:type="gramStart"/>
       <w:r>
         <w:t xml:space="preserve">Figure </w:t>
       </w:r>
+      <w:proofErr w:type="gramEnd"/>
       <w:r>
         <w:fldChar w:fldCharType="begin"/>
       </w:r>
@@ -1008,196 +1254,323 @@
         <w:rPr>
           <w:noProof/>
         </w:rPr>
-        <w:t>2</w:t>
-      </w:r>
-      <w:r>
+        <w:t>4</w:t>
+      </w:r>
+      <w:r>
+        <w:rPr>
+          <w:noProof/>
+        </w:rPr>
         <w:fldChar w:fldCharType="end"/>
       </w:r>
-      <w:bookmarkEnd w:id="3"/>
-      <w:r>
-        <w:t>. Edit Screen</w:t>
-      </w:r>
-    </w:p>
-    <w:p>
-      <w:r>
-        <w:t xml:space="preserve">The form sections for individual elements and components can be collapsed and expanded so as to hide or show specific sections using the -/+ button next to each section. These actions will not affect the actual specification, but is only intended to ease navigation within the editor. </w:t>
-      </w:r>
-      <w:r>
-        <w:t xml:space="preserve">Collapsed components and elements can still be moved or deleted, but their input fields will be hidden; instead all values will be displayed on a single line. </w:t>
-      </w:r>
-      <w:r>
-        <w:t>Before the first element in the editor</w:t>
-      </w:r>
-      <w:r>
-        <w:t xml:space="preserve"> there are action links to collapse or hide all elements and components in the editor.</w:t>
+      <w:bookmarkEnd w:id="5"/>
+      <w:proofErr w:type="gramStart"/>
+      <w:r>
+        <w:t>.</w:t>
+      </w:r>
+      <w:proofErr w:type="gramEnd"/>
+      <w:r>
+        <w:t xml:space="preserve"> </w:t>
+      </w:r>
+      <w:proofErr w:type="spellStart"/>
+      <w:r>
+        <w:t>Isocat</w:t>
+      </w:r>
+      <w:proofErr w:type="spellEnd"/>
+      <w:r>
+        <w:t xml:space="preserve"> Search popup</w:t>
+      </w:r>
+    </w:p>
+    <w:p>
+      <w:pPr>
+        <w:pStyle w:val="Heading4"/>
+      </w:pPr>
+      <w:proofErr w:type="spellStart"/>
+      <w:r>
+        <w:lastRenderedPageBreak/>
+        <w:t>DisplayPriority</w:t>
+      </w:r>
+      <w:proofErr w:type="spellEnd"/>
+    </w:p>
+    <w:p>
+      <w:pPr>
+        <w:keepNext/>
+      </w:pPr>
+      <w:r>
+        <w:t xml:space="preserve">The “display priority” is a number that is used in determining the </w:t>
+      </w:r>
+      <w:r>
+        <w:rPr>
+          <w:i/>
+        </w:rPr>
+        <w:t>display value</w:t>
+      </w:r>
+      <w:r>
+        <w:t xml:space="preserve"> for the containing component in clients and viewers</w:t>
+      </w:r>
+      <w:r>
+        <w:t>. They will use the value of the field with the highest display priority that has an actual value (e.g. for an Actor component this could be the Name field).</w:t>
+      </w:r>
+      <w:r>
+        <w:t xml:space="preserve"> </w:t>
+      </w:r>
+    </w:p>
+    <w:p>
+      <w:pPr>
+        <w:keepNext/>
+      </w:pPr>
+      <w:r>
+        <w:t xml:space="preserve">By default, </w:t>
+      </w:r>
+      <w:r>
+        <w:t xml:space="preserve">the display priority </w:t>
+      </w:r>
+      <w:r>
+        <w:t>will be set to 0</w:t>
+      </w:r>
+      <w:r>
+        <w:t xml:space="preserve"> for fields</w:t>
+      </w:r>
+      <w:r>
+        <w:t xml:space="preserve">, which indicates that the concerning field </w:t>
+      </w:r>
+      <w:r>
+        <w:t>is not</w:t>
+      </w:r>
+      <w:r>
+        <w:t xml:space="preserve"> taken into account when determining the display value. However, </w:t>
+      </w:r>
+      <w:r>
+        <w:rPr>
+          <w:b/>
+        </w:rPr>
+        <w:t>at least one field</w:t>
+      </w:r>
+      <w:r>
+        <w:t xml:space="preserve"> should have a positive number larger than 0. Among the fields that have a value above 0, </w:t>
+      </w:r>
+      <w:r>
+        <w:rPr>
+          <w:b/>
+        </w:rPr>
+        <w:t>lower n</w:t>
+      </w:r>
+      <w:r>
+        <w:rPr>
+          <w:b/>
+        </w:rPr>
+        <w:t>umbers indicate higher priority</w:t>
+      </w:r>
+      <w:r>
+        <w:t>.</w:t>
+      </w:r>
+    </w:p>
+    <w:p>
+      <w:pPr>
+        <w:pStyle w:val="Heading4"/>
+      </w:pPr>
+      <w:r>
+        <w:t>Type</w:t>
+      </w:r>
+    </w:p>
+    <w:p>
+      <w:r>
+        <w:t xml:space="preserve">The </w:t>
+      </w:r>
+      <w:r>
+        <w:t>“</w:t>
+      </w:r>
+      <w:r>
+        <w:t>type</w:t>
+      </w:r>
+      <w:r>
+        <w:t>”</w:t>
+      </w:r>
+      <w:r>
+        <w:t xml:space="preserve"> field can </w:t>
+      </w:r>
+      <w:r>
+        <w:t>b</w:t>
+      </w:r>
+      <w:r>
+        <w:t xml:space="preserve">e </w:t>
+      </w:r>
+      <w:r>
+        <w:t>edited</w:t>
+      </w:r>
+      <w:r>
+        <w:t xml:space="preserve"> by clicking the button next to it. This pops-up a window </w:t>
+      </w:r>
+      <w:r>
+        <w:t>(s</w:t>
+      </w:r>
+      <w:r>
+        <w:t>ee</w:t>
+      </w:r>
+      <w:r>
+        <w:t xml:space="preserve"> </w:t>
+      </w:r>
+      <w:r>
+        <w:fldChar w:fldCharType="begin"/>
+      </w:r>
+      <w:r>
+        <w:instrText xml:space="preserve"> REF _Ref194468729 \h </w:instrText>
+      </w:r>
+      <w:r>
+        <w:fldChar w:fldCharType="separate"/>
+      </w:r>
+      <w:r>
+        <w:t xml:space="preserve">Figure </w:t>
+      </w:r>
+      <w:r>
+        <w:rPr>
+          <w:noProof/>
+        </w:rPr>
+        <w:t>5</w:t>
+      </w:r>
+      <w:r>
+        <w:fldChar w:fldCharType="end"/>
+      </w:r>
+      <w:r>
+        <w:t xml:space="preserve">) </w:t>
+      </w:r>
+      <w:r>
+        <w:t>forcing you to choose between three different types</w:t>
+      </w:r>
+      <w:r>
+        <w:t xml:space="preserve"> by selecting a tab</w:t>
+      </w:r>
+      <w:r>
+        <w:t xml:space="preserve">: </w:t>
+      </w:r>
+      <w:r>
+        <w:t>Type (</w:t>
+      </w:r>
+      <w:r>
+        <w:t xml:space="preserve">primitive </w:t>
+      </w:r>
+      <w:r>
+        <w:t>t</w:t>
+      </w:r>
+      <w:r>
+        <w:t>ype</w:t>
+      </w:r>
+      <w:r>
+        <w:t>)</w:t>
+      </w:r>
+      <w:r>
+        <w:t xml:space="preserve">, </w:t>
+      </w:r>
+      <w:r>
+        <w:t>C</w:t>
+      </w:r>
+      <w:r>
+        <w:t xml:space="preserve">ontrolled </w:t>
+      </w:r>
+      <w:r>
+        <w:t>V</w:t>
+      </w:r>
+      <w:r>
+        <w:t>ocabulary</w:t>
+      </w:r>
+      <w:r>
+        <w:t xml:space="preserve"> or Pattern</w:t>
+      </w:r>
+      <w:r>
+        <w:t xml:space="preserve">. </w:t>
+      </w:r>
+      <w:r>
+        <w:t>T</w:t>
+      </w:r>
+      <w:r>
+        <w:t>ype</w:t>
+      </w:r>
+      <w:r>
+        <w:t xml:space="preserve"> refers to primitive types and</w:t>
+      </w:r>
+      <w:r>
+        <w:t xml:space="preserve"> is used when </w:t>
+      </w:r>
+      <w:r>
+        <w:t xml:space="preserve">the type of the </w:t>
+      </w:r>
+      <w:r>
+        <w:t>field must be for example type "string" or "</w:t>
+      </w:r>
+      <w:proofErr w:type="spellStart"/>
+      <w:r>
+        <w:t>boolean</w:t>
+      </w:r>
+      <w:proofErr w:type="spellEnd"/>
+      <w:r>
+        <w:t xml:space="preserve">". </w:t>
+      </w:r>
+      <w:r>
+        <w:t>Y</w:t>
+      </w:r>
+      <w:r>
+        <w:t xml:space="preserve">ou can </w:t>
+      </w:r>
+      <w:r>
+        <w:t xml:space="preserve">also </w:t>
+      </w:r>
+      <w:r>
+        <w:t>create a vocabulary of allowed values for this particular field.</w:t>
+      </w:r>
+      <w:r>
+        <w:t xml:space="preserve"> </w:t>
+      </w:r>
+      <w:r>
+        <w:t xml:space="preserve">Finally, you </w:t>
+      </w:r>
+      <w:r>
+        <w:t>c</w:t>
+      </w:r>
+      <w:r>
+        <w:t xml:space="preserve">an also choose </w:t>
+      </w:r>
+      <w:r>
+        <w:t xml:space="preserve">Pattern to </w:t>
+      </w:r>
+      <w:r>
+        <w:t xml:space="preserve">specify a regular expression to allow </w:t>
+      </w:r>
+      <w:r>
+        <w:t>only values that match the pattern</w:t>
+      </w:r>
+      <w:r>
+        <w:rPr>
+          <w:rStyle w:val="FootnoteReference"/>
+        </w:rPr>
+        <w:footnoteReference w:id="1"/>
+      </w:r>
+      <w:r>
+        <w:t>.</w:t>
+      </w:r>
+      <w:r>
+        <w:t xml:space="preserve"> </w:t>
       </w:r>
     </w:p>
     <w:p/>
     <w:p>
-      <w:r>
-        <w:t>When new items are added it should be fairly straightforward to fill in the fields.</w:t>
-      </w:r>
-      <w:r>
-        <w:t xml:space="preserve"> The fields that need to be filled in depend on the type of item (see </w:t>
-      </w:r>
-      <w:r>
-        <w:fldChar w:fldCharType="begin"/>
-      </w:r>
-      <w:r>
-        <w:instrText xml:space="preserve"> REF _Ref194468938 \h </w:instrText>
-      </w:r>
-      <w:r>
-        <w:fldChar w:fldCharType="separate"/>
-      </w:r>
-      <w:r>
-        <w:t xml:space="preserve">Figure </w:t>
-      </w:r>
-      <w:r>
-        <w:rPr>
-          <w:noProof/>
-        </w:rPr>
-        <w:t>3</w:t>
-      </w:r>
-      <w:r>
-        <w:fldChar w:fldCharType="end"/>
-      </w:r>
-      <w:r>
-        <w:t>)</w:t>
-      </w:r>
-      <w:r>
-        <w:t>.</w:t>
-      </w:r>
-      <w:r>
-        <w:t xml:space="preserve"> </w:t>
-      </w:r>
-      <w:r>
-        <w:t>Three</w:t>
-      </w:r>
-      <w:r>
-        <w:t xml:space="preserve"> fields are a bit more complicated: ConceptLink (for Component/Element)</w:t>
-      </w:r>
-      <w:r>
-        <w:t>,</w:t>
-      </w:r>
-      <w:r>
-        <w:t xml:space="preserve"> </w:t>
-      </w:r>
-      <w:r>
-        <w:t>DisplayPriority (for Element)</w:t>
-      </w:r>
-      <w:r>
-        <w:t xml:space="preserve"> and Type (for Element/Attribute). </w:t>
-      </w:r>
-    </w:p>
-    <w:p>
-      <w:pPr>
-        <w:pStyle w:val="Caption"/>
-      </w:pPr>
-      <w:r>
-        <w:lastRenderedPageBreak/>
-        <w:pict w14:anchorId="167E8902">
-          <v:shape id="_x0000_i1027" type="#_x0000_t75" style="width:340.8pt;height:198.4pt">
+      <w:pPr>
+        <w:keepNext/>
+      </w:pPr>
+      <w:r>
+        <w:pict w14:anchorId="5E59C56D">
+          <v:shape id="_x0000_i1031" type="#_x0000_t75" style="width:282.4pt;height:184pt">
             <v:imagedata r:id="rId15" o:title=""/>
           </v:shape>
         </w:pict>
       </w:r>
-    </w:p>
-    <w:p>
-      <w:pPr>
-        <w:pStyle w:val="Caption"/>
-      </w:pPr>
-      <w:bookmarkStart w:id="4" w:name="_Ref194468938"/>
-      <w:r>
-        <w:t xml:space="preserve">Figure </w:t>
-      </w:r>
-      <w:r>
-        <w:fldChar w:fldCharType="begin"/>
-      </w:r>
-      <w:r>
-        <w:instrText xml:space="preserve"> SEQ Figure \* ARABIC </w:instrText>
-      </w:r>
-      <w:r>
-        <w:fldChar w:fldCharType="separate"/>
-      </w:r>
-      <w:r>
-        <w:rPr>
-          <w:noProof/>
-        </w:rPr>
-        <w:t>3</w:t>
-      </w:r>
-      <w:r>
-        <w:rPr>
-          <w:noProof/>
-        </w:rPr>
-        <w:fldChar w:fldCharType="end"/>
-      </w:r>
-      <w:bookmarkEnd w:id="4"/>
-      <w:r>
-        <w:t>. Element and attribute editing</w:t>
-      </w:r>
-    </w:p>
-    <w:p>
-      <w:pPr>
-        <w:pStyle w:val="Heading3"/>
-      </w:pPr>
-      <w:r>
-        <w:t>ConceptLink</w:t>
-      </w:r>
-    </w:p>
-    <w:p>
-      <w:r>
-        <w:t>A conceptlink can be added by clicking on the button next to the field this pops-up a search box</w:t>
-      </w:r>
-      <w:r>
-        <w:t xml:space="preserve"> (s</w:t>
-      </w:r>
-      <w:r>
-        <w:t>ee</w:t>
-      </w:r>
       <w:r>
         <w:t xml:space="preserve"> </w:t>
       </w:r>
       <w:r>
-        <w:fldChar w:fldCharType="begin"/>
-      </w:r>
-      <w:r>
-        <w:instrText xml:space="preserve"> REF _Ref194468704 \h </w:instrText>
-      </w:r>
-      <w:r>
-        <w:fldChar w:fldCharType="separate"/>
-      </w:r>
-      <w:r>
-        <w:t xml:space="preserve">Figure </w:t>
-      </w:r>
-      <w:r>
-        <w:rPr>
-          <w:noProof/>
-        </w:rPr>
-        <w:t>4</w:t>
-      </w:r>
-      <w:r>
-        <w:fldChar w:fldCharType="end"/>
-      </w:r>
-      <w:r>
-        <w:t xml:space="preserve">) </w:t>
-      </w:r>
-      <w:r>
-        <w:t xml:space="preserve">to search for concepts </w:t>
-      </w:r>
-      <w:r>
-        <w:t xml:space="preserve">in the Isocat concept registry. Select one and press ‘Ok’ to use the selected concept for the field. </w:t>
-      </w:r>
-    </w:p>
-    <w:p>
-      <w:pPr>
-        <w:keepNext/>
-      </w:pPr>
-      <w:r>
-        <w:rPr>
-          <w:noProof/>
-        </w:rPr>
-        <w:pict w14:anchorId="7DB02883">
-          <v:shape id="_x0000_i1028" type="#_x0000_t75" alt="IsocatSearch.png" style="width:450.4pt;height:152pt;visibility:visible">
+        <w:t xml:space="preserve">    </w:t>
+      </w:r>
+      <w:r>
+        <w:pict w14:anchorId="6183E8A2">
+          <v:shape id="_x0000_i1032" type="#_x0000_t75" style="width:330.4pt;height:184pt">
             <v:imagedata r:id="rId16" o:title=""/>
           </v:shape>
         </w:pict>
@@ -1207,10 +1580,12 @@
       <w:pPr>
         <w:pStyle w:val="Caption"/>
       </w:pPr>
-      <w:bookmarkStart w:id="5" w:name="_Ref194468704"/>
+      <w:bookmarkStart w:id="6" w:name="_Ref194468729"/>
+      <w:proofErr w:type="gramStart"/>
       <w:r>
         <w:t xml:space="preserve">Figure </w:t>
       </w:r>
+      <w:proofErr w:type="gramEnd"/>
       <w:r>
         <w:fldChar w:fldCharType="begin"/>
       </w:r>
@@ -1224,334 +1599,19 @@
         <w:rPr>
           <w:noProof/>
         </w:rPr>
-        <w:t>4</w:t>
-      </w:r>
-      <w:r>
-        <w:rPr>
-          <w:noProof/>
-        </w:rPr>
+        <w:t>5</w:t>
+      </w:r>
+      <w:r>
         <w:fldChar w:fldCharType="end"/>
       </w:r>
-      <w:bookmarkEnd w:id="5"/>
-      <w:r>
-        <w:t>. Isocat Search popup</w:t>
-      </w:r>
-    </w:p>
-    <w:p>
-      <w:pPr>
-        <w:pStyle w:val="Heading4"/>
-      </w:pPr>
-      <w:r>
-        <w:lastRenderedPageBreak/>
-        <w:t>DisplayPriority</w:t>
-      </w:r>
-    </w:p>
-    <w:p>
-      <w:pPr>
-        <w:keepNext/>
-      </w:pPr>
-      <w:r>
-        <w:t xml:space="preserve">The “display priority” is a number that is used in determining the </w:t>
-      </w:r>
-      <w:r>
-        <w:rPr>
-          <w:i/>
-        </w:rPr>
-        <w:t>display value</w:t>
-      </w:r>
-      <w:r>
-        <w:t xml:space="preserve"> for the containing component in clients and viewers</w:t>
-      </w:r>
-      <w:r>
-        <w:t>. They will use the value of the field with the highest display priority that has an actual value (e.g. for an Actor component this could be the Name field).</w:t>
-      </w:r>
-      <w:r>
-        <w:t xml:space="preserve"> </w:t>
-      </w:r>
-    </w:p>
-    <w:p>
-      <w:pPr>
-        <w:keepNext/>
-      </w:pPr>
-      <w:r>
-        <w:t xml:space="preserve">By default, </w:t>
-      </w:r>
-      <w:r>
-        <w:t xml:space="preserve">the display priority </w:t>
-      </w:r>
-      <w:r>
-        <w:t>will be set to 0</w:t>
-      </w:r>
-      <w:r>
-        <w:t xml:space="preserve"> for fields</w:t>
-      </w:r>
-      <w:r>
-        <w:t xml:space="preserve">, which indicates that the concerning field </w:t>
-      </w:r>
-      <w:r>
-        <w:t>is not</w:t>
-      </w:r>
-      <w:r>
-        <w:t xml:space="preserve"> taken into account when determining the display value. However, </w:t>
-      </w:r>
-      <w:r>
-        <w:rPr>
-          <w:b/>
-        </w:rPr>
-        <w:t>at least one field</w:t>
-      </w:r>
-      <w:r>
-        <w:t xml:space="preserve"> should have a positive number larger than 0. Among the fields that have a value above 0, </w:t>
-      </w:r>
-      <w:r>
-        <w:rPr>
-          <w:b/>
-        </w:rPr>
-        <w:t>lower n</w:t>
-      </w:r>
-      <w:r>
-        <w:rPr>
-          <w:b/>
-        </w:rPr>
-        <w:t>umbers indicate higher priority</w:t>
-      </w:r>
+      <w:bookmarkEnd w:id="6"/>
+      <w:proofErr w:type="gramStart"/>
       <w:r>
         <w:t>.</w:t>
       </w:r>
-    </w:p>
-    <w:p>
-      <w:pPr>
-        <w:pStyle w:val="Heading4"/>
-      </w:pPr>
-      <w:r>
-        <w:t>Type</w:t>
-      </w:r>
-    </w:p>
-    <w:p>
-      <w:r>
-        <w:t xml:space="preserve">The </w:t>
-      </w:r>
-      <w:r>
-        <w:t>“</w:t>
-      </w:r>
-      <w:r>
-        <w:t>type</w:t>
-      </w:r>
-      <w:r>
-        <w:t>”</w:t>
-      </w:r>
-      <w:r>
-        <w:t xml:space="preserve"> field can </w:t>
-      </w:r>
-      <w:r>
-        <w:t>b</w:t>
-      </w:r>
-      <w:r>
-        <w:t xml:space="preserve">e </w:t>
-      </w:r>
-      <w:r>
-        <w:t>edited</w:t>
-      </w:r>
-      <w:r>
-        <w:t xml:space="preserve"> by clicking the button next to it. This pops-up a window </w:t>
-      </w:r>
-      <w:r>
-        <w:t>(s</w:t>
-      </w:r>
-      <w:r>
-        <w:t>ee</w:t>
-      </w:r>
-      <w:r>
-        <w:t xml:space="preserve"> </w:t>
-      </w:r>
-      <w:r>
-        <w:fldChar w:fldCharType="begin"/>
-      </w:r>
-      <w:r>
-        <w:instrText xml:space="preserve"> REF _Ref194468729 \h </w:instrText>
-      </w:r>
-      <w:r>
-        <w:fldChar w:fldCharType="separate"/>
-      </w:r>
-      <w:r>
-        <w:t xml:space="preserve">Figure </w:t>
-      </w:r>
-      <w:r>
-        <w:rPr>
-          <w:noProof/>
-        </w:rPr>
-        <w:t>5</w:t>
-      </w:r>
-      <w:r>
-        <w:fldChar w:fldCharType="end"/>
-      </w:r>
-      <w:r>
-        <w:t xml:space="preserve">) </w:t>
-      </w:r>
-      <w:r>
-        <w:t>forcing you to choose between three different types</w:t>
-      </w:r>
-      <w:r>
-        <w:t xml:space="preserve"> by selecting a tab</w:t>
-      </w:r>
-      <w:r>
-        <w:t xml:space="preserve">: </w:t>
-      </w:r>
-      <w:r>
-        <w:t>Type (</w:t>
-      </w:r>
-      <w:r>
-        <w:t xml:space="preserve">primitive </w:t>
-      </w:r>
-      <w:r>
-        <w:t>t</w:t>
-      </w:r>
-      <w:r>
-        <w:t>ype</w:t>
-      </w:r>
-      <w:r>
-        <w:t>)</w:t>
-      </w:r>
-      <w:r>
-        <w:t xml:space="preserve">, </w:t>
-      </w:r>
-      <w:r>
-        <w:t>C</w:t>
-      </w:r>
-      <w:r>
-        <w:t xml:space="preserve">ontrolled </w:t>
-      </w:r>
-      <w:r>
-        <w:t>V</w:t>
-      </w:r>
-      <w:r>
-        <w:t>ocabulary</w:t>
-      </w:r>
-      <w:r>
-        <w:t xml:space="preserve"> or Pattern</w:t>
-      </w:r>
-      <w:r>
-        <w:t xml:space="preserve">. </w:t>
-      </w:r>
-      <w:r>
-        <w:t>T</w:t>
-      </w:r>
-      <w:r>
-        <w:t>ype</w:t>
-      </w:r>
-      <w:r>
-        <w:t xml:space="preserve"> refers to primitive types and</w:t>
-      </w:r>
-      <w:r>
-        <w:t xml:space="preserve"> is used when </w:t>
-      </w:r>
-      <w:r>
-        <w:t xml:space="preserve">the type of the </w:t>
-      </w:r>
-      <w:r>
-        <w:t xml:space="preserve">field must be for example type "string" or "boolean". </w:t>
-      </w:r>
-      <w:r>
-        <w:t>Y</w:t>
-      </w:r>
-      <w:r>
-        <w:t xml:space="preserve">ou can </w:t>
-      </w:r>
-      <w:r>
-        <w:t xml:space="preserve">also </w:t>
-      </w:r>
-      <w:r>
-        <w:t>create a vocabulary of allowed values for this particular field.</w:t>
-      </w:r>
-      <w:r>
-        <w:t xml:space="preserve"> </w:t>
-      </w:r>
-      <w:r>
-        <w:t xml:space="preserve">Finally, you </w:t>
-      </w:r>
-      <w:r>
-        <w:t>c</w:t>
-      </w:r>
-      <w:r>
-        <w:t xml:space="preserve">an also choose </w:t>
-      </w:r>
-      <w:r>
-        <w:t xml:space="preserve">Pattern to </w:t>
-      </w:r>
-      <w:r>
-        <w:t xml:space="preserve">specify a regular expression to allow </w:t>
-      </w:r>
-      <w:r>
-        <w:t>only values that match the pattern</w:t>
-      </w:r>
-      <w:r>
-        <w:rPr>
-          <w:rStyle w:val="FootnoteReference"/>
-        </w:rPr>
-        <w:footnoteReference w:id="1"/>
-      </w:r>
-      <w:r>
-        <w:t>.</w:t>
-      </w:r>
-      <w:r>
-        <w:t xml:space="preserve"> </w:t>
-      </w:r>
-    </w:p>
-    <w:p/>
-    <w:p>
-      <w:pPr>
-        <w:keepNext/>
-      </w:pPr>
-      <w:r>
-        <w:pict w14:anchorId="5E59C56D">
-          <v:shape id="_x0000_i1029" type="#_x0000_t75" style="width:282.4pt;height:184pt">
-            <v:imagedata r:id="rId17" o:title=""/>
-          </v:shape>
-        </w:pict>
-      </w:r>
-      <w:r>
-        <w:t xml:space="preserve"> </w:t>
-      </w:r>
-      <w:r>
-        <w:t xml:space="preserve">    </w:t>
-      </w:r>
-      <w:r>
-        <w:pict w14:anchorId="6183E8A2">
-          <v:shape id="_x0000_i1030" type="#_x0000_t75" style="width:330.4pt;height:184pt">
-            <v:imagedata r:id="rId18" o:title=""/>
-          </v:shape>
-        </w:pict>
-      </w:r>
-    </w:p>
-    <w:p>
-      <w:pPr>
-        <w:pStyle w:val="Caption"/>
-      </w:pPr>
-      <w:bookmarkStart w:id="6" w:name="_Ref194468729"/>
-      <w:r>
-        <w:t xml:space="preserve">Figure </w:t>
-      </w:r>
-      <w:r>
-        <w:fldChar w:fldCharType="begin"/>
-      </w:r>
-      <w:r>
-        <w:instrText xml:space="preserve"> SEQ Figure \* ARABIC </w:instrText>
-      </w:r>
-      <w:r>
-        <w:fldChar w:fldCharType="separate"/>
-      </w:r>
-      <w:r>
-        <w:rPr>
-          <w:noProof/>
-        </w:rPr>
-        <w:t>5</w:t>
-      </w:r>
-      <w:r>
-        <w:fldChar w:fldCharType="end"/>
-      </w:r>
-      <w:bookmarkEnd w:id="6"/>
-      <w:r>
-        <w:t>. Edit and choose type popup</w:t>
+      <w:proofErr w:type="gramEnd"/>
+      <w:r>
+        <w:t xml:space="preserve"> Edit and choose type popup</w:t>
       </w:r>
       <w:r>
         <w:t>: type and controlled vocabulary</w:t>
@@ -1562,16 +1622,18 @@
         <w:pStyle w:val="Heading3"/>
       </w:pPr>
       <w:bookmarkStart w:id="7" w:name="_Ref207348005"/>
+      <w:bookmarkStart w:id="8" w:name="_Ref280341242"/>
       <w:r>
         <w:lastRenderedPageBreak/>
         <w:t>Collaborating on components and profiles</w:t>
       </w:r>
+      <w:bookmarkEnd w:id="8"/>
     </w:p>
     <w:p>
       <w:r>
         <w:t xml:space="preserve">The administrators of the Component Registry can create groups in which users can work together on components and profiles before publishing them while using their own individual accounts. If you would like to have a group created or want to become a member of an existing group, please send a request to the administrators of the Component Registry through the following e-mail address: </w:t>
       </w:r>
-      <w:hyperlink r:id="rId19" w:history="1">
+      <w:hyperlink r:id="rId17" w:history="1">
         <w:r>
           <w:rPr>
             <w:rStyle w:val="Hyperlink"/>
@@ -1586,11 +1648,16 @@
         <w:t>Please i</w:t>
       </w:r>
       <w:r>
-        <w:t xml:space="preserve">nclude your user id, which can be found by logging into the Component Registry, then clicking the ‘settings’ link in the top right. The title of the settings page will show your user id (‘User settings for </w:t>
+        <w:t xml:space="preserve">nclude your user id, which can be found by logging into the Component Registry, then clicking the ‘settings’ link in the top right. The title of the settings page will show your user id (‘User settings </w:t>
+      </w:r>
+      <w:proofErr w:type="gramStart"/>
+      <w:r>
+        <w:t xml:space="preserve">for </w:t>
       </w:r>
       <w:r>
         <w:t>….</w:t>
       </w:r>
+      <w:proofErr w:type="gramEnd"/>
       <w:r>
         <w:t>’).</w:t>
       </w:r>
@@ -1601,7 +1668,271 @@
       </w:pPr>
       <w:r>
         <w:pict w14:anchorId="28AF3A3C">
-          <v:shape id="_x0000_i1031" type="#_x0000_t75" style="width:202.4pt;height:73.6pt">
+          <v:shape id="_x0000_i1033" type="#_x0000_t75" style="width:202.4pt;height:73.6pt">
+            <v:imagedata r:id="rId18" o:title=""/>
+          </v:shape>
+        </w:pict>
+      </w:r>
+    </w:p>
+    <w:p>
+      <w:pPr>
+        <w:pStyle w:val="Caption"/>
+      </w:pPr>
+      <w:bookmarkStart w:id="9" w:name="_Ref247882527"/>
+      <w:proofErr w:type="gramStart"/>
+      <w:r>
+        <w:t xml:space="preserve">Figure </w:t>
+      </w:r>
+      <w:proofErr w:type="gramEnd"/>
+      <w:r>
+        <w:fldChar w:fldCharType="begin"/>
+      </w:r>
+      <w:r>
+        <w:instrText xml:space="preserve"> SEQ Figure \* ARABIC </w:instrText>
+      </w:r>
+      <w:r>
+        <w:fldChar w:fldCharType="separate"/>
+      </w:r>
+      <w:r>
+        <w:rPr>
+          <w:noProof/>
+        </w:rPr>
+        <w:t>6</w:t>
+      </w:r>
+      <w:r>
+        <w:rPr>
+          <w:noProof/>
+        </w:rPr>
+        <w:fldChar w:fldCharType="end"/>
+      </w:r>
+      <w:bookmarkEnd w:id="9"/>
+      <w:proofErr w:type="gramStart"/>
+      <w:r>
+        <w:t>.</w:t>
+      </w:r>
+      <w:proofErr w:type="gramEnd"/>
+      <w:r>
+        <w:t xml:space="preserve"> Switching to a group space</w:t>
+      </w:r>
+    </w:p>
+    <w:p>
+      <w:r>
+        <w:t xml:space="preserve">To start using the groups, switch to the group space that you would like to work in by selecting it from the </w:t>
+      </w:r>
+      <w:proofErr w:type="gramStart"/>
+      <w:r>
+        <w:t>work space</w:t>
+      </w:r>
+      <w:proofErr w:type="gramEnd"/>
+      <w:r>
+        <w:t xml:space="preserve"> drop down list in the browser (see </w:t>
+      </w:r>
+      <w:r>
+        <w:fldChar w:fldCharType="begin"/>
+      </w:r>
+      <w:r>
+        <w:instrText xml:space="preserve"> REF _Ref247882527 \h </w:instrText>
+      </w:r>
+      <w:r>
+        <w:fldChar w:fldCharType="separate"/>
+      </w:r>
+      <w:r>
+        <w:t xml:space="preserve">Figure </w:t>
+      </w:r>
+      <w:r>
+        <w:rPr>
+          <w:noProof/>
+        </w:rPr>
+        <w:t>6</w:t>
+      </w:r>
+      <w:r>
+        <w:fldChar w:fldCharType="end"/>
+      </w:r>
+      <w:r>
+        <w:t>).</w:t>
+      </w:r>
+      <w:r>
+        <w:t xml:space="preserve"> </w:t>
+      </w:r>
+      <w:r>
+        <w:t>You will then see the components and profiles (in separate tabs, as is the case in the public and private spaces) that are available in that group. You can select any of these and view their contents or start editing by pressing the ‘Edit’ button. Any changes you make will become available to other group members immediately.</w:t>
+      </w:r>
+      <w:r>
+        <w:t xml:space="preserve"> Any group member can also publish or delete components and profiles that belong to the group.</w:t>
+      </w:r>
+    </w:p>
+    <w:p/>
+    <w:p>
+      <w:pPr>
+        <w:keepNext/>
+      </w:pPr>
+      <w:r>
+        <w:pict w14:anchorId="726708CD">
+          <v:shape id="_x0000_i1034" type="#_x0000_t75" style="width:305.6pt;height:55.2pt">
+            <v:imagedata r:id="rId19" o:title=""/>
+          </v:shape>
+        </w:pict>
+      </w:r>
+    </w:p>
+    <w:p>
+      <w:pPr>
+        <w:pStyle w:val="Caption"/>
+      </w:pPr>
+      <w:proofErr w:type="gramStart"/>
+      <w:r>
+        <w:t xml:space="preserve">Figure </w:t>
+      </w:r>
+      <w:proofErr w:type="gramEnd"/>
+      <w:r>
+        <w:fldChar w:fldCharType="begin"/>
+      </w:r>
+      <w:r>
+        <w:instrText xml:space="preserve"> SEQ Figure \* ARABIC </w:instrText>
+      </w:r>
+      <w:r>
+        <w:fldChar w:fldCharType="separate"/>
+      </w:r>
+      <w:r>
+        <w:rPr>
+          <w:noProof/>
+        </w:rPr>
+        <w:t>7</w:t>
+      </w:r>
+      <w:r>
+        <w:rPr>
+          <w:noProof/>
+        </w:rPr>
+        <w:fldChar w:fldCharType="end"/>
+      </w:r>
+      <w:proofErr w:type="gramStart"/>
+      <w:r>
+        <w:t>.</w:t>
+      </w:r>
+      <w:proofErr w:type="gramEnd"/>
+      <w:r>
+        <w:t xml:space="preserve"> Moving a component to a group space</w:t>
+      </w:r>
+    </w:p>
+    <w:p>
+      <w:r>
+        <w:t xml:space="preserve">To </w:t>
+      </w:r>
+      <w:proofErr w:type="gramStart"/>
+      <w:r>
+        <w:t>add  new</w:t>
+      </w:r>
+      <w:proofErr w:type="gramEnd"/>
+      <w:r>
+        <w:t xml:space="preserve"> components or profiles to a group space, first create them in your private workspace. Then, from the browser, you can move them to any group that you are a member of by selecting one or more components and choosing the target group from the ‘Move to group…’ drop down box. Then, click ‘Move to group’ and confirm your action. Notice that components </w:t>
+      </w:r>
+      <w:r>
+        <w:rPr>
+          <w:i/>
+        </w:rPr>
+        <w:t>cannot</w:t>
+      </w:r>
+      <w:r>
+        <w:t xml:space="preserve"> be moved back to your private workspace once they have been moved into a group space!</w:t>
+      </w:r>
+    </w:p>
+    <w:p>
+      <w:pPr>
+        <w:pStyle w:val="Heading3"/>
+      </w:pPr>
+      <w:r>
+        <w:t>Import</w:t>
+      </w:r>
+      <w:bookmarkEnd w:id="7"/>
+    </w:p>
+    <w:p>
+      <w:r>
+        <w:t xml:space="preserve">In the Component Browser, clicking the “Import” button will open the import screen </w:t>
+      </w:r>
+      <w:r>
+        <w:t>(see</w:t>
+      </w:r>
+      <w:r>
+        <w:t xml:space="preserve"> </w:t>
+      </w:r>
+      <w:r>
+        <w:fldChar w:fldCharType="begin"/>
+      </w:r>
+      <w:r>
+        <w:instrText xml:space="preserve"> REF _Ref194468744 \h </w:instrText>
+      </w:r>
+      <w:r>
+        <w:fldChar w:fldCharType="separate"/>
+      </w:r>
+      <w:r>
+        <w:t xml:space="preserve">Figure </w:t>
+      </w:r>
+      <w:r>
+        <w:rPr>
+          <w:noProof/>
+        </w:rPr>
+        <w:t>8</w:t>
+      </w:r>
+      <w:r>
+        <w:fldChar w:fldCharType="end"/>
+      </w:r>
+      <w:r>
+        <w:t>)</w:t>
+      </w:r>
+      <w:r>
+        <w:t xml:space="preserve">. Importing allows you to register components and profiles as xml files. Select an </w:t>
+      </w:r>
+      <w:r>
+        <w:t>XML</w:t>
+      </w:r>
+      <w:r>
+        <w:t xml:space="preserve"> file that represents a profile or a component from your file system and fill in the fields</w:t>
+      </w:r>
+      <w:r>
+        <w:t xml:space="preserve"> </w:t>
+      </w:r>
+      <w:r>
+        <w:lastRenderedPageBreak/>
+        <w:t>or keep the values that automatically get loaded from the file</w:t>
+      </w:r>
+      <w:r>
+        <w:t xml:space="preserve">. When </w:t>
+      </w:r>
+      <w:r>
+        <w:t>“S</w:t>
+      </w:r>
+      <w:r>
+        <w:t>ubmit</w:t>
+      </w:r>
+      <w:r>
+        <w:t>”</w:t>
+      </w:r>
+      <w:r>
+        <w:t xml:space="preserve"> is pressed an attempt is made (just like the "</w:t>
+      </w:r>
+      <w:r>
+        <w:t>S</w:t>
+      </w:r>
+      <w:r>
+        <w:t xml:space="preserve">ave" button from the Edit view) </w:t>
+      </w:r>
+      <w:r>
+        <w:t xml:space="preserve">to </w:t>
+      </w:r>
+      <w:r>
+        <w:t>store the component.</w:t>
+      </w:r>
+      <w:r>
+        <w:t xml:space="preserve"> To go back to the browser without importing anything, press the “Close” button.</w:t>
+      </w:r>
+    </w:p>
+    <w:p/>
+    <w:p>
+      <w:pPr>
+        <w:keepNext/>
+      </w:pPr>
+      <w:r>
+        <w:pict w14:anchorId="1EA3D997">
+          <v:shape id="_x0000_i1035" type="#_x0000_t75" style="width:284pt;height:252.8pt">
             <v:imagedata r:id="rId20" o:title=""/>
           </v:shape>
         </w:pict>
@@ -1611,10 +1942,12 @@
       <w:pPr>
         <w:pStyle w:val="Caption"/>
       </w:pPr>
-      <w:bookmarkStart w:id="8" w:name="_Ref247882527"/>
+      <w:bookmarkStart w:id="10" w:name="_Ref194468744"/>
+      <w:proofErr w:type="gramStart"/>
       <w:r>
         <w:t xml:space="preserve">Figure </w:t>
       </w:r>
+      <w:proofErr w:type="gramEnd"/>
       <w:r>
         <w:fldChar w:fldCharType="begin"/>
       </w:r>
@@ -1628,65 +1961,200 @@
         <w:rPr>
           <w:noProof/>
         </w:rPr>
-        <w:t>6</w:t>
+        <w:t>8</w:t>
+      </w:r>
+      <w:r>
+        <w:fldChar w:fldCharType="end"/>
+      </w:r>
+      <w:bookmarkEnd w:id="10"/>
+      <w:proofErr w:type="gramStart"/>
+      <w:r>
+        <w:t>.</w:t>
+      </w:r>
+      <w:proofErr w:type="gramEnd"/>
+      <w:r>
+        <w:t xml:space="preserve"> Import screen</w:t>
+      </w:r>
+    </w:p>
+    <w:p>
+      <w:pPr>
+        <w:pStyle w:val="Heading3"/>
+      </w:pPr>
+      <w:r>
+        <w:t>Other features</w:t>
+      </w:r>
+    </w:p>
+    <w:p>
+      <w:pPr>
+        <w:rPr>
+          <w:b/>
+        </w:rPr>
+      </w:pPr>
+      <w:r>
+        <w:rPr>
+          <w:b/>
+        </w:rPr>
+        <w:t>Creating a reference link</w:t>
+      </w:r>
+    </w:p>
+    <w:p>
+      <w:r>
+        <w:t xml:space="preserve">It is possible to create a reference link (bookmark) to a public component or profile that starts up the Component Registry with the browse view and the given component or profile selected. This is done with the </w:t>
+      </w:r>
+      <w:r>
+        <w:t>URL</w:t>
+      </w:r>
+      <w:r>
+        <w:t>:</w:t>
+      </w:r>
+    </w:p>
+    <w:p>
+      <w:pPr>
+        <w:ind w:firstLine="720"/>
+      </w:pPr>
+      <w:r>
+        <w:t>http://catalog.clarin.eu/ds/ComponentRegistry/?item=&lt;id</w:t>
+      </w:r>
+      <w:r>
+        <w:t>&gt;</w:t>
+      </w:r>
+    </w:p>
+    <w:p>
+      <w:r>
+        <w:t xml:space="preserve">For example to open the Registry on component with id </w:t>
+      </w:r>
+      <w:r>
+        <w:rPr>
+          <w:rFonts w:ascii="Courier" w:hAnsi="Courier"/>
+          <w:sz w:val="22"/>
+        </w:rPr>
+        <w:t>clarin.eu</w:t>
+      </w:r>
+      <w:proofErr w:type="gramStart"/>
+      <w:r>
+        <w:rPr>
+          <w:rFonts w:ascii="Courier" w:hAnsi="Courier"/>
+          <w:sz w:val="22"/>
+        </w:rPr>
+        <w:t>:cr1:c</w:t>
+      </w:r>
+      <w:proofErr w:type="gramEnd"/>
+      <w:r>
+        <w:rPr>
+          <w:rFonts w:ascii="Courier" w:hAnsi="Courier"/>
+          <w:sz w:val="22"/>
+        </w:rPr>
+        <w:t>_1271859438180</w:t>
+      </w:r>
+      <w:r>
+        <w:t xml:space="preserve">, the </w:t>
+      </w:r>
+      <w:proofErr w:type="spellStart"/>
+      <w:r>
+        <w:t>url</w:t>
+      </w:r>
+      <w:proofErr w:type="spellEnd"/>
+      <w:r>
+        <w:t xml:space="preserve"> becomes: </w:t>
+      </w:r>
+      <w:r>
+        <w:rPr>
+          <w:rFonts w:ascii="Courier" w:hAnsi="Courier"/>
+          <w:sz w:val="20"/>
+        </w:rPr>
+        <w:t>http://catalog.clarin.eu/ds/ComponentRegistry/?item=clarin.eu:cr1:c_1271859438180</w:t>
+      </w:r>
+    </w:p>
+    <w:p>
+      <w:r>
+        <w:lastRenderedPageBreak/>
+        <w:t>The id of a component can be seen</w:t>
+      </w:r>
+      <w:r>
+        <w:t xml:space="preserve"> in the xml of the browse view</w:t>
+      </w:r>
+      <w:r>
+        <w:t>.</w:t>
+      </w:r>
+      <w:r>
+        <w:t xml:space="preserve"> The link can also be obtained by selecting a component or profile in the component browser, right clicking on it and selecting the option ‘Show info’. A pop-up will appear </w:t>
+      </w:r>
+      <w:r>
+        <w:t xml:space="preserve">(see </w:t>
+      </w:r>
+      <w:r>
+        <w:fldChar w:fldCharType="begin"/>
+      </w:r>
+      <w:r>
+        <w:instrText xml:space="preserve"> REF _Ref247883285 \h </w:instrText>
+      </w:r>
+      <w:r>
+        <w:fldChar w:fldCharType="separate"/>
+      </w:r>
+      <w:r>
+        <w:t xml:space="preserve">Figure </w:t>
       </w:r>
       <w:r>
         <w:rPr>
           <w:noProof/>
         </w:rPr>
+        <w:t>9</w:t>
+      </w:r>
+      <w:r>
         <w:fldChar w:fldCharType="end"/>
       </w:r>
-      <w:bookmarkEnd w:id="8"/>
-      <w:r>
-        <w:t>. Switching to a group space</w:t>
-      </w:r>
-    </w:p>
-    <w:p>
-      <w:r>
-        <w:t xml:space="preserve">To start using the groups, switch to the group space that you would like to work in by selecting it from the work space drop down list in the browser (see </w:t>
-      </w:r>
-      <w:r>
-        <w:fldChar w:fldCharType="begin"/>
-      </w:r>
-      <w:r>
-        <w:instrText xml:space="preserve"> REF _Ref247882527 \h </w:instrText>
-      </w:r>
-      <w:r>
-        <w:fldChar w:fldCharType="separate"/>
-      </w:r>
-      <w:r>
-        <w:t xml:space="preserve">Figure </w:t>
-      </w:r>
-      <w:r>
-        <w:rPr>
-          <w:noProof/>
-        </w:rPr>
-        <w:t>6</w:t>
-      </w:r>
-      <w:r>
-        <w:fldChar w:fldCharType="end"/>
-      </w:r>
-      <w:r>
-        <w:t>).</w:t>
-      </w:r>
-      <w:r>
-        <w:t xml:space="preserve"> </w:t>
-      </w:r>
-      <w:r>
-        <w:t>You will then see the components and profiles (in separate tabs, as is the case in the public and private spaces) that are available in that group. You can select any of these and view their contents or start editing by pressing the ‘Edit’ button. Any changes you make will become available to other group members immediately.</w:t>
-      </w:r>
-      <w:r>
-        <w:t xml:space="preserve"> Any group member can also publish or delete components and profiles that belong to the group.</w:t>
+      <w:r>
+        <w:t xml:space="preserve">) </w:t>
+      </w:r>
+      <w:r>
+        <w:t>that has a button to copy the reference link to the clipboard.</w:t>
       </w:r>
     </w:p>
     <w:p/>
     <w:p>
       <w:pPr>
+        <w:rPr>
+          <w:b/>
+        </w:rPr>
+      </w:pPr>
+      <w:r>
+        <w:rPr>
+          <w:b/>
+        </w:rPr>
+        <w:t>Using an unpublished profile outside the Component Registry for testing</w:t>
+      </w:r>
+    </w:p>
+    <w:p>
+      <w:r>
+        <w:t xml:space="preserve">A schema (XSD) representation of both published and unpublished profiles can be obtained following the same procedure. Right click a profile, choose ‘Show info’ and copy the ‘Link to </w:t>
+      </w:r>
+      <w:proofErr w:type="spellStart"/>
+      <w:r>
+        <w:t>xsd</w:t>
+      </w:r>
+      <w:proofErr w:type="spellEnd"/>
+      <w:r>
+        <w:t xml:space="preserve">’ to the clipboard using the button. This link is particularly useful for testing unpublished profiles in a metadata editor. In the metadata editor </w:t>
+      </w:r>
+      <w:proofErr w:type="spellStart"/>
+      <w:r>
+        <w:rPr>
+          <w:i/>
+        </w:rPr>
+        <w:t>Arbil</w:t>
+      </w:r>
+      <w:proofErr w:type="spellEnd"/>
+      <w:r>
+        <w:t>, the ‘profiles and templates’ dialogue has an option to add profiles by means of their schema location. There you can paste the XSD link to use the profile without publishing it first.</w:t>
+      </w:r>
+    </w:p>
+    <w:p>
+      <w:pPr>
         <w:keepNext/>
       </w:pPr>
       <w:r>
-        <w:pict w14:anchorId="726708CD">
-          <v:shape id="_x0000_i1032" type="#_x0000_t75" style="width:305.6pt;height:55.2pt">
+        <w:pict w14:anchorId="2F3A921D">
+          <v:shape id="_x0000_i1036" type="#_x0000_t75" style="width:612pt;height:88pt">
             <v:imagedata r:id="rId21" o:title=""/>
           </v:shape>
         </w:pict>
@@ -1696,9 +2164,12 @@
       <w:pPr>
         <w:pStyle w:val="Caption"/>
       </w:pPr>
+      <w:bookmarkStart w:id="11" w:name="_Ref247883285"/>
+      <w:proofErr w:type="gramStart"/>
       <w:r>
         <w:t xml:space="preserve">Figure </w:t>
       </w:r>
+      <w:proofErr w:type="gramEnd"/>
       <w:r>
         <w:fldChar w:fldCharType="begin"/>
       </w:r>
@@ -1712,7 +2183,7 @@
         <w:rPr>
           <w:noProof/>
         </w:rPr>
-        <w:t>7</w:t>
+        <w:t>9</w:t>
       </w:r>
       <w:r>
         <w:rPr>
@@ -1720,48 +2191,41 @@
         </w:rPr>
         <w:fldChar w:fldCharType="end"/>
       </w:r>
-      <w:r>
-        <w:t>. Moving a component to a group space</w:t>
-      </w:r>
-    </w:p>
-    <w:p>
-      <w:r>
-        <w:t xml:space="preserve">To add  new components or profiles to a group space, first create them in your private workspace. Then, from the browser, you can move them to any group that you are a member of by selecting one or more components and choosing the target group from the ‘Move to group…’ drop down box. Then, click ‘Move to group’ and confirm your action. Notice that components </w:t>
-      </w:r>
-      <w:r>
-        <w:rPr>
-          <w:i/>
-        </w:rPr>
-        <w:t>cannot</w:t>
-      </w:r>
-      <w:r>
-        <w:t xml:space="preserve"> be moved back to your private workspace once they have been moved into a group space!</w:t>
-      </w:r>
-    </w:p>
-    <w:p>
-      <w:pPr>
-        <w:pStyle w:val="Heading3"/>
-      </w:pPr>
-      <w:r>
-        <w:t>Import</w:t>
-      </w:r>
-      <w:bookmarkEnd w:id="7"/>
-    </w:p>
-    <w:p>
-      <w:r>
-        <w:t xml:space="preserve">In the Component Browser, clicking the “Import” button will open the import screen </w:t>
-      </w:r>
-      <w:r>
-        <w:t>(see</w:t>
-      </w:r>
-      <w:r>
-        <w:t xml:space="preserve"> </w:t>
+      <w:bookmarkEnd w:id="11"/>
+      <w:proofErr w:type="gramStart"/>
+      <w:r>
+        <w:t>.</w:t>
+      </w:r>
+      <w:proofErr w:type="gramEnd"/>
+      <w:r>
+        <w:t xml:space="preserve"> The 'Show info' pop-up dialogue</w:t>
+      </w:r>
+    </w:p>
+    <w:p>
+      <w:pPr>
+        <w:rPr>
+          <w:b/>
+        </w:rPr>
+      </w:pPr>
+      <w:r>
+        <w:rPr>
+          <w:b/>
+        </w:rPr>
+        <w:t>Getting an RSS feed for components, profiles or comments</w:t>
+      </w:r>
+    </w:p>
+    <w:p>
+      <w:r>
+        <w:t>To automatically receive updates on the list of components or profiles or on comments on a specific profile or component, you can</w:t>
+      </w:r>
+      <w:r>
+        <w:t xml:space="preserve"> use the RSS feeds that are available for these collections. Click the RSS icon (see </w:t>
       </w:r>
       <w:r>
         <w:fldChar w:fldCharType="begin"/>
       </w:r>
       <w:r>
-        <w:instrText xml:space="preserve"> REF _Ref194468744 \h </w:instrText>
+        <w:instrText xml:space="preserve"> REF _Ref248203227 \h </w:instrText>
       </w:r>
       <w:r>
         <w:fldChar w:fldCharType="separate"/>
@@ -1773,69 +2237,22 @@
         <w:rPr>
           <w:noProof/>
         </w:rPr>
-        <w:t>8</w:t>
+        <w:t>10</w:t>
       </w:r>
       <w:r>
         <w:fldChar w:fldCharType="end"/>
       </w:r>
       <w:r>
-        <w:t>)</w:t>
-      </w:r>
-      <w:r>
-        <w:t xml:space="preserve">. Importing allows you to register components and profiles as xml files. Select an </w:t>
-      </w:r>
-      <w:r>
-        <w:t>XML</w:t>
-      </w:r>
-      <w:r>
-        <w:t xml:space="preserve"> file that represents a profile or a component from your file system and fill in the fields</w:t>
-      </w:r>
-      <w:r>
-        <w:t xml:space="preserve"> </w:t>
-      </w:r>
-      <w:r>
-        <w:lastRenderedPageBreak/>
-        <w:t>or keep the values that automatically get loaded from the file</w:t>
-      </w:r>
-      <w:r>
-        <w:t xml:space="preserve">. When </w:t>
-      </w:r>
-      <w:r>
-        <w:t>“S</w:t>
-      </w:r>
-      <w:r>
-        <w:t>ubmit</w:t>
-      </w:r>
-      <w:r>
-        <w:t>”</w:t>
-      </w:r>
-      <w:r>
-        <w:t xml:space="preserve"> is pressed an attempt is made (just like the "</w:t>
-      </w:r>
-      <w:r>
-        <w:t>S</w:t>
-      </w:r>
-      <w:r>
-        <w:t xml:space="preserve">ave" button from the Edit view) </w:t>
-      </w:r>
-      <w:r>
-        <w:t xml:space="preserve">to </w:t>
-      </w:r>
-      <w:r>
-        <w:t>store the component.</w:t>
-      </w:r>
-      <w:r>
-        <w:t xml:space="preserve"> To go back to the browser without importing anything, press the “Close” button.</w:t>
-      </w:r>
-    </w:p>
-    <w:p/>
+        <w:t>) on the Component Browser or in the ‘Comments’ tab for a component or profile to be redirected to the URL of the RSS feed.</w:t>
+      </w:r>
+    </w:p>
     <w:p>
       <w:pPr>
         <w:keepNext/>
       </w:pPr>
       <w:r>
-        <w:pict w14:anchorId="1EA3D997">
-          <v:shape id="_x0000_i1033" type="#_x0000_t75" style="width:284pt;height:252.8pt">
+        <w:pict w14:anchorId="1F73F831">
+          <v:shape id="_x0000_i1037" type="#_x0000_t75" style="width:252pt;height:87.2pt">
             <v:imagedata r:id="rId22" o:title=""/>
           </v:shape>
         </w:pict>
@@ -1845,10 +2262,12 @@
       <w:pPr>
         <w:pStyle w:val="Caption"/>
       </w:pPr>
-      <w:bookmarkStart w:id="9" w:name="_Ref194468744"/>
+      <w:bookmarkStart w:id="12" w:name="_Ref248203227"/>
+      <w:proofErr w:type="gramStart"/>
       <w:r>
         <w:t xml:space="preserve">Figure </w:t>
       </w:r>
+      <w:proofErr w:type="gramEnd"/>
       <w:r>
         <w:fldChar w:fldCharType="begin"/>
       </w:r>
@@ -1862,276 +2281,22 @@
         <w:rPr>
           <w:noProof/>
         </w:rPr>
-        <w:t>8</w:t>
-      </w:r>
-      <w:r>
+        <w:t>10</w:t>
+      </w:r>
+      <w:r>
+        <w:rPr>
+          <w:noProof/>
+        </w:rPr>
         <w:fldChar w:fldCharType="end"/>
       </w:r>
-      <w:bookmarkEnd w:id="9"/>
-      <w:r>
-        <w:t>. Import screen</w:t>
-      </w:r>
-    </w:p>
-    <w:p>
-      <w:pPr>
-        <w:pStyle w:val="Heading3"/>
-      </w:pPr>
-      <w:r>
-        <w:t>Other features</w:t>
-      </w:r>
-    </w:p>
-    <w:p>
-      <w:pPr>
-        <w:rPr>
-          <w:b/>
-        </w:rPr>
-      </w:pPr>
-      <w:r>
-        <w:rPr>
-          <w:b/>
-        </w:rPr>
-        <w:t>Creating a reference link</w:t>
-      </w:r>
-    </w:p>
-    <w:p>
-      <w:r>
-        <w:t xml:space="preserve">It is possible to create a reference link (bookmark) to a public component or profile that starts up the Component Registry with the browse view and the given component or profile selected. This is done with the </w:t>
-      </w:r>
-      <w:r>
-        <w:t>URL</w:t>
-      </w:r>
-      <w:r>
-        <w:t>:</w:t>
-      </w:r>
-    </w:p>
-    <w:p>
-      <w:pPr>
-        <w:ind w:firstLine="720"/>
-      </w:pPr>
-      <w:r>
-        <w:t>http://catalog.clarin.eu/ds/ComponentRegistry/?item=&lt;id</w:t>
-      </w:r>
-      <w:r>
-        <w:t>&gt;</w:t>
-      </w:r>
-    </w:p>
-    <w:p>
-      <w:r>
-        <w:t xml:space="preserve">For example to open the Registry on component with id </w:t>
-      </w:r>
-      <w:r>
-        <w:rPr>
-          <w:rFonts w:ascii="Courier" w:hAnsi="Courier"/>
-          <w:sz w:val="22"/>
-        </w:rPr>
-        <w:t>clarin.eu:cr1:c_1271859438180</w:t>
-      </w:r>
-      <w:r>
-        <w:t xml:space="preserve">, the url becomes: </w:t>
-      </w:r>
-      <w:r>
-        <w:rPr>
-          <w:rFonts w:ascii="Courier" w:hAnsi="Courier"/>
-          <w:sz w:val="20"/>
-        </w:rPr>
-        <w:t>http://catalog.clarin.eu/ds/ComponentRegistry/?item=clarin.eu:cr1:c_1271859438180</w:t>
-      </w:r>
-    </w:p>
-    <w:p>
-      <w:r>
-        <w:lastRenderedPageBreak/>
-        <w:t>The id of a component can be seen</w:t>
-      </w:r>
-      <w:r>
-        <w:t xml:space="preserve"> in the xml of the browse view</w:t>
-      </w:r>
+      <w:bookmarkEnd w:id="12"/>
+      <w:proofErr w:type="gramStart"/>
       <w:r>
         <w:t>.</w:t>
       </w:r>
-      <w:r>
-        <w:t xml:space="preserve"> The link can also be obtained by selecting a component or profile in the component browser, right clicking on it and selecting the option ‘Show info’. A pop-up will appear </w:t>
-      </w:r>
-      <w:r>
-        <w:t xml:space="preserve">(see </w:t>
-      </w:r>
-      <w:r>
-        <w:fldChar w:fldCharType="begin"/>
-      </w:r>
-      <w:r>
-        <w:instrText xml:space="preserve"> REF _Ref247883285 \h </w:instrText>
-      </w:r>
-      <w:r>
-        <w:fldChar w:fldCharType="separate"/>
-      </w:r>
-      <w:r>
-        <w:t xml:space="preserve">Figure </w:t>
-      </w:r>
-      <w:r>
-        <w:rPr>
-          <w:noProof/>
-        </w:rPr>
-        <w:t>9</w:t>
-      </w:r>
-      <w:r>
-        <w:fldChar w:fldCharType="end"/>
-      </w:r>
-      <w:r>
-        <w:t xml:space="preserve">) </w:t>
-      </w:r>
-      <w:r>
-        <w:t>that has a button to copy the reference link to the clipboard.</w:t>
-      </w:r>
-    </w:p>
-    <w:p/>
-    <w:p>
-      <w:pPr>
-        <w:rPr>
-          <w:b/>
-        </w:rPr>
-      </w:pPr>
-      <w:r>
-        <w:rPr>
-          <w:b/>
-        </w:rPr>
-        <w:t>Using an unpublished profile outside the Component Registry for testing</w:t>
-      </w:r>
-    </w:p>
-    <w:p>
-      <w:r>
-        <w:t xml:space="preserve">A schema (XSD) representation of both published and unpublished profiles can be obtained following the same procedure. Right click a profile, choose ‘Show info’ and copy the ‘Link to xsd’ to the clipboard using the button. This link is particularly useful for testing unpublished profiles in a metadata editor. In the metadata editor </w:t>
-      </w:r>
-      <w:r>
-        <w:rPr>
-          <w:i/>
-        </w:rPr>
-        <w:t>Arbil</w:t>
-      </w:r>
-      <w:r>
-        <w:t>, the ‘profiles and templates’ dialogue has an option to add profiles by means of their schema location. There you can paste the XSD link to use the profile without publishing it first.</w:t>
-      </w:r>
-    </w:p>
-    <w:p>
-      <w:pPr>
-        <w:keepNext/>
-      </w:pPr>
-      <w:r>
-        <w:pict w14:anchorId="2F3A921D">
-          <v:shape id="_x0000_i1034" type="#_x0000_t75" style="width:612pt;height:88pt">
-            <v:imagedata r:id="rId23" o:title=""/>
-          </v:shape>
-        </w:pict>
-      </w:r>
-    </w:p>
-    <w:p>
-      <w:pPr>
-        <w:pStyle w:val="Caption"/>
-      </w:pPr>
-      <w:bookmarkStart w:id="10" w:name="_Ref247883285"/>
-      <w:r>
-        <w:t xml:space="preserve">Figure </w:t>
-      </w:r>
-      <w:fldSimple w:instr=" SEQ Figure \* ARABIC ">
-        <w:r>
-          <w:rPr>
-            <w:noProof/>
-          </w:rPr>
-          <w:t>9</w:t>
-        </w:r>
-      </w:fldSimple>
-      <w:bookmarkEnd w:id="10"/>
-      <w:r>
-        <w:t>. The 'Show info' pop-up dialogue</w:t>
-      </w:r>
-    </w:p>
-    <w:p>
-      <w:pPr>
-        <w:rPr>
-          <w:b/>
-        </w:rPr>
-      </w:pPr>
-      <w:r>
-        <w:rPr>
-          <w:b/>
-        </w:rPr>
-        <w:t>Getting an RSS feed for components, profiles or comments</w:t>
-      </w:r>
-    </w:p>
-    <w:p>
-      <w:r>
-        <w:t>To automatically receive updates on the list of components or profiles or on comments on a specific profile or component, you can</w:t>
-      </w:r>
-      <w:r>
-        <w:t xml:space="preserve"> use the RSS feeds that are available for these collections. Click the RSS icon (see </w:t>
-      </w:r>
-      <w:r>
-        <w:fldChar w:fldCharType="begin"/>
-      </w:r>
-      <w:r>
-        <w:instrText xml:space="preserve"> REF _Ref248203227 \h </w:instrText>
-      </w:r>
-      <w:r>
-        <w:fldChar w:fldCharType="separate"/>
-      </w:r>
-      <w:r>
-        <w:t xml:space="preserve">Figure </w:t>
-      </w:r>
-      <w:r>
-        <w:rPr>
-          <w:noProof/>
-        </w:rPr>
-        <w:t>10</w:t>
-      </w:r>
-      <w:r>
-        <w:fldChar w:fldCharType="end"/>
-      </w:r>
-      <w:r>
-        <w:t>) on the Component Browser or in the ‘Comments’ tab for a component or profile to be redirected to the URL of the RSS feed.</w:t>
-      </w:r>
-    </w:p>
-    <w:p>
-      <w:pPr>
-        <w:keepNext/>
-      </w:pPr>
-      <w:r>
-        <w:pict w14:anchorId="1F73F831">
-          <v:shape id="_x0000_i1035" type="#_x0000_t75" style="width:252pt;height:87.2pt">
-            <v:imagedata r:id="rId24" o:title=""/>
-          </v:shape>
-        </w:pict>
-      </w:r>
-    </w:p>
-    <w:p>
-      <w:pPr>
-        <w:pStyle w:val="Caption"/>
-      </w:pPr>
-      <w:bookmarkStart w:id="11" w:name="_Ref248203227"/>
-      <w:r>
-        <w:t xml:space="preserve">Figure </w:t>
-      </w:r>
-      <w:r>
-        <w:fldChar w:fldCharType="begin"/>
-      </w:r>
-      <w:r>
-        <w:instrText xml:space="preserve"> SEQ Figure \* ARABIC </w:instrText>
-      </w:r>
-      <w:r>
-        <w:fldChar w:fldCharType="separate"/>
-      </w:r>
-      <w:r>
-        <w:rPr>
-          <w:noProof/>
-        </w:rPr>
-        <w:t>10</w:t>
-      </w:r>
-      <w:r>
-        <w:rPr>
-          <w:noProof/>
-        </w:rPr>
-        <w:fldChar w:fldCharType="end"/>
-      </w:r>
-      <w:bookmarkEnd w:id="11"/>
-      <w:r>
-        <w:t>. Getting the RSS feed for components, profiles or comments</w:t>
+      <w:proofErr w:type="gramEnd"/>
+      <w:r>
+        <w:t xml:space="preserve"> Getting the RSS feed for components, profiles or comments</w:t>
       </w:r>
     </w:p>
     <w:p>
@@ -2161,8 +2326,8 @@
       </w:r>
     </w:p>
     <w:sectPr>
-      <w:footerReference w:type="even" r:id="rId25"/>
-      <w:footerReference w:type="default" r:id="rId26"/>
+      <w:footerReference w:type="even" r:id="rId23"/>
+      <w:footerReference w:type="default" r:id="rId24"/>
       <w:pgSz w:w="16840" w:h="11899" w:orient="landscape"/>
       <w:pgMar w:top="1418" w:right="1361" w:bottom="1418" w:left="1361" w:header="709" w:footer="709" w:gutter="0"/>
       <w:cols w:space="708"/>
@@ -2318,7 +2483,7 @@
         <w:rStyle w:val="PageNumber"/>
         <w:noProof/>
       </w:rPr>
-      <w:t>2</w:t>
+      <w:t>4</w:t>
     </w:r>
     <w:r>
       <w:rPr>
@@ -2355,7 +2520,7 @@
         <w:rStyle w:val="PageNumber"/>
         <w:noProof/>
       </w:rPr>
-      <w:t>15/12/14</w:t>
+      <w:t>16/12/14</w:t>
     </w:r>
     <w:r>
       <w:rPr>
@@ -3207,7 +3372,6 @@
   <w:style w:type="character" w:default="1" w:styleId="DefaultParagraphFont">
     <w:name w:val="Default Paragraph Font"/>
     <w:uiPriority w:val="1"/>
-    <w:semiHidden/>
     <w:unhideWhenUsed/>
   </w:style>
   <w:style w:type="table" w:default="1" w:styleId="TableNormal">
@@ -3919,7 +4083,7 @@
 </file>
 
 <file path=customXml/itemProps1.xml><?xml version="1.0" encoding="utf-8"?>
-<ds:datastoreItem xmlns:ds="http://schemas.openxmlformats.org/officeDocument/2006/customXml" ds:itemID="{DC5F3FC9-CABE-F045-B4D6-1125B2171341}">
+<ds:datastoreItem xmlns:ds="http://schemas.openxmlformats.org/officeDocument/2006/customXml" ds:itemID="{3D2A65FB-0B90-4649-BB21-CDBE7FBC95AD}">
   <ds:schemaRefs>
     <ds:schemaRef ds:uri="http://schemas.openxmlformats.org/officeDocument/2006/bibliography"/>
   </ds:schemaRefs>

</xml_diff>

<commit_message>
merged some updates in the reference manual
</commit_message>
<xml_diff>
--- a/docs/ComponentRegistryReferenceManual.docx
+++ b/docs/ComponentRegistryReferenceManual.docx
@@ -399,13 +399,13 @@
     </w:p>
     <w:p/>
     <w:p>
+      <w:pPr>
+        <w:pStyle w:val="Heading3"/>
+      </w:pPr>
       <w:r>
         <w:t xml:space="preserve">On the top left, there are three </w:t>
       </w:r>
       <w:r>
-        <w:rPr>
-          <w:b/>
-        </w:rPr>
         <w:t>buttons</w:t>
       </w:r>
       <w:r>
@@ -451,25 +451,31 @@
         <w:t xml:space="preserve">Both actions require you to authenticate if you’re not yet logged in. </w:t>
       </w:r>
       <w:r>
-        <w:t>The final button will bring you to the import form (see the section “</w:t>
+        <w:t>The final button will bring you to the import form (see the section</w:t>
+      </w:r>
+      <w:r>
+        <w:t xml:space="preserve"> “</w:t>
       </w:r>
       <w:r>
         <w:fldChar w:fldCharType="begin"/>
       </w:r>
       <w:r>
-        <w:instrText xml:space="preserve"> REF _Ref207348005 \h </w:instrText>
+        <w:instrText xml:space="preserve"> REF _Ref280341242 \h </w:instrText>
       </w:r>
       <w:r>
         <w:fldChar w:fldCharType="separate"/>
       </w:r>
       <w:r>
-        <w:t>Import</w:t>
+        <w:t>Collaborating on components and profiles</w:t>
       </w:r>
       <w:r>
         <w:fldChar w:fldCharType="end"/>
       </w:r>
       <w:r>
-        <w:t>”).</w:t>
+        <w:t>”</w:t>
+      </w:r>
+      <w:r>
+        <w:t>).</w:t>
       </w:r>
     </w:p>
     <w:p/>
@@ -478,6 +484,7 @@
         <w:keepNext/>
       </w:pPr>
       <w:r>
+        <w:lastRenderedPageBreak/>
         <w:pict w14:anchorId="7D950FD6">
           <v:shapetype id="_x0000_t75" coordsize="21600,21600" o:spt="75" o:preferrelative="t" path="m@4@5l@4@11@9@11@9@5xe" filled="f" stroked="f">
             <v:stroke joinstyle="miter"/>
@@ -498,7 +505,7 @@
             <v:path o:extrusionok="f" gradientshapeok="t" o:connecttype="rect"/>
             <o:lock v:ext="edit" aspectratio="t"/>
           </v:shapetype>
-          <v:shape id="_x0000_i1025" type="#_x0000_t75" style="width:496.8pt;height:284pt">
+          <v:shape id="_x0000_i1027" type="#_x0000_t75" style="width:496.8pt;height:284pt">
             <v:imagedata r:id="rId11" o:title=""/>
           </v:shape>
         </w:pict>
@@ -509,9 +516,11 @@
         <w:pStyle w:val="Caption"/>
       </w:pPr>
       <w:bookmarkStart w:id="0" w:name="_Ref194468694"/>
+      <w:proofErr w:type="gramStart"/>
       <w:r>
         <w:t xml:space="preserve">Figure </w:t>
       </w:r>
+      <w:proofErr w:type="gramEnd"/>
       <w:r>
         <w:fldChar w:fldCharType="begin"/>
       </w:r>
@@ -531,8 +540,21 @@
         <w:fldChar w:fldCharType="end"/>
       </w:r>
       <w:bookmarkEnd w:id="0"/>
-      <w:r>
-        <w:t>. Browse Screen</w:t>
+      <w:proofErr w:type="gramStart"/>
+      <w:r>
+        <w:t>.</w:t>
+      </w:r>
+      <w:proofErr w:type="gramEnd"/>
+      <w:r>
+        <w:t xml:space="preserve"> </w:t>
+      </w:r>
+      <w:proofErr w:type="gramStart"/>
+      <w:r>
+        <w:t>Browse</w:t>
+      </w:r>
+      <w:proofErr w:type="gramEnd"/>
+      <w:r>
+        <w:t xml:space="preserve"> Screen</w:t>
       </w:r>
     </w:p>
     <w:p>
@@ -541,7 +563,6 @@
       </w:pPr>
       <w:bookmarkStart w:id="1" w:name="_Ref207347987"/>
       <w:r>
-        <w:lastRenderedPageBreak/>
         <w:t xml:space="preserve">Component </w:t>
       </w:r>
       <w:r>
@@ -622,7 +643,15 @@
         </w:numPr>
       </w:pPr>
       <w:r>
-        <w:t xml:space="preserve">“save”: submits the Profile/Component  and overwrites an existing Profile/Component </w:t>
+        <w:t>“</w:t>
+      </w:r>
+      <w:proofErr w:type="gramStart"/>
+      <w:r>
+        <w:t>save</w:t>
+      </w:r>
+      <w:proofErr w:type="gramEnd"/>
+      <w:r>
+        <w:t xml:space="preserve">”: submits the Profile/Component  and overwrites an existing Profile/Component </w:t>
       </w:r>
       <w:r>
         <w:t xml:space="preserve">in </w:t>
@@ -637,7 +666,12 @@
         <w:t xml:space="preserve"> it is in</w:t>
       </w:r>
       <w:r>
-        <w:t>, or will create a new one if a previous version of it did not exist already.</w:t>
+        <w:t>, or will create a new one if a previous version of it did not exist already</w:t>
+      </w:r>
+      <w:bookmarkStart w:id="2" w:name="_GoBack"/>
+      <w:bookmarkEnd w:id="2"/>
+      <w:r>
+        <w:t>.</w:t>
       </w:r>
     </w:p>
     <w:p>
@@ -648,7 +682,15 @@
         </w:numPr>
       </w:pPr>
       <w:r>
-        <w:t xml:space="preserve">“save as new”: always creates a new Profile/Component in </w:t>
+        <w:t>“</w:t>
+      </w:r>
+      <w:proofErr w:type="gramStart"/>
+      <w:r>
+        <w:t>save</w:t>
+      </w:r>
+      <w:proofErr w:type="gramEnd"/>
+      <w:r>
+        <w:t xml:space="preserve"> as new”: always creates a new Profile/Component in </w:t>
       </w:r>
       <w:r>
         <w:t xml:space="preserve">a </w:t>
@@ -674,7 +716,15 @@
         </w:numPr>
       </w:pPr>
       <w:r>
-        <w:t xml:space="preserve">“publish in public space”: </w:t>
+        <w:t>“</w:t>
+      </w:r>
+      <w:proofErr w:type="gramStart"/>
+      <w:r>
+        <w:t>publish</w:t>
+      </w:r>
+      <w:proofErr w:type="gramEnd"/>
+      <w:r>
+        <w:t xml:space="preserve"> in public space”: </w:t>
       </w:r>
       <w:r>
         <w:t xml:space="preserve">tries to submit you Profile/Component to the </w:t>
@@ -694,7 +744,15 @@
         </w:numPr>
       </w:pPr>
       <w:r>
-        <w:t>“cancel”: returns to the Component Browser discarding any changes (you will need to confirm this if there are unsaved changes).</w:t>
+        <w:t>“</w:t>
+      </w:r>
+      <w:proofErr w:type="gramStart"/>
+      <w:r>
+        <w:t>cancel</w:t>
+      </w:r>
+      <w:proofErr w:type="gramEnd"/>
+      <w:r>
+        <w:t>”: returns to the Component Browser discarding any changes (you will need to confirm this if there are unsaved changes).</w:t>
       </w:r>
     </w:p>
     <w:p>
@@ -707,6 +765,7 @@
     </w:p>
     <w:p>
       <w:r>
+        <w:lastRenderedPageBreak/>
         <w:t>“</w:t>
       </w:r>
       <w:r>
@@ -905,7 +964,7 @@
       <w:r>
         <w:lastRenderedPageBreak/>
         <w:pict w14:anchorId="54B3699B">
-          <v:shape id="_x0000_i1026" type="#_x0000_t75" style="width:498.4pt;height:284pt">
+          <v:shape id="_x0000_i1028" type="#_x0000_t75" style="width:498.4pt;height:284pt">
             <v:imagedata r:id="rId12" o:title=""/>
           </v:shape>
         </w:pict>
@@ -915,10 +974,12 @@
       <w:pPr>
         <w:pStyle w:val="Caption"/>
       </w:pPr>
-      <w:bookmarkStart w:id="2" w:name="_Ref194468763"/>
+      <w:bookmarkStart w:id="3" w:name="_Ref194468763"/>
+      <w:proofErr w:type="gramStart"/>
       <w:r>
         <w:t xml:space="preserve">Figure </w:t>
       </w:r>
+      <w:proofErr w:type="gramEnd"/>
       <w:r>
         <w:fldChar w:fldCharType="begin"/>
       </w:r>
@@ -937,9 +998,14 @@
       <w:r>
         <w:fldChar w:fldCharType="end"/>
       </w:r>
-      <w:bookmarkEnd w:id="2"/>
-      <w:r>
-        <w:t>. Edit Screen</w:t>
+      <w:bookmarkEnd w:id="3"/>
+      <w:proofErr w:type="gramStart"/>
+      <w:r>
+        <w:t>.</w:t>
+      </w:r>
+      <w:proofErr w:type="gramEnd"/>
+      <w:r>
+        <w:t xml:space="preserve"> Edit Screen</w:t>
       </w:r>
     </w:p>
     <w:p>
@@ -1033,7 +1099,7 @@
       <w:r>
         <w:lastRenderedPageBreak/>
         <w:pict w14:anchorId="167E8902">
-          <v:shape id="_x0000_i1027" type="#_x0000_t75" style="width:340.8pt;height:198.4pt">
+          <v:shape id="_x0000_i1029" type="#_x0000_t75" style="width:340.8pt;height:198.4pt">
             <v:imagedata r:id="rId13" o:title=""/>
           </v:shape>
         </w:pict>
@@ -1043,21 +1109,41 @@
       <w:pPr>
         <w:pStyle w:val="Caption"/>
       </w:pPr>
-      <w:bookmarkStart w:id="3" w:name="_Ref194468938"/>
+      <w:bookmarkStart w:id="4" w:name="_Ref194468938"/>
+      <w:proofErr w:type="gramStart"/>
       <w:r>
         <w:t xml:space="preserve">Figure </w:t>
       </w:r>
-      <w:fldSimple w:instr=" SEQ Figure \* ARABIC ">
-        <w:r>
-          <w:rPr>
-            <w:noProof/>
-          </w:rPr>
-          <w:t>3</w:t>
-        </w:r>
-      </w:fldSimple>
-      <w:bookmarkEnd w:id="3"/>
-      <w:r>
-        <w:t>. Element and attribute editing</w:t>
+      <w:proofErr w:type="gramEnd"/>
+      <w:r>
+        <w:fldChar w:fldCharType="begin"/>
+      </w:r>
+      <w:r>
+        <w:instrText xml:space="preserve"> SEQ Figure \* ARABIC </w:instrText>
+      </w:r>
+      <w:r>
+        <w:fldChar w:fldCharType="separate"/>
+      </w:r>
+      <w:r>
+        <w:rPr>
+          <w:noProof/>
+        </w:rPr>
+        <w:t>3</w:t>
+      </w:r>
+      <w:r>
+        <w:rPr>
+          <w:noProof/>
+        </w:rPr>
+        <w:fldChar w:fldCharType="end"/>
+      </w:r>
+      <w:bookmarkEnd w:id="4"/>
+      <w:proofErr w:type="gramStart"/>
+      <w:r>
+        <w:t>.</w:t>
+      </w:r>
+      <w:proofErr w:type="gramEnd"/>
+      <w:r>
+        <w:t xml:space="preserve"> Element and attribute editing</w:t>
       </w:r>
     </w:p>
     <w:p>
@@ -1139,7 +1225,7 @@
           <w:noProof/>
         </w:rPr>
         <w:pict w14:anchorId="7DB02883">
-          <v:shape id="_x0000_i1028" type="#_x0000_t75" alt="IsocatSearch.png" style="width:450.4pt;height:152pt;visibility:visible">
+          <v:shape id="_x0000_i1030" type="#_x0000_t75" alt="IsocatSearch.png" style="width:450.4pt;height:152pt;visibility:visible">
             <v:imagedata r:id="rId14" o:title=""/>
           </v:shape>
         </w:pict>
@@ -1149,21 +1235,41 @@
       <w:pPr>
         <w:pStyle w:val="Caption"/>
       </w:pPr>
-      <w:bookmarkStart w:id="4" w:name="_Ref194468704"/>
+      <w:bookmarkStart w:id="5" w:name="_Ref194468704"/>
+      <w:proofErr w:type="gramStart"/>
       <w:r>
         <w:t xml:space="preserve">Figure </w:t>
       </w:r>
-      <w:fldSimple w:instr=" SEQ Figure \* ARABIC ">
-        <w:r>
-          <w:rPr>
-            <w:noProof/>
-          </w:rPr>
-          <w:t>4</w:t>
-        </w:r>
-      </w:fldSimple>
-      <w:bookmarkEnd w:id="4"/>
-      <w:r>
-        <w:t xml:space="preserve">. </w:t>
+      <w:proofErr w:type="gramEnd"/>
+      <w:r>
+        <w:fldChar w:fldCharType="begin"/>
+      </w:r>
+      <w:r>
+        <w:instrText xml:space="preserve"> SEQ Figure \* ARABIC </w:instrText>
+      </w:r>
+      <w:r>
+        <w:fldChar w:fldCharType="separate"/>
+      </w:r>
+      <w:r>
+        <w:rPr>
+          <w:noProof/>
+        </w:rPr>
+        <w:t>4</w:t>
+      </w:r>
+      <w:r>
+        <w:rPr>
+          <w:noProof/>
+        </w:rPr>
+        <w:fldChar w:fldCharType="end"/>
+      </w:r>
+      <w:bookmarkEnd w:id="5"/>
+      <w:proofErr w:type="gramStart"/>
+      <w:r>
+        <w:t>.</w:t>
+      </w:r>
+      <w:proofErr w:type="gramEnd"/>
+      <w:r>
+        <w:t xml:space="preserve"> </w:t>
       </w:r>
       <w:proofErr w:type="spellStart"/>
       <w:r>
@@ -1451,7 +1557,7 @@
       </w:pPr>
       <w:r>
         <w:pict w14:anchorId="5E59C56D">
-          <v:shape id="_x0000_i1029" type="#_x0000_t75" style="width:282.4pt;height:184pt">
+          <v:shape id="_x0000_i1031" type="#_x0000_t75" style="width:282.4pt;height:184pt">
             <v:imagedata r:id="rId15" o:title=""/>
           </v:shape>
         </w:pict>
@@ -1464,7 +1570,7 @@
       </w:r>
       <w:r>
         <w:pict w14:anchorId="6183E8A2">
-          <v:shape id="_x0000_i1030" type="#_x0000_t75" style="width:330.4pt;height:184pt">
+          <v:shape id="_x0000_i1032" type="#_x0000_t75" style="width:330.4pt;height:184pt">
             <v:imagedata r:id="rId16" o:title=""/>
           </v:shape>
         </w:pict>
@@ -1474,10 +1580,12 @@
       <w:pPr>
         <w:pStyle w:val="Caption"/>
       </w:pPr>
-      <w:bookmarkStart w:id="5" w:name="_Ref194468729"/>
+      <w:bookmarkStart w:id="6" w:name="_Ref194468729"/>
+      <w:proofErr w:type="gramStart"/>
       <w:r>
         <w:t xml:space="preserve">Figure </w:t>
       </w:r>
+      <w:proofErr w:type="gramEnd"/>
       <w:r>
         <w:fldChar w:fldCharType="begin"/>
       </w:r>
@@ -1496,9 +1604,14 @@
       <w:r>
         <w:fldChar w:fldCharType="end"/>
       </w:r>
-      <w:bookmarkEnd w:id="5"/>
-      <w:r>
-        <w:t>. Edit and choose type popup</w:t>
+      <w:bookmarkEnd w:id="6"/>
+      <w:proofErr w:type="gramStart"/>
+      <w:r>
+        <w:t>.</w:t>
+      </w:r>
+      <w:proofErr w:type="gramEnd"/>
+      <w:r>
+        <w:t xml:space="preserve"> Edit and choose type popup</w:t>
       </w:r>
       <w:r>
         <w:t>: type and controlled vocabulary</w:t>
@@ -1508,11 +1621,13 @@
       <w:pPr>
         <w:pStyle w:val="Heading3"/>
       </w:pPr>
-      <w:bookmarkStart w:id="6" w:name="_Ref207348005"/>
+      <w:bookmarkStart w:id="7" w:name="_Ref207348005"/>
+      <w:bookmarkStart w:id="8" w:name="_Ref280341242"/>
       <w:r>
         <w:lastRenderedPageBreak/>
         <w:t>Collaborating on components and profiles</w:t>
       </w:r>
+      <w:bookmarkEnd w:id="8"/>
     </w:p>
     <w:p>
       <w:r>
@@ -1553,7 +1668,7 @@
       </w:pPr>
       <w:r>
         <w:pict w14:anchorId="28AF3A3C">
-          <v:shape id="_x0000_i1031" type="#_x0000_t75" style="width:202.4pt;height:73.6pt">
+          <v:shape id="_x0000_i1033" type="#_x0000_t75" style="width:202.4pt;height:73.6pt">
             <v:imagedata r:id="rId18" o:title=""/>
           </v:shape>
         </w:pict>
@@ -1563,21 +1678,41 @@
       <w:pPr>
         <w:pStyle w:val="Caption"/>
       </w:pPr>
-      <w:bookmarkStart w:id="7" w:name="_Ref247882527"/>
+      <w:bookmarkStart w:id="9" w:name="_Ref247882527"/>
+      <w:proofErr w:type="gramStart"/>
       <w:r>
         <w:t xml:space="preserve">Figure </w:t>
       </w:r>
-      <w:fldSimple w:instr=" SEQ Figure \* ARABIC ">
-        <w:r>
-          <w:rPr>
-            <w:noProof/>
-          </w:rPr>
-          <w:t>6</w:t>
-        </w:r>
-      </w:fldSimple>
-      <w:bookmarkEnd w:id="7"/>
-      <w:r>
-        <w:t>. Switching to a group space</w:t>
+      <w:proofErr w:type="gramEnd"/>
+      <w:r>
+        <w:fldChar w:fldCharType="begin"/>
+      </w:r>
+      <w:r>
+        <w:instrText xml:space="preserve"> SEQ Figure \* ARABIC </w:instrText>
+      </w:r>
+      <w:r>
+        <w:fldChar w:fldCharType="separate"/>
+      </w:r>
+      <w:r>
+        <w:rPr>
+          <w:noProof/>
+        </w:rPr>
+        <w:t>6</w:t>
+      </w:r>
+      <w:r>
+        <w:rPr>
+          <w:noProof/>
+        </w:rPr>
+        <w:fldChar w:fldCharType="end"/>
+      </w:r>
+      <w:bookmarkEnd w:id="9"/>
+      <w:proofErr w:type="gramStart"/>
+      <w:r>
+        <w:t>.</w:t>
+      </w:r>
+      <w:proofErr w:type="gramEnd"/>
+      <w:r>
+        <w:t xml:space="preserve"> Switching to a group space</w:t>
       </w:r>
     </w:p>
     <w:p>
@@ -1633,7 +1768,7 @@
       </w:pPr>
       <w:r>
         <w:pict w14:anchorId="726708CD">
-          <v:shape id="_x0000_i1032" type="#_x0000_t75" style="width:305.6pt;height:55.2pt">
+          <v:shape id="_x0000_i1034" type="#_x0000_t75" style="width:305.6pt;height:55.2pt">
             <v:imagedata r:id="rId19" o:title=""/>
           </v:shape>
         </w:pict>
@@ -1643,24 +1778,52 @@
       <w:pPr>
         <w:pStyle w:val="Caption"/>
       </w:pPr>
+      <w:proofErr w:type="gramStart"/>
       <w:r>
         <w:t xml:space="preserve">Figure </w:t>
       </w:r>
-      <w:fldSimple w:instr=" SEQ Figure \* ARABIC ">
-        <w:r>
-          <w:rPr>
-            <w:noProof/>
-          </w:rPr>
-          <w:t>7</w:t>
-        </w:r>
-      </w:fldSimple>
-      <w:r>
-        <w:t>. Moving a component to a group space</w:t>
-      </w:r>
-    </w:p>
-    <w:p>
-      <w:r>
-        <w:t xml:space="preserve">To add  new components or profiles to a group space, first create them in your private workspace. Then, from the browser, you can move them to any group that you are a member of by selecting one or more components and choosing the target group from the ‘Move to group…’ drop down box. Then, click ‘Move to group’ and confirm your action. Notice that components </w:t>
+      <w:proofErr w:type="gramEnd"/>
+      <w:r>
+        <w:fldChar w:fldCharType="begin"/>
+      </w:r>
+      <w:r>
+        <w:instrText xml:space="preserve"> SEQ Figure \* ARABIC </w:instrText>
+      </w:r>
+      <w:r>
+        <w:fldChar w:fldCharType="separate"/>
+      </w:r>
+      <w:r>
+        <w:rPr>
+          <w:noProof/>
+        </w:rPr>
+        <w:t>7</w:t>
+      </w:r>
+      <w:r>
+        <w:rPr>
+          <w:noProof/>
+        </w:rPr>
+        <w:fldChar w:fldCharType="end"/>
+      </w:r>
+      <w:proofErr w:type="gramStart"/>
+      <w:r>
+        <w:t>.</w:t>
+      </w:r>
+      <w:proofErr w:type="gramEnd"/>
+      <w:r>
+        <w:t xml:space="preserve"> Moving a component to a group space</w:t>
+      </w:r>
+    </w:p>
+    <w:p>
+      <w:r>
+        <w:t xml:space="preserve">To </w:t>
+      </w:r>
+      <w:proofErr w:type="gramStart"/>
+      <w:r>
+        <w:t>add  new</w:t>
+      </w:r>
+      <w:proofErr w:type="gramEnd"/>
+      <w:r>
+        <w:t xml:space="preserve"> components or profiles to a group space, first create them in your private workspace. Then, from the browser, you can move them to any group that you are a member of by selecting one or more components and choosing the target group from the ‘Move to group…’ drop down box. Then, click ‘Move to group’ and confirm your action. Notice that components </w:t>
       </w:r>
       <w:r>
         <w:rPr>
@@ -1679,7 +1842,7 @@
       <w:r>
         <w:t>Import</w:t>
       </w:r>
-      <w:bookmarkEnd w:id="6"/>
+      <w:bookmarkEnd w:id="7"/>
     </w:p>
     <w:p>
       <w:r>
@@ -1769,7 +1932,7 @@
       </w:pPr>
       <w:r>
         <w:pict w14:anchorId="1EA3D997">
-          <v:shape id="_x0000_i1033" type="#_x0000_t75" style="width:284pt;height:252.8pt">
+          <v:shape id="_x0000_i1035" type="#_x0000_t75" style="width:284pt;height:252.8pt">
             <v:imagedata r:id="rId20" o:title=""/>
           </v:shape>
         </w:pict>
@@ -1779,10 +1942,12 @@
       <w:pPr>
         <w:pStyle w:val="Caption"/>
       </w:pPr>
-      <w:bookmarkStart w:id="8" w:name="_Ref194468744"/>
+      <w:bookmarkStart w:id="10" w:name="_Ref194468744"/>
+      <w:proofErr w:type="gramStart"/>
       <w:r>
         <w:t xml:space="preserve">Figure </w:t>
       </w:r>
+      <w:proofErr w:type="gramEnd"/>
       <w:r>
         <w:fldChar w:fldCharType="begin"/>
       </w:r>
@@ -1801,9 +1966,14 @@
       <w:r>
         <w:fldChar w:fldCharType="end"/>
       </w:r>
-      <w:bookmarkEnd w:id="8"/>
-      <w:r>
-        <w:t>. Import screen</w:t>
+      <w:bookmarkEnd w:id="10"/>
+      <w:proofErr w:type="gramStart"/>
+      <w:r>
+        <w:t>.</w:t>
+      </w:r>
+      <w:proofErr w:type="gramEnd"/>
+      <w:r>
+        <w:t xml:space="preserve"> Import screen</w:t>
       </w:r>
     </w:p>
     <w:p>
@@ -1858,7 +2028,23 @@
           <w:rFonts w:ascii="Courier" w:hAnsi="Courier"/>
           <w:sz w:val="22"/>
         </w:rPr>
-        <w:t>clarin.eu:cr1:c_1271859438180</w:t>
+        <w:t>clarin.eu</w:t>
+      </w:r>
+      <w:proofErr w:type="gramStart"/>
+      <w:r>
+        <w:rPr>
+          <w:rFonts w:ascii="Courier" w:hAnsi="Courier"/>
+          <w:sz w:val="22"/>
+        </w:rPr>
+        <w:t>:cr1:c</w:t>
+      </w:r>
+      <w:proofErr w:type="gramEnd"/>
+      <w:r>
+        <w:rPr>
+          <w:rFonts w:ascii="Courier" w:hAnsi="Courier"/>
+          <w:sz w:val="22"/>
+        </w:rPr>
+        <w:t>_1271859438180</w:t>
       </w:r>
       <w:r>
         <w:t xml:space="preserve">, the </w:t>
@@ -1968,7 +2154,7 @@
       </w:pPr>
       <w:r>
         <w:pict w14:anchorId="2F3A921D">
-          <v:shape id="_x0000_i1046" type="#_x0000_t75" style="width:612pt;height:88pt">
+          <v:shape id="_x0000_i1036" type="#_x0000_t75" style="width:612pt;height:88pt">
             <v:imagedata r:id="rId21" o:title=""/>
           </v:shape>
         </w:pict>
@@ -1978,7 +2164,7 @@
       <w:pPr>
         <w:pStyle w:val="Caption"/>
       </w:pPr>
-      <w:bookmarkStart w:id="9" w:name="_Ref247883285"/>
+      <w:bookmarkStart w:id="11" w:name="_Ref247883285"/>
       <w:proofErr w:type="gramStart"/>
       <w:r>
         <w:t xml:space="preserve">Figure </w:t>
@@ -2005,7 +2191,7 @@
         </w:rPr>
         <w:fldChar w:fldCharType="end"/>
       </w:r>
-      <w:bookmarkEnd w:id="9"/>
+      <w:bookmarkEnd w:id="11"/>
       <w:proofErr w:type="gramStart"/>
       <w:r>
         <w:t>.</w:t>
@@ -2033,10 +2219,7 @@
         <w:t>To automatically receive updates on the list of components or profiles or on comments on a specific profile or component, you can</w:t>
       </w:r>
       <w:r>
-        <w:t xml:space="preserve"> use the RSS feeds that are available for these collections. Click the RSS icon (</w:t>
-      </w:r>
-      <w:r>
-        <w:t xml:space="preserve">see </w:t>
+        <w:t xml:space="preserve"> use the RSS feeds that are available for these collections. Click the RSS icon (see </w:t>
       </w:r>
       <w:r>
         <w:fldChar w:fldCharType="begin"/>
@@ -2069,7 +2252,7 @@
       </w:pPr>
       <w:r>
         <w:pict w14:anchorId="1F73F831">
-          <v:shape id="_x0000_i1039" type="#_x0000_t75" style="width:252pt;height:87.2pt">
+          <v:shape id="_x0000_i1037" type="#_x0000_t75" style="width:252pt;height:87.2pt">
             <v:imagedata r:id="rId22" o:title=""/>
           </v:shape>
         </w:pict>
@@ -2079,20 +2262,35 @@
       <w:pPr>
         <w:pStyle w:val="Caption"/>
       </w:pPr>
-      <w:bookmarkStart w:id="10" w:name="_Ref248203227"/>
+      <w:bookmarkStart w:id="12" w:name="_Ref248203227"/>
       <w:proofErr w:type="gramStart"/>
       <w:r>
         <w:t xml:space="preserve">Figure </w:t>
       </w:r>
-      <w:fldSimple w:instr=" SEQ Figure \* ARABIC ">
-        <w:r>
-          <w:rPr>
-            <w:noProof/>
-          </w:rPr>
-          <w:t>10</w:t>
-        </w:r>
-      </w:fldSimple>
-      <w:bookmarkEnd w:id="10"/>
+      <w:proofErr w:type="gramEnd"/>
+      <w:r>
+        <w:fldChar w:fldCharType="begin"/>
+      </w:r>
+      <w:r>
+        <w:instrText xml:space="preserve"> SEQ Figure \* ARABIC </w:instrText>
+      </w:r>
+      <w:r>
+        <w:fldChar w:fldCharType="separate"/>
+      </w:r>
+      <w:r>
+        <w:rPr>
+          <w:noProof/>
+        </w:rPr>
+        <w:t>10</w:t>
+      </w:r>
+      <w:r>
+        <w:rPr>
+          <w:noProof/>
+        </w:rPr>
+        <w:fldChar w:fldCharType="end"/>
+      </w:r>
+      <w:bookmarkEnd w:id="12"/>
+      <w:proofErr w:type="gramStart"/>
       <w:r>
         <w:t>.</w:t>
       </w:r>
@@ -2126,8 +2324,6 @@
       <w:r>
         <w:t>out of the Component Registry other than ending the browser session</w:t>
       </w:r>
-      <w:bookmarkStart w:id="11" w:name="_GoBack"/>
-      <w:bookmarkEnd w:id="11"/>
     </w:p>
     <w:sectPr>
       <w:footerReference w:type="even" r:id="rId23"/>
@@ -2244,7 +2440,13 @@
       <w:rPr>
         <w:rStyle w:val="PageNumber"/>
       </w:rPr>
-      <w:t>Component Registry 1.14.0</w:t>
+      <w:t>Component Registry 1.14.</w:t>
+    </w:r>
+    <w:r>
+      <w:rPr>
+        <w:rStyle w:val="PageNumber"/>
+      </w:rPr>
+      <w:t>2</w:t>
     </w:r>
     <w:r>
       <w:rPr>
@@ -2281,7 +2483,7 @@
         <w:rStyle w:val="PageNumber"/>
         <w:noProof/>
       </w:rPr>
-      <w:t>9</w:t>
+      <w:t>4</w:t>
     </w:r>
     <w:r>
       <w:rPr>
@@ -2318,7 +2520,7 @@
         <w:rStyle w:val="PageNumber"/>
         <w:noProof/>
       </w:rPr>
-      <w:t>12/9/13</w:t>
+      <w:t>16/12/14</w:t>
     </w:r>
     <w:r>
       <w:rPr>
@@ -3170,7 +3372,6 @@
   <w:style w:type="character" w:default="1" w:styleId="DefaultParagraphFont">
     <w:name w:val="Default Paragraph Font"/>
     <w:uiPriority w:val="1"/>
-    <w:semiHidden/>
     <w:unhideWhenUsed/>
   </w:style>
   <w:style w:type="table" w:default="1" w:styleId="TableNormal">
@@ -3882,7 +4083,7 @@
 </file>
 
 <file path=customXml/itemProps1.xml><?xml version="1.0" encoding="utf-8"?>
-<ds:datastoreItem xmlns:ds="http://schemas.openxmlformats.org/officeDocument/2006/customXml" ds:itemID="{B51DC5B9-6E90-8E48-8686-D862475DB11B}">
+<ds:datastoreItem xmlns:ds="http://schemas.openxmlformats.org/officeDocument/2006/customXml" ds:itemID="{3D2A65FB-0B90-4649-BB21-CDBE7FBC95AD}">
   <ds:schemaRefs>
     <ds:schemaRef ds:uri="http://schemas.openxmlformats.org/officeDocument/2006/bibliography"/>
   </ds:schemaRefs>

</xml_diff>